<commit_message>
Fixing index cero error
</commit_message>
<xml_diff>
--- a/ML for Optic Correction.docx
+++ b/ML for Optic Correction.docx
@@ -7,6 +7,13 @@
         <w:pStyle w:val="Normal"/>
         <w:rPr/>
       </w:pPr>
+      <w:r>
+        <w:rPr>
+          <w:bCs/>
+          <w:lang w:val="en-US"/>
+        </w:rPr>
+        <w:t xml:space="preserve"> </w:t>
+      </w:r>
       <w:r>
         <w:rPr>
           <w:bCs/>
@@ -1969,7 +1976,10 @@
         </w:rPr>
       </w:pPr>
       <w:r>
-        <w:rPr/>
+        <w:rPr>
+          <w:b w:val="false"/>
+          <w:bCs w:val="false"/>
+        </w:rPr>
         <w:drawing>
           <wp:anchor behindDoc="0" distT="0" distB="0" distL="0" distR="0" simplePos="0" locked="0" layoutInCell="0" allowOverlap="1" relativeHeight="2">
             <wp:simplePos x="0" y="0"/>
@@ -2019,10 +2029,10 @@
           <wp:anchor behindDoc="0" distT="0" distB="0" distL="0" distR="0" simplePos="0" locked="0" layoutInCell="0" allowOverlap="1" relativeHeight="3">
             <wp:simplePos x="0" y="0"/>
             <wp:positionH relativeFrom="column">
-              <wp:posOffset>3088005</wp:posOffset>
+              <wp:posOffset>2717165</wp:posOffset>
             </wp:positionH>
             <wp:positionV relativeFrom="paragraph">
-              <wp:posOffset>37465</wp:posOffset>
+              <wp:posOffset>14605</wp:posOffset>
             </wp:positionV>
             <wp:extent cx="2570480" cy="2011680"/>
             <wp:effectExtent l="0" t="0" r="0" b="0"/>
@@ -2074,105 +2084,156 @@
       </w:pPr>
       <w:r>
         <w:rPr/>
-      </w:r>
-    </w:p>
-    <w:p>
-      <w:pPr>
-        <w:pStyle w:val="Normal"/>
-        <w:spacing w:before="0" w:after="160"/>
-        <w:rPr>
-          <w:b w:val="false"/>
-          <w:b w:val="false"/>
-          <w:bCs w:val="false"/>
-        </w:rPr>
-      </w:pPr>
-      <w:r>
-        <w:rPr/>
-      </w:r>
-    </w:p>
-    <w:p>
-      <w:pPr>
-        <w:pStyle w:val="Normal"/>
-        <w:spacing w:before="0" w:after="160"/>
-        <w:rPr>
-          <w:b w:val="false"/>
-          <w:b w:val="false"/>
-          <w:bCs w:val="false"/>
-        </w:rPr>
-      </w:pPr>
-      <w:r>
-        <w:rPr/>
-      </w:r>
-    </w:p>
-    <w:p>
-      <w:pPr>
-        <w:pStyle w:val="Normal"/>
-        <w:spacing w:before="0" w:after="160"/>
-        <w:rPr>
-          <w:b w:val="false"/>
-          <w:b w:val="false"/>
-          <w:bCs w:val="false"/>
-        </w:rPr>
-      </w:pPr>
-      <w:r>
-        <w:rPr/>
-      </w:r>
-    </w:p>
-    <w:p>
-      <w:pPr>
-        <w:pStyle w:val="Normal"/>
-        <w:spacing w:before="0" w:after="160"/>
-        <w:rPr>
-          <w:b w:val="false"/>
-          <w:b w:val="false"/>
-          <w:bCs w:val="false"/>
-        </w:rPr>
-      </w:pPr>
-      <w:r>
-        <w:rPr/>
-      </w:r>
-    </w:p>
-    <w:p>
-      <w:pPr>
-        <w:pStyle w:val="Normal"/>
-        <w:spacing w:before="0" w:after="160"/>
-        <w:rPr>
-          <w:b w:val="false"/>
-          <w:b w:val="false"/>
-          <w:bCs w:val="false"/>
-        </w:rPr>
-      </w:pPr>
-      <w:r>
-        <w:rPr/>
-      </w:r>
-    </w:p>
-    <w:p>
-      <w:pPr>
-        <w:pStyle w:val="Normal"/>
-        <w:spacing w:before="0" w:after="160"/>
-        <w:rPr>
-          <w:b w:val="false"/>
-          <w:b w:val="false"/>
-          <w:bCs w:val="false"/>
-        </w:rPr>
-      </w:pPr>
-      <w:r>
-        <w:rPr/>
-      </w:r>
-    </w:p>
-    <w:p>
-      <w:pPr>
-        <w:pStyle w:val="Normal"/>
-        <w:spacing w:before="0" w:after="160"/>
-        <w:rPr>
-          <w:b w:val="false"/>
-          <w:b w:val="false"/>
-          <w:bCs w:val="false"/>
-        </w:rPr>
-      </w:pPr>
-      <w:r>
-        <w:rPr/>
-        <w:t>Ewe</w:t>
+        <w:t>27/02/2023</w:t>
+      </w:r>
+    </w:p>
+    <w:p>
+      <w:pPr>
+        <w:pStyle w:val="Normal"/>
+        <w:spacing w:before="0" w:after="160"/>
+        <w:rPr>
+          <w:b w:val="false"/>
+          <w:b w:val="false"/>
+          <w:bCs w:val="false"/>
+        </w:rPr>
+      </w:pPr>
+      <w:r>
+        <w:rPr/>
+        <w:t>No meeting, creating more data points. Trying to fix remote teleworking.</w:t>
+      </w:r>
+    </w:p>
+    <w:p>
+      <w:pPr>
+        <w:pStyle w:val="Normal"/>
+        <w:spacing w:before="0" w:after="160"/>
+        <w:rPr>
+          <w:b w:val="false"/>
+          <w:b w:val="false"/>
+          <w:bCs w:val="false"/>
+        </w:rPr>
+      </w:pPr>
+      <w:r>
+        <w:rPr/>
+        <w:t>28/02/2023</w:t>
+      </w:r>
+    </w:p>
+    <w:p>
+      <w:pPr>
+        <w:pStyle w:val="Normal"/>
+        <w:spacing w:before="0" w:after="160"/>
+        <w:rPr>
+          <w:b w:val="false"/>
+          <w:b w:val="false"/>
+          <w:bCs w:val="false"/>
+        </w:rPr>
+      </w:pPr>
+      <w:r>
+        <w:rPr/>
+        <w:t>200 Data points no crash, will leave simulation running on server today</w:t>
+      </w:r>
+    </w:p>
+    <w:p>
+      <w:pPr>
+        <w:pStyle w:val="Normal"/>
+        <w:spacing w:before="0" w:after="160"/>
+        <w:rPr>
+          <w:b w:val="false"/>
+          <w:b w:val="false"/>
+          <w:bCs w:val="false"/>
+        </w:rPr>
+      </w:pPr>
+      <w:r>
+        <w:rPr/>
+        <w:drawing>
+          <wp:anchor behindDoc="0" distT="0" distB="0" distL="0" distR="0" simplePos="0" locked="0" layoutInCell="0" allowOverlap="1" relativeHeight="4">
+            <wp:simplePos x="0" y="0"/>
+            <wp:positionH relativeFrom="column">
+              <wp:posOffset>-194945</wp:posOffset>
+            </wp:positionH>
+            <wp:positionV relativeFrom="paragraph">
+              <wp:posOffset>29210</wp:posOffset>
+            </wp:positionV>
+            <wp:extent cx="2661920" cy="1991995"/>
+            <wp:effectExtent l="0" t="0" r="0" b="0"/>
+            <wp:wrapSquare wrapText="largest"/>
+            <wp:docPr id="3" name="Image3" descr=""/>
+            <wp:cNvGraphicFramePr>
+              <a:graphicFrameLocks xmlns:a="http://schemas.openxmlformats.org/drawingml/2006/main" noChangeAspect="1"/>
+            </wp:cNvGraphicFramePr>
+            <a:graphic xmlns:a="http://schemas.openxmlformats.org/drawingml/2006/main">
+              <a:graphicData uri="http://schemas.openxmlformats.org/drawingml/2006/picture">
+                <pic:pic xmlns:pic="http://schemas.openxmlformats.org/drawingml/2006/picture">
+                  <pic:nvPicPr>
+                    <pic:cNvPr id="3" name="Image3" descr=""/>
+                    <pic:cNvPicPr>
+                      <a:picLocks noChangeAspect="1" noChangeArrowheads="1"/>
+                    </pic:cNvPicPr>
+                  </pic:nvPicPr>
+                  <pic:blipFill>
+                    <a:blip r:embed="rId5"/>
+                    <a:stretch>
+                      <a:fillRect/>
+                    </a:stretch>
+                  </pic:blipFill>
+                  <pic:spPr bwMode="auto">
+                    <a:xfrm>
+                      <a:off x="0" y="0"/>
+                      <a:ext cx="2661920" cy="1991995"/>
+                    </a:xfrm>
+                    <a:prstGeom prst="rect">
+                      <a:avLst/>
+                    </a:prstGeom>
+                  </pic:spPr>
+                </pic:pic>
+              </a:graphicData>
+            </a:graphic>
+          </wp:anchor>
+        </w:drawing>
+        <w:drawing>
+          <wp:anchor behindDoc="0" distT="0" distB="0" distL="0" distR="0" simplePos="0" locked="0" layoutInCell="0" allowOverlap="1" relativeHeight="5">
+            <wp:simplePos x="0" y="0"/>
+            <wp:positionH relativeFrom="column">
+              <wp:posOffset>2466340</wp:posOffset>
+            </wp:positionH>
+            <wp:positionV relativeFrom="paragraph">
+              <wp:posOffset>72390</wp:posOffset>
+            </wp:positionV>
+            <wp:extent cx="2806700" cy="1948815"/>
+            <wp:effectExtent l="0" t="0" r="0" b="0"/>
+            <wp:wrapSquare wrapText="largest"/>
+            <wp:docPr id="4" name="Image4" descr=""/>
+            <wp:cNvGraphicFramePr>
+              <a:graphicFrameLocks xmlns:a="http://schemas.openxmlformats.org/drawingml/2006/main" noChangeAspect="1"/>
+            </wp:cNvGraphicFramePr>
+            <a:graphic xmlns:a="http://schemas.openxmlformats.org/drawingml/2006/main">
+              <a:graphicData uri="http://schemas.openxmlformats.org/drawingml/2006/picture">
+                <pic:pic xmlns:pic="http://schemas.openxmlformats.org/drawingml/2006/picture">
+                  <pic:nvPicPr>
+                    <pic:cNvPr id="4" name="Image4" descr=""/>
+                    <pic:cNvPicPr>
+                      <a:picLocks noChangeAspect="1" noChangeArrowheads="1"/>
+                    </pic:cNvPicPr>
+                  </pic:nvPicPr>
+                  <pic:blipFill>
+                    <a:blip r:embed="rId6"/>
+                    <a:stretch>
+                      <a:fillRect/>
+                    </a:stretch>
+                  </pic:blipFill>
+                  <pic:spPr bwMode="auto">
+                    <a:xfrm>
+                      <a:off x="0" y="0"/>
+                      <a:ext cx="2806700" cy="1948815"/>
+                    </a:xfrm>
+                    <a:prstGeom prst="rect">
+                      <a:avLst/>
+                    </a:prstGeom>
+                  </pic:spPr>
+                </pic:pic>
+              </a:graphicData>
+            </a:graphic>
+          </wp:anchor>
+        </w:drawing>
       </w:r>
     </w:p>
     <w:sectPr>

</xml_diff>

<commit_message>
Running using one instance of the wrapper
</commit_message>
<xml_diff>
--- a/ML for Optic Correction.docx
+++ b/ML for Optic Correction.docx
@@ -2144,6 +2144,19 @@
       </w:pPr>
       <w:r>
         <w:rPr/>
+      </w:r>
+    </w:p>
+    <w:p>
+      <w:pPr>
+        <w:pStyle w:val="Normal"/>
+        <w:spacing w:before="0" w:after="160"/>
+        <w:rPr>
+          <w:b w:val="false"/>
+          <w:b w:val="false"/>
+          <w:bCs w:val="false"/>
+        </w:rPr>
+      </w:pPr>
+      <w:r>
         <w:drawing>
           <wp:anchor behindDoc="0" distT="0" distB="0" distL="0" distR="0" simplePos="0" locked="0" layoutInCell="0" allowOverlap="1" relativeHeight="4">
             <wp:simplePos x="0" y="0"/>
@@ -2235,6 +2248,268 @@
           </wp:anchor>
         </w:drawing>
       </w:r>
+      <w:r>
+        <w:rPr/>
+        <w:t>03/03/2023</w:t>
+      </w:r>
+    </w:p>
+    <w:p>
+      <w:pPr>
+        <w:pStyle w:val="Normal"/>
+        <w:spacing w:before="0" w:after="160"/>
+        <w:rPr>
+          <w:b w:val="false"/>
+          <w:b w:val="false"/>
+          <w:bCs w:val="false"/>
+        </w:rPr>
+      </w:pPr>
+      <w:r>
+        <w:rPr/>
+        <w:t>Creating only one madx instance and multiprocessing is really hard to implement. Going to run different instances of the program. Anyway it is faster to create multiple instances. Not going to focus in this really.</w:t>
+      </w:r>
+    </w:p>
+    <w:p>
+      <w:pPr>
+        <w:pStyle w:val="Normal"/>
+        <w:rPr>
+          <w:color w:val="000000"/>
+        </w:rPr>
+      </w:pPr>
+      <w:r>
+        <w:rPr/>
+      </w:r>
+    </w:p>
+    <w:p>
+      <w:pPr>
+        <w:pStyle w:val="Normal"/>
+        <w:rPr>
+          <w:color w:val="000000"/>
+        </w:rPr>
+      </w:pPr>
+      <w:r>
+        <w:rPr/>
+      </w:r>
+    </w:p>
+    <w:p>
+      <w:pPr>
+        <w:pStyle w:val="Normal"/>
+        <w:numPr>
+          <w:ilvl w:val="0"/>
+          <w:numId w:val="0"/>
+        </w:numPr>
+        <w:ind w:left="720" w:hanging="0"/>
+        <w:rPr>
+          <w:b/>
+          <w:b/>
+          <w:bCs/>
+          <w:color w:val="000000"/>
+        </w:rPr>
+      </w:pPr>
+      <w:r>
+        <w:rPr/>
+      </w:r>
+    </w:p>
+    <w:p>
+      <w:pPr>
+        <w:pStyle w:val="Normal"/>
+        <w:numPr>
+          <w:ilvl w:val="0"/>
+          <w:numId w:val="7"/>
+        </w:numPr>
+        <w:rPr/>
+      </w:pPr>
+      <w:r>
+        <w:rPr>
+          <w:b/>
+          <w:bCs/>
+        </w:rPr>
+        <w:t>Coding</w:t>
+      </w:r>
+    </w:p>
+    <w:p>
+      <w:pPr>
+        <w:pStyle w:val="Normal"/>
+        <w:numPr>
+          <w:ilvl w:val="1"/>
+          <w:numId w:val="7"/>
+        </w:numPr>
+        <w:rPr/>
+      </w:pPr>
+      <w:r>
+        <w:rPr>
+          <w:b w:val="false"/>
+          <w:bCs w:val="false"/>
+        </w:rPr>
+        <w:t>c</w:t>
+      </w:r>
+      <w:r>
+        <w:rPr/>
+        <w:t xml:space="preserve">pymad running without saving files: </w:t>
+      </w:r>
+      <w:r>
+        <w:rPr>
+          <w:color w:val="FF860D"/>
+        </w:rPr>
+        <w:t>Pending</w:t>
+      </w:r>
+    </w:p>
+    <w:p>
+      <w:pPr>
+        <w:pStyle w:val="Normal"/>
+        <w:numPr>
+          <w:ilvl w:val="1"/>
+          <w:numId w:val="7"/>
+        </w:numPr>
+        <w:rPr/>
+      </w:pPr>
+      <w:r>
+        <w:rPr/>
+        <w:t>Expanding to all errors: Pending</w:t>
+      </w:r>
+    </w:p>
+    <w:p>
+      <w:pPr>
+        <w:pStyle w:val="Normal"/>
+        <w:numPr>
+          <w:ilvl w:val="1"/>
+          <w:numId w:val="7"/>
+        </w:numPr>
+        <w:rPr/>
+      </w:pPr>
+      <w:r>
+        <w:rPr/>
+        <w:t xml:space="preserve">Running simulation on cs-ccr-dev3 server: </w:t>
+      </w:r>
+      <w:r>
+        <w:rPr>
+          <w:color w:val="FF860D"/>
+          <w:shd w:fill="auto" w:val="clear"/>
+        </w:rPr>
+        <w:t>Pending</w:t>
+      </w:r>
+    </w:p>
+    <w:p>
+      <w:pPr>
+        <w:pStyle w:val="Normal"/>
+        <w:numPr>
+          <w:ilvl w:val="1"/>
+          <w:numId w:val="7"/>
+        </w:numPr>
+        <w:rPr/>
+      </w:pPr>
+      <w:r>
+        <w:rPr/>
+        <w:t>Running parallel code with only one instance: Pending</w:t>
+      </w:r>
+    </w:p>
+    <w:p>
+      <w:pPr>
+        <w:pStyle w:val="Normal"/>
+        <w:numPr>
+          <w:ilvl w:val="1"/>
+          <w:numId w:val="7"/>
+        </w:numPr>
+        <w:rPr/>
+      </w:pPr>
+      <w:r>
+        <w:rPr/>
+        <w:t>Updating to 2020 optic settings etc: Pending</w:t>
+      </w:r>
+    </w:p>
+    <w:p>
+      <w:pPr>
+        <w:pStyle w:val="Normal"/>
+        <w:numPr>
+          <w:ilvl w:val="1"/>
+          <w:numId w:val="7"/>
+        </w:numPr>
+        <w:rPr/>
+      </w:pPr>
+      <w:r>
+        <w:rPr/>
+        <w:t>Using pymadng(?): Ask Felix</w:t>
+      </w:r>
+    </w:p>
+    <w:p>
+      <w:pPr>
+        <w:pStyle w:val="Normal"/>
+        <w:numPr>
+          <w:ilvl w:val="0"/>
+          <w:numId w:val="7"/>
+        </w:numPr>
+        <w:rPr>
+          <w:b/>
+          <w:b/>
+          <w:bCs/>
+        </w:rPr>
+      </w:pPr>
+      <w:r>
+        <w:rPr>
+          <w:b/>
+          <w:bCs/>
+        </w:rPr>
+        <w:t>Optics</w:t>
+      </w:r>
+    </w:p>
+    <w:p>
+      <w:pPr>
+        <w:pStyle w:val="Normal"/>
+        <w:numPr>
+          <w:ilvl w:val="1"/>
+          <w:numId w:val="7"/>
+        </w:numPr>
+        <w:rPr>
+          <w:b w:val="false"/>
+          <w:b w:val="false"/>
+          <w:bCs w:val="false"/>
+        </w:rPr>
+      </w:pPr>
+      <w:r>
+        <w:rPr>
+          <w:b w:val="false"/>
+          <w:bCs w:val="false"/>
+        </w:rPr>
+        <w:t xml:space="preserve">Reading possible problems and application: </w:t>
+      </w:r>
+      <w:r>
+        <w:rPr>
+          <w:b w:val="false"/>
+          <w:bCs w:val="false"/>
+          <w:color w:val="C9211E"/>
+        </w:rPr>
+        <w:t>Pending</w:t>
+      </w:r>
+    </w:p>
+    <w:p>
+      <w:pPr>
+        <w:pStyle w:val="Normal"/>
+        <w:numPr>
+          <w:ilvl w:val="0"/>
+          <w:numId w:val="0"/>
+        </w:numPr>
+        <w:ind w:left="1080" w:hanging="0"/>
+        <w:rPr>
+          <w:b w:val="false"/>
+          <w:b w:val="false"/>
+          <w:bCs w:val="false"/>
+        </w:rPr>
+      </w:pPr>
+      <w:r>
+        <w:rPr>
+          <w:b w:val="false"/>
+          <w:bCs w:val="false"/>
+        </w:rPr>
+      </w:r>
+    </w:p>
+    <w:p>
+      <w:pPr>
+        <w:pStyle w:val="Normal"/>
+        <w:spacing w:before="0" w:after="160"/>
+        <w:rPr/>
+      </w:pPr>
+      <w:r>
+        <w:rPr/>
+      </w:r>
     </w:p>
     <w:sectPr>
       <w:type w:val="nextPage"/>
@@ -3038,6 +3313,125 @@
     </w:lvl>
   </w:abstractNum>
   <w:abstractNum w:abstractNumId="7">
+    <w:lvl w:ilvl="0">
+      <w:start w:val="1"/>
+      <w:numFmt w:val="decimal"/>
+      <w:lvlText w:val="%1."/>
+      <w:lvlJc w:val="left"/>
+      <w:pPr>
+        <w:tabs>
+          <w:tab w:val="num" w:pos="720"/>
+        </w:tabs>
+        <w:ind w:left="720" w:hanging="360"/>
+      </w:pPr>
+      <w:rPr/>
+    </w:lvl>
+    <w:lvl w:ilvl="1">
+      <w:start w:val="1"/>
+      <w:numFmt w:val="decimal"/>
+      <w:lvlText w:val="%2."/>
+      <w:lvlJc w:val="left"/>
+      <w:pPr>
+        <w:tabs>
+          <w:tab w:val="num" w:pos="1080"/>
+        </w:tabs>
+        <w:ind w:left="1080" w:hanging="360"/>
+      </w:pPr>
+      <w:rPr/>
+    </w:lvl>
+    <w:lvl w:ilvl="2">
+      <w:start w:val="1"/>
+      <w:numFmt w:val="decimal"/>
+      <w:lvlText w:val="%3."/>
+      <w:lvlJc w:val="left"/>
+      <w:pPr>
+        <w:tabs>
+          <w:tab w:val="num" w:pos="1440"/>
+        </w:tabs>
+        <w:ind w:left="1440" w:hanging="360"/>
+      </w:pPr>
+      <w:rPr/>
+    </w:lvl>
+    <w:lvl w:ilvl="3">
+      <w:start w:val="1"/>
+      <w:numFmt w:val="decimal"/>
+      <w:lvlText w:val="%4."/>
+      <w:lvlJc w:val="left"/>
+      <w:pPr>
+        <w:tabs>
+          <w:tab w:val="num" w:pos="1800"/>
+        </w:tabs>
+        <w:ind w:left="1800" w:hanging="360"/>
+      </w:pPr>
+      <w:rPr/>
+    </w:lvl>
+    <w:lvl w:ilvl="4">
+      <w:start w:val="1"/>
+      <w:numFmt w:val="decimal"/>
+      <w:lvlText w:val="%5."/>
+      <w:lvlJc w:val="left"/>
+      <w:pPr>
+        <w:tabs>
+          <w:tab w:val="num" w:pos="2160"/>
+        </w:tabs>
+        <w:ind w:left="2160" w:hanging="360"/>
+      </w:pPr>
+      <w:rPr/>
+    </w:lvl>
+    <w:lvl w:ilvl="5">
+      <w:start w:val="1"/>
+      <w:numFmt w:val="decimal"/>
+      <w:lvlText w:val="%6."/>
+      <w:lvlJc w:val="left"/>
+      <w:pPr>
+        <w:tabs>
+          <w:tab w:val="num" w:pos="2520"/>
+        </w:tabs>
+        <w:ind w:left="2520" w:hanging="360"/>
+      </w:pPr>
+      <w:rPr/>
+    </w:lvl>
+    <w:lvl w:ilvl="6">
+      <w:start w:val="1"/>
+      <w:numFmt w:val="decimal"/>
+      <w:lvlText w:val="%7."/>
+      <w:lvlJc w:val="left"/>
+      <w:pPr>
+        <w:tabs>
+          <w:tab w:val="num" w:pos="2880"/>
+        </w:tabs>
+        <w:ind w:left="2880" w:hanging="360"/>
+      </w:pPr>
+      <w:rPr/>
+    </w:lvl>
+    <w:lvl w:ilvl="7">
+      <w:start w:val="1"/>
+      <w:numFmt w:val="decimal"/>
+      <w:lvlText w:val="%8."/>
+      <w:lvlJc w:val="left"/>
+      <w:pPr>
+        <w:tabs>
+          <w:tab w:val="num" w:pos="3240"/>
+        </w:tabs>
+        <w:ind w:left="3240" w:hanging="360"/>
+      </w:pPr>
+      <w:rPr/>
+    </w:lvl>
+    <w:lvl w:ilvl="8">
+      <w:start w:val="1"/>
+      <w:numFmt w:val="decimal"/>
+      <w:lvlText w:val="%9."/>
+      <w:lvlJc w:val="left"/>
+      <w:pPr>
+        <w:tabs>
+          <w:tab w:val="num" w:pos="3600"/>
+        </w:tabs>
+        <w:ind w:left="3600" w:hanging="360"/>
+      </w:pPr>
+      <w:rPr/>
+    </w:lvl>
+  </w:abstractNum>
+  <w:abstractNum w:abstractNumId="8">
     <w:lvl w:ilvl="0">
       <w:start w:val="1"/>
       <w:numFmt w:val="none"/>
@@ -3177,6 +3571,9 @@
   <w:num w:numId="7">
     <w:abstractNumId w:val="7"/>
   </w:num>
+  <w:num w:numId="8">
+    <w:abstractNumId w:val="8"/>
+  </w:num>
 </w:numbering>
 </file>
 
@@ -3203,7 +3600,7 @@
     <w:pPr>
       <w:widowControl/>
       <w:suppressAutoHyphens w:val="true"/>
-      <w:overflowPunct w:val="true"/>
+      <w:overflowPunct w:val="false"/>
       <w:bidi w:val="0"/>
       <w:spacing w:lineRule="auto" w:line="259" w:before="0" w:after="160"/>
       <w:jc w:val="left"/>

</xml_diff>

<commit_message>
Extended to all errors 2016, Updated to 2023
</commit_message>
<xml_diff>
--- a/ML for Optic Correction.docx
+++ b/ML for Optic Correction.docx
@@ -6,6 +6,7 @@
       <w:pPr>
         <w:pStyle w:val="Normal"/>
         <w:rPr>
+          <w:bCs/>
           <w:lang w:val="en-US"/>
         </w:rPr>
       </w:pPr>
@@ -28,9 +29,7 @@
     <w:p>
       <w:pPr>
         <w:pStyle w:val="Normal"/>
-        <w:rPr>
-          <w:lang w:val="en-US"/>
-        </w:rPr>
+        <w:rPr/>
       </w:pPr>
       <w:r>
         <w:rPr>
@@ -55,7 +54,7 @@
     <w:p>
       <w:pPr>
         <w:pStyle w:val="Normal"/>
-        <w:ind w:left="708" w:hanging="0"/>
+        <w:ind w:left="708" w:right="0" w:hanging="0"/>
         <w:rPr>
           <w:bCs/>
           <w:lang w:val="en-US"/>
@@ -72,10 +71,8 @@
     <w:p>
       <w:pPr>
         <w:pStyle w:val="Normal"/>
-        <w:ind w:left="708" w:hanging="0"/>
-        <w:rPr>
-          <w:lang w:val="en-US"/>
-        </w:rPr>
+        <w:ind w:left="708" w:right="0" w:hanging="0"/>
+        <w:rPr/>
       </w:pPr>
       <w:r>
         <w:rPr>
@@ -96,10 +93,8 @@
     <w:p>
       <w:pPr>
         <w:pStyle w:val="Normal"/>
-        <w:ind w:left="708" w:hanging="0"/>
-        <w:rPr>
-          <w:lang w:val="en-US"/>
-        </w:rPr>
+        <w:ind w:left="708" w:right="0" w:hanging="0"/>
+        <w:rPr/>
       </w:pPr>
       <w:r>
         <w:rPr>
@@ -120,7 +115,7 @@
     <w:p>
       <w:pPr>
         <w:pStyle w:val="Normal"/>
-        <w:ind w:left="708" w:hanging="0"/>
+        <w:ind w:left="708" w:right="0" w:hanging="0"/>
         <w:rPr/>
       </w:pPr>
       <w:r>
@@ -148,7 +143,7 @@
           <w:tab w:val="clear" w:pos="708"/>
           <w:tab w:val="left" w:pos="1428" w:leader="none"/>
         </w:tabs>
-        <w:ind w:left="1428" w:hanging="360"/>
+        <w:ind w:left="1428" w:right="0" w:hanging="360"/>
         <w:rPr>
           <w:bCs/>
           <w:lang w:val="en-US"/>
@@ -165,7 +160,7 @@
     <w:p>
       <w:pPr>
         <w:pStyle w:val="Normal"/>
-        <w:ind w:left="708" w:hanging="0"/>
+        <w:ind w:left="708" w:right="0" w:hanging="0"/>
         <w:rPr>
           <w:bCs/>
           <w:color w:val="FF0000"/>
@@ -184,10 +179,8 @@
     <w:p>
       <w:pPr>
         <w:pStyle w:val="Normal"/>
-        <w:ind w:left="708" w:hanging="0"/>
-        <w:rPr>
-          <w:lang w:val="en-US"/>
-        </w:rPr>
+        <w:ind w:left="708" w:right="0" w:hanging="0"/>
+        <w:rPr/>
       </w:pPr>
       <w:r>
         <w:rPr>
@@ -238,7 +231,7 @@
     <w:p>
       <w:pPr>
         <w:pStyle w:val="Normal"/>
-        <w:ind w:firstLine="708"/>
+        <w:ind w:left="0" w:right="0" w:firstLine="708"/>
         <w:rPr>
           <w:lang w:val="en-US"/>
         </w:rPr>
@@ -253,7 +246,7 @@
     <w:p>
       <w:pPr>
         <w:pStyle w:val="Normal"/>
-        <w:ind w:firstLine="708"/>
+        <w:ind w:left="0" w:right="0" w:firstLine="708"/>
         <w:rPr>
           <w:lang w:val="en-US"/>
         </w:rPr>
@@ -272,6 +265,7 @@
           <w:ilvl w:val="0"/>
           <w:numId w:val="2"/>
         </w:numPr>
+        <w:ind w:left="1428" w:right="0" w:hanging="360"/>
         <w:rPr/>
       </w:pPr>
       <w:r>
@@ -286,6 +280,7 @@
           <w:ilvl w:val="0"/>
           <w:numId w:val="2"/>
         </w:numPr>
+        <w:ind w:left="1428" w:right="0" w:hanging="360"/>
         <w:rPr/>
       </w:pPr>
       <w:r>
@@ -300,6 +295,7 @@
           <w:ilvl w:val="0"/>
           <w:numId w:val="2"/>
         </w:numPr>
+        <w:ind w:left="1428" w:right="0" w:hanging="360"/>
         <w:rPr/>
       </w:pPr>
       <w:r>
@@ -314,6 +310,7 @@
           <w:ilvl w:val="0"/>
           <w:numId w:val="2"/>
         </w:numPr>
+        <w:ind w:left="1428" w:right="0" w:hanging="360"/>
         <w:rPr/>
       </w:pPr>
       <w:r>
@@ -328,6 +325,7 @@
           <w:ilvl w:val="0"/>
           <w:numId w:val="2"/>
         </w:numPr>
+        <w:ind w:left="1428" w:right="0" w:hanging="360"/>
         <w:rPr/>
       </w:pPr>
       <w:r>
@@ -338,7 +336,7 @@
     <w:p>
       <w:pPr>
         <w:pStyle w:val="Normal"/>
-        <w:ind w:firstLine="708"/>
+        <w:ind w:left="0" w:right="0" w:firstLine="708"/>
         <w:rPr>
           <w:lang w:val="en-US"/>
         </w:rPr>
@@ -370,7 +368,7 @@
     <w:p>
       <w:pPr>
         <w:pStyle w:val="Normal"/>
-        <w:ind w:left="708" w:hanging="0"/>
+        <w:ind w:left="708" w:right="0" w:hanging="0"/>
         <w:rPr>
           <w:lang w:val="en-US"/>
         </w:rPr>
@@ -385,7 +383,7 @@
     <w:p>
       <w:pPr>
         <w:pStyle w:val="Normal"/>
-        <w:ind w:left="708" w:hanging="0"/>
+        <w:ind w:left="708" w:right="0" w:hanging="0"/>
         <w:rPr>
           <w:lang w:val="en-US"/>
         </w:rPr>
@@ -400,7 +398,7 @@
     <w:p>
       <w:pPr>
         <w:pStyle w:val="Normal"/>
-        <w:ind w:left="708" w:hanging="0"/>
+        <w:ind w:left="708" w:right="0" w:hanging="0"/>
         <w:rPr>
           <w:lang w:val="en-US"/>
         </w:rPr>
@@ -415,7 +413,7 @@
     <w:p>
       <w:pPr>
         <w:pStyle w:val="Normal"/>
-        <w:ind w:left="708" w:hanging="0"/>
+        <w:ind w:left="708" w:right="0" w:hanging="0"/>
         <w:rPr>
           <w:lang w:val="en-US"/>
         </w:rPr>
@@ -767,6 +765,9 @@
           <w:numId w:val="3"/>
         </w:numPr>
         <w:rPr>
+          <w:b/>
+          <w:b/>
+          <w:bCs/>
           <w:lang w:val="en-US"/>
         </w:rPr>
       </w:pPr>
@@ -856,9 +857,7 @@
     <w:p>
       <w:pPr>
         <w:pStyle w:val="Normal"/>
-        <w:rPr>
-          <w:lang w:val="en-US"/>
-        </w:rPr>
+        <w:rPr/>
       </w:pPr>
       <w:r>
         <w:rPr>
@@ -878,9 +877,7 @@
     <w:p>
       <w:pPr>
         <w:pStyle w:val="Normal"/>
-        <w:rPr>
-          <w:lang w:val="en-US"/>
-        </w:rPr>
+        <w:rPr/>
       </w:pPr>
       <w:r>
         <w:rPr>
@@ -900,9 +897,7 @@
     <w:p>
       <w:pPr>
         <w:pStyle w:val="Normal"/>
-        <w:rPr>
-          <w:lang w:val="en-US"/>
-        </w:rPr>
+        <w:rPr/>
       </w:pPr>
       <w:r>
         <w:rPr>
@@ -922,9 +917,7 @@
     <w:p>
       <w:pPr>
         <w:pStyle w:val="Normal"/>
-        <w:rPr>
-          <w:lang w:val="en-US"/>
-        </w:rPr>
+        <w:rPr/>
       </w:pPr>
       <w:r>
         <w:rPr>
@@ -944,9 +937,7 @@
     <w:p>
       <w:pPr>
         <w:pStyle w:val="Normal"/>
-        <w:rPr>
-          <w:lang w:val="en-US"/>
-        </w:rPr>
+        <w:rPr/>
       </w:pPr>
       <w:r>
         <w:rPr>
@@ -966,9 +957,7 @@
     <w:p>
       <w:pPr>
         <w:pStyle w:val="Normal"/>
-        <w:rPr>
-          <w:lang w:val="en-US"/>
-        </w:rPr>
+        <w:rPr/>
       </w:pPr>
       <w:r>
         <w:rPr>
@@ -988,9 +977,7 @@
     <w:p>
       <w:pPr>
         <w:pStyle w:val="Normal"/>
-        <w:rPr>
-          <w:lang w:val="en-US"/>
-        </w:rPr>
+        <w:rPr/>
       </w:pPr>
       <w:r>
         <w:rPr>
@@ -1010,9 +997,7 @@
     <w:p>
       <w:pPr>
         <w:pStyle w:val="Normal"/>
-        <w:rPr>
-          <w:lang w:val="en-US"/>
-        </w:rPr>
+        <w:rPr/>
       </w:pPr>
       <w:r>
         <w:rPr>
@@ -1116,12 +1101,7 @@
           <w:ilvl w:val="0"/>
           <w:numId w:val="4"/>
         </w:numPr>
-        <w:rPr>
-          <w:b/>
-          <w:b/>
-          <w:bCs/>
-          <w:lang w:val="en-US"/>
-        </w:rPr>
+        <w:rPr/>
       </w:pPr>
       <w:r>
         <w:rPr>
@@ -1172,6 +1152,9 @@
           <w:numId w:val="4"/>
         </w:numPr>
         <w:rPr>
+          <w:b/>
+          <w:b/>
+          <w:bCs/>
           <w:lang w:val="en-US"/>
         </w:rPr>
       </w:pPr>
@@ -1326,9 +1309,7 @@
     <w:p>
       <w:pPr>
         <w:pStyle w:val="Normal"/>
-        <w:rPr>
-          <w:lang w:val="en-US"/>
-        </w:rPr>
+        <w:rPr/>
       </w:pPr>
       <w:r>
         <w:rPr>
@@ -1395,9 +1376,7 @@
     <w:p>
       <w:pPr>
         <w:pStyle w:val="Normal"/>
-        <w:rPr>
-          <w:lang w:val="en-US"/>
-        </w:rPr>
+        <w:rPr/>
       </w:pPr>
       <w:r>
         <w:rPr>
@@ -1575,9 +1554,7 @@
           <w:ilvl w:val="1"/>
           <w:numId w:val="6"/>
         </w:numPr>
-        <w:rPr>
-          <w:lang w:val="en-US"/>
-        </w:rPr>
+        <w:rPr/>
       </w:pPr>
       <w:r>
         <w:rPr>
@@ -1600,9 +1577,7 @@
           <w:ilvl w:val="1"/>
           <w:numId w:val="6"/>
         </w:numPr>
-        <w:rPr>
-          <w:lang w:val="en-US"/>
-        </w:rPr>
+        <w:rPr/>
       </w:pPr>
       <w:r>
         <w:rPr>
@@ -1645,9 +1620,7 @@
           <w:ilvl w:val="1"/>
           <w:numId w:val="6"/>
         </w:numPr>
-        <w:rPr>
-          <w:color w:val="000000"/>
-        </w:rPr>
+        <w:rPr/>
       </w:pPr>
       <w:r>
         <w:rPr>
@@ -1740,9 +1713,7 @@
           <w:ilvl w:val="1"/>
           <w:numId w:val="6"/>
         </w:numPr>
-        <w:rPr>
-          <w:lang w:val="en-US"/>
-        </w:rPr>
+        <w:rPr/>
       </w:pPr>
       <w:r>
         <w:rPr>
@@ -1765,9 +1736,7 @@
           <w:ilvl w:val="1"/>
           <w:numId w:val="6"/>
         </w:numPr>
-        <w:rPr>
-          <w:lang w:val="en-US"/>
-        </w:rPr>
+        <w:rPr/>
       </w:pPr>
       <w:r>
         <w:rPr>
@@ -1790,9 +1759,7 @@
           <w:ilvl w:val="1"/>
           <w:numId w:val="6"/>
         </w:numPr>
-        <w:rPr>
-          <w:lang w:val="en-US"/>
-        </w:rPr>
+        <w:rPr/>
       </w:pPr>
       <w:r>
         <w:rPr>
@@ -1811,23 +1778,21 @@
     <w:p>
       <w:pPr>
         <w:pStyle w:val="Normal"/>
-        <w:ind w:left="1080" w:hanging="0"/>
-        <w:rPr>
-          <w:lang w:val="en-US"/>
-        </w:rPr>
-      </w:pPr>
-      <w:r>
-        <w:rPr>
-          <w:lang w:val="en-US"/>
-        </w:rPr>
-      </w:r>
-    </w:p>
-    <w:p>
-      <w:pPr>
-        <w:pStyle w:val="Normal"/>
-        <w:rPr>
-          <w:lang w:val="en-US"/>
-        </w:rPr>
+        <w:ind w:left="1080" w:right="0" w:hanging="0"/>
+        <w:rPr>
+          <w:lang w:val="en-US"/>
+        </w:rPr>
+      </w:pPr>
+      <w:r>
+        <w:rPr>
+          <w:lang w:val="en-US"/>
+        </w:rPr>
+      </w:r>
+    </w:p>
+    <w:p>
+      <w:pPr>
+        <w:pStyle w:val="Normal"/>
+        <w:rPr/>
       </w:pPr>
       <w:r>
         <w:rPr>
@@ -2213,7 +2178,7 @@
     <w:p>
       <w:pPr>
         <w:pStyle w:val="Normal"/>
-        <w:ind w:left="720" w:hanging="0"/>
+        <w:ind w:left="720" w:right="0" w:hanging="0"/>
         <w:rPr>
           <w:b/>
           <w:b/>
@@ -2236,7 +2201,11 @@
           <w:ilvl w:val="0"/>
           <w:numId w:val="7"/>
         </w:numPr>
-        <w:rPr/>
+        <w:rPr>
+          <w:b/>
+          <w:b/>
+          <w:bCs/>
+        </w:rPr>
       </w:pPr>
       <w:r>
         <w:rPr>
@@ -2253,9 +2222,7 @@
           <w:ilvl w:val="1"/>
           <w:numId w:val="7"/>
         </w:numPr>
-        <w:rPr>
-          <w:lang w:val="en-US"/>
-        </w:rPr>
+        <w:rPr/>
       </w:pPr>
       <w:r>
         <w:rPr>
@@ -2292,9 +2259,7 @@
           <w:ilvl w:val="1"/>
           <w:numId w:val="7"/>
         </w:numPr>
-        <w:rPr>
-          <w:lang w:val="en-US"/>
-        </w:rPr>
+        <w:rPr/>
       </w:pPr>
       <w:r>
         <w:rPr>
@@ -2388,9 +2353,7 @@
           <w:ilvl w:val="1"/>
           <w:numId w:val="7"/>
         </w:numPr>
-        <w:rPr>
-          <w:lang w:val="en-US"/>
-        </w:rPr>
+        <w:rPr/>
       </w:pPr>
       <w:r>
         <w:rPr>
@@ -2409,7 +2372,7 @@
     <w:p>
       <w:pPr>
         <w:pStyle w:val="Normal"/>
-        <w:ind w:left="1080" w:hanging="0"/>
+        <w:ind w:left="1080" w:right="0" w:hanging="0"/>
         <w:rPr>
           <w:lang w:val="en-US"/>
         </w:rPr>
@@ -2696,9 +2659,7 @@
     <w:p>
       <w:pPr>
         <w:pStyle w:val="Normal"/>
-        <w:rPr>
-          <w:lang w:val="en-US"/>
-        </w:rPr>
+        <w:rPr/>
       </w:pPr>
       <w:bookmarkStart w:id="0" w:name="_GoBack"/>
       <w:bookmarkEnd w:id="0"/>
@@ -2715,7 +2676,9 @@
           <w:numId w:val="8"/>
         </w:numPr>
         <w:rPr>
-          <w:lang w:val="en-US"/>
+          <w:b/>
+          <w:b/>
+          <w:bCs/>
         </w:rPr>
       </w:pPr>
       <w:r>
@@ -2733,9 +2696,7 @@
           <w:ilvl w:val="1"/>
           <w:numId w:val="7"/>
         </w:numPr>
-        <w:rPr>
-          <w:lang w:val="en-US"/>
-        </w:rPr>
+        <w:rPr/>
       </w:pPr>
       <w:r>
         <w:rPr>
@@ -2772,9 +2733,7 @@
           <w:ilvl w:val="1"/>
           <w:numId w:val="7"/>
         </w:numPr>
-        <w:rPr>
-          <w:lang w:val="en-US"/>
-        </w:rPr>
+        <w:rPr/>
       </w:pPr>
       <w:r>
         <w:rPr>
@@ -2804,9 +2763,7 @@
           <w:ilvl w:val="1"/>
           <w:numId w:val="7"/>
         </w:numPr>
-        <w:rPr>
-          <w:lang w:val="en-US"/>
-        </w:rPr>
+        <w:rPr/>
       </w:pPr>
       <w:r>
         <w:rPr>
@@ -2847,7 +2804,11 @@
           <w:ilvl w:val="0"/>
           <w:numId w:val="7"/>
         </w:numPr>
-        <w:rPr/>
+        <w:rPr>
+          <w:b/>
+          <w:b/>
+          <w:bCs/>
+        </w:rPr>
       </w:pPr>
       <w:r>
         <w:rPr>
@@ -2864,7 +2825,11 @@
           <w:ilvl w:val="1"/>
           <w:numId w:val="7"/>
         </w:numPr>
-        <w:rPr/>
+        <w:rPr>
+          <w:b/>
+          <w:b/>
+          <w:bCs/>
+        </w:rPr>
       </w:pPr>
       <w:r>
         <w:rPr>
@@ -2881,9 +2846,7 @@
           <w:ilvl w:val="1"/>
           <w:numId w:val="7"/>
         </w:numPr>
-        <w:rPr>
-          <w:lang w:val="en-US"/>
-        </w:rPr>
+        <w:rPr/>
       </w:pPr>
       <w:r>
         <w:rPr>
@@ -2904,59 +2867,49 @@
       <w:pPr>
         <w:pStyle w:val="Normal"/>
         <w:spacing w:before="0" w:after="160"/>
+        <w:rPr/>
+      </w:pPr>
+      <w:r>
+        <w:rPr/>
+        <w:t>14/03/2023</w:t>
+      </w:r>
+    </w:p>
+    <w:p>
+      <w:pPr>
+        <w:pStyle w:val="Normal"/>
+        <w:spacing w:before="0" w:after="160"/>
+        <w:rPr/>
+      </w:pPr>
+      <w:r>
+        <w:rPr/>
+        <w:t>Paralellisation done, time of execution 433 s for 10 scripts simulation 10 samples each. =&gt; 4.33 S per sample =&gt; 100 K samples is 5 days,Probably less since the longer the script runs the better.</w:t>
+      </w:r>
+    </w:p>
+    <w:p>
+      <w:pPr>
+        <w:pStyle w:val="Normal"/>
+        <w:spacing w:before="0" w:after="160"/>
         <w:rPr>
           <w:u w:val="single"/>
           <w:lang w:val="en-US"/>
         </w:rPr>
       </w:pPr>
       <w:r>
-        <w:rPr/>
-        <w:t>14/03/2023</w:t>
+        <w:rPr>
+          <w:u w:val="single"/>
+          <w:lang w:val="en-US"/>
+        </w:rPr>
       </w:r>
     </w:p>
     <w:p>
       <w:pPr>
         <w:pStyle w:val="Normal"/>
         <w:spacing w:before="0" w:after="160"/>
-        <w:rPr>
-          <w:u w:val="single"/>
-          <w:lang w:val="en-US"/>
-        </w:rPr>
-      </w:pPr>
-      <w:r>
-        <w:rPr/>
-        <w:t>Paralellisation done, time of execution 433 s for 10 scripts simulation 10 samples each. =&gt; 4.33 S per sample =&gt; 100 K samples is 5 days,Probably less since the longer the script runs the better.</w:t>
-      </w:r>
-    </w:p>
-    <w:p>
-      <w:pPr>
-        <w:pStyle w:val="Normal"/>
-        <w:spacing w:before="0" w:after="160"/>
-        <w:rPr>
-          <w:u w:val="single"/>
-          <w:lang w:val="en-US"/>
-        </w:rPr>
-      </w:pPr>
-      <w:r>
-        <w:rPr/>
-      </w:r>
-    </w:p>
-    <w:p>
-      <w:pPr>
-        <w:pStyle w:val="Normal"/>
-        <w:spacing w:before="0" w:after="160"/>
-        <w:rPr>
-          <w:u w:val="single"/>
-          <w:lang w:val="en-US"/>
-        </w:rPr>
-      </w:pPr>
-      <w:r>
-        <w:rPr/>
-        <w:t>Lets try with more scripts and see how it performes. Make sure that the data does not get overwritten.</w:t>
-      </w:r>
-      <w:r>
-        <w:rPr/>
-        <w:t>With 20 simulations 472 s =&gt; 2.36 S per sample =&gt; 66 Hours</w:t>
+        <w:rPr/>
+      </w:pPr>
+      <w:r>
+        <w:rPr/>
+        <w:t>Lets try with more scripts and see how it performes. Make sure that the data does not get overwritten.With 20 simulations 472 s =&gt; 2.36 S per sample =&gt; 66 Hours</w:t>
       </w:r>
     </w:p>
     <w:tbl>
@@ -2973,15 +2926,15 @@
         </w:tblCellMar>
       </w:tblPr>
       <w:tblGrid>
-        <w:gridCol w:w="1350"/>
-        <w:gridCol w:w="2520"/>
+        <w:gridCol w:w="1346"/>
+        <w:gridCol w:w="2524"/>
         <w:gridCol w:w="4634"/>
       </w:tblGrid>
       <w:tr>
         <w:trPr/>
         <w:tc>
           <w:tcPr>
-            <w:tcW w:w="1350" w:type="dxa"/>
+            <w:tcW w:w="1346" w:type="dxa"/>
             <w:tcBorders>
               <w:top w:val="single" w:sz="4" w:space="0" w:color="000000"/>
               <w:left w:val="single" w:sz="4" w:space="0" w:color="000000"/>
@@ -2991,6 +2944,7 @@
           <w:p>
             <w:pPr>
               <w:pStyle w:val="TableContents"/>
+              <w:widowControl w:val="false"/>
               <w:spacing w:before="0" w:after="160"/>
               <w:rPr/>
             </w:pPr>
@@ -3002,7 +2956,7 @@
         </w:tc>
         <w:tc>
           <w:tcPr>
-            <w:tcW w:w="2520" w:type="dxa"/>
+            <w:tcW w:w="2524" w:type="dxa"/>
             <w:tcBorders>
               <w:top w:val="single" w:sz="4" w:space="0" w:color="000000"/>
               <w:left w:val="single" w:sz="4" w:space="0" w:color="000000"/>
@@ -3012,6 +2966,7 @@
           <w:p>
             <w:pPr>
               <w:pStyle w:val="TableContents"/>
+              <w:widowControl w:val="false"/>
               <w:spacing w:before="0" w:after="160"/>
               <w:rPr/>
             </w:pPr>
@@ -3034,6 +2989,7 @@
           <w:p>
             <w:pPr>
               <w:pStyle w:val="TableContents"/>
+              <w:widowControl w:val="false"/>
               <w:spacing w:before="0" w:after="160"/>
               <w:rPr/>
             </w:pPr>
@@ -3048,7 +3004,7 @@
         <w:trPr/>
         <w:tc>
           <w:tcPr>
-            <w:tcW w:w="1350" w:type="dxa"/>
+            <w:tcW w:w="1346" w:type="dxa"/>
             <w:tcBorders>
               <w:left w:val="single" w:sz="4" w:space="0" w:color="000000"/>
               <w:bottom w:val="single" w:sz="4" w:space="0" w:color="000000"/>
@@ -3057,6 +3013,7 @@
           <w:p>
             <w:pPr>
               <w:pStyle w:val="TableContents"/>
+              <w:widowControl w:val="false"/>
               <w:spacing w:before="0" w:after="160"/>
               <w:rPr/>
             </w:pPr>
@@ -3068,7 +3025,7 @@
         </w:tc>
         <w:tc>
           <w:tcPr>
-            <w:tcW w:w="2520" w:type="dxa"/>
+            <w:tcW w:w="2524" w:type="dxa"/>
             <w:tcBorders>
               <w:left w:val="single" w:sz="4" w:space="0" w:color="000000"/>
               <w:bottom w:val="single" w:sz="4" w:space="0" w:color="000000"/>
@@ -3077,6 +3034,7 @@
           <w:p>
             <w:pPr>
               <w:pStyle w:val="TableContents"/>
+              <w:widowControl w:val="false"/>
               <w:spacing w:before="0" w:after="160"/>
               <w:rPr/>
             </w:pPr>
@@ -3098,6 +3056,7 @@
           <w:p>
             <w:pPr>
               <w:pStyle w:val="TableContents"/>
+              <w:widowControl w:val="false"/>
               <w:spacing w:before="0" w:after="160"/>
               <w:rPr/>
             </w:pPr>
@@ -3112,7 +3071,7 @@
         <w:trPr/>
         <w:tc>
           <w:tcPr>
-            <w:tcW w:w="1350" w:type="dxa"/>
+            <w:tcW w:w="1346" w:type="dxa"/>
             <w:tcBorders>
               <w:left w:val="single" w:sz="4" w:space="0" w:color="000000"/>
               <w:bottom w:val="single" w:sz="4" w:space="0" w:color="000000"/>
@@ -3121,6 +3080,7 @@
           <w:p>
             <w:pPr>
               <w:pStyle w:val="TableContents"/>
+              <w:widowControl w:val="false"/>
               <w:spacing w:before="0" w:after="160"/>
               <w:rPr/>
             </w:pPr>
@@ -3132,7 +3092,7 @@
         </w:tc>
         <w:tc>
           <w:tcPr>
-            <w:tcW w:w="2520" w:type="dxa"/>
+            <w:tcW w:w="2524" w:type="dxa"/>
             <w:tcBorders>
               <w:left w:val="single" w:sz="4" w:space="0" w:color="000000"/>
               <w:bottom w:val="single" w:sz="4" w:space="0" w:color="000000"/>
@@ -3141,6 +3101,7 @@
           <w:p>
             <w:pPr>
               <w:pStyle w:val="TableContents"/>
+              <w:widowControl w:val="false"/>
               <w:spacing w:before="0" w:after="160"/>
               <w:rPr/>
             </w:pPr>
@@ -3162,6 +3123,7 @@
           <w:p>
             <w:pPr>
               <w:pStyle w:val="TableContents"/>
+              <w:widowControl w:val="false"/>
               <w:spacing w:before="0" w:after="160"/>
               <w:rPr/>
             </w:pPr>
@@ -3176,7 +3138,7 @@
         <w:trPr/>
         <w:tc>
           <w:tcPr>
-            <w:tcW w:w="1350" w:type="dxa"/>
+            <w:tcW w:w="1346" w:type="dxa"/>
             <w:tcBorders>
               <w:left w:val="single" w:sz="4" w:space="0" w:color="000000"/>
               <w:bottom w:val="single" w:sz="4" w:space="0" w:color="000000"/>
@@ -3185,6 +3147,7 @@
           <w:p>
             <w:pPr>
               <w:pStyle w:val="TableContents"/>
+              <w:widowControl w:val="false"/>
               <w:spacing w:before="0" w:after="160"/>
               <w:rPr/>
             </w:pPr>
@@ -3196,7 +3159,7 @@
         </w:tc>
         <w:tc>
           <w:tcPr>
-            <w:tcW w:w="2520" w:type="dxa"/>
+            <w:tcW w:w="2524" w:type="dxa"/>
             <w:tcBorders>
               <w:left w:val="single" w:sz="4" w:space="0" w:color="000000"/>
               <w:bottom w:val="single" w:sz="4" w:space="0" w:color="000000"/>
@@ -3205,11 +3168,13 @@
           <w:p>
             <w:pPr>
               <w:pStyle w:val="TableContents"/>
+              <w:widowControl w:val="false"/>
               <w:spacing w:before="0" w:after="160"/>
               <w:rPr/>
             </w:pPr>
             <w:r>
               <w:rPr/>
+              <w:t>1.48 s</w:t>
             </w:r>
           </w:p>
         </w:tc>
@@ -3225,11 +3190,80 @@
           <w:p>
             <w:pPr>
               <w:pStyle w:val="TableContents"/>
+              <w:widowControl w:val="false"/>
               <w:spacing w:before="0" w:after="160"/>
               <w:rPr/>
             </w:pPr>
             <w:r>
               <w:rPr/>
+              <w:t>41 h</w:t>
+            </w:r>
+          </w:p>
+        </w:tc>
+      </w:tr>
+      <w:tr>
+        <w:trPr/>
+        <w:tc>
+          <w:tcPr>
+            <w:tcW w:w="1346" w:type="dxa"/>
+            <w:tcBorders>
+              <w:left w:val="single" w:sz="4" w:space="0" w:color="000000"/>
+              <w:bottom w:val="single" w:sz="4" w:space="0" w:color="000000"/>
+            </w:tcBorders>
+          </w:tcPr>
+          <w:p>
+            <w:pPr>
+              <w:pStyle w:val="TableContents"/>
+              <w:widowControl w:val="false"/>
+              <w:spacing w:before="0" w:after="160"/>
+              <w:rPr/>
+            </w:pPr>
+            <w:r>
+              <w:rPr/>
+              <w:t>80</w:t>
+            </w:r>
+          </w:p>
+        </w:tc>
+        <w:tc>
+          <w:tcPr>
+            <w:tcW w:w="2524" w:type="dxa"/>
+            <w:tcBorders>
+              <w:left w:val="single" w:sz="4" w:space="0" w:color="000000"/>
+              <w:bottom w:val="single" w:sz="4" w:space="0" w:color="000000"/>
+            </w:tcBorders>
+          </w:tcPr>
+          <w:p>
+            <w:pPr>
+              <w:pStyle w:val="TableContents"/>
+              <w:widowControl w:val="false"/>
+              <w:spacing w:before="0" w:after="160"/>
+              <w:rPr/>
+            </w:pPr>
+            <w:r>
+              <w:rPr/>
+              <w:t>1.4 s</w:t>
+            </w:r>
+          </w:p>
+        </w:tc>
+        <w:tc>
+          <w:tcPr>
+            <w:tcW w:w="4634" w:type="dxa"/>
+            <w:tcBorders>
+              <w:left w:val="single" w:sz="4" w:space="0" w:color="000000"/>
+              <w:bottom w:val="single" w:sz="4" w:space="0" w:color="000000"/>
+              <w:right w:val="single" w:sz="4" w:space="0" w:color="000000"/>
+            </w:tcBorders>
+          </w:tcPr>
+          <w:p>
+            <w:pPr>
+              <w:pStyle w:val="TableContents"/>
+              <w:widowControl w:val="false"/>
+              <w:spacing w:before="0" w:after="160"/>
+              <w:rPr/>
+            </w:pPr>
+            <w:r>
+              <w:rPr/>
+              <w:t>39 h</w:t>
             </w:r>
           </w:p>
         </w:tc>
@@ -3243,6 +3277,502 @@
           <w:u w:val="single"/>
           <w:lang w:val="en-US"/>
         </w:rPr>
+      </w:pPr>
+      <w:r>
+        <w:rPr>
+          <w:u w:val="single"/>
+          <w:lang w:val="en-US"/>
+        </w:rPr>
+      </w:r>
+    </w:p>
+    <w:p>
+      <w:pPr>
+        <w:pStyle w:val="Normal"/>
+        <w:numPr>
+          <w:ilvl w:val="0"/>
+          <w:numId w:val="9"/>
+        </w:numPr>
+        <w:spacing w:before="0" w:after="160"/>
+        <w:rPr>
+          <w:b/>
+          <w:b/>
+          <w:bCs/>
+        </w:rPr>
+      </w:pPr>
+      <w:r>
+        <w:rPr>
+          <w:b/>
+          <w:bCs/>
+        </w:rPr>
+        <w:t>Coding</w:t>
+      </w:r>
+    </w:p>
+    <w:p>
+      <w:pPr>
+        <w:pStyle w:val="Normal"/>
+        <w:numPr>
+          <w:ilvl w:val="1"/>
+          <w:numId w:val="9"/>
+        </w:numPr>
+        <w:spacing w:before="0" w:after="160"/>
+        <w:rPr/>
+      </w:pPr>
+      <w:r>
+        <w:rPr/>
+        <w:t xml:space="preserve">Extending for all previous magnets: </w:t>
+      </w:r>
+      <w:r>
+        <w:rPr>
+          <w:color w:val="FF8000"/>
+        </w:rPr>
+        <w:t>Pending</w:t>
+      </w:r>
+    </w:p>
+    <w:p>
+      <w:pPr>
+        <w:pStyle w:val="Normal"/>
+        <w:numPr>
+          <w:ilvl w:val="1"/>
+          <w:numId w:val="9"/>
+        </w:numPr>
+        <w:spacing w:before="0" w:after="160"/>
+        <w:rPr/>
+      </w:pPr>
+      <w:r>
+        <w:rPr/>
+        <w:t xml:space="preserve">Updating to 2023 optic settings for 30 and 60 CM: </w:t>
+      </w:r>
+      <w:r>
+        <w:rPr>
+          <w:color w:val="FF8000"/>
+        </w:rPr>
+        <w:t>Pending</w:t>
+      </w:r>
+    </w:p>
+    <w:p>
+      <w:pPr>
+        <w:pStyle w:val="Normal"/>
+        <w:numPr>
+          <w:ilvl w:val="1"/>
+          <w:numId w:val="9"/>
+        </w:numPr>
+        <w:spacing w:before="0" w:after="160"/>
+        <w:rPr/>
+      </w:pPr>
+      <w:r>
+        <w:rPr/>
+        <w:t xml:space="preserve">Simulation 100k data points: </w:t>
+      </w:r>
+      <w:r>
+        <w:rPr>
+          <w:color w:val="FF8000"/>
+        </w:rPr>
+        <w:t>Pending</w:t>
+      </w:r>
+    </w:p>
+    <w:p>
+      <w:pPr>
+        <w:pStyle w:val="Normal"/>
+        <w:numPr>
+          <w:ilvl w:val="0"/>
+          <w:numId w:val="9"/>
+        </w:numPr>
+        <w:spacing w:before="0" w:after="160"/>
+        <w:rPr>
+          <w:b/>
+          <w:b/>
+          <w:bCs/>
+        </w:rPr>
+      </w:pPr>
+      <w:r>
+        <w:rPr>
+          <w:b/>
+          <w:bCs/>
+        </w:rPr>
+        <w:t>Optics</w:t>
+      </w:r>
+    </w:p>
+    <w:p>
+      <w:pPr>
+        <w:pStyle w:val="Normal"/>
+        <w:numPr>
+          <w:ilvl w:val="1"/>
+          <w:numId w:val="9"/>
+        </w:numPr>
+        <w:spacing w:before="0" w:after="160"/>
+        <w:rPr/>
+      </w:pPr>
+      <w:r>
+        <w:rPr/>
+        <w:t>Reread Elenas paper: Pending</w:t>
+      </w:r>
+    </w:p>
+    <w:p>
+      <w:pPr>
+        <w:pStyle w:val="Normal"/>
+        <w:spacing w:before="0" w:after="160"/>
+        <w:rPr/>
+      </w:pPr>
+      <w:r>
+        <w:rPr/>
+      </w:r>
+    </w:p>
+    <w:p>
+      <w:pPr>
+        <w:pStyle w:val="Normal"/>
+        <w:spacing w:before="0" w:after="160"/>
+        <w:rPr/>
+      </w:pPr>
+      <w:r>
+        <w:rPr/>
+      </w:r>
+    </w:p>
+    <w:p>
+      <w:pPr>
+        <w:pStyle w:val="Normal"/>
+        <w:spacing w:before="0" w:after="160"/>
+        <w:rPr/>
+      </w:pPr>
+      <w:r>
+        <w:rPr/>
+      </w:r>
+    </w:p>
+    <w:p>
+      <w:pPr>
+        <w:pStyle w:val="Normal"/>
+        <w:spacing w:before="0" w:after="160"/>
+        <w:rPr/>
+      </w:pPr>
+      <w:r>
+        <w:rPr/>
+        <w:t>16/03/2023</w:t>
+      </w:r>
+    </w:p>
+    <w:p>
+      <w:pPr>
+        <w:pStyle w:val="Normal"/>
+        <w:spacing w:before="0" w:after="160"/>
+        <w:rPr/>
+      </w:pPr>
+      <w:r>
+        <w:rPr/>
+        <w:t>Fixing SSH problems definitively.</w:t>
+      </w:r>
+    </w:p>
+    <w:p>
+      <w:pPr>
+        <w:pStyle w:val="Normal"/>
+        <w:numPr>
+          <w:ilvl w:val="0"/>
+          <w:numId w:val="10"/>
+        </w:numPr>
+        <w:spacing w:before="0" w:after="160"/>
+        <w:rPr>
+          <w:b/>
+          <w:b/>
+          <w:bCs/>
+        </w:rPr>
+      </w:pPr>
+      <w:r>
+        <w:rPr>
+          <w:b/>
+          <w:bCs/>
+        </w:rPr>
+        <w:t>Coding</w:t>
+      </w:r>
+    </w:p>
+    <w:p>
+      <w:pPr>
+        <w:pStyle w:val="Normal"/>
+        <w:numPr>
+          <w:ilvl w:val="1"/>
+          <w:numId w:val="10"/>
+        </w:numPr>
+        <w:spacing w:before="0" w:after="160"/>
+        <w:rPr/>
+      </w:pPr>
+      <w:r>
+        <w:rPr/>
+        <w:t xml:space="preserve">Extending for all previous magnets: </w:t>
+      </w:r>
+      <w:r>
+        <w:rPr>
+          <w:color w:val="81D41A"/>
+        </w:rPr>
+        <w:t>Done</w:t>
+      </w:r>
+    </w:p>
+    <w:p>
+      <w:pPr>
+        <w:pStyle w:val="Normal"/>
+        <w:numPr>
+          <w:ilvl w:val="1"/>
+          <w:numId w:val="10"/>
+        </w:numPr>
+        <w:spacing w:before="0" w:after="160"/>
+        <w:rPr/>
+      </w:pPr>
+      <w:r>
+        <w:rPr/>
+        <w:t xml:space="preserve">Updating to 2023 optic settings for 30 and 60 CM: </w:t>
+      </w:r>
+      <w:r>
+        <w:rPr>
+          <w:color w:val="FF8000"/>
+        </w:rPr>
+        <w:t>Pending</w:t>
+      </w:r>
+    </w:p>
+    <w:p>
+      <w:pPr>
+        <w:pStyle w:val="Normal"/>
+        <w:numPr>
+          <w:ilvl w:val="1"/>
+          <w:numId w:val="10"/>
+        </w:numPr>
+        <w:spacing w:before="0" w:after="160"/>
+        <w:rPr/>
+      </w:pPr>
+      <w:r>
+        <w:rPr/>
+        <w:t xml:space="preserve">Simulation 100k data points: </w:t>
+      </w:r>
+      <w:r>
+        <w:rPr>
+          <w:color w:val="FF8000"/>
+        </w:rPr>
+        <w:t>Pending</w:t>
+      </w:r>
+    </w:p>
+    <w:p>
+      <w:pPr>
+        <w:pStyle w:val="Normal"/>
+        <w:numPr>
+          <w:ilvl w:val="0"/>
+          <w:numId w:val="10"/>
+        </w:numPr>
+        <w:spacing w:before="0" w:after="160"/>
+        <w:rPr>
+          <w:b/>
+          <w:b/>
+          <w:bCs/>
+        </w:rPr>
+      </w:pPr>
+      <w:r>
+        <w:rPr>
+          <w:b/>
+          <w:bCs/>
+        </w:rPr>
+        <w:t>Optics</w:t>
+      </w:r>
+    </w:p>
+    <w:p>
+      <w:pPr>
+        <w:pStyle w:val="Normal"/>
+        <w:numPr>
+          <w:ilvl w:val="1"/>
+          <w:numId w:val="10"/>
+        </w:numPr>
+        <w:spacing w:before="0" w:after="160"/>
+        <w:rPr/>
+      </w:pPr>
+      <w:r>
+        <w:rPr/>
+        <w:t>Reread Elenas paper: Pending</w:t>
+      </w:r>
+    </w:p>
+    <w:p>
+      <w:pPr>
+        <w:pStyle w:val="Normal"/>
+        <w:spacing w:before="0" w:after="160"/>
+        <w:rPr>
+          <w:u w:val="single"/>
+          <w:lang w:val="en-US"/>
+        </w:rPr>
+      </w:pPr>
+      <w:r>
+        <w:rPr>
+          <w:u w:val="single"/>
+          <w:lang w:val="en-US"/>
+        </w:rPr>
+      </w:r>
+    </w:p>
+    <w:p>
+      <w:pPr>
+        <w:pStyle w:val="Normal"/>
+        <w:spacing w:before="0" w:after="160"/>
+        <w:rPr>
+          <w:u w:val="none"/>
+          <w:lang w:val="en-US"/>
+        </w:rPr>
+      </w:pPr>
+      <w:r>
+        <w:rPr>
+          <w:u w:val="none"/>
+          <w:lang w:val="en-US"/>
+        </w:rPr>
+        <w:t>21/03/2023</w:t>
+      </w:r>
+    </w:p>
+    <w:p>
+      <w:pPr>
+        <w:pStyle w:val="Normal"/>
+        <w:numPr>
+          <w:ilvl w:val="0"/>
+          <w:numId w:val="11"/>
+        </w:numPr>
+        <w:spacing w:before="0" w:after="160"/>
+        <w:rPr>
+          <w:b/>
+          <w:b/>
+          <w:bCs/>
+        </w:rPr>
+      </w:pPr>
+      <w:r>
+        <w:rPr>
+          <w:b/>
+          <w:bCs/>
+        </w:rPr>
+        <w:t>Coding</w:t>
+      </w:r>
+    </w:p>
+    <w:p>
+      <w:pPr>
+        <w:pStyle w:val="Normal"/>
+        <w:numPr>
+          <w:ilvl w:val="1"/>
+          <w:numId w:val="11"/>
+        </w:numPr>
+        <w:spacing w:before="0" w:after="160"/>
+        <w:rPr/>
+      </w:pPr>
+      <w:r>
+        <w:rPr/>
+        <w:t xml:space="preserve">Extending for all previous magnets: </w:t>
+      </w:r>
+      <w:r>
+        <w:rPr>
+          <w:color w:val="81D41A"/>
+        </w:rPr>
+        <w:t>Done</w:t>
+      </w:r>
+    </w:p>
+    <w:p>
+      <w:pPr>
+        <w:pStyle w:val="Normal"/>
+        <w:numPr>
+          <w:ilvl w:val="1"/>
+          <w:numId w:val="11"/>
+        </w:numPr>
+        <w:spacing w:before="0" w:after="160"/>
+        <w:rPr/>
+      </w:pPr>
+      <w:r>
+        <w:rPr/>
+        <w:t xml:space="preserve">Updating to 2023 optic settings for 30 and 60 CM: </w:t>
+      </w:r>
+      <w:r>
+        <w:rPr>
+          <w:color w:val="81D41A"/>
+        </w:rPr>
+        <w:t>Done</w:t>
+      </w:r>
+    </w:p>
+    <w:p>
+      <w:pPr>
+        <w:pStyle w:val="Normal"/>
+        <w:numPr>
+          <w:ilvl w:val="1"/>
+          <w:numId w:val="11"/>
+        </w:numPr>
+        <w:spacing w:before="0" w:after="160"/>
+        <w:rPr/>
+      </w:pPr>
+      <w:r>
+        <w:rPr/>
+        <w:t xml:space="preserve">Simulation 100k data points: </w:t>
+      </w:r>
+      <w:r>
+        <w:rPr>
+          <w:color w:val="FF8000"/>
+        </w:rPr>
+        <w:t>Pending</w:t>
+      </w:r>
+    </w:p>
+    <w:p>
+      <w:pPr>
+        <w:pStyle w:val="Normal"/>
+        <w:numPr>
+          <w:ilvl w:val="0"/>
+          <w:numId w:val="11"/>
+        </w:numPr>
+        <w:spacing w:before="0" w:after="160"/>
+        <w:rPr>
+          <w:b/>
+          <w:b/>
+          <w:bCs/>
+        </w:rPr>
+      </w:pPr>
+      <w:r>
+        <w:rPr>
+          <w:b/>
+          <w:bCs/>
+        </w:rPr>
+        <w:t>Optics</w:t>
+      </w:r>
+    </w:p>
+    <w:p>
+      <w:pPr>
+        <w:pStyle w:val="Normal"/>
+        <w:numPr>
+          <w:ilvl w:val="1"/>
+          <w:numId w:val="11"/>
+        </w:numPr>
+        <w:spacing w:before="0" w:after="160"/>
+        <w:rPr/>
+      </w:pPr>
+      <w:r>
+        <w:rPr/>
+        <w:t>Reread Elenas paper: Pending</w:t>
+      </w:r>
+    </w:p>
+    <w:p>
+      <w:pPr>
+        <w:pStyle w:val="Normal"/>
+        <w:spacing w:before="0" w:after="160"/>
+        <w:rPr/>
+      </w:pPr>
+      <w:r>
+        <w:rPr/>
+        <w:t>Still Have to reorganize and clean all the code.</w:t>
+      </w:r>
+    </w:p>
+    <w:p>
+      <w:pPr>
+        <w:pStyle w:val="Normal"/>
+        <w:spacing w:before="0" w:after="160"/>
+        <w:rPr/>
+      </w:pPr>
+      <w:r>
+        <w:rPr/>
+      </w:r>
+    </w:p>
+    <w:p>
+      <w:pPr>
+        <w:pStyle w:val="Normal"/>
+        <w:spacing w:before="0" w:after="160"/>
+        <w:rPr/>
+      </w:pPr>
+      <w:r>
+        <w:rPr/>
+        <w:t>27/03/2023</w:t>
+      </w:r>
+    </w:p>
+    <w:p>
+      <w:pPr>
+        <w:pStyle w:val="Normal"/>
+        <w:spacing w:before="0" w:after="160"/>
+        <w:rPr/>
       </w:pPr>
       <w:r>
         <w:rPr/>
@@ -4288,6 +4818,363 @@
     </w:lvl>
   </w:abstractNum>
   <w:abstractNum w:abstractNumId="9">
+    <w:lvl w:ilvl="0">
+      <w:start w:val="1"/>
+      <w:numFmt w:val="decimal"/>
+      <w:lvlText w:val="%1."/>
+      <w:lvlJc w:val="left"/>
+      <w:pPr>
+        <w:tabs>
+          <w:tab w:val="num" w:pos="1025"/>
+        </w:tabs>
+        <w:ind w:left="1025" w:hanging="360"/>
+      </w:pPr>
+      <w:rPr/>
+    </w:lvl>
+    <w:lvl w:ilvl="1">
+      <w:start w:val="1"/>
+      <w:numFmt w:val="decimal"/>
+      <w:lvlText w:val="%2."/>
+      <w:lvlJc w:val="left"/>
+      <w:pPr>
+        <w:tabs>
+          <w:tab w:val="num" w:pos="1385"/>
+        </w:tabs>
+        <w:ind w:left="1385" w:hanging="360"/>
+      </w:pPr>
+      <w:rPr/>
+    </w:lvl>
+    <w:lvl w:ilvl="2">
+      <w:start w:val="1"/>
+      <w:numFmt w:val="decimal"/>
+      <w:lvlText w:val="%3."/>
+      <w:lvlJc w:val="left"/>
+      <w:pPr>
+        <w:tabs>
+          <w:tab w:val="num" w:pos="1745"/>
+        </w:tabs>
+        <w:ind w:left="1745" w:hanging="360"/>
+      </w:pPr>
+      <w:rPr/>
+    </w:lvl>
+    <w:lvl w:ilvl="3">
+      <w:start w:val="1"/>
+      <w:numFmt w:val="decimal"/>
+      <w:lvlText w:val="%4."/>
+      <w:lvlJc w:val="left"/>
+      <w:pPr>
+        <w:tabs>
+          <w:tab w:val="num" w:pos="2105"/>
+        </w:tabs>
+        <w:ind w:left="2105" w:hanging="360"/>
+      </w:pPr>
+      <w:rPr/>
+    </w:lvl>
+    <w:lvl w:ilvl="4">
+      <w:start w:val="1"/>
+      <w:numFmt w:val="decimal"/>
+      <w:lvlText w:val="%5."/>
+      <w:lvlJc w:val="left"/>
+      <w:pPr>
+        <w:tabs>
+          <w:tab w:val="num" w:pos="2465"/>
+        </w:tabs>
+        <w:ind w:left="2465" w:hanging="360"/>
+      </w:pPr>
+      <w:rPr/>
+    </w:lvl>
+    <w:lvl w:ilvl="5">
+      <w:start w:val="1"/>
+      <w:numFmt w:val="decimal"/>
+      <w:lvlText w:val="%6."/>
+      <w:lvlJc w:val="left"/>
+      <w:pPr>
+        <w:tabs>
+          <w:tab w:val="num" w:pos="2825"/>
+        </w:tabs>
+        <w:ind w:left="2825" w:hanging="360"/>
+      </w:pPr>
+      <w:rPr/>
+    </w:lvl>
+    <w:lvl w:ilvl="6">
+      <w:start w:val="1"/>
+      <w:numFmt w:val="decimal"/>
+      <w:lvlText w:val="%7."/>
+      <w:lvlJc w:val="left"/>
+      <w:pPr>
+        <w:tabs>
+          <w:tab w:val="num" w:pos="3185"/>
+        </w:tabs>
+        <w:ind w:left="3185" w:hanging="360"/>
+      </w:pPr>
+      <w:rPr/>
+    </w:lvl>
+    <w:lvl w:ilvl="7">
+      <w:start w:val="1"/>
+      <w:numFmt w:val="decimal"/>
+      <w:lvlText w:val="%8."/>
+      <w:lvlJc w:val="left"/>
+      <w:pPr>
+        <w:tabs>
+          <w:tab w:val="num" w:pos="3545"/>
+        </w:tabs>
+        <w:ind w:left="3545" w:hanging="360"/>
+      </w:pPr>
+      <w:rPr/>
+    </w:lvl>
+    <w:lvl w:ilvl="8">
+      <w:start w:val="1"/>
+      <w:numFmt w:val="decimal"/>
+      <w:lvlText w:val="%9."/>
+      <w:lvlJc w:val="left"/>
+      <w:pPr>
+        <w:tabs>
+          <w:tab w:val="num" w:pos="3905"/>
+        </w:tabs>
+        <w:ind w:left="3905" w:hanging="360"/>
+      </w:pPr>
+      <w:rPr/>
+    </w:lvl>
+  </w:abstractNum>
+  <w:abstractNum w:abstractNumId="10">
+    <w:lvl w:ilvl="0">
+      <w:start w:val="1"/>
+      <w:numFmt w:val="decimal"/>
+      <w:lvlText w:val="%1."/>
+      <w:lvlJc w:val="left"/>
+      <w:pPr>
+        <w:tabs>
+          <w:tab w:val="num" w:pos="720"/>
+        </w:tabs>
+        <w:ind w:left="720" w:hanging="360"/>
+      </w:pPr>
+      <w:rPr/>
+    </w:lvl>
+    <w:lvl w:ilvl="1">
+      <w:start w:val="1"/>
+      <w:numFmt w:val="decimal"/>
+      <w:lvlText w:val="%2."/>
+      <w:lvlJc w:val="left"/>
+      <w:pPr>
+        <w:tabs>
+          <w:tab w:val="num" w:pos="1080"/>
+        </w:tabs>
+        <w:ind w:left="1080" w:hanging="360"/>
+      </w:pPr>
+      <w:rPr/>
+    </w:lvl>
+    <w:lvl w:ilvl="2">
+      <w:start w:val="1"/>
+      <w:numFmt w:val="decimal"/>
+      <w:lvlText w:val="%3."/>
+      <w:lvlJc w:val="left"/>
+      <w:pPr>
+        <w:tabs>
+          <w:tab w:val="num" w:pos="1440"/>
+        </w:tabs>
+        <w:ind w:left="1440" w:hanging="360"/>
+      </w:pPr>
+      <w:rPr/>
+    </w:lvl>
+    <w:lvl w:ilvl="3">
+      <w:start w:val="1"/>
+      <w:numFmt w:val="decimal"/>
+      <w:lvlText w:val="%4."/>
+      <w:lvlJc w:val="left"/>
+      <w:pPr>
+        <w:tabs>
+          <w:tab w:val="num" w:pos="1800"/>
+        </w:tabs>
+        <w:ind w:left="1800" w:hanging="360"/>
+      </w:pPr>
+      <w:rPr/>
+    </w:lvl>
+    <w:lvl w:ilvl="4">
+      <w:start w:val="1"/>
+      <w:numFmt w:val="decimal"/>
+      <w:lvlText w:val="%5."/>
+      <w:lvlJc w:val="left"/>
+      <w:pPr>
+        <w:tabs>
+          <w:tab w:val="num" w:pos="2160"/>
+        </w:tabs>
+        <w:ind w:left="2160" w:hanging="360"/>
+      </w:pPr>
+      <w:rPr/>
+    </w:lvl>
+    <w:lvl w:ilvl="5">
+      <w:start w:val="1"/>
+      <w:numFmt w:val="decimal"/>
+      <w:lvlText w:val="%6."/>
+      <w:lvlJc w:val="left"/>
+      <w:pPr>
+        <w:tabs>
+          <w:tab w:val="num" w:pos="2520"/>
+        </w:tabs>
+        <w:ind w:left="2520" w:hanging="360"/>
+      </w:pPr>
+      <w:rPr/>
+    </w:lvl>
+    <w:lvl w:ilvl="6">
+      <w:start w:val="1"/>
+      <w:numFmt w:val="decimal"/>
+      <w:lvlText w:val="%7."/>
+      <w:lvlJc w:val="left"/>
+      <w:pPr>
+        <w:tabs>
+          <w:tab w:val="num" w:pos="2880"/>
+        </w:tabs>
+        <w:ind w:left="2880" w:hanging="360"/>
+      </w:pPr>
+      <w:rPr/>
+    </w:lvl>
+    <w:lvl w:ilvl="7">
+      <w:start w:val="1"/>
+      <w:numFmt w:val="decimal"/>
+      <w:lvlText w:val="%8."/>
+      <w:lvlJc w:val="left"/>
+      <w:pPr>
+        <w:tabs>
+          <w:tab w:val="num" w:pos="3240"/>
+        </w:tabs>
+        <w:ind w:left="3240" w:hanging="360"/>
+      </w:pPr>
+      <w:rPr/>
+    </w:lvl>
+    <w:lvl w:ilvl="8">
+      <w:start w:val="1"/>
+      <w:numFmt w:val="decimal"/>
+      <w:lvlText w:val="%9."/>
+      <w:lvlJc w:val="left"/>
+      <w:pPr>
+        <w:tabs>
+          <w:tab w:val="num" w:pos="3600"/>
+        </w:tabs>
+        <w:ind w:left="3600" w:hanging="360"/>
+      </w:pPr>
+      <w:rPr/>
+    </w:lvl>
+  </w:abstractNum>
+  <w:abstractNum w:abstractNumId="11">
+    <w:lvl w:ilvl="0">
+      <w:start w:val="1"/>
+      <w:numFmt w:val="decimal"/>
+      <w:lvlText w:val="%1."/>
+      <w:lvlJc w:val="left"/>
+      <w:pPr>
+        <w:tabs>
+          <w:tab w:val="num" w:pos="720"/>
+        </w:tabs>
+        <w:ind w:left="720" w:hanging="360"/>
+      </w:pPr>
+      <w:rPr/>
+    </w:lvl>
+    <w:lvl w:ilvl="1">
+      <w:start w:val="1"/>
+      <w:numFmt w:val="decimal"/>
+      <w:lvlText w:val="%2."/>
+      <w:lvlJc w:val="left"/>
+      <w:pPr>
+        <w:tabs>
+          <w:tab w:val="num" w:pos="1080"/>
+        </w:tabs>
+        <w:ind w:left="1080" w:hanging="360"/>
+      </w:pPr>
+      <w:rPr/>
+    </w:lvl>
+    <w:lvl w:ilvl="2">
+      <w:start w:val="1"/>
+      <w:numFmt w:val="decimal"/>
+      <w:lvlText w:val="%3."/>
+      <w:lvlJc w:val="left"/>
+      <w:pPr>
+        <w:tabs>
+          <w:tab w:val="num" w:pos="1440"/>
+        </w:tabs>
+        <w:ind w:left="1440" w:hanging="360"/>
+      </w:pPr>
+      <w:rPr/>
+    </w:lvl>
+    <w:lvl w:ilvl="3">
+      <w:start w:val="1"/>
+      <w:numFmt w:val="decimal"/>
+      <w:lvlText w:val="%4."/>
+      <w:lvlJc w:val="left"/>
+      <w:pPr>
+        <w:tabs>
+          <w:tab w:val="num" w:pos="1800"/>
+        </w:tabs>
+        <w:ind w:left="1800" w:hanging="360"/>
+      </w:pPr>
+      <w:rPr/>
+    </w:lvl>
+    <w:lvl w:ilvl="4">
+      <w:start w:val="1"/>
+      <w:numFmt w:val="decimal"/>
+      <w:lvlText w:val="%5."/>
+      <w:lvlJc w:val="left"/>
+      <w:pPr>
+        <w:tabs>
+          <w:tab w:val="num" w:pos="2160"/>
+        </w:tabs>
+        <w:ind w:left="2160" w:hanging="360"/>
+      </w:pPr>
+      <w:rPr/>
+    </w:lvl>
+    <w:lvl w:ilvl="5">
+      <w:start w:val="1"/>
+      <w:numFmt w:val="decimal"/>
+      <w:lvlText w:val="%6."/>
+      <w:lvlJc w:val="left"/>
+      <w:pPr>
+        <w:tabs>
+          <w:tab w:val="num" w:pos="2520"/>
+        </w:tabs>
+        <w:ind w:left="2520" w:hanging="360"/>
+      </w:pPr>
+      <w:rPr/>
+    </w:lvl>
+    <w:lvl w:ilvl="6">
+      <w:start w:val="1"/>
+      <w:numFmt w:val="decimal"/>
+      <w:lvlText w:val="%7."/>
+      <w:lvlJc w:val="left"/>
+      <w:pPr>
+        <w:tabs>
+          <w:tab w:val="num" w:pos="2880"/>
+        </w:tabs>
+        <w:ind w:left="2880" w:hanging="360"/>
+      </w:pPr>
+      <w:rPr/>
+    </w:lvl>
+    <w:lvl w:ilvl="7">
+      <w:start w:val="1"/>
+      <w:numFmt w:val="decimal"/>
+      <w:lvlText w:val="%8."/>
+      <w:lvlJc w:val="left"/>
+      <w:pPr>
+        <w:tabs>
+          <w:tab w:val="num" w:pos="3240"/>
+        </w:tabs>
+        <w:ind w:left="3240" w:hanging="360"/>
+      </w:pPr>
+      <w:rPr/>
+    </w:lvl>
+    <w:lvl w:ilvl="8">
+      <w:start w:val="1"/>
+      <w:numFmt w:val="decimal"/>
+      <w:lvlText w:val="%9."/>
+      <w:lvlJc w:val="left"/>
+      <w:pPr>
+        <w:tabs>
+          <w:tab w:val="num" w:pos="3600"/>
+        </w:tabs>
+        <w:ind w:left="3600" w:hanging="360"/>
+      </w:pPr>
+      <w:rPr/>
+    </w:lvl>
+  </w:abstractNum>
+  <w:abstractNum w:abstractNumId="12">
     <w:lvl w:ilvl="0">
       <w:start w:val="1"/>
       <w:numFmt w:val="none"/>
@@ -4433,6 +5320,15 @@
   <w:num w:numId="9">
     <w:abstractNumId w:val="9"/>
   </w:num>
+  <w:num w:numId="10">
+    <w:abstractNumId w:val="10"/>
+  </w:num>
+  <w:num w:numId="11">
+    <w:abstractNumId w:val="11"/>
+  </w:num>
+  <w:num w:numId="12">
+    <w:abstractNumId w:val="12"/>
+  </w:num>
 </w:numbering>
 </file>
 
@@ -4453,380 +5349,7 @@
       </w:pPr>
     </w:pPrDefault>
   </w:docDefaults>
-  <w:latentStyles w:defLockedState="0" w:defUIPriority="99" w:defSemiHidden="0" w:defUnhideWhenUsed="0" w:defQFormat="0" w:count="371">
-    <w:lsdException w:name="Normal" w:uiPriority="0" w:qFormat="1"/>
-    <w:lsdException w:name="heading 1" w:uiPriority="9" w:qFormat="1"/>
-    <w:lsdException w:name="heading 2" w:uiPriority="9" w:semiHidden="1" w:unhideWhenUsed="1" w:qFormat="1"/>
-    <w:lsdException w:name="heading 3" w:uiPriority="9" w:semiHidden="1" w:unhideWhenUsed="1" w:qFormat="1"/>
-    <w:lsdException w:name="heading 4" w:uiPriority="9" w:semiHidden="1" w:unhideWhenUsed="1" w:qFormat="1"/>
-    <w:lsdException w:name="heading 5" w:uiPriority="9" w:semiHidden="1" w:unhideWhenUsed="1" w:qFormat="1"/>
-    <w:lsdException w:name="heading 6" w:uiPriority="9" w:semiHidden="1" w:unhideWhenUsed="1" w:qFormat="1"/>
-    <w:lsdException w:name="heading 7" w:uiPriority="9" w:semiHidden="1" w:unhideWhenUsed="1" w:qFormat="1"/>
-    <w:lsdException w:name="heading 8" w:uiPriority="9" w:semiHidden="1" w:unhideWhenUsed="1" w:qFormat="1"/>
-    <w:lsdException w:name="heading 9" w:uiPriority="9" w:semiHidden="1" w:unhideWhenUsed="1" w:qFormat="1"/>
-    <w:lsdException w:name="index 1" w:semiHidden="1" w:unhideWhenUsed="1"/>
-    <w:lsdException w:name="index 2" w:semiHidden="1" w:unhideWhenUsed="1"/>
-    <w:lsdException w:name="index 3" w:semiHidden="1" w:unhideWhenUsed="1"/>
-    <w:lsdException w:name="index 4" w:semiHidden="1" w:unhideWhenUsed="1"/>
-    <w:lsdException w:name="index 5" w:semiHidden="1" w:unhideWhenUsed="1"/>
-    <w:lsdException w:name="index 6" w:semiHidden="1" w:unhideWhenUsed="1"/>
-    <w:lsdException w:name="index 7" w:semiHidden="1" w:unhideWhenUsed="1"/>
-    <w:lsdException w:name="index 8" w:semiHidden="1" w:unhideWhenUsed="1"/>
-    <w:lsdException w:name="index 9" w:semiHidden="1" w:unhideWhenUsed="1"/>
-    <w:lsdException w:name="toc 1" w:uiPriority="39" w:semiHidden="1" w:unhideWhenUsed="1"/>
-    <w:lsdException w:name="toc 2" w:uiPriority="39" w:semiHidden="1" w:unhideWhenUsed="1"/>
-    <w:lsdException w:name="toc 3" w:uiPriority="39" w:semiHidden="1" w:unhideWhenUsed="1"/>
-    <w:lsdException w:name="toc 4" w:uiPriority="39" w:semiHidden="1" w:unhideWhenUsed="1"/>
-    <w:lsdException w:name="toc 5" w:uiPriority="39" w:semiHidden="1" w:unhideWhenUsed="1"/>
-    <w:lsdException w:name="toc 6" w:uiPriority="39" w:semiHidden="1" w:unhideWhenUsed="1"/>
-    <w:lsdException w:name="toc 7" w:uiPriority="39" w:semiHidden="1" w:unhideWhenUsed="1"/>
-    <w:lsdException w:name="toc 8" w:uiPriority="39" w:semiHidden="1" w:unhideWhenUsed="1"/>
-    <w:lsdException w:name="toc 9" w:uiPriority="39" w:semiHidden="1" w:unhideWhenUsed="1"/>
-    <w:lsdException w:name="Normal Indent" w:semiHidden="1" w:unhideWhenUsed="1"/>
-    <w:lsdException w:name="footnote text" w:semiHidden="1" w:unhideWhenUsed="1"/>
-    <w:lsdException w:name="annotation text" w:semiHidden="1" w:unhideWhenUsed="1"/>
-    <w:lsdException w:name="header" w:semiHidden="1" w:unhideWhenUsed="1"/>
-    <w:lsdException w:name="footer" w:semiHidden="1" w:unhideWhenUsed="1"/>
-    <w:lsdException w:name="index heading" w:semiHidden="1" w:unhideWhenUsed="1"/>
-    <w:lsdException w:name="caption" w:uiPriority="35" w:semiHidden="1" w:unhideWhenUsed="1" w:qFormat="1"/>
-    <w:lsdException w:name="table of figures" w:semiHidden="1" w:unhideWhenUsed="1"/>
-    <w:lsdException w:name="envelope address" w:semiHidden="1" w:unhideWhenUsed="1"/>
-    <w:lsdException w:name="envelope return" w:semiHidden="1" w:unhideWhenUsed="1"/>
-    <w:lsdException w:name="footnote reference" w:semiHidden="1" w:unhideWhenUsed="1"/>
-    <w:lsdException w:name="annotation reference" w:semiHidden="1" w:unhideWhenUsed="1"/>
-    <w:lsdException w:name="line number" w:semiHidden="1" w:unhideWhenUsed="1"/>
-    <w:lsdException w:name="page number" w:semiHidden="1" w:unhideWhenUsed="1"/>
-    <w:lsdException w:name="endnote reference" w:semiHidden="1" w:unhideWhenUsed="1"/>
-    <w:lsdException w:name="endnote text" w:semiHidden="1" w:unhideWhenUsed="1"/>
-    <w:lsdException w:name="table of authorities" w:semiHidden="1" w:unhideWhenUsed="1"/>
-    <w:lsdException w:name="macro" w:semiHidden="1" w:unhideWhenUsed="1"/>
-    <w:lsdException w:name="toa heading" w:semiHidden="1" w:unhideWhenUsed="1"/>
-    <w:lsdException w:name="List" w:semiHidden="1" w:unhideWhenUsed="1"/>
-    <w:lsdException w:name="List Bullet" w:semiHidden="1" w:unhideWhenUsed="1"/>
-    <w:lsdException w:name="List Number" w:semiHidden="1" w:unhideWhenUsed="1"/>
-    <w:lsdException w:name="List 2" w:semiHidden="1" w:unhideWhenUsed="1"/>
-    <w:lsdException w:name="List 3" w:semiHidden="1" w:unhideWhenUsed="1"/>
-    <w:lsdException w:name="List 4" w:semiHidden="1" w:unhideWhenUsed="1"/>
-    <w:lsdException w:name="List 5" w:semiHidden="1" w:unhideWhenUsed="1"/>
-    <w:lsdException w:name="List Bullet 2" w:semiHidden="1" w:unhideWhenUsed="1"/>
-    <w:lsdException w:name="List Bullet 3" w:semiHidden="1" w:unhideWhenUsed="1"/>
-    <w:lsdException w:name="List Bullet 4" w:semiHidden="1" w:unhideWhenUsed="1"/>
-    <w:lsdException w:name="List Bullet 5" w:semiHidden="1" w:unhideWhenUsed="1"/>
-    <w:lsdException w:name="List Number 2" w:semiHidden="1" w:unhideWhenUsed="1"/>
-    <w:lsdException w:name="List Number 3" w:semiHidden="1" w:unhideWhenUsed="1"/>
-    <w:lsdException w:name="List Number 4" w:semiHidden="1" w:unhideWhenUsed="1"/>
-    <w:lsdException w:name="List Number 5" w:semiHidden="1" w:unhideWhenUsed="1"/>
-    <w:lsdException w:name="Title" w:uiPriority="10" w:qFormat="1"/>
-    <w:lsdException w:name="Closing" w:semiHidden="1" w:unhideWhenUsed="1"/>
-    <w:lsdException w:name="Signature" w:semiHidden="1" w:unhideWhenUsed="1"/>
-    <w:lsdException w:name="Default Paragraph Font" w:uiPriority="1" w:semiHidden="1" w:unhideWhenUsed="1"/>
-    <w:lsdException w:name="Body Text" w:semiHidden="1" w:unhideWhenUsed="1"/>
-    <w:lsdException w:name="Body Text Indent" w:semiHidden="1" w:unhideWhenUsed="1"/>
-    <w:lsdException w:name="List Continue" w:semiHidden="1" w:unhideWhenUsed="1"/>
-    <w:lsdException w:name="List Continue 2" w:semiHidden="1" w:unhideWhenUsed="1"/>
-    <w:lsdException w:name="List Continue 3" w:semiHidden="1" w:unhideWhenUsed="1"/>
-    <w:lsdException w:name="List Continue 4" w:semiHidden="1" w:unhideWhenUsed="1"/>
-    <w:lsdException w:name="List Continue 5" w:semiHidden="1" w:unhideWhenUsed="1"/>
-    <w:lsdException w:name="Message Header" w:semiHidden="1" w:unhideWhenUsed="1"/>
-    <w:lsdException w:name="Subtitle" w:uiPriority="11" w:qFormat="1"/>
-    <w:lsdException w:name="Salutation" w:semiHidden="1" w:unhideWhenUsed="1"/>
-    <w:lsdException w:name="Date" w:semiHidden="1" w:unhideWhenUsed="1"/>
-    <w:lsdException w:name="Body Text First Indent" w:semiHidden="1" w:unhideWhenUsed="1"/>
-    <w:lsdException w:name="Body Text First Indent 2" w:semiHidden="1" w:unhideWhenUsed="1"/>
-    <w:lsdException w:name="Note Heading" w:semiHidden="1" w:unhideWhenUsed="1"/>
-    <w:lsdException w:name="Body Text 2" w:semiHidden="1" w:unhideWhenUsed="1"/>
-    <w:lsdException w:name="Body Text 3" w:semiHidden="1" w:unhideWhenUsed="1"/>
-    <w:lsdException w:name="Body Text Indent 2" w:semiHidden="1" w:unhideWhenUsed="1"/>
-    <w:lsdException w:name="Body Text Indent 3" w:semiHidden="1" w:unhideWhenUsed="1"/>
-    <w:lsdException w:name="Block Text" w:semiHidden="1" w:unhideWhenUsed="1"/>
-    <w:lsdException w:name="Hyperlink" w:semiHidden="1" w:unhideWhenUsed="1"/>
-    <w:lsdException w:name="FollowedHyperlink" w:semiHidden="1" w:unhideWhenUsed="1"/>
-    <w:lsdException w:name="Strong" w:uiPriority="22" w:qFormat="1"/>
-    <w:lsdException w:name="Emphasis" w:uiPriority="20" w:qFormat="1"/>
-    <w:lsdException w:name="Document Map" w:semiHidden="1" w:unhideWhenUsed="1"/>
-    <w:lsdException w:name="Plain Text" w:semiHidden="1" w:unhideWhenUsed="1"/>
-    <w:lsdException w:name="E-mail Signature" w:semiHidden="1" w:unhideWhenUsed="1"/>
-    <w:lsdException w:name="HTML Top of Form" w:semiHidden="1" w:unhideWhenUsed="1"/>
-    <w:lsdException w:name="HTML Bottom of Form" w:semiHidden="1" w:unhideWhenUsed="1"/>
-    <w:lsdException w:name="Normal (Web)" w:semiHidden="1" w:unhideWhenUsed="1"/>
-    <w:lsdException w:name="HTML Acronym" w:semiHidden="1" w:unhideWhenUsed="1"/>
-    <w:lsdException w:name="HTML Address" w:semiHidden="1" w:unhideWhenUsed="1"/>
-    <w:lsdException w:name="HTML Cite" w:semiHidden="1" w:unhideWhenUsed="1"/>
-    <w:lsdException w:name="HTML Code" w:semiHidden="1" w:unhideWhenUsed="1"/>
-    <w:lsdException w:name="HTML Definition" w:semiHidden="1" w:unhideWhenUsed="1"/>
-    <w:lsdException w:name="HTML Keyboard" w:semiHidden="1" w:unhideWhenUsed="1"/>
-    <w:lsdException w:name="HTML Preformatted" w:semiHidden="1" w:unhideWhenUsed="1"/>
-    <w:lsdException w:name="HTML Sample" w:semiHidden="1" w:unhideWhenUsed="1"/>
-    <w:lsdException w:name="HTML Typewriter" w:semiHidden="1" w:unhideWhenUsed="1"/>
-    <w:lsdException w:name="HTML Variable" w:semiHidden="1" w:unhideWhenUsed="1"/>
-    <w:lsdException w:name="Normal Table" w:semiHidden="1" w:unhideWhenUsed="1"/>
-    <w:lsdException w:name="annotation subject" w:semiHidden="1" w:unhideWhenUsed="1"/>
-    <w:lsdException w:name="No List" w:semiHidden="1" w:unhideWhenUsed="1"/>
-    <w:lsdException w:name="Outline List 1" w:semiHidden="1" w:unhideWhenUsed="1"/>
-    <w:lsdException w:name="Outline List 2" w:semiHidden="1" w:unhideWhenUsed="1"/>
-    <w:lsdException w:name="Outline List 3" w:semiHidden="1" w:unhideWhenUsed="1"/>
-    <w:lsdException w:name="Table Simple 1" w:semiHidden="1" w:unhideWhenUsed="1"/>
-    <w:lsdException w:name="Table Simple 2" w:semiHidden="1" w:unhideWhenUsed="1"/>
-    <w:lsdException w:name="Table Simple 3" w:semiHidden="1" w:unhideWhenUsed="1"/>
-    <w:lsdException w:name="Table Classic 1" w:semiHidden="1" w:unhideWhenUsed="1"/>
-    <w:lsdException w:name="Table Classic 2" w:semiHidden="1" w:unhideWhenUsed="1"/>
-    <w:lsdException w:name="Table Classic 3" w:semiHidden="1" w:unhideWhenUsed="1"/>
-    <w:lsdException w:name="Table Classic 4" w:semiHidden="1" w:unhideWhenUsed="1"/>
-    <w:lsdException w:name="Table Colorful 1" w:semiHidden="1" w:unhideWhenUsed="1"/>
-    <w:lsdException w:name="Table Colorful 2" w:semiHidden="1" w:unhideWhenUsed="1"/>
-    <w:lsdException w:name="Table Colorful 3" w:semiHidden="1" w:unhideWhenUsed="1"/>
-    <w:lsdException w:name="Table Columns 1" w:semiHidden="1" w:unhideWhenUsed="1"/>
-    <w:lsdException w:name="Table Columns 2" w:semiHidden="1" w:unhideWhenUsed="1"/>
-    <w:lsdException w:name="Table Columns 3" w:semiHidden="1" w:unhideWhenUsed="1"/>
-    <w:lsdException w:name="Table Columns 4" w:semiHidden="1" w:unhideWhenUsed="1"/>
-    <w:lsdException w:name="Table Columns 5" w:semiHidden="1" w:unhideWhenUsed="1"/>
-    <w:lsdException w:name="Table Grid 1" w:semiHidden="1" w:unhideWhenUsed="1"/>
-    <w:lsdException w:name="Table Grid 2" w:semiHidden="1" w:unhideWhenUsed="1"/>
-    <w:lsdException w:name="Table Grid 3" w:semiHidden="1" w:unhideWhenUsed="1"/>
-    <w:lsdException w:name="Table Grid 4" w:semiHidden="1" w:unhideWhenUsed="1"/>
-    <w:lsdException w:name="Table Grid 5" w:semiHidden="1" w:unhideWhenUsed="1"/>
-    <w:lsdException w:name="Table Grid 6" w:semiHidden="1" w:unhideWhenUsed="1"/>
-    <w:lsdException w:name="Table Grid 7" w:semiHidden="1" w:unhideWhenUsed="1"/>
-    <w:lsdException w:name="Table Grid 8" w:semiHidden="1" w:unhideWhenUsed="1"/>
-    <w:lsdException w:name="Table List 1" w:semiHidden="1" w:unhideWhenUsed="1"/>
-    <w:lsdException w:name="Table List 2" w:semiHidden="1" w:unhideWhenUsed="1"/>
-    <w:lsdException w:name="Table List 3" w:semiHidden="1" w:unhideWhenUsed="1"/>
-    <w:lsdException w:name="Table List 4" w:semiHidden="1" w:unhideWhenUsed="1"/>
-    <w:lsdException w:name="Table List 5" w:semiHidden="1" w:unhideWhenUsed="1"/>
-    <w:lsdException w:name="Table List 6" w:semiHidden="1" w:unhideWhenUsed="1"/>
-    <w:lsdException w:name="Table List 7" w:semiHidden="1" w:unhideWhenUsed="1"/>
-    <w:lsdException w:name="Table List 8" w:semiHidden="1" w:unhideWhenUsed="1"/>
-    <w:lsdException w:name="Table 3D effects 1" w:semiHidden="1" w:unhideWhenUsed="1"/>
-    <w:lsdException w:name="Table 3D effects 2" w:semiHidden="1" w:unhideWhenUsed="1"/>
-    <w:lsdException w:name="Table 3D effects 3" w:semiHidden="1" w:unhideWhenUsed="1"/>
-    <w:lsdException w:name="Table Contemporary" w:semiHidden="1" w:unhideWhenUsed="1"/>
-    <w:lsdException w:name="Table Elegant" w:semiHidden="1" w:unhideWhenUsed="1"/>
-    <w:lsdException w:name="Table Professional" w:semiHidden="1" w:unhideWhenUsed="1"/>
-    <w:lsdException w:name="Table Subtle 1" w:semiHidden="1" w:unhideWhenUsed="1"/>
-    <w:lsdException w:name="Table Subtle 2" w:semiHidden="1" w:unhideWhenUsed="1"/>
-    <w:lsdException w:name="Table Web 1" w:semiHidden="1" w:unhideWhenUsed="1"/>
-    <w:lsdException w:name="Table Web 2" w:semiHidden="1" w:unhideWhenUsed="1"/>
-    <w:lsdException w:name="Table Web 3" w:semiHidden="1" w:unhideWhenUsed="1"/>
-    <w:lsdException w:name="Balloon Text" w:semiHidden="1" w:unhideWhenUsed="1"/>
-    <w:lsdException w:name="Table Grid" w:uiPriority="39"/>
-    <w:lsdException w:name="Table Theme" w:semiHidden="1" w:unhideWhenUsed="1"/>
-    <w:lsdException w:name="Placeholder Text" w:semiHidden="1"/>
-    <w:lsdException w:name="No Spacing" w:uiPriority="1" w:qFormat="1"/>
-    <w:lsdException w:name="Light Shading" w:uiPriority="60"/>
-    <w:lsdException w:name="Light List" w:uiPriority="61"/>
-    <w:lsdException w:name="Light Grid" w:uiPriority="62"/>
-    <w:lsdException w:name="Medium Shading 1" w:uiPriority="63"/>
-    <w:lsdException w:name="Medium Shading 2" w:uiPriority="64"/>
-    <w:lsdException w:name="Medium List 1" w:uiPriority="65"/>
-    <w:lsdException w:name="Medium List 2" w:uiPriority="66"/>
-    <w:lsdException w:name="Medium Grid 1" w:uiPriority="67"/>
-    <w:lsdException w:name="Medium Grid 2" w:uiPriority="68"/>
-    <w:lsdException w:name="Medium Grid 3" w:uiPriority="69"/>
-    <w:lsdException w:name="Dark List" w:uiPriority="70"/>
-    <w:lsdException w:name="Colorful Shading" w:uiPriority="71"/>
-    <w:lsdException w:name="Colorful List" w:uiPriority="72"/>
-    <w:lsdException w:name="Colorful Grid" w:uiPriority="73"/>
-    <w:lsdException w:name="Light Shading Accent 1" w:uiPriority="60"/>
-    <w:lsdException w:name="Light List Accent 1" w:uiPriority="61"/>
-    <w:lsdException w:name="Light Grid Accent 1" w:uiPriority="62"/>
-    <w:lsdException w:name="Medium Shading 1 Accent 1" w:uiPriority="63"/>
-    <w:lsdException w:name="Medium Shading 2 Accent 1" w:uiPriority="64"/>
-    <w:lsdException w:name="Medium List 1 Accent 1" w:uiPriority="65"/>
-    <w:lsdException w:name="Revision" w:semiHidden="1"/>
-    <w:lsdException w:name="List Paragraph" w:uiPriority="34" w:qFormat="1"/>
-    <w:lsdException w:name="Quote" w:uiPriority="29" w:qFormat="1"/>
-    <w:lsdException w:name="Intense Quote" w:uiPriority="30" w:qFormat="1"/>
-    <w:lsdException w:name="Medium List 2 Accent 1" w:uiPriority="66"/>
-    <w:lsdException w:name="Medium Grid 1 Accent 1" w:uiPriority="67"/>
-    <w:lsdException w:name="Medium Grid 2 Accent 1" w:uiPriority="68"/>
-    <w:lsdException w:name="Medium Grid 3 Accent 1" w:uiPriority="69"/>
-    <w:lsdException w:name="Dark List Accent 1" w:uiPriority="70"/>
-    <w:lsdException w:name="Colorful Shading Accent 1" w:uiPriority="71"/>
-    <w:lsdException w:name="Colorful List Accent 1" w:uiPriority="72"/>
-    <w:lsdException w:name="Colorful Grid Accent 1" w:uiPriority="73"/>
-    <w:lsdException w:name="Light Shading Accent 2" w:uiPriority="60"/>
-    <w:lsdException w:name="Light List Accent 2" w:uiPriority="61"/>
-    <w:lsdException w:name="Light Grid Accent 2" w:uiPriority="62"/>
-    <w:lsdException w:name="Medium Shading 1 Accent 2" w:uiPriority="63"/>
-    <w:lsdException w:name="Medium Shading 2 Accent 2" w:uiPriority="64"/>
-    <w:lsdException w:name="Medium List 1 Accent 2" w:uiPriority="65"/>
-    <w:lsdException w:name="Medium List 2 Accent 2" w:uiPriority="66"/>
-    <w:lsdException w:name="Medium Grid 1 Accent 2" w:uiPriority="67"/>
-    <w:lsdException w:name="Medium Grid 2 Accent 2" w:uiPriority="68"/>
-    <w:lsdException w:name="Medium Grid 3 Accent 2" w:uiPriority="69"/>
-    <w:lsdException w:name="Dark List Accent 2" w:uiPriority="70"/>
-    <w:lsdException w:name="Colorful Shading Accent 2" w:uiPriority="71"/>
-    <w:lsdException w:name="Colorful List Accent 2" w:uiPriority="72"/>
-    <w:lsdException w:name="Colorful Grid Accent 2" w:uiPriority="73"/>
-    <w:lsdException w:name="Light Shading Accent 3" w:uiPriority="60"/>
-    <w:lsdException w:name="Light List Accent 3" w:uiPriority="61"/>
-    <w:lsdException w:name="Light Grid Accent 3" w:uiPriority="62"/>
-    <w:lsdException w:name="Medium Shading 1 Accent 3" w:uiPriority="63"/>
-    <w:lsdException w:name="Medium Shading 2 Accent 3" w:uiPriority="64"/>
-    <w:lsdException w:name="Medium List 1 Accent 3" w:uiPriority="65"/>
-    <w:lsdException w:name="Medium List 2 Accent 3" w:uiPriority="66"/>
-    <w:lsdException w:name="Medium Grid 1 Accent 3" w:uiPriority="67"/>
-    <w:lsdException w:name="Medium Grid 2 Accent 3" w:uiPriority="68"/>
-    <w:lsdException w:name="Medium Grid 3 Accent 3" w:uiPriority="69"/>
-    <w:lsdException w:name="Dark List Accent 3" w:uiPriority="70"/>
-    <w:lsdException w:name="Colorful Shading Accent 3" w:uiPriority="71"/>
-    <w:lsdException w:name="Colorful List Accent 3" w:uiPriority="72"/>
-    <w:lsdException w:name="Colorful Grid Accent 3" w:uiPriority="73"/>
-    <w:lsdException w:name="Light Shading Accent 4" w:uiPriority="60"/>
-    <w:lsdException w:name="Light List Accent 4" w:uiPriority="61"/>
-    <w:lsdException w:name="Light Grid Accent 4" w:uiPriority="62"/>
-    <w:lsdException w:name="Medium Shading 1 Accent 4" w:uiPriority="63"/>
-    <w:lsdException w:name="Medium Shading 2 Accent 4" w:uiPriority="64"/>
-    <w:lsdException w:name="Medium List 1 Accent 4" w:uiPriority="65"/>
-    <w:lsdException w:name="Medium List 2 Accent 4" w:uiPriority="66"/>
-    <w:lsdException w:name="Medium Grid 1 Accent 4" w:uiPriority="67"/>
-    <w:lsdException w:name="Medium Grid 2 Accent 4" w:uiPriority="68"/>
-    <w:lsdException w:name="Medium Grid 3 Accent 4" w:uiPriority="69"/>
-    <w:lsdException w:name="Dark List Accent 4" w:uiPriority="70"/>
-    <w:lsdException w:name="Colorful Shading Accent 4" w:uiPriority="71"/>
-    <w:lsdException w:name="Colorful List Accent 4" w:uiPriority="72"/>
-    <w:lsdException w:name="Colorful Grid Accent 4" w:uiPriority="73"/>
-    <w:lsdException w:name="Light Shading Accent 5" w:uiPriority="60"/>
-    <w:lsdException w:name="Light List Accent 5" w:uiPriority="61"/>
-    <w:lsdException w:name="Light Grid Accent 5" w:uiPriority="62"/>
-    <w:lsdException w:name="Medium Shading 1 Accent 5" w:uiPriority="63"/>
-    <w:lsdException w:name="Medium Shading 2 Accent 5" w:uiPriority="64"/>
-    <w:lsdException w:name="Medium List 1 Accent 5" w:uiPriority="65"/>
-    <w:lsdException w:name="Medium List 2 Accent 5" w:uiPriority="66"/>
-    <w:lsdException w:name="Medium Grid 1 Accent 5" w:uiPriority="67"/>
-    <w:lsdException w:name="Medium Grid 2 Accent 5" w:uiPriority="68"/>
-    <w:lsdException w:name="Medium Grid 3 Accent 5" w:uiPriority="69"/>
-    <w:lsdException w:name="Dark List Accent 5" w:uiPriority="70"/>
-    <w:lsdException w:name="Colorful Shading Accent 5" w:uiPriority="71"/>
-    <w:lsdException w:name="Colorful List Accent 5" w:uiPriority="72"/>
-    <w:lsdException w:name="Colorful Grid Accent 5" w:uiPriority="73"/>
-    <w:lsdException w:name="Light Shading Accent 6" w:uiPriority="60"/>
-    <w:lsdException w:name="Light List Accent 6" w:uiPriority="61"/>
-    <w:lsdException w:name="Light Grid Accent 6" w:uiPriority="62"/>
-    <w:lsdException w:name="Medium Shading 1 Accent 6" w:uiPriority="63"/>
-    <w:lsdException w:name="Medium Shading 2 Accent 6" w:uiPriority="64"/>
-    <w:lsdException w:name="Medium List 1 Accent 6" w:uiPriority="65"/>
-    <w:lsdException w:name="Medium List 2 Accent 6" w:uiPriority="66"/>
-    <w:lsdException w:name="Medium Grid 1 Accent 6" w:uiPriority="67"/>
-    <w:lsdException w:name="Medium Grid 2 Accent 6" w:uiPriority="68"/>
-    <w:lsdException w:name="Medium Grid 3 Accent 6" w:uiPriority="69"/>
-    <w:lsdException w:name="Dark List Accent 6" w:uiPriority="70"/>
-    <w:lsdException w:name="Colorful Shading Accent 6" w:uiPriority="71"/>
-    <w:lsdException w:name="Colorful List Accent 6" w:uiPriority="72"/>
-    <w:lsdException w:name="Colorful Grid Accent 6" w:uiPriority="73"/>
-    <w:lsdException w:name="Subtle Emphasis" w:uiPriority="19" w:qFormat="1"/>
-    <w:lsdException w:name="Intense Emphasis" w:uiPriority="21" w:qFormat="1"/>
-    <w:lsdException w:name="Subtle Reference" w:uiPriority="31" w:qFormat="1"/>
-    <w:lsdException w:name="Intense Reference" w:uiPriority="32" w:qFormat="1"/>
-    <w:lsdException w:name="Book Title" w:uiPriority="33" w:qFormat="1"/>
-    <w:lsdException w:name="Bibliography" w:uiPriority="37" w:semiHidden="1" w:unhideWhenUsed="1"/>
-    <w:lsdException w:name="TOC Heading" w:uiPriority="39" w:semiHidden="1" w:unhideWhenUsed="1" w:qFormat="1"/>
-    <w:lsdException w:name="Plain Table 1" w:uiPriority="41"/>
-    <w:lsdException w:name="Plain Table 2" w:uiPriority="42"/>
-    <w:lsdException w:name="Plain Table 3" w:uiPriority="43"/>
-    <w:lsdException w:name="Plain Table 4" w:uiPriority="44"/>
-    <w:lsdException w:name="Plain Table 5" w:uiPriority="45"/>
-    <w:lsdException w:name="Grid Table Light" w:uiPriority="40"/>
-    <w:lsdException w:name="Grid Table 1 Light" w:uiPriority="46"/>
-    <w:lsdException w:name="Grid Table 2" w:uiPriority="47"/>
-    <w:lsdException w:name="Grid Table 3" w:uiPriority="48"/>
-    <w:lsdException w:name="Grid Table 4" w:uiPriority="49"/>
-    <w:lsdException w:name="Grid Table 5 Dark" w:uiPriority="50"/>
-    <w:lsdException w:name="Grid Table 6 Colorful" w:uiPriority="51"/>
-    <w:lsdException w:name="Grid Table 7 Colorful" w:uiPriority="52"/>
-    <w:lsdException w:name="Grid Table 1 Light Accent 1" w:uiPriority="46"/>
-    <w:lsdException w:name="Grid Table 2 Accent 1" w:uiPriority="47"/>
-    <w:lsdException w:name="Grid Table 3 Accent 1" w:uiPriority="48"/>
-    <w:lsdException w:name="Grid Table 4 Accent 1" w:uiPriority="49"/>
-    <w:lsdException w:name="Grid Table 5 Dark Accent 1" w:uiPriority="50"/>
-    <w:lsdException w:name="Grid Table 6 Colorful Accent 1" w:uiPriority="51"/>
-    <w:lsdException w:name="Grid Table 7 Colorful Accent 1" w:uiPriority="52"/>
-    <w:lsdException w:name="Grid Table 1 Light Accent 2" w:uiPriority="46"/>
-    <w:lsdException w:name="Grid Table 2 Accent 2" w:uiPriority="47"/>
-    <w:lsdException w:name="Grid Table 3 Accent 2" w:uiPriority="48"/>
-    <w:lsdException w:name="Grid Table 4 Accent 2" w:uiPriority="49"/>
-    <w:lsdException w:name="Grid Table 5 Dark Accent 2" w:uiPriority="50"/>
-    <w:lsdException w:name="Grid Table 6 Colorful Accent 2" w:uiPriority="51"/>
-    <w:lsdException w:name="Grid Table 7 Colorful Accent 2" w:uiPriority="52"/>
-    <w:lsdException w:name="Grid Table 1 Light Accent 3" w:uiPriority="46"/>
-    <w:lsdException w:name="Grid Table 2 Accent 3" w:uiPriority="47"/>
-    <w:lsdException w:name="Grid Table 3 Accent 3" w:uiPriority="48"/>
-    <w:lsdException w:name="Grid Table 4 Accent 3" w:uiPriority="49"/>
-    <w:lsdException w:name="Grid Table 5 Dark Accent 3" w:uiPriority="50"/>
-    <w:lsdException w:name="Grid Table 6 Colorful Accent 3" w:uiPriority="51"/>
-    <w:lsdException w:name="Grid Table 7 Colorful Accent 3" w:uiPriority="52"/>
-    <w:lsdException w:name="Grid Table 1 Light Accent 4" w:uiPriority="46"/>
-    <w:lsdException w:name="Grid Table 2 Accent 4" w:uiPriority="47"/>
-    <w:lsdException w:name="Grid Table 3 Accent 4" w:uiPriority="48"/>
-    <w:lsdException w:name="Grid Table 4 Accent 4" w:uiPriority="49"/>
-    <w:lsdException w:name="Grid Table 5 Dark Accent 4" w:uiPriority="50"/>
-    <w:lsdException w:name="Grid Table 6 Colorful Accent 4" w:uiPriority="51"/>
-    <w:lsdException w:name="Grid Table 7 Colorful Accent 4" w:uiPriority="52"/>
-    <w:lsdException w:name="Grid Table 1 Light Accent 5" w:uiPriority="46"/>
-    <w:lsdException w:name="Grid Table 2 Accent 5" w:uiPriority="47"/>
-    <w:lsdException w:name="Grid Table 3 Accent 5" w:uiPriority="48"/>
-    <w:lsdException w:name="Grid Table 4 Accent 5" w:uiPriority="49"/>
-    <w:lsdException w:name="Grid Table 5 Dark Accent 5" w:uiPriority="50"/>
-    <w:lsdException w:name="Grid Table 6 Colorful Accent 5" w:uiPriority="51"/>
-    <w:lsdException w:name="Grid Table 7 Colorful Accent 5" w:uiPriority="52"/>
-    <w:lsdException w:name="Grid Table 1 Light Accent 6" w:uiPriority="46"/>
-    <w:lsdException w:name="Grid Table 2 Accent 6" w:uiPriority="47"/>
-    <w:lsdException w:name="Grid Table 3 Accent 6" w:uiPriority="48"/>
-    <w:lsdException w:name="Grid Table 4 Accent 6" w:uiPriority="49"/>
-    <w:lsdException w:name="Grid Table 5 Dark Accent 6" w:uiPriority="50"/>
-    <w:lsdException w:name="Grid Table 6 Colorful Accent 6" w:uiPriority="51"/>
-    <w:lsdException w:name="Grid Table 7 Colorful Accent 6" w:uiPriority="52"/>
-    <w:lsdException w:name="List Table 1 Light" w:uiPriority="46"/>
-    <w:lsdException w:name="List Table 2" w:uiPriority="47"/>
-    <w:lsdException w:name="List Table 3" w:uiPriority="48"/>
-    <w:lsdException w:name="List Table 4" w:uiPriority="49"/>
-    <w:lsdException w:name="List Table 5 Dark" w:uiPriority="50"/>
-    <w:lsdException w:name="List Table 6 Colorful" w:uiPriority="51"/>
-    <w:lsdException w:name="List Table 7 Colorful" w:uiPriority="52"/>
-    <w:lsdException w:name="List Table 1 Light Accent 1" w:uiPriority="46"/>
-    <w:lsdException w:name="List Table 2 Accent 1" w:uiPriority="47"/>
-    <w:lsdException w:name="List Table 3 Accent 1" w:uiPriority="48"/>
-    <w:lsdException w:name="List Table 4 Accent 1" w:uiPriority="49"/>
-    <w:lsdException w:name="List Table 5 Dark Accent 1" w:uiPriority="50"/>
-    <w:lsdException w:name="List Table 6 Colorful Accent 1" w:uiPriority="51"/>
-    <w:lsdException w:name="List Table 7 Colorful Accent 1" w:uiPriority="52"/>
-    <w:lsdException w:name="List Table 1 Light Accent 2" w:uiPriority="46"/>
-    <w:lsdException w:name="List Table 2 Accent 2" w:uiPriority="47"/>
-    <w:lsdException w:name="List Table 3 Accent 2" w:uiPriority="48"/>
-    <w:lsdException w:name="List Table 4 Accent 2" w:uiPriority="49"/>
-    <w:lsdException w:name="List Table 5 Dark Accent 2" w:uiPriority="50"/>
-    <w:lsdException w:name="List Table 6 Colorful Accent 2" w:uiPriority="51"/>
-    <w:lsdException w:name="List Table 7 Colorful Accent 2" w:uiPriority="52"/>
-    <w:lsdException w:name="List Table 1 Light Accent 3" w:uiPriority="46"/>
-    <w:lsdException w:name="List Table 2 Accent 3" w:uiPriority="47"/>
-    <w:lsdException w:name="List Table 3 Accent 3" w:uiPriority="48"/>
-    <w:lsdException w:name="List Table 4 Accent 3" w:uiPriority="49"/>
-    <w:lsdException w:name="List Table 5 Dark Accent 3" w:uiPriority="50"/>
-    <w:lsdException w:name="List Table 6 Colorful Accent 3" w:uiPriority="51"/>
-    <w:lsdException w:name="List Table 7 Colorful Accent 3" w:uiPriority="52"/>
-    <w:lsdException w:name="List Table 1 Light Accent 4" w:uiPriority="46"/>
-    <w:lsdException w:name="List Table 2 Accent 4" w:uiPriority="47"/>
-    <w:lsdException w:name="List Table 3 Accent 4" w:uiPriority="48"/>
-    <w:lsdException w:name="List Table 4 Accent 4" w:uiPriority="49"/>
-    <w:lsdException w:name="List Table 5 Dark Accent 4" w:uiPriority="50"/>
-    <w:lsdException w:name="List Table 6 Colorful Accent 4" w:uiPriority="51"/>
-    <w:lsdException w:name="List Table 7 Colorful Accent 4" w:uiPriority="52"/>
-    <w:lsdException w:name="List Table 1 Light Accent 5" w:uiPriority="46"/>
-    <w:lsdException w:name="List Table 2 Accent 5" w:uiPriority="47"/>
-    <w:lsdException w:name="List Table 3 Accent 5" w:uiPriority="48"/>
-    <w:lsdException w:name="List Table 4 Accent 5" w:uiPriority="49"/>
-    <w:lsdException w:name="List Table 5 Dark Accent 5" w:uiPriority="50"/>
-    <w:lsdException w:name="List Table 6 Colorful Accent 5" w:uiPriority="51"/>
-    <w:lsdException w:name="List Table 7 Colorful Accent 5" w:uiPriority="52"/>
-    <w:lsdException w:name="List Table 1 Light Accent 6" w:uiPriority="46"/>
-    <w:lsdException w:name="List Table 2 Accent 6" w:uiPriority="47"/>
-    <w:lsdException w:name="List Table 3 Accent 6" w:uiPriority="48"/>
-    <w:lsdException w:name="List Table 4 Accent 6" w:uiPriority="49"/>
-    <w:lsdException w:name="List Table 5 Dark Accent 6" w:uiPriority="50"/>
-    <w:lsdException w:name="List Table 6 Colorful Accent 6" w:uiPriority="51"/>
-    <w:lsdException w:name="List Table 7 Colorful Accent 6" w:uiPriority="52"/>
-  </w:latentStyles>
-  <w:style w:type="paragraph" w:styleId="Normal" w:default="1">
+  <w:style w:type="paragraph" w:styleId="Normal">
     <w:name w:val="Normal"/>
     <w:qFormat/>
     <w:pPr>
@@ -4846,11 +5369,8 @@
       <w:lang w:val="es-ES" w:eastAsia="en-US" w:bidi="ar-SA"/>
     </w:rPr>
   </w:style>
-  <w:style w:type="character" w:styleId="DefaultParagraphFont" w:default="1">
+  <w:style w:type="character" w:styleId="DefaultParagraphFont">
     <w:name w:val="Default Paragraph Font"/>
-    <w:uiPriority w:val="1"/>
-    <w:semiHidden/>
-    <w:unhideWhenUsed/>
     <w:qFormat/>
     <w:rPr/>
   </w:style>
@@ -4862,19 +5382,19 @@
       <w:u w:val="single"/>
     </w:rPr>
   </w:style>
-  <w:style w:type="character" w:styleId="NumberingSymbols" w:customStyle="1">
+  <w:style w:type="character" w:styleId="NumberingSymbols">
     <w:name w:val="Numbering Symbols"/>
     <w:qFormat/>
     <w:rPr/>
   </w:style>
-  <w:style w:type="character" w:styleId="Bullets" w:customStyle="1">
+  <w:style w:type="character" w:styleId="Bullets">
     <w:name w:val="Bullets"/>
     <w:qFormat/>
     <w:rPr>
       <w:rFonts w:ascii="OpenSymbol" w:hAnsi="OpenSymbol" w:eastAsia="OpenSymbol" w:cs="OpenSymbol"/>
     </w:rPr>
   </w:style>
-  <w:style w:type="paragraph" w:styleId="Heading" w:customStyle="1">
+  <w:style w:type="paragraph" w:styleId="Heading">
     <w:name w:val="Heading"/>
     <w:basedOn w:val="Normal"/>
     <w:next w:val="TextBody"/>
@@ -4921,7 +5441,7 @@
       <w:szCs w:val="24"/>
     </w:rPr>
   </w:style>
-  <w:style w:type="paragraph" w:styleId="Index" w:customStyle="1">
+  <w:style w:type="paragraph" w:styleId="Index">
     <w:name w:val="Index"/>
     <w:basedOn w:val="Normal"/>
     <w:qFormat/>
@@ -4954,7 +5474,7 @@
     <w:qFormat/>
     <w:pPr>
       <w:spacing w:before="0" w:after="160"/>
-      <w:ind w:left="720" w:hanging="0"/>
+      <w:ind w:left="720" w:right="0" w:hanging="0"/>
       <w:contextualSpacing/>
     </w:pPr>
     <w:rPr/>
@@ -4969,287 +5489,9 @@
     </w:pPr>
     <w:rPr/>
   </w:style>
-  <w:style w:type="numbering" w:styleId="NoList" w:default="1">
+  <w:style w:type="numbering" w:styleId="NoList">
     <w:name w:val="No List"/>
-    <w:uiPriority w:val="99"/>
-    <w:semiHidden/>
-    <w:unhideWhenUsed/>
     <w:qFormat/>
   </w:style>
-  <w:style w:type="table" w:default="1" w:styleId="Tablanormal">
-    <w:name w:val="Normal Table"/>
-    <w:uiPriority w:val="99"/>
-    <w:semiHidden/>
-    <w:unhideWhenUsed/>
-    <w:tblPr>
-      <w:tblCellMar>
-        <w:top w:w="0" w:type="dxa"/>
-        <w:left w:w="108" w:type="dxa"/>
-        <w:bottom w:w="0" w:type="dxa"/>
-        <w:right w:w="108" w:type="dxa"/>
-      </w:tblCellMar>
-    </w:tblPr>
-  </w:style>
 </w:styles>
-</file>
-
-<file path=word/theme/theme1.xml><?xml version="1.0" encoding="utf-8"?>
-<a:theme xmlns:a="http://schemas.openxmlformats.org/drawingml/2006/main" name="Tema de Office">
-  <a:themeElements>
-    <a:clrScheme name="Office">
-      <a:dk1>
-        <a:sysClr val="windowText" lastClr="000000"/>
-      </a:dk1>
-      <a:lt1>
-        <a:sysClr val="window" lastClr="FFFFFF"/>
-      </a:lt1>
-      <a:dk2>
-        <a:srgbClr val="44546A"/>
-      </a:dk2>
-      <a:lt2>
-        <a:srgbClr val="E7E6E6"/>
-      </a:lt2>
-      <a:accent1>
-        <a:srgbClr val="5B9BD5"/>
-      </a:accent1>
-      <a:accent2>
-        <a:srgbClr val="ED7D31"/>
-      </a:accent2>
-      <a:accent3>
-        <a:srgbClr val="A5A5A5"/>
-      </a:accent3>
-      <a:accent4>
-        <a:srgbClr val="FFC000"/>
-      </a:accent4>
-      <a:accent5>
-        <a:srgbClr val="4472C4"/>
-      </a:accent5>
-      <a:accent6>
-        <a:srgbClr val="70AD47"/>
-      </a:accent6>
-      <a:hlink>
-        <a:srgbClr val="0563C1"/>
-      </a:hlink>
-      <a:folHlink>
-        <a:srgbClr val="954F72"/>
-      </a:folHlink>
-    </a:clrScheme>
-    <a:fontScheme name="Office">
-      <a:majorFont>
-        <a:latin typeface="Calibri Light" panose="020F0302020204030204"/>
-        <a:ea typeface=""/>
-        <a:cs typeface=""/>
-        <a:font script="Jpan" typeface="ＭＳ ゴシック"/>
-        <a:font script="Hang" typeface="맑은 고딕"/>
-        <a:font script="Hans" typeface="宋体"/>
-        <a:font script="Hant" typeface="新細明體"/>
-        <a:font script="Arab" typeface="Times New Roman"/>
-        <a:font script="Hebr" typeface="Times New Roman"/>
-        <a:font script="Thai" typeface="Angsana New"/>
-        <a:font script="Ethi" typeface="Nyala"/>
-        <a:font script="Beng" typeface="Vrinda"/>
-        <a:font script="Gujr" typeface="Shruti"/>
-        <a:font script="Khmr" typeface="MoolBoran"/>
-        <a:font script="Knda" typeface="Tunga"/>
-        <a:font script="Guru" typeface="Raavi"/>
-        <a:font script="Cans" typeface="Euphemia"/>
-        <a:font script="Cher" typeface="Plantagenet Cherokee"/>
-        <a:font script="Yiii" typeface="Microsoft Yi Baiti"/>
-        <a:font script="Tibt" typeface="Microsoft Himalaya"/>
-        <a:font script="Thaa" typeface="MV Boli"/>
-        <a:font script="Deva" typeface="Mangal"/>
-        <a:font script="Telu" typeface="Gautami"/>
-        <a:font script="Taml" typeface="Latha"/>
-        <a:font script="Syrc" typeface="Estrangelo Edessa"/>
-        <a:font script="Orya" typeface="Kalinga"/>
-        <a:font script="Mlym" typeface="Kartika"/>
-        <a:font script="Laoo" typeface="DokChampa"/>
-        <a:font script="Sinh" typeface="Iskoola Pota"/>
-        <a:font script="Mong" typeface="Mongolian Baiti"/>
-        <a:font script="Viet" typeface="Times New Roman"/>
-        <a:font script="Uigh" typeface="Microsoft Uighur"/>
-        <a:font script="Geor" typeface="Sylfaen"/>
-      </a:majorFont>
-      <a:minorFont>
-        <a:latin typeface="Calibri" panose="020F0502020204030204"/>
-        <a:ea typeface=""/>
-        <a:cs typeface=""/>
-        <a:font script="Jpan" typeface="ＭＳ 明朝"/>
-        <a:font script="Hang" typeface="맑은 고딕"/>
-        <a:font script="Hans" typeface="宋体"/>
-        <a:font script="Hant" typeface="新細明體"/>
-        <a:font script="Arab" typeface="Arial"/>
-        <a:font script="Hebr" typeface="Arial"/>
-        <a:font script="Thai" typeface="Cordia New"/>
-        <a:font script="Ethi" typeface="Nyala"/>
-        <a:font script="Beng" typeface="Vrinda"/>
-        <a:font script="Gujr" typeface="Shruti"/>
-        <a:font script="Khmr" typeface="DaunPenh"/>
-        <a:font script="Knda" typeface="Tunga"/>
-        <a:font script="Guru" typeface="Raavi"/>
-        <a:font script="Cans" typeface="Euphemia"/>
-        <a:font script="Cher" typeface="Plantagenet Cherokee"/>
-        <a:font script="Yiii" typeface="Microsoft Yi Baiti"/>
-        <a:font script="Tibt" typeface="Microsoft Himalaya"/>
-        <a:font script="Thaa" typeface="MV Boli"/>
-        <a:font script="Deva" typeface="Mangal"/>
-        <a:font script="Telu" typeface="Gautami"/>
-        <a:font script="Taml" typeface="Latha"/>
-        <a:font script="Syrc" typeface="Estrangelo Edessa"/>
-        <a:font script="Orya" typeface="Kalinga"/>
-        <a:font script="Mlym" typeface="Kartika"/>
-        <a:font script="Laoo" typeface="DokChampa"/>
-        <a:font script="Sinh" typeface="Iskoola Pota"/>
-        <a:font script="Mong" typeface="Mongolian Baiti"/>
-        <a:font script="Viet" typeface="Arial"/>
-        <a:font script="Uigh" typeface="Microsoft Uighur"/>
-        <a:font script="Geor" typeface="Sylfaen"/>
-      </a:minorFont>
-    </a:fontScheme>
-    <a:fmtScheme name="Office">
-      <a:fillStyleLst>
-        <a:solidFill>
-          <a:schemeClr val="phClr"/>
-        </a:solidFill>
-        <a:gradFill rotWithShape="1">
-          <a:gsLst>
-            <a:gs pos="0">
-              <a:schemeClr val="phClr">
-                <a:lumMod val="110000"/>
-                <a:satMod val="105000"/>
-                <a:tint val="67000"/>
-              </a:schemeClr>
-            </a:gs>
-            <a:gs pos="50000">
-              <a:schemeClr val="phClr">
-                <a:lumMod val="105000"/>
-                <a:satMod val="103000"/>
-                <a:tint val="73000"/>
-              </a:schemeClr>
-            </a:gs>
-            <a:gs pos="100000">
-              <a:schemeClr val="phClr">
-                <a:lumMod val="105000"/>
-                <a:satMod val="109000"/>
-                <a:tint val="81000"/>
-              </a:schemeClr>
-            </a:gs>
-          </a:gsLst>
-          <a:lin ang="5400000" scaled="0"/>
-        </a:gradFill>
-        <a:gradFill rotWithShape="1">
-          <a:gsLst>
-            <a:gs pos="0">
-              <a:schemeClr val="phClr">
-                <a:satMod val="103000"/>
-                <a:lumMod val="102000"/>
-                <a:tint val="94000"/>
-              </a:schemeClr>
-            </a:gs>
-            <a:gs pos="50000">
-              <a:schemeClr val="phClr">
-                <a:satMod val="110000"/>
-                <a:lumMod val="100000"/>
-                <a:shade val="100000"/>
-              </a:schemeClr>
-            </a:gs>
-            <a:gs pos="100000">
-              <a:schemeClr val="phClr">
-                <a:lumMod val="99000"/>
-                <a:satMod val="120000"/>
-                <a:shade val="78000"/>
-              </a:schemeClr>
-            </a:gs>
-          </a:gsLst>
-          <a:lin ang="5400000" scaled="0"/>
-        </a:gradFill>
-      </a:fillStyleLst>
-      <a:lnStyleLst>
-        <a:ln w="6350" cap="flat" cmpd="sng" algn="ctr">
-          <a:solidFill>
-            <a:schemeClr val="phClr"/>
-          </a:solidFill>
-          <a:prstDash val="solid"/>
-          <a:miter lim="800000"/>
-        </a:ln>
-        <a:ln w="12700" cap="flat" cmpd="sng" algn="ctr">
-          <a:solidFill>
-            <a:schemeClr val="phClr"/>
-          </a:solidFill>
-          <a:prstDash val="solid"/>
-          <a:miter lim="800000"/>
-        </a:ln>
-        <a:ln w="19050" cap="flat" cmpd="sng" algn="ctr">
-          <a:solidFill>
-            <a:schemeClr val="phClr"/>
-          </a:solidFill>
-          <a:prstDash val="solid"/>
-          <a:miter lim="800000"/>
-        </a:ln>
-      </a:lnStyleLst>
-      <a:effectStyleLst>
-        <a:effectStyle>
-          <a:effectLst/>
-        </a:effectStyle>
-        <a:effectStyle>
-          <a:effectLst/>
-        </a:effectStyle>
-        <a:effectStyle>
-          <a:effectLst>
-            <a:outerShdw blurRad="57150" dist="19050" dir="5400000" algn="ctr" rotWithShape="0">
-              <a:srgbClr val="000000">
-                <a:alpha val="63000"/>
-              </a:srgbClr>
-            </a:outerShdw>
-          </a:effectLst>
-        </a:effectStyle>
-      </a:effectStyleLst>
-      <a:bgFillStyleLst>
-        <a:solidFill>
-          <a:schemeClr val="phClr"/>
-        </a:solidFill>
-        <a:solidFill>
-          <a:schemeClr val="phClr">
-            <a:tint val="95000"/>
-            <a:satMod val="170000"/>
-          </a:schemeClr>
-        </a:solidFill>
-        <a:gradFill rotWithShape="1">
-          <a:gsLst>
-            <a:gs pos="0">
-              <a:schemeClr val="phClr">
-                <a:tint val="93000"/>
-                <a:satMod val="150000"/>
-                <a:shade val="98000"/>
-                <a:lumMod val="102000"/>
-              </a:schemeClr>
-            </a:gs>
-            <a:gs pos="50000">
-              <a:schemeClr val="phClr">
-                <a:tint val="98000"/>
-                <a:satMod val="130000"/>
-                <a:shade val="90000"/>
-                <a:lumMod val="103000"/>
-              </a:schemeClr>
-            </a:gs>
-            <a:gs pos="100000">
-              <a:schemeClr val="phClr">
-                <a:shade val="63000"/>
-                <a:satMod val="120000"/>
-              </a:schemeClr>
-            </a:gs>
-          </a:gsLst>
-          <a:lin ang="5400000" scaled="0"/>
-        </a:gradFill>
-      </a:bgFillStyleLst>
-    </a:fmtScheme>
-  </a:themeElements>
-  <a:objectDefaults/>
-  <a:extraClrSchemeLst/>
-  <a:extLst>
-    <a:ext uri="{05A4C25C-085E-4340-85A3-A5531E510DB2}">
-      <thm15:themeFamily xmlns:thm15="http://schemas.microsoft.com/office/thememl/2012/main" name="Office Theme" id="{62F939B6-93AF-4DB8-9C6B-D6C7DFDC589F}" vid="{4A3C46E8-61CC-4603-A589-7422A47A8E4A}"/>
-    </a:ext>
-  </a:extLst>
-</a:theme>
 </file>
</xml_diff>

<commit_message>
Commit in case of not being able to use ssh
</commit_message>
<xml_diff>
--- a/ML for Optic Correction.docx
+++ b/ML for Optic Correction.docx
@@ -3776,6 +3776,83 @@
       </w:pPr>
       <w:r>
         <w:rPr/>
+        <w:t>Lost some journal days. Results of simulation, bug fixing. Decision trees perform worse than ridge. Try svm.</w:t>
+      </w:r>
+    </w:p>
+    <w:p>
+      <w:pPr>
+        <w:pStyle w:val="Normal"/>
+        <w:spacing w:before="0" w:after="160"/>
+        <w:rPr/>
+      </w:pPr>
+      <w:r>
+        <w:rPr/>
+      </w:r>
+    </w:p>
+    <w:p>
+      <w:pPr>
+        <w:pStyle w:val="Normal"/>
+        <w:spacing w:before="0" w:after="160"/>
+        <w:rPr/>
+      </w:pPr>
+      <w:r>
+        <w:rPr/>
+        <w:t>04/04/2023</w:t>
+      </w:r>
+    </w:p>
+    <w:p>
+      <w:pPr>
+        <w:pStyle w:val="Normal"/>
+        <w:spacing w:before="0" w:after="160"/>
+        <w:rPr/>
+      </w:pPr>
+      <w:r>
+        <w:rPr/>
+        <w:drawing>
+          <wp:anchor behindDoc="0" distT="0" distB="0" distL="0" distR="0" simplePos="0" locked="0" layoutInCell="0" allowOverlap="1" relativeHeight="6">
+            <wp:simplePos x="0" y="0"/>
+            <wp:positionH relativeFrom="column">
+              <wp:align>center</wp:align>
+            </wp:positionH>
+            <wp:positionV relativeFrom="paragraph">
+              <wp:posOffset>635</wp:posOffset>
+            </wp:positionV>
+            <wp:extent cx="5324475" cy="3933825"/>
+            <wp:effectExtent l="0" t="0" r="0" b="0"/>
+            <wp:wrapSquare wrapText="largest"/>
+            <wp:docPr id="5" name="Image5" descr=""/>
+            <wp:cNvGraphicFramePr>
+              <a:graphicFrameLocks xmlns:a="http://schemas.openxmlformats.org/drawingml/2006/main" noChangeAspect="1"/>
+            </wp:cNvGraphicFramePr>
+            <a:graphic xmlns:a="http://schemas.openxmlformats.org/drawingml/2006/main">
+              <a:graphicData uri="http://schemas.openxmlformats.org/drawingml/2006/picture">
+                <pic:pic xmlns:pic="http://schemas.openxmlformats.org/drawingml/2006/picture">
+                  <pic:nvPicPr>
+                    <pic:cNvPr id="5" name="Image5" descr=""/>
+                    <pic:cNvPicPr>
+                      <a:picLocks noChangeAspect="1" noChangeArrowheads="1"/>
+                    </pic:cNvPicPr>
+                  </pic:nvPicPr>
+                  <pic:blipFill>
+                    <a:blip r:embed="rId7"/>
+                    <a:stretch>
+                      <a:fillRect/>
+                    </a:stretch>
+                  </pic:blipFill>
+                  <pic:spPr bwMode="auto">
+                    <a:xfrm>
+                      <a:off x="0" y="0"/>
+                      <a:ext cx="5324475" cy="3933825"/>
+                    </a:xfrm>
+                    <a:prstGeom prst="rect">
+                      <a:avLst/>
+                    </a:prstGeom>
+                  </pic:spPr>
+                </pic:pic>
+              </a:graphicData>
+            </a:graphic>
+          </wp:anchor>
+        </w:drawing>
       </w:r>
     </w:p>
     <w:sectPr>
@@ -5355,7 +5432,7 @@
     <w:pPr>
       <w:widowControl/>
       <w:suppressAutoHyphens w:val="true"/>
-      <w:overflowPunct w:val="false"/>
+      <w:overflowPunct w:val="true"/>
       <w:bidi w:val="0"/>
       <w:spacing w:lineRule="auto" w:line="259" w:before="0" w:after="160"/>
       <w:jc w:val="left"/>

</xml_diff>

<commit_message>
Testing and plotting simulation results
</commit_message>
<xml_diff>
--- a/ML for Optic Correction.docx
+++ b/ML for Optic Correction.docx
@@ -1867,7 +1867,7 @@
           <w:lang w:val="en-US"/>
         </w:rPr>
         <w:drawing>
-          <wp:anchor behindDoc="0" distT="0" distB="0" distL="0" distR="0" simplePos="0" locked="0" layoutInCell="0" allowOverlap="1" relativeHeight="2">
+          <wp:anchor behindDoc="0" distT="0" distB="0" distL="0" distR="0" simplePos="0" locked="0" layoutInCell="0" allowOverlap="1" relativeHeight="4">
             <wp:simplePos x="0" y="0"/>
             <wp:positionH relativeFrom="column">
               <wp:posOffset>13335</wp:posOffset>
@@ -1912,7 +1912,7 @@
           </wp:anchor>
         </w:drawing>
         <w:drawing>
-          <wp:anchor behindDoc="0" distT="0" distB="0" distL="0" distR="0" simplePos="0" locked="0" layoutInCell="0" allowOverlap="1" relativeHeight="3">
+          <wp:anchor behindDoc="0" distT="0" distB="0" distL="0" distR="0" simplePos="0" locked="0" layoutInCell="0" allowOverlap="1" relativeHeight="5">
             <wp:simplePos x="0" y="0"/>
             <wp:positionH relativeFrom="column">
               <wp:posOffset>2717165</wp:posOffset>
@@ -2036,7 +2036,7 @@
       </w:pPr>
       <w:r>
         <w:drawing>
-          <wp:anchor behindDoc="0" distT="0" distB="0" distL="0" distR="0" simplePos="0" locked="0" layoutInCell="0" allowOverlap="1" relativeHeight="4">
+          <wp:anchor behindDoc="0" distT="0" distB="0" distL="0" distR="0" simplePos="0" locked="0" layoutInCell="0" allowOverlap="1" relativeHeight="6">
             <wp:simplePos x="0" y="0"/>
             <wp:positionH relativeFrom="column">
               <wp:posOffset>-194945</wp:posOffset>
@@ -2081,7 +2081,7 @@
           </wp:anchor>
         </w:drawing>
         <w:drawing>
-          <wp:anchor behindDoc="0" distT="0" distB="0" distL="0" distR="0" simplePos="0" locked="0" layoutInCell="0" allowOverlap="1" relativeHeight="5">
+          <wp:anchor behindDoc="0" distT="0" distB="0" distL="0" distR="0" simplePos="0" locked="0" layoutInCell="0" allowOverlap="1" relativeHeight="7">
             <wp:simplePos x="0" y="0"/>
             <wp:positionH relativeFrom="column">
               <wp:posOffset>2466340</wp:posOffset>
@@ -2661,8 +2661,6 @@
         <w:pStyle w:val="Normal"/>
         <w:rPr/>
       </w:pPr>
-      <w:bookmarkStart w:id="0" w:name="_GoBack"/>
-      <w:bookmarkEnd w:id="0"/>
       <w:r>
         <w:rPr/>
         <w:t>13/03/2023</w:t>
@@ -2829,12 +2827,14 @@
           <w:b/>
           <w:b/>
           <w:bCs/>
+          <w:lang w:val="en-US"/>
         </w:rPr>
       </w:pPr>
       <w:r>
         <w:rPr>
           <w:b/>
           <w:bCs/>
+          <w:lang w:val="en-US"/>
         </w:rPr>
         <w:t>Using pymadng(?): Ask Felix, hard to use</w:t>
       </w:r>
@@ -2866,29 +2866,34 @@
     <w:p>
       <w:pPr>
         <w:pStyle w:val="Normal"/>
-        <w:spacing w:before="0" w:after="160"/>
-        <w:rPr/>
-      </w:pPr>
-      <w:r>
-        <w:rPr/>
+        <w:rPr>
+          <w:lang w:val="en-US"/>
+        </w:rPr>
+      </w:pPr>
+      <w:r>
+        <w:rPr>
+          <w:lang w:val="en-US"/>
+        </w:rPr>
         <w:t>14/03/2023</w:t>
       </w:r>
     </w:p>
     <w:p>
       <w:pPr>
         <w:pStyle w:val="Normal"/>
-        <w:spacing w:before="0" w:after="160"/>
-        <w:rPr/>
-      </w:pPr>
-      <w:r>
-        <w:rPr/>
+        <w:rPr>
+          <w:lang w:val="en-US"/>
+        </w:rPr>
+      </w:pPr>
+      <w:r>
+        <w:rPr>
+          <w:lang w:val="en-US"/>
+        </w:rPr>
         <w:t>Paralellisation done, time of execution 433 s for 10 scripts simulation 10 samples each. =&gt; 4.33 S per sample =&gt; 100 K samples is 5 days,Probably less since the longer the script runs the better.</w:t>
       </w:r>
     </w:p>
     <w:p>
       <w:pPr>
         <w:pStyle w:val="Normal"/>
-        <w:spacing w:before="0" w:after="160"/>
         <w:rPr>
           <w:u w:val="single"/>
           <w:lang w:val="en-US"/>
@@ -2904,11 +2909,14 @@
     <w:p>
       <w:pPr>
         <w:pStyle w:val="Normal"/>
-        <w:spacing w:before="0" w:after="160"/>
-        <w:rPr/>
-      </w:pPr>
-      <w:r>
-        <w:rPr/>
+        <w:rPr>
+          <w:lang w:val="en-US"/>
+        </w:rPr>
+      </w:pPr>
+      <w:r>
+        <w:rPr>
+          <w:lang w:val="en-US"/>
+        </w:rPr>
         <w:t>Lets try with more scripts and see how it performes. Make sure that the data does not get overwritten.With 20 simulations 472 s =&gt; 2.36 S per sample =&gt; 66 Hours</w:t>
       </w:r>
     </w:p>
@@ -3272,7 +3280,6 @@
     <w:p>
       <w:pPr>
         <w:pStyle w:val="Normal"/>
-        <w:spacing w:before="0" w:after="160"/>
         <w:rPr>
           <w:u w:val="single"/>
           <w:lang w:val="en-US"/>
@@ -3292,7 +3299,6 @@
           <w:ilvl w:val="0"/>
           <w:numId w:val="9"/>
         </w:numPr>
-        <w:spacing w:before="0" w:after="160"/>
         <w:rPr>
           <w:b/>
           <w:b/>
@@ -3314,16 +3320,18 @@
           <w:ilvl w:val="1"/>
           <w:numId w:val="9"/>
         </w:numPr>
-        <w:spacing w:before="0" w:after="160"/>
-        <w:rPr/>
-      </w:pPr>
-      <w:r>
-        <w:rPr/>
+        <w:rPr/>
+      </w:pPr>
+      <w:r>
+        <w:rPr>
+          <w:lang w:val="en-US"/>
+        </w:rPr>
         <w:t xml:space="preserve">Extending for all previous magnets: </w:t>
       </w:r>
       <w:r>
         <w:rPr>
           <w:color w:val="FF8000"/>
+          <w:lang w:val="en-US"/>
         </w:rPr>
         <w:t>Pending</w:t>
       </w:r>
@@ -3335,16 +3343,18 @@
           <w:ilvl w:val="1"/>
           <w:numId w:val="9"/>
         </w:numPr>
-        <w:spacing w:before="0" w:after="160"/>
-        <w:rPr/>
-      </w:pPr>
-      <w:r>
-        <w:rPr/>
+        <w:rPr/>
+      </w:pPr>
+      <w:r>
+        <w:rPr>
+          <w:lang w:val="en-US"/>
+        </w:rPr>
         <w:t xml:space="preserve">Updating to 2023 optic settings for 30 and 60 CM: </w:t>
       </w:r>
       <w:r>
         <w:rPr>
           <w:color w:val="FF8000"/>
+          <w:lang w:val="en-US"/>
         </w:rPr>
         <w:t>Pending</w:t>
       </w:r>
@@ -3356,7 +3366,6 @@
           <w:ilvl w:val="1"/>
           <w:numId w:val="9"/>
         </w:numPr>
-        <w:spacing w:before="0" w:after="160"/>
         <w:rPr/>
       </w:pPr>
       <w:r>
@@ -3377,7 +3386,6 @@
           <w:ilvl w:val="0"/>
           <w:numId w:val="9"/>
         </w:numPr>
-        <w:spacing w:before="0" w:after="160"/>
         <w:rPr>
           <w:b/>
           <w:b/>
@@ -3399,7 +3407,6 @@
           <w:ilvl w:val="1"/>
           <w:numId w:val="9"/>
         </w:numPr>
-        <w:spacing w:before="0" w:after="160"/>
         <w:rPr/>
       </w:pPr>
       <w:r>
@@ -3410,37 +3417,33 @@
     <w:p>
       <w:pPr>
         <w:pStyle w:val="Normal"/>
-        <w:spacing w:before="0" w:after="160"/>
-        <w:rPr/>
-      </w:pPr>
-      <w:r>
-        <w:rPr/>
-      </w:r>
-    </w:p>
-    <w:p>
-      <w:pPr>
-        <w:pStyle w:val="Normal"/>
-        <w:spacing w:before="0" w:after="160"/>
-        <w:rPr/>
-      </w:pPr>
-      <w:r>
-        <w:rPr/>
-      </w:r>
-    </w:p>
-    <w:p>
-      <w:pPr>
-        <w:pStyle w:val="Normal"/>
-        <w:spacing w:before="0" w:after="160"/>
-        <w:rPr/>
-      </w:pPr>
-      <w:r>
-        <w:rPr/>
-      </w:r>
-    </w:p>
-    <w:p>
-      <w:pPr>
-        <w:pStyle w:val="Normal"/>
-        <w:spacing w:before="0" w:after="160"/>
+        <w:rPr/>
+      </w:pPr>
+      <w:r>
+        <w:rPr/>
+      </w:r>
+    </w:p>
+    <w:p>
+      <w:pPr>
+        <w:pStyle w:val="Normal"/>
+        <w:rPr/>
+      </w:pPr>
+      <w:r>
+        <w:rPr/>
+      </w:r>
+    </w:p>
+    <w:p>
+      <w:pPr>
+        <w:pStyle w:val="Normal"/>
+        <w:rPr/>
+      </w:pPr>
+      <w:r>
+        <w:rPr/>
+      </w:r>
+    </w:p>
+    <w:p>
+      <w:pPr>
+        <w:pStyle w:val="Normal"/>
         <w:rPr/>
       </w:pPr>
       <w:r>
@@ -3451,7 +3454,6 @@
     <w:p>
       <w:pPr>
         <w:pStyle w:val="Normal"/>
-        <w:spacing w:before="0" w:after="160"/>
         <w:rPr/>
       </w:pPr>
       <w:r>
@@ -3466,7 +3468,6 @@
           <w:ilvl w:val="0"/>
           <w:numId w:val="10"/>
         </w:numPr>
-        <w:spacing w:before="0" w:after="160"/>
         <w:rPr>
           <w:b/>
           <w:b/>
@@ -3488,16 +3489,18 @@
           <w:ilvl w:val="1"/>
           <w:numId w:val="10"/>
         </w:numPr>
-        <w:spacing w:before="0" w:after="160"/>
-        <w:rPr/>
-      </w:pPr>
-      <w:r>
-        <w:rPr/>
+        <w:rPr/>
+      </w:pPr>
+      <w:r>
+        <w:rPr>
+          <w:lang w:val="en-US"/>
+        </w:rPr>
         <w:t xml:space="preserve">Extending for all previous magnets: </w:t>
       </w:r>
       <w:r>
         <w:rPr>
           <w:color w:val="81D41A"/>
+          <w:lang w:val="en-US"/>
         </w:rPr>
         <w:t>Done</w:t>
       </w:r>
@@ -3509,16 +3512,18 @@
           <w:ilvl w:val="1"/>
           <w:numId w:val="10"/>
         </w:numPr>
-        <w:spacing w:before="0" w:after="160"/>
-        <w:rPr/>
-      </w:pPr>
-      <w:r>
-        <w:rPr/>
+        <w:rPr/>
+      </w:pPr>
+      <w:r>
+        <w:rPr>
+          <w:lang w:val="en-US"/>
+        </w:rPr>
         <w:t xml:space="preserve">Updating to 2023 optic settings for 30 and 60 CM: </w:t>
       </w:r>
       <w:r>
         <w:rPr>
           <w:color w:val="FF8000"/>
+          <w:lang w:val="en-US"/>
         </w:rPr>
         <w:t>Pending</w:t>
       </w:r>
@@ -3530,7 +3535,6 @@
           <w:ilvl w:val="1"/>
           <w:numId w:val="10"/>
         </w:numPr>
-        <w:spacing w:before="0" w:after="160"/>
         <w:rPr/>
       </w:pPr>
       <w:r>
@@ -3551,7 +3555,6 @@
           <w:ilvl w:val="0"/>
           <w:numId w:val="10"/>
         </w:numPr>
-        <w:spacing w:before="0" w:after="160"/>
         <w:rPr>
           <w:b/>
           <w:b/>
@@ -3573,7 +3576,6 @@
           <w:ilvl w:val="1"/>
           <w:numId w:val="10"/>
         </w:numPr>
-        <w:spacing w:before="0" w:after="160"/>
         <w:rPr/>
       </w:pPr>
       <w:r>
@@ -3584,7 +3586,6 @@
     <w:p>
       <w:pPr>
         <w:pStyle w:val="Normal"/>
-        <w:spacing w:before="0" w:after="160"/>
         <w:rPr>
           <w:u w:val="single"/>
           <w:lang w:val="en-US"/>
@@ -3600,15 +3601,12 @@
     <w:p>
       <w:pPr>
         <w:pStyle w:val="Normal"/>
-        <w:spacing w:before="0" w:after="160"/>
-        <w:rPr>
-          <w:u w:val="none"/>
-          <w:lang w:val="en-US"/>
-        </w:rPr>
-      </w:pPr>
-      <w:r>
-        <w:rPr>
-          <w:u w:val="none"/>
+        <w:rPr>
+          <w:lang w:val="en-US"/>
+        </w:rPr>
+      </w:pPr>
+      <w:r>
+        <w:rPr>
           <w:lang w:val="en-US"/>
         </w:rPr>
         <w:t>21/03/2023</w:t>
@@ -3621,7 +3619,6 @@
           <w:ilvl w:val="0"/>
           <w:numId w:val="11"/>
         </w:numPr>
-        <w:spacing w:before="0" w:after="160"/>
         <w:rPr>
           <w:b/>
           <w:b/>
@@ -3643,16 +3640,18 @@
           <w:ilvl w:val="1"/>
           <w:numId w:val="11"/>
         </w:numPr>
-        <w:spacing w:before="0" w:after="160"/>
-        <w:rPr/>
-      </w:pPr>
-      <w:r>
-        <w:rPr/>
+        <w:rPr/>
+      </w:pPr>
+      <w:r>
+        <w:rPr>
+          <w:lang w:val="en-US"/>
+        </w:rPr>
         <w:t xml:space="preserve">Extending for all previous magnets: </w:t>
       </w:r>
       <w:r>
         <w:rPr>
           <w:color w:val="81D41A"/>
+          <w:lang w:val="en-US"/>
         </w:rPr>
         <w:t>Done</w:t>
       </w:r>
@@ -3664,16 +3663,18 @@
           <w:ilvl w:val="1"/>
           <w:numId w:val="11"/>
         </w:numPr>
-        <w:spacing w:before="0" w:after="160"/>
-        <w:rPr/>
-      </w:pPr>
-      <w:r>
-        <w:rPr/>
+        <w:rPr/>
+      </w:pPr>
+      <w:r>
+        <w:rPr>
+          <w:lang w:val="en-US"/>
+        </w:rPr>
         <w:t xml:space="preserve">Updating to 2023 optic settings for 30 and 60 CM: </w:t>
       </w:r>
       <w:r>
         <w:rPr>
           <w:color w:val="81D41A"/>
+          <w:lang w:val="en-US"/>
         </w:rPr>
         <w:t>Done</w:t>
       </w:r>
@@ -3685,7 +3686,6 @@
           <w:ilvl w:val="1"/>
           <w:numId w:val="11"/>
         </w:numPr>
-        <w:spacing w:before="0" w:after="160"/>
         <w:rPr/>
       </w:pPr>
       <w:r>
@@ -3706,7 +3706,6 @@
           <w:ilvl w:val="0"/>
           <w:numId w:val="11"/>
         </w:numPr>
-        <w:spacing w:before="0" w:after="160"/>
         <w:rPr>
           <w:b/>
           <w:b/>
@@ -3728,7 +3727,6 @@
           <w:ilvl w:val="1"/>
           <w:numId w:val="11"/>
         </w:numPr>
-        <w:spacing w:before="0" w:after="160"/>
         <w:rPr/>
       </w:pPr>
       <w:r>
@@ -3739,60 +3737,72 @@
     <w:p>
       <w:pPr>
         <w:pStyle w:val="Normal"/>
-        <w:spacing w:before="0" w:after="160"/>
-        <w:rPr/>
-      </w:pPr>
-      <w:r>
-        <w:rPr/>
+        <w:rPr>
+          <w:lang w:val="en-US"/>
+        </w:rPr>
+      </w:pPr>
+      <w:r>
+        <w:rPr>
+          <w:lang w:val="en-US"/>
+        </w:rPr>
         <w:t>Still Have to reorganize and clean all the code.</w:t>
       </w:r>
     </w:p>
     <w:p>
       <w:pPr>
         <w:pStyle w:val="Normal"/>
-        <w:spacing w:before="0" w:after="160"/>
-        <w:rPr/>
-      </w:pPr>
-      <w:r>
-        <w:rPr/>
-      </w:r>
-    </w:p>
-    <w:p>
-      <w:pPr>
-        <w:pStyle w:val="Normal"/>
-        <w:spacing w:before="0" w:after="160"/>
-        <w:rPr/>
-      </w:pPr>
-      <w:r>
-        <w:rPr/>
+        <w:rPr>
+          <w:lang w:val="en-US"/>
+        </w:rPr>
+      </w:pPr>
+      <w:r>
+        <w:rPr>
+          <w:lang w:val="en-US"/>
+        </w:rPr>
+      </w:r>
+    </w:p>
+    <w:p>
+      <w:pPr>
+        <w:pStyle w:val="Normal"/>
+        <w:rPr>
+          <w:lang w:val="en-US"/>
+        </w:rPr>
+      </w:pPr>
+      <w:r>
+        <w:rPr>
+          <w:lang w:val="en-US"/>
+        </w:rPr>
         <w:t>27/03/2023</w:t>
       </w:r>
     </w:p>
     <w:p>
       <w:pPr>
         <w:pStyle w:val="Normal"/>
-        <w:spacing w:before="0" w:after="160"/>
-        <w:rPr/>
-      </w:pPr>
-      <w:r>
-        <w:rPr/>
-        <w:t>Lost some journal days. Results of simulation, bug fixing. Decision trees perform worse than ridge. Try svm.</w:t>
-      </w:r>
-    </w:p>
-    <w:p>
-      <w:pPr>
-        <w:pStyle w:val="Normal"/>
-        <w:spacing w:before="0" w:after="160"/>
-        <w:rPr/>
-      </w:pPr>
-      <w:r>
-        <w:rPr/>
-      </w:r>
-    </w:p>
-    <w:p>
-      <w:pPr>
-        <w:pStyle w:val="Normal"/>
-        <w:spacing w:before="0" w:after="160"/>
+        <w:rPr/>
+      </w:pPr>
+      <w:r>
+        <w:rPr>
+          <w:lang w:val="en-US"/>
+        </w:rPr>
+        <w:t xml:space="preserve">Lost some journal days. Results of simulation, bug fixing. Decision trees perform worse than ridge. </w:t>
+      </w:r>
+      <w:r>
+        <w:rPr/>
+        <w:t>Try svm.</w:t>
+      </w:r>
+    </w:p>
+    <w:p>
+      <w:pPr>
+        <w:pStyle w:val="Normal"/>
+        <w:rPr/>
+      </w:pPr>
+      <w:r>
+        <w:rPr/>
+      </w:r>
+    </w:p>
+    <w:p>
+      <w:pPr>
+        <w:pStyle w:val="Normal"/>
         <w:rPr/>
       </w:pPr>
       <w:r>
@@ -3803,21 +3813,30 @@
     <w:p>
       <w:pPr>
         <w:pStyle w:val="Normal"/>
-        <w:spacing w:before="0" w:after="160"/>
+        <w:rPr/>
+      </w:pPr>
+      <w:r>
+        <w:rPr/>
+        <w:t>Comparing before and after matching twiss</w:t>
+      </w:r>
+    </w:p>
+    <w:p>
+      <w:pPr>
+        <w:pStyle w:val="Normal"/>
         <w:rPr/>
       </w:pPr>
       <w:r>
         <w:rPr/>
         <w:drawing>
-          <wp:anchor behindDoc="0" distT="0" distB="0" distL="0" distR="0" simplePos="0" locked="0" layoutInCell="0" allowOverlap="1" relativeHeight="6">
+          <wp:anchor behindDoc="0" distT="0" distB="0" distL="0" distR="0" simplePos="0" locked="0" layoutInCell="0" allowOverlap="1" relativeHeight="8">
             <wp:simplePos x="0" y="0"/>
             <wp:positionH relativeFrom="column">
-              <wp:align>center</wp:align>
+              <wp:posOffset>649605</wp:posOffset>
             </wp:positionH>
             <wp:positionV relativeFrom="paragraph">
-              <wp:posOffset>635</wp:posOffset>
+              <wp:posOffset>-108585</wp:posOffset>
             </wp:positionV>
-            <wp:extent cx="5324475" cy="3933825"/>
+            <wp:extent cx="3586480" cy="2649855"/>
             <wp:effectExtent l="0" t="0" r="0" b="0"/>
             <wp:wrapSquare wrapText="largest"/>
             <wp:docPr id="5" name="Image5" descr=""/>
@@ -3842,7 +3861,7 @@
                   <pic:spPr bwMode="auto">
                     <a:xfrm>
                       <a:off x="0" y="0"/>
-                      <a:ext cx="5324475" cy="3933825"/>
+                      <a:ext cx="3586480" cy="2649855"/>
                     </a:xfrm>
                     <a:prstGeom prst="rect">
                       <a:avLst/>
@@ -3855,6 +3874,3359 @@
         </w:drawing>
       </w:r>
     </w:p>
+    <w:p>
+      <w:pPr>
+        <w:pStyle w:val="Normal"/>
+        <w:rPr>
+          <w:lang w:val="en-US"/>
+        </w:rPr>
+      </w:pPr>
+      <w:r>
+        <w:rPr>
+          <w:lang w:val="en-US"/>
+        </w:rPr>
+      </w:r>
+    </w:p>
+    <w:p>
+      <w:pPr>
+        <w:pStyle w:val="Normal"/>
+        <w:rPr>
+          <w:lang w:val="en-US"/>
+        </w:rPr>
+      </w:pPr>
+      <w:r>
+        <w:rPr>
+          <w:lang w:val="en-US"/>
+        </w:rPr>
+      </w:r>
+    </w:p>
+    <w:p>
+      <w:pPr>
+        <w:pStyle w:val="Normal"/>
+        <w:rPr/>
+      </w:pPr>
+      <w:r>
+        <w:rPr/>
+      </w:r>
+    </w:p>
+    <w:p>
+      <w:pPr>
+        <w:pStyle w:val="Normal"/>
+        <w:rPr/>
+      </w:pPr>
+      <w:r>
+        <w:rPr/>
+      </w:r>
+    </w:p>
+    <w:p>
+      <w:pPr>
+        <w:pStyle w:val="Normal"/>
+        <w:rPr/>
+      </w:pPr>
+      <w:r>
+        <w:rPr/>
+      </w:r>
+    </w:p>
+    <w:p>
+      <w:pPr>
+        <w:pStyle w:val="Normal"/>
+        <w:rPr/>
+      </w:pPr>
+      <w:r>
+        <w:rPr/>
+      </w:r>
+    </w:p>
+    <w:p>
+      <w:pPr>
+        <w:pStyle w:val="Normal"/>
+        <w:rPr>
+          <w:lang w:val="en-US"/>
+        </w:rPr>
+      </w:pPr>
+      <w:r>
+        <w:rPr>
+          <w:lang w:val="en-US"/>
+        </w:rPr>
+      </w:r>
+    </w:p>
+    <w:p>
+      <w:pPr>
+        <w:pStyle w:val="Normal"/>
+        <w:rPr>
+          <w:lang w:val="en-US"/>
+        </w:rPr>
+      </w:pPr>
+      <w:r>
+        <w:rPr>
+          <w:lang w:val="en-US"/>
+        </w:rPr>
+        <w:t>11/04/2023</w:t>
+      </w:r>
+    </w:p>
+    <w:p>
+      <w:pPr>
+        <w:pStyle w:val="Normal"/>
+        <w:rPr>
+          <w:lang w:val="en-US"/>
+        </w:rPr>
+      </w:pPr>
+      <w:r>
+        <w:rPr>
+          <w:lang w:val="en-US"/>
+        </w:rPr>
+        <w:t>Making a function to save predicted errors in a .tfs file. Played with pymadng, but first I want real results using madx. Training for 20K samples. Trying to use svr, no way.</w:t>
+      </w:r>
+    </w:p>
+    <w:p>
+      <w:pPr>
+        <w:pStyle w:val="Normal"/>
+        <w:rPr/>
+      </w:pPr>
+      <w:r>
+        <w:rPr/>
+        <w:drawing>
+          <wp:inline distT="0" distB="0" distL="0" distR="0">
+            <wp:extent cx="2438400" cy="1837055"/>
+            <wp:effectExtent l="0" t="0" r="0" b="0"/>
+            <wp:docPr id="6" name="Imagen 6" descr=""/>
+            <wp:cNvGraphicFramePr>
+              <a:graphicFrameLocks xmlns:a="http://schemas.openxmlformats.org/drawingml/2006/main" noChangeAspect="1"/>
+            </wp:cNvGraphicFramePr>
+            <a:graphic xmlns:a="http://schemas.openxmlformats.org/drawingml/2006/main">
+              <a:graphicData uri="http://schemas.openxmlformats.org/drawingml/2006/picture">
+                <pic:pic xmlns:pic="http://schemas.openxmlformats.org/drawingml/2006/picture">
+                  <pic:nvPicPr>
+                    <pic:cNvPr id="6" name="Imagen 6" descr=""/>
+                    <pic:cNvPicPr>
+                      <a:picLocks noChangeAspect="1" noChangeArrowheads="1"/>
+                    </pic:cNvPicPr>
+                  </pic:nvPicPr>
+                  <pic:blipFill>
+                    <a:blip r:embed="rId8"/>
+                    <a:stretch>
+                      <a:fillRect/>
+                    </a:stretch>
+                  </pic:blipFill>
+                  <pic:spPr bwMode="auto">
+                    <a:xfrm>
+                      <a:off x="0" y="0"/>
+                      <a:ext cx="2438400" cy="1837055"/>
+                    </a:xfrm>
+                    <a:prstGeom prst="rect">
+                      <a:avLst/>
+                    </a:prstGeom>
+                  </pic:spPr>
+                </pic:pic>
+              </a:graphicData>
+            </a:graphic>
+          </wp:inline>
+        </w:drawing>
+      </w:r>
+      <w:r>
+        <w:rPr/>
+        <w:drawing>
+          <wp:inline distT="0" distB="0" distL="0" distR="0">
+            <wp:extent cx="2438400" cy="1769745"/>
+            <wp:effectExtent l="0" t="0" r="0" b="0"/>
+            <wp:docPr id="7" name="Imagen 7" descr=""/>
+            <wp:cNvGraphicFramePr>
+              <a:graphicFrameLocks xmlns:a="http://schemas.openxmlformats.org/drawingml/2006/main" noChangeAspect="1"/>
+            </wp:cNvGraphicFramePr>
+            <a:graphic xmlns:a="http://schemas.openxmlformats.org/drawingml/2006/main">
+              <a:graphicData uri="http://schemas.openxmlformats.org/drawingml/2006/picture">
+                <pic:pic xmlns:pic="http://schemas.openxmlformats.org/drawingml/2006/picture">
+                  <pic:nvPicPr>
+                    <pic:cNvPr id="7" name="Imagen 7" descr=""/>
+                    <pic:cNvPicPr>
+                      <a:picLocks noChangeAspect="1" noChangeArrowheads="1"/>
+                    </pic:cNvPicPr>
+                  </pic:nvPicPr>
+                  <pic:blipFill>
+                    <a:blip r:embed="rId9"/>
+                    <a:stretch>
+                      <a:fillRect/>
+                    </a:stretch>
+                  </pic:blipFill>
+                  <pic:spPr bwMode="auto">
+                    <a:xfrm>
+                      <a:off x="0" y="0"/>
+                      <a:ext cx="2438400" cy="1769745"/>
+                    </a:xfrm>
+                    <a:prstGeom prst="rect">
+                      <a:avLst/>
+                    </a:prstGeom>
+                  </pic:spPr>
+                </pic:pic>
+              </a:graphicData>
+            </a:graphic>
+          </wp:inline>
+        </w:drawing>
+      </w:r>
+    </w:p>
+    <w:p>
+      <w:pPr>
+        <w:pStyle w:val="Normal"/>
+        <w:rPr>
+          <w:lang w:val="en-US"/>
+        </w:rPr>
+      </w:pPr>
+      <w:r>
+        <w:rPr>
+          <w:lang w:val="en-US"/>
+        </w:rPr>
+      </w:r>
+    </w:p>
+    <w:p>
+      <w:pPr>
+        <w:pStyle w:val="Normal"/>
+        <w:rPr>
+          <w:lang w:val="en-US"/>
+        </w:rPr>
+      </w:pPr>
+      <w:r>
+        <w:rPr>
+          <w:lang w:val="en-US"/>
+        </w:rPr>
+        <w:t>Reasons why the sample generation seems to be failing.</w:t>
+      </w:r>
+    </w:p>
+    <w:p>
+      <w:pPr>
+        <w:pStyle w:val="ListParagraph"/>
+        <w:numPr>
+          <w:ilvl w:val="0"/>
+          <w:numId w:val="2"/>
+        </w:numPr>
+        <w:ind w:left="1428" w:right="0" w:hanging="360"/>
+        <w:rPr>
+          <w:lang w:val="en-US"/>
+        </w:rPr>
+      </w:pPr>
+      <w:r>
+        <w:rPr>
+          <w:lang w:val="en-US"/>
+        </w:rPr>
+        <w:t>R2 too good for this amount of samples.</w:t>
+      </w:r>
+    </w:p>
+    <w:p>
+      <w:pPr>
+        <w:pStyle w:val="ListParagraph"/>
+        <w:numPr>
+          <w:ilvl w:val="0"/>
+          <w:numId w:val="2"/>
+        </w:numPr>
+        <w:ind w:left="1428" w:right="0" w:hanging="360"/>
+        <w:rPr>
+          <w:lang w:val="en-US"/>
+        </w:rPr>
+      </w:pPr>
+      <w:r>
+        <w:rPr>
+          <w:lang w:val="en-US"/>
+        </w:rPr>
+        <w:t>10-15% Of simulations fail</w:t>
+      </w:r>
+    </w:p>
+    <w:p>
+      <w:pPr>
+        <w:pStyle w:val="ListParagraph"/>
+        <w:numPr>
+          <w:ilvl w:val="0"/>
+          <w:numId w:val="2"/>
+        </w:numPr>
+        <w:ind w:left="1428" w:right="0" w:hanging="360"/>
+        <w:rPr>
+          <w:lang w:val="en-US"/>
+        </w:rPr>
+      </w:pPr>
+      <w:r>
+        <w:rPr>
+          <w:lang w:val="en-US"/>
+        </w:rPr>
+        <w:t>Sometimes the MQT knob thing gives wrong outputs</w:t>
+      </w:r>
+    </w:p>
+    <w:p>
+      <w:pPr>
+        <w:pStyle w:val="ListParagraph"/>
+        <w:numPr>
+          <w:ilvl w:val="0"/>
+          <w:numId w:val="0"/>
+        </w:numPr>
+        <w:ind w:left="0" w:right="0" w:hanging="0"/>
+        <w:rPr/>
+      </w:pPr>
+      <w:r>
+        <w:rPr/>
+        <w:t>All of this things can make sense.</w:t>
+      </w:r>
+    </w:p>
+    <w:p>
+      <w:pPr>
+        <w:pStyle w:val="ListParagraph"/>
+        <w:rPr/>
+      </w:pPr>
+      <w:r>
+        <w:rPr/>
+      </w:r>
+    </w:p>
+    <w:p>
+      <w:pPr>
+        <w:pStyle w:val="ListParagraph"/>
+        <w:ind w:left="0" w:right="0" w:hanging="0"/>
+        <w:rPr/>
+      </w:pPr>
+      <w:bookmarkStart w:id="0" w:name="_GoBack"/>
+      <w:bookmarkEnd w:id="0"/>
+      <w:r>
+        <w:rPr/>
+        <w:t>12/04/2023</w:t>
+      </w:r>
+    </w:p>
+    <w:p>
+      <w:pPr>
+        <w:pStyle w:val="ListParagraph"/>
+        <w:ind w:left="0" w:right="0" w:hanging="0"/>
+        <w:rPr/>
+      </w:pPr>
+      <w:r>
+        <w:rPr/>
+      </w:r>
+    </w:p>
+    <w:p>
+      <w:pPr>
+        <w:pStyle w:val="ListParagraph"/>
+        <w:ind w:left="0" w:right="0" w:hanging="0"/>
+        <w:rPr/>
+      </w:pPr>
+      <w:r>
+        <w:rPr/>
+        <w:t>Presentation in 2 weeks.</w:t>
+      </w:r>
+    </w:p>
+    <w:p>
+      <w:pPr>
+        <w:pStyle w:val="ListParagraph"/>
+        <w:ind w:left="0" w:right="0" w:hanging="0"/>
+        <w:rPr/>
+      </w:pPr>
+      <w:r>
+        <w:rPr/>
+      </w:r>
+    </w:p>
+    <w:p>
+      <w:pPr>
+        <w:pStyle w:val="ListParagraph"/>
+        <w:ind w:left="0" w:right="0" w:hanging="0"/>
+        <w:rPr>
+          <w:b/>
+          <w:b/>
+          <w:bCs/>
+        </w:rPr>
+      </w:pPr>
+      <w:r>
+        <w:rPr>
+          <w:b/>
+          <w:bCs/>
+        </w:rPr>
+        <w:t>- Visualizaciones de la simulacion</w:t>
+      </w:r>
+    </w:p>
+    <w:p>
+      <w:pPr>
+        <w:pStyle w:val="ListParagraph"/>
+        <w:ind w:left="0" w:right="0" w:hanging="0"/>
+        <w:rPr/>
+      </w:pPr>
+      <w:r>
+        <w:rPr/>
+        <w:t>- Errores predecidos vs simulados para cada iman.</w:t>
+      </w:r>
+    </w:p>
+    <w:p>
+      <w:pPr>
+        <w:pStyle w:val="ListParagraph"/>
+        <w:ind w:left="0" w:right="0" w:hanging="0"/>
+        <w:rPr/>
+      </w:pPr>
+      <w:r>
+        <w:rPr/>
+        <w:t>- Errores simulados vs usados en el algoritmo para comprobar que la simulacion esta bien y no es demasiado simple errores normalizados</w:t>
+      </w:r>
+    </w:p>
+    <w:p>
+      <w:pPr>
+        <w:pStyle w:val="ListParagraph"/>
+        <w:ind w:left="0" w:right="0" w:hanging="0"/>
+        <w:rPr/>
+      </w:pPr>
+      <w:r>
+        <w:rPr/>
+      </w:r>
+    </w:p>
+    <w:p>
+      <w:pPr>
+        <w:pStyle w:val="ListParagraph"/>
+        <w:ind w:left="0" w:right="0" w:hanging="0"/>
+        <w:rPr>
+          <w:b/>
+          <w:b/>
+          <w:bCs/>
+        </w:rPr>
+      </w:pPr>
+      <w:r>
+        <w:rPr>
+          <w:b/>
+          <w:bCs/>
+        </w:rPr>
+        <w:t>- Testing the model</w:t>
+      </w:r>
+    </w:p>
+    <w:p>
+      <w:pPr>
+        <w:pStyle w:val="ListParagraph"/>
+        <w:ind w:left="0" w:right="0" w:hanging="0"/>
+        <w:rPr/>
+      </w:pPr>
+      <w:r>
+        <w:rPr/>
+        <w:t>- Predecir twiss y meter las correciones de los datos reales y ver si funcionan</w:t>
+      </w:r>
+    </w:p>
+    <w:p>
+      <w:pPr>
+        <w:pStyle w:val="ListParagraph"/>
+        <w:ind w:left="0" w:right="0" w:hanging="0"/>
+        <w:rPr/>
+      </w:pPr>
+      <w:r>
+        <w:rPr/>
+        <w:t>- Con los errores generados predecir twiss y comparar con el medido. Problema, puede generarse con distintos errores.</w:t>
+      </w:r>
+    </w:p>
+    <w:p>
+      <w:pPr>
+        <w:pStyle w:val="ListParagraph"/>
+        <w:ind w:left="0" w:right="0" w:hanging="0"/>
+        <w:rPr/>
+      </w:pPr>
+      <w:r>
+        <w:rPr/>
+      </w:r>
+    </w:p>
+    <w:p>
+      <w:pPr>
+        <w:pStyle w:val="ListParagraph"/>
+        <w:ind w:left="0" w:right="0" w:hanging="0"/>
+        <w:rPr>
+          <w:b/>
+          <w:b/>
+          <w:bCs/>
+        </w:rPr>
+      </w:pPr>
+      <w:r>
+        <w:rPr>
+          <w:b/>
+          <w:bCs/>
+        </w:rPr>
+        <w:t>- Problemas</w:t>
+      </w:r>
+    </w:p>
+    <w:p>
+      <w:pPr>
+        <w:pStyle w:val="ListParagraph"/>
+        <w:ind w:left="0" w:right="0" w:hanging="0"/>
+        <w:rPr/>
+      </w:pPr>
+      <w:r>
+        <w:rPr/>
+        <w:t>- R2 demasiado bueno, quizas pq el modelo es demasiado sencillo. Quizas porque ha disminuido la degenerancia del LHC.</w:t>
+      </w:r>
+    </w:p>
+    <w:p>
+      <w:pPr>
+        <w:pStyle w:val="ListParagraph"/>
+        <w:ind w:left="0" w:right="0" w:hanging="0"/>
+        <w:rPr/>
+      </w:pPr>
+      <w:r>
+        <w:rPr/>
+        <w:t>- 15% de las simulaciones fallan, quizas por usar opticas de 30cm y un beta mayor en los arcos</w:t>
+      </w:r>
+    </w:p>
+    <w:p>
+      <w:pPr>
+        <w:pStyle w:val="ListParagraph"/>
+        <w:ind w:left="0" w:right="0" w:hanging="0"/>
+        <w:rPr/>
+      </w:pPr>
+      <w:r>
+        <w:rPr/>
+      </w:r>
+    </w:p>
+    <w:p>
+      <w:pPr>
+        <w:pStyle w:val="ListParagraph"/>
+        <w:ind w:left="0" w:right="0" w:hanging="0"/>
+        <w:rPr/>
+      </w:pPr>
+      <w:r>
+        <w:rPr/>
+      </w:r>
+    </w:p>
+    <w:p>
+      <w:pPr>
+        <w:pStyle w:val="ListParagraph"/>
+        <w:ind w:left="0" w:right="0" w:hanging="0"/>
+        <w:rPr/>
+      </w:pPr>
+      <w:r>
+        <w:rPr/>
+      </w:r>
+    </w:p>
+    <w:p>
+      <w:pPr>
+        <w:pStyle w:val="ListParagraph"/>
+        <w:ind w:left="0" w:right="0" w:hanging="0"/>
+        <w:rPr>
+          <w:b/>
+          <w:b/>
+          <w:bCs/>
+        </w:rPr>
+      </w:pPr>
+      <w:r>
+        <w:rPr>
+          <w:b/>
+          <w:bCs/>
+        </w:rPr>
+        <w:t>- Ideas</w:t>
+      </w:r>
+    </w:p>
+    <w:p>
+      <w:pPr>
+        <w:pStyle w:val="ListParagraph"/>
+        <w:ind w:left="0" w:right="0" w:hanging="0"/>
+        <w:rPr>
+          <w:b w:val="false"/>
+          <w:b w:val="false"/>
+          <w:bCs w:val="false"/>
+        </w:rPr>
+      </w:pPr>
+      <w:r>
+        <w:rPr>
+          <w:b w:val="false"/>
+          <w:bCs w:val="false"/>
+        </w:rPr>
+        <w:t>- El test con datos reales no parece optimo, quizas se podria hacer alguna forma de testearlo mas sistematicamente, predecir las correciones directamente</w:t>
+      </w:r>
+    </w:p>
+    <w:p>
+      <w:pPr>
+        <w:pStyle w:val="ListParagraph"/>
+        <w:ind w:left="0" w:right="0" w:hanging="0"/>
+        <w:rPr>
+          <w:b w:val="false"/>
+          <w:b w:val="false"/>
+          <w:bCs w:val="false"/>
+        </w:rPr>
+      </w:pPr>
+      <w:r>
+        <w:rPr>
+          <w:b w:val="false"/>
+          <w:bCs w:val="false"/>
+        </w:rPr>
+        <w:t>- madng, using gradients for training</w:t>
+      </w:r>
+    </w:p>
+    <w:p>
+      <w:pPr>
+        <w:pStyle w:val="ListParagraph"/>
+        <w:ind w:left="0" w:right="0" w:hanging="0"/>
+        <w:rPr>
+          <w:b w:val="false"/>
+          <w:b w:val="false"/>
+          <w:bCs w:val="false"/>
+          <w:u w:val="single"/>
+        </w:rPr>
+      </w:pPr>
+      <w:r>
+        <w:rPr>
+          <w:b w:val="false"/>
+          <w:bCs w:val="false"/>
+          <w:u w:val="single"/>
+        </w:rPr>
+        <w:t>- si estamos generando errores como  se hacia en 2016, eso es lo mismo para los nuevos arcos??? quizas ha cambiado la tolerancia, ya que ha cambiado la beta</w:t>
+      </w:r>
+    </w:p>
+    <w:p>
+      <w:pPr>
+        <w:pStyle w:val="ListParagraph"/>
+        <w:ind w:left="0" w:right="0" w:hanging="0"/>
+        <w:rPr>
+          <w:b w:val="false"/>
+          <w:b w:val="false"/>
+          <w:bCs w:val="false"/>
+          <w:u w:val="single"/>
+        </w:rPr>
+      </w:pPr>
+      <w:r>
+        <w:rPr>
+          <w:b w:val="false"/>
+          <w:bCs w:val="false"/>
+          <w:u w:val="single"/>
+        </w:rPr>
+      </w:r>
+    </w:p>
+    <w:p>
+      <w:pPr>
+        <w:pStyle w:val="ListParagraph"/>
+        <w:ind w:left="0" w:right="0" w:hanging="0"/>
+        <w:rPr>
+          <w:b w:val="false"/>
+          <w:b w:val="false"/>
+          <w:bCs w:val="false"/>
+          <w:u w:val="single"/>
+        </w:rPr>
+      </w:pPr>
+      <w:r>
+        <w:rPr>
+          <w:b w:val="false"/>
+          <w:bCs w:val="false"/>
+          <w:u w:val="single"/>
+        </w:rPr>
+      </w:r>
+    </w:p>
+    <w:p>
+      <w:pPr>
+        <w:pStyle w:val="ListParagraph"/>
+        <w:ind w:left="0" w:right="0" w:hanging="0"/>
+        <w:rPr>
+          <w:b w:val="false"/>
+          <w:b w:val="false"/>
+          <w:bCs w:val="false"/>
+          <w:u w:val="none"/>
+        </w:rPr>
+      </w:pPr>
+      <w:r>
+        <w:rPr>
+          <w:b w:val="false"/>
+          <w:bCs w:val="false"/>
+          <w:u w:val="none"/>
+        </w:rPr>
+        <w:t>Simulated vs predicted errors for random sample</w:t>
+      </w:r>
+      <w:r>
+        <w:drawing>
+          <wp:anchor behindDoc="0" distT="0" distB="0" distL="0" distR="0" simplePos="0" locked="0" layoutInCell="0" allowOverlap="1" relativeHeight="10">
+            <wp:simplePos x="0" y="0"/>
+            <wp:positionH relativeFrom="column">
+              <wp:posOffset>1017905</wp:posOffset>
+            </wp:positionH>
+            <wp:positionV relativeFrom="paragraph">
+              <wp:posOffset>228600</wp:posOffset>
+            </wp:positionV>
+            <wp:extent cx="3669030" cy="2748915"/>
+            <wp:effectExtent l="0" t="0" r="0" b="0"/>
+            <wp:wrapSquare wrapText="largest"/>
+            <wp:docPr id="8" name="Image7" descr=""/>
+            <wp:cNvGraphicFramePr>
+              <a:graphicFrameLocks xmlns:a="http://schemas.openxmlformats.org/drawingml/2006/main" noChangeAspect="1"/>
+            </wp:cNvGraphicFramePr>
+            <a:graphic xmlns:a="http://schemas.openxmlformats.org/drawingml/2006/main">
+              <a:graphicData uri="http://schemas.openxmlformats.org/drawingml/2006/picture">
+                <pic:pic xmlns:pic="http://schemas.openxmlformats.org/drawingml/2006/picture">
+                  <pic:nvPicPr>
+                    <pic:cNvPr id="8" name="Image7" descr=""/>
+                    <pic:cNvPicPr>
+                      <a:picLocks noChangeAspect="1" noChangeArrowheads="1"/>
+                    </pic:cNvPicPr>
+                  </pic:nvPicPr>
+                  <pic:blipFill>
+                    <a:blip r:embed="rId10"/>
+                    <a:stretch>
+                      <a:fillRect/>
+                    </a:stretch>
+                  </pic:blipFill>
+                  <pic:spPr bwMode="auto">
+                    <a:xfrm>
+                      <a:off x="0" y="0"/>
+                      <a:ext cx="3669030" cy="2748915"/>
+                    </a:xfrm>
+                    <a:prstGeom prst="rect">
+                      <a:avLst/>
+                    </a:prstGeom>
+                  </pic:spPr>
+                </pic:pic>
+              </a:graphicData>
+            </a:graphic>
+          </wp:anchor>
+        </w:drawing>
+        <w:drawing>
+          <wp:anchor behindDoc="0" distT="0" distB="0" distL="0" distR="0" simplePos="0" locked="0" layoutInCell="0" allowOverlap="1" relativeHeight="11">
+            <wp:simplePos x="0" y="0"/>
+            <wp:positionH relativeFrom="column">
+              <wp:posOffset>933450</wp:posOffset>
+            </wp:positionH>
+            <wp:positionV relativeFrom="paragraph">
+              <wp:posOffset>2976880</wp:posOffset>
+            </wp:positionV>
+            <wp:extent cx="3753485" cy="2812415"/>
+            <wp:effectExtent l="0" t="0" r="0" b="0"/>
+            <wp:wrapSquare wrapText="largest"/>
+            <wp:docPr id="9" name="Image8" descr=""/>
+            <wp:cNvGraphicFramePr>
+              <a:graphicFrameLocks xmlns:a="http://schemas.openxmlformats.org/drawingml/2006/main" noChangeAspect="1"/>
+            </wp:cNvGraphicFramePr>
+            <a:graphic xmlns:a="http://schemas.openxmlformats.org/drawingml/2006/main">
+              <a:graphicData uri="http://schemas.openxmlformats.org/drawingml/2006/picture">
+                <pic:pic xmlns:pic="http://schemas.openxmlformats.org/drawingml/2006/picture">
+                  <pic:nvPicPr>
+                    <pic:cNvPr id="9" name="Image8" descr=""/>
+                    <pic:cNvPicPr>
+                      <a:picLocks noChangeAspect="1" noChangeArrowheads="1"/>
+                    </pic:cNvPicPr>
+                  </pic:nvPicPr>
+                  <pic:blipFill>
+                    <a:blip r:embed="rId11"/>
+                    <a:stretch>
+                      <a:fillRect/>
+                    </a:stretch>
+                  </pic:blipFill>
+                  <pic:spPr bwMode="auto">
+                    <a:xfrm>
+                      <a:off x="0" y="0"/>
+                      <a:ext cx="3753485" cy="2812415"/>
+                    </a:xfrm>
+                    <a:prstGeom prst="rect">
+                      <a:avLst/>
+                    </a:prstGeom>
+                  </pic:spPr>
+                </pic:pic>
+              </a:graphicData>
+            </a:graphic>
+          </wp:anchor>
+        </w:drawing>
+      </w:r>
+      <w:r>
+        <w:rPr>
+          <w:b w:val="false"/>
+          <w:bCs w:val="false"/>
+          <w:u w:val="none"/>
+        </w:rPr>
+        <w:t>:</w:t>
+      </w:r>
+    </w:p>
+    <w:p>
+      <w:pPr>
+        <w:pStyle w:val="ListParagraph"/>
+        <w:ind w:left="0" w:right="0" w:hanging="0"/>
+        <w:rPr>
+          <w:b w:val="false"/>
+          <w:b w:val="false"/>
+          <w:bCs w:val="false"/>
+          <w:u w:val="none"/>
+        </w:rPr>
+      </w:pPr>
+      <w:r>
+        <w:rPr>
+          <w:b w:val="false"/>
+          <w:bCs w:val="false"/>
+          <w:u w:val="none"/>
+        </w:rPr>
+      </w:r>
+    </w:p>
+    <w:p>
+      <w:pPr>
+        <w:pStyle w:val="ListParagraph"/>
+        <w:ind w:left="0" w:right="0" w:hanging="0"/>
+        <w:rPr>
+          <w:b w:val="false"/>
+          <w:b w:val="false"/>
+          <w:bCs w:val="false"/>
+          <w:u w:val="none"/>
+        </w:rPr>
+      </w:pPr>
+      <w:r>
+        <w:rPr>
+          <w:b w:val="false"/>
+          <w:bCs w:val="false"/>
+          <w:u w:val="none"/>
+        </w:rPr>
+      </w:r>
+    </w:p>
+    <w:p>
+      <w:pPr>
+        <w:pStyle w:val="ListParagraph"/>
+        <w:ind w:left="0" w:right="0" w:hanging="0"/>
+        <w:rPr>
+          <w:b w:val="false"/>
+          <w:b w:val="false"/>
+          <w:bCs w:val="false"/>
+          <w:u w:val="none"/>
+        </w:rPr>
+      </w:pPr>
+      <w:r>
+        <w:rPr>
+          <w:b w:val="false"/>
+          <w:bCs w:val="false"/>
+          <w:u w:val="none"/>
+        </w:rPr>
+      </w:r>
+    </w:p>
+    <w:p>
+      <w:pPr>
+        <w:pStyle w:val="ListParagraph"/>
+        <w:ind w:left="0" w:right="0" w:hanging="0"/>
+        <w:rPr>
+          <w:b w:val="false"/>
+          <w:b w:val="false"/>
+          <w:bCs w:val="false"/>
+          <w:u w:val="none"/>
+        </w:rPr>
+      </w:pPr>
+      <w:r>
+        <w:rPr>
+          <w:b w:val="false"/>
+          <w:bCs w:val="false"/>
+          <w:u w:val="none"/>
+        </w:rPr>
+      </w:r>
+    </w:p>
+    <w:p>
+      <w:pPr>
+        <w:pStyle w:val="ListParagraph"/>
+        <w:ind w:left="0" w:right="0" w:hanging="0"/>
+        <w:rPr>
+          <w:b w:val="false"/>
+          <w:b w:val="false"/>
+          <w:bCs w:val="false"/>
+          <w:u w:val="none"/>
+        </w:rPr>
+      </w:pPr>
+      <w:r>
+        <w:rPr>
+          <w:b w:val="false"/>
+          <w:bCs w:val="false"/>
+          <w:u w:val="none"/>
+        </w:rPr>
+      </w:r>
+    </w:p>
+    <w:p>
+      <w:pPr>
+        <w:pStyle w:val="ListParagraph"/>
+        <w:ind w:left="0" w:right="0" w:hanging="0"/>
+        <w:rPr>
+          <w:b w:val="false"/>
+          <w:b w:val="false"/>
+          <w:bCs w:val="false"/>
+          <w:u w:val="none"/>
+        </w:rPr>
+      </w:pPr>
+      <w:r>
+        <w:rPr>
+          <w:b w:val="false"/>
+          <w:bCs w:val="false"/>
+          <w:u w:val="none"/>
+        </w:rPr>
+      </w:r>
+    </w:p>
+    <w:p>
+      <w:pPr>
+        <w:pStyle w:val="ListParagraph"/>
+        <w:ind w:left="0" w:right="0" w:hanging="0"/>
+        <w:rPr>
+          <w:b w:val="false"/>
+          <w:b w:val="false"/>
+          <w:bCs w:val="false"/>
+          <w:u w:val="none"/>
+        </w:rPr>
+      </w:pPr>
+      <w:r>
+        <w:rPr>
+          <w:b w:val="false"/>
+          <w:bCs w:val="false"/>
+          <w:u w:val="none"/>
+        </w:rPr>
+      </w:r>
+    </w:p>
+    <w:p>
+      <w:pPr>
+        <w:pStyle w:val="ListParagraph"/>
+        <w:ind w:left="0" w:right="0" w:hanging="0"/>
+        <w:rPr>
+          <w:b w:val="false"/>
+          <w:b w:val="false"/>
+          <w:bCs w:val="false"/>
+          <w:u w:val="none"/>
+        </w:rPr>
+      </w:pPr>
+      <w:r>
+        <w:rPr>
+          <w:b w:val="false"/>
+          <w:bCs w:val="false"/>
+          <w:u w:val="none"/>
+        </w:rPr>
+      </w:r>
+    </w:p>
+    <w:p>
+      <w:pPr>
+        <w:pStyle w:val="ListParagraph"/>
+        <w:ind w:left="0" w:right="0" w:hanging="0"/>
+        <w:rPr>
+          <w:b w:val="false"/>
+          <w:b w:val="false"/>
+          <w:bCs w:val="false"/>
+          <w:u w:val="none"/>
+        </w:rPr>
+      </w:pPr>
+      <w:r>
+        <w:rPr>
+          <w:b w:val="false"/>
+          <w:bCs w:val="false"/>
+          <w:u w:val="none"/>
+        </w:rPr>
+      </w:r>
+    </w:p>
+    <w:p>
+      <w:pPr>
+        <w:pStyle w:val="ListParagraph"/>
+        <w:ind w:left="0" w:right="0" w:hanging="0"/>
+        <w:rPr>
+          <w:b w:val="false"/>
+          <w:b w:val="false"/>
+          <w:bCs w:val="false"/>
+          <w:u w:val="none"/>
+        </w:rPr>
+      </w:pPr>
+      <w:r>
+        <w:rPr>
+          <w:b w:val="false"/>
+          <w:bCs w:val="false"/>
+          <w:u w:val="none"/>
+        </w:rPr>
+      </w:r>
+    </w:p>
+    <w:p>
+      <w:pPr>
+        <w:pStyle w:val="ListParagraph"/>
+        <w:ind w:left="0" w:right="0" w:hanging="0"/>
+        <w:rPr>
+          <w:b w:val="false"/>
+          <w:b w:val="false"/>
+          <w:bCs w:val="false"/>
+          <w:u w:val="none"/>
+        </w:rPr>
+      </w:pPr>
+      <w:r>
+        <w:rPr>
+          <w:b w:val="false"/>
+          <w:bCs w:val="false"/>
+          <w:u w:val="none"/>
+        </w:rPr>
+      </w:r>
+    </w:p>
+    <w:p>
+      <w:pPr>
+        <w:pStyle w:val="ListParagraph"/>
+        <w:ind w:left="0" w:right="0" w:hanging="0"/>
+        <w:rPr>
+          <w:b w:val="false"/>
+          <w:b w:val="false"/>
+          <w:bCs w:val="false"/>
+          <w:u w:val="none"/>
+        </w:rPr>
+      </w:pPr>
+      <w:r>
+        <w:rPr>
+          <w:b w:val="false"/>
+          <w:bCs w:val="false"/>
+          <w:u w:val="none"/>
+        </w:rPr>
+      </w:r>
+    </w:p>
+    <w:p>
+      <w:pPr>
+        <w:pStyle w:val="ListParagraph"/>
+        <w:ind w:left="0" w:right="0" w:hanging="0"/>
+        <w:rPr>
+          <w:b w:val="false"/>
+          <w:b w:val="false"/>
+          <w:bCs w:val="false"/>
+          <w:u w:val="none"/>
+        </w:rPr>
+      </w:pPr>
+      <w:r>
+        <w:rPr>
+          <w:b w:val="false"/>
+          <w:bCs w:val="false"/>
+          <w:u w:val="none"/>
+        </w:rPr>
+      </w:r>
+    </w:p>
+    <w:p>
+      <w:pPr>
+        <w:pStyle w:val="ListParagraph"/>
+        <w:ind w:left="0" w:right="0" w:hanging="0"/>
+        <w:rPr>
+          <w:b w:val="false"/>
+          <w:b w:val="false"/>
+          <w:bCs w:val="false"/>
+          <w:u w:val="none"/>
+        </w:rPr>
+      </w:pPr>
+      <w:r>
+        <w:rPr>
+          <w:b w:val="false"/>
+          <w:bCs w:val="false"/>
+          <w:u w:val="none"/>
+        </w:rPr>
+      </w:r>
+    </w:p>
+    <w:p>
+      <w:pPr>
+        <w:pStyle w:val="ListParagraph"/>
+        <w:ind w:left="0" w:right="0" w:hanging="0"/>
+        <w:rPr>
+          <w:b w:val="false"/>
+          <w:b w:val="false"/>
+          <w:bCs w:val="false"/>
+          <w:u w:val="none"/>
+        </w:rPr>
+      </w:pPr>
+      <w:r>
+        <w:rPr>
+          <w:b w:val="false"/>
+          <w:bCs w:val="false"/>
+          <w:u w:val="none"/>
+        </w:rPr>
+      </w:r>
+    </w:p>
+    <w:p>
+      <w:pPr>
+        <w:pStyle w:val="ListParagraph"/>
+        <w:ind w:left="0" w:right="0" w:hanging="0"/>
+        <w:rPr>
+          <w:b w:val="false"/>
+          <w:b w:val="false"/>
+          <w:bCs w:val="false"/>
+          <w:u w:val="none"/>
+        </w:rPr>
+      </w:pPr>
+      <w:r>
+        <w:rPr>
+          <w:b w:val="false"/>
+          <w:bCs w:val="false"/>
+          <w:u w:val="none"/>
+        </w:rPr>
+      </w:r>
+    </w:p>
+    <w:p>
+      <w:pPr>
+        <w:pStyle w:val="ListParagraph"/>
+        <w:ind w:left="0" w:right="0" w:hanging="0"/>
+        <w:rPr>
+          <w:b w:val="false"/>
+          <w:b w:val="false"/>
+          <w:bCs w:val="false"/>
+          <w:u w:val="none"/>
+        </w:rPr>
+      </w:pPr>
+      <w:r>
+        <w:rPr>
+          <w:b w:val="false"/>
+          <w:bCs w:val="false"/>
+          <w:u w:val="none"/>
+        </w:rPr>
+      </w:r>
+    </w:p>
+    <w:p>
+      <w:pPr>
+        <w:pStyle w:val="ListParagraph"/>
+        <w:ind w:left="0" w:right="0" w:hanging="0"/>
+        <w:rPr>
+          <w:b w:val="false"/>
+          <w:b w:val="false"/>
+          <w:bCs w:val="false"/>
+          <w:u w:val="none"/>
+        </w:rPr>
+      </w:pPr>
+      <w:r>
+        <w:rPr>
+          <w:b w:val="false"/>
+          <w:bCs w:val="false"/>
+          <w:u w:val="none"/>
+        </w:rPr>
+      </w:r>
+    </w:p>
+    <w:p>
+      <w:pPr>
+        <w:pStyle w:val="ListParagraph"/>
+        <w:ind w:left="0" w:right="0" w:hanging="0"/>
+        <w:rPr>
+          <w:b w:val="false"/>
+          <w:b w:val="false"/>
+          <w:bCs w:val="false"/>
+          <w:u w:val="none"/>
+        </w:rPr>
+      </w:pPr>
+      <w:r>
+        <w:rPr>
+          <w:b w:val="false"/>
+          <w:bCs w:val="false"/>
+          <w:u w:val="none"/>
+        </w:rPr>
+      </w:r>
+    </w:p>
+    <w:p>
+      <w:pPr>
+        <w:pStyle w:val="ListParagraph"/>
+        <w:ind w:left="0" w:right="0" w:hanging="0"/>
+        <w:rPr>
+          <w:b w:val="false"/>
+          <w:b w:val="false"/>
+          <w:bCs w:val="false"/>
+          <w:u w:val="none"/>
+        </w:rPr>
+      </w:pPr>
+      <w:r>
+        <w:rPr>
+          <w:b w:val="false"/>
+          <w:bCs w:val="false"/>
+          <w:u w:val="none"/>
+        </w:rPr>
+      </w:r>
+    </w:p>
+    <w:p>
+      <w:pPr>
+        <w:pStyle w:val="ListParagraph"/>
+        <w:ind w:left="0" w:right="0" w:hanging="0"/>
+        <w:rPr>
+          <w:b w:val="false"/>
+          <w:b w:val="false"/>
+          <w:bCs w:val="false"/>
+          <w:u w:val="none"/>
+        </w:rPr>
+      </w:pPr>
+      <w:r>
+        <w:rPr>
+          <w:b w:val="false"/>
+          <w:bCs w:val="false"/>
+          <w:u w:val="none"/>
+        </w:rPr>
+      </w:r>
+    </w:p>
+    <w:p>
+      <w:pPr>
+        <w:pStyle w:val="ListParagraph"/>
+        <w:ind w:left="0" w:right="0" w:hanging="0"/>
+        <w:rPr>
+          <w:b w:val="false"/>
+          <w:b w:val="false"/>
+          <w:bCs w:val="false"/>
+          <w:u w:val="none"/>
+        </w:rPr>
+      </w:pPr>
+      <w:r>
+        <w:rPr>
+          <w:b w:val="false"/>
+          <w:bCs w:val="false"/>
+          <w:u w:val="none"/>
+        </w:rPr>
+      </w:r>
+    </w:p>
+    <w:p>
+      <w:pPr>
+        <w:pStyle w:val="ListParagraph"/>
+        <w:ind w:left="0" w:right="0" w:hanging="0"/>
+        <w:rPr>
+          <w:b w:val="false"/>
+          <w:b w:val="false"/>
+          <w:bCs w:val="false"/>
+          <w:u w:val="none"/>
+        </w:rPr>
+      </w:pPr>
+      <w:r>
+        <w:rPr>
+          <w:b w:val="false"/>
+          <w:bCs w:val="false"/>
+          <w:u w:val="none"/>
+        </w:rPr>
+      </w:r>
+    </w:p>
+    <w:p>
+      <w:pPr>
+        <w:pStyle w:val="ListParagraph"/>
+        <w:ind w:left="0" w:right="0" w:hanging="0"/>
+        <w:rPr>
+          <w:b w:val="false"/>
+          <w:b w:val="false"/>
+          <w:bCs w:val="false"/>
+          <w:u w:val="none"/>
+        </w:rPr>
+      </w:pPr>
+      <w:r>
+        <w:rPr>
+          <w:b w:val="false"/>
+          <w:bCs w:val="false"/>
+          <w:u w:val="none"/>
+        </w:rPr>
+      </w:r>
+    </w:p>
+    <w:p>
+      <w:pPr>
+        <w:pStyle w:val="ListParagraph"/>
+        <w:ind w:left="0" w:right="0" w:hanging="0"/>
+        <w:rPr>
+          <w:b w:val="false"/>
+          <w:b w:val="false"/>
+          <w:bCs w:val="false"/>
+          <w:u w:val="none"/>
+        </w:rPr>
+      </w:pPr>
+      <w:r>
+        <w:rPr>
+          <w:b w:val="false"/>
+          <w:bCs w:val="false"/>
+          <w:u w:val="none"/>
+        </w:rPr>
+      </w:r>
+    </w:p>
+    <w:p>
+      <w:pPr>
+        <w:pStyle w:val="ListParagraph"/>
+        <w:ind w:left="0" w:right="0" w:hanging="0"/>
+        <w:rPr>
+          <w:b w:val="false"/>
+          <w:b w:val="false"/>
+          <w:bCs w:val="false"/>
+          <w:u w:val="none"/>
+        </w:rPr>
+      </w:pPr>
+      <w:r>
+        <w:rPr>
+          <w:b w:val="false"/>
+          <w:bCs w:val="false"/>
+          <w:u w:val="none"/>
+        </w:rPr>
+      </w:r>
+    </w:p>
+    <w:p>
+      <w:pPr>
+        <w:pStyle w:val="ListParagraph"/>
+        <w:ind w:left="0" w:right="0" w:hanging="0"/>
+        <w:rPr>
+          <w:b w:val="false"/>
+          <w:b w:val="false"/>
+          <w:bCs w:val="false"/>
+          <w:u w:val="none"/>
+        </w:rPr>
+      </w:pPr>
+      <w:r>
+        <w:rPr>
+          <w:b w:val="false"/>
+          <w:bCs w:val="false"/>
+          <w:u w:val="none"/>
+        </w:rPr>
+      </w:r>
+    </w:p>
+    <w:p>
+      <w:pPr>
+        <w:pStyle w:val="ListParagraph"/>
+        <w:ind w:left="0" w:right="0" w:hanging="0"/>
+        <w:rPr>
+          <w:b w:val="false"/>
+          <w:b w:val="false"/>
+          <w:bCs w:val="false"/>
+          <w:u w:val="none"/>
+        </w:rPr>
+      </w:pPr>
+      <w:r>
+        <w:rPr>
+          <w:b w:val="false"/>
+          <w:bCs w:val="false"/>
+          <w:u w:val="none"/>
+        </w:rPr>
+      </w:r>
+    </w:p>
+    <w:p>
+      <w:pPr>
+        <w:pStyle w:val="ListParagraph"/>
+        <w:ind w:left="0" w:right="0" w:hanging="0"/>
+        <w:rPr>
+          <w:b w:val="false"/>
+          <w:b w:val="false"/>
+          <w:bCs w:val="false"/>
+          <w:u w:val="none"/>
+        </w:rPr>
+      </w:pPr>
+      <w:r>
+        <w:rPr>
+          <w:b w:val="false"/>
+          <w:bCs w:val="false"/>
+          <w:u w:val="none"/>
+        </w:rPr>
+      </w:r>
+    </w:p>
+    <w:p>
+      <w:pPr>
+        <w:pStyle w:val="ListParagraph"/>
+        <w:ind w:left="0" w:right="0" w:hanging="0"/>
+        <w:rPr>
+          <w:b w:val="false"/>
+          <w:b w:val="false"/>
+          <w:bCs w:val="false"/>
+          <w:u w:val="none"/>
+        </w:rPr>
+      </w:pPr>
+      <w:r>
+        <w:rPr>
+          <w:b w:val="false"/>
+          <w:bCs w:val="false"/>
+          <w:u w:val="none"/>
+        </w:rPr>
+      </w:r>
+    </w:p>
+    <w:p>
+      <w:pPr>
+        <w:pStyle w:val="ListParagraph"/>
+        <w:ind w:left="0" w:right="0" w:hanging="0"/>
+        <w:rPr>
+          <w:b w:val="false"/>
+          <w:b w:val="false"/>
+          <w:bCs w:val="false"/>
+          <w:u w:val="none"/>
+        </w:rPr>
+      </w:pPr>
+      <w:r>
+        <w:rPr>
+          <w:b w:val="false"/>
+          <w:bCs w:val="false"/>
+          <w:u w:val="none"/>
+        </w:rPr>
+      </w:r>
+    </w:p>
+    <w:p>
+      <w:pPr>
+        <w:pStyle w:val="ListParagraph"/>
+        <w:ind w:left="0" w:right="0" w:hanging="0"/>
+        <w:rPr>
+          <w:b w:val="false"/>
+          <w:b w:val="false"/>
+          <w:bCs w:val="false"/>
+          <w:u w:val="none"/>
+        </w:rPr>
+      </w:pPr>
+      <w:r>
+        <w:rPr>
+          <w:b w:val="false"/>
+          <w:bCs w:val="false"/>
+          <w:u w:val="none"/>
+        </w:rPr>
+      </w:r>
+    </w:p>
+    <w:p>
+      <w:pPr>
+        <w:pStyle w:val="ListParagraph"/>
+        <w:ind w:left="0" w:right="0" w:hanging="0"/>
+        <w:rPr>
+          <w:b w:val="false"/>
+          <w:b w:val="false"/>
+          <w:bCs w:val="false"/>
+          <w:u w:val="none"/>
+        </w:rPr>
+      </w:pPr>
+      <w:r>
+        <w:rPr>
+          <w:b w:val="false"/>
+          <w:bCs w:val="false"/>
+          <w:u w:val="none"/>
+        </w:rPr>
+      </w:r>
+    </w:p>
+    <w:p>
+      <w:pPr>
+        <w:pStyle w:val="ListParagraph"/>
+        <w:ind w:left="0" w:right="0" w:hanging="0"/>
+        <w:rPr>
+          <w:b w:val="false"/>
+          <w:b w:val="false"/>
+          <w:bCs w:val="false"/>
+          <w:u w:val="none"/>
+        </w:rPr>
+      </w:pPr>
+      <w:r>
+        <w:rPr>
+          <w:b w:val="false"/>
+          <w:bCs w:val="false"/>
+          <w:u w:val="none"/>
+        </w:rPr>
+      </w:r>
+    </w:p>
+    <w:p>
+      <w:pPr>
+        <w:pStyle w:val="ListParagraph"/>
+        <w:ind w:left="0" w:right="0" w:hanging="0"/>
+        <w:rPr>
+          <w:b w:val="false"/>
+          <w:b w:val="false"/>
+          <w:bCs w:val="false"/>
+          <w:u w:val="none"/>
+        </w:rPr>
+      </w:pPr>
+      <w:r>
+        <w:rPr>
+          <w:b w:val="false"/>
+          <w:bCs w:val="false"/>
+          <w:u w:val="none"/>
+        </w:rPr>
+      </w:r>
+    </w:p>
+    <w:p>
+      <w:pPr>
+        <w:pStyle w:val="ListParagraph"/>
+        <w:ind w:left="0" w:right="0" w:hanging="0"/>
+        <w:rPr>
+          <w:b w:val="false"/>
+          <w:b w:val="false"/>
+          <w:bCs w:val="false"/>
+          <w:u w:val="none"/>
+        </w:rPr>
+      </w:pPr>
+      <w:r>
+        <w:rPr>
+          <w:b w:val="false"/>
+          <w:bCs w:val="false"/>
+          <w:u w:val="none"/>
+        </w:rPr>
+      </w:r>
+    </w:p>
+    <w:p>
+      <w:pPr>
+        <w:pStyle w:val="ListParagraph"/>
+        <w:ind w:left="0" w:right="0" w:hanging="0"/>
+        <w:rPr>
+          <w:b w:val="false"/>
+          <w:b w:val="false"/>
+          <w:bCs w:val="false"/>
+          <w:u w:val="none"/>
+        </w:rPr>
+      </w:pPr>
+      <w:r>
+        <w:rPr>
+          <w:b w:val="false"/>
+          <w:bCs w:val="false"/>
+          <w:u w:val="none"/>
+        </w:rPr>
+      </w:r>
+    </w:p>
+    <w:p>
+      <w:pPr>
+        <w:pStyle w:val="ListParagraph"/>
+        <w:ind w:left="0" w:right="0" w:hanging="0"/>
+        <w:rPr>
+          <w:b w:val="false"/>
+          <w:b w:val="false"/>
+          <w:bCs w:val="false"/>
+          <w:u w:val="none"/>
+        </w:rPr>
+      </w:pPr>
+      <w:r>
+        <w:rPr>
+          <w:b w:val="false"/>
+          <w:bCs w:val="false"/>
+          <w:u w:val="none"/>
+        </w:rPr>
+      </w:r>
+    </w:p>
+    <w:p>
+      <w:pPr>
+        <w:pStyle w:val="ListParagraph"/>
+        <w:ind w:left="0" w:right="0" w:hanging="0"/>
+        <w:rPr>
+          <w:b w:val="false"/>
+          <w:b w:val="false"/>
+          <w:bCs w:val="false"/>
+          <w:u w:val="none"/>
+        </w:rPr>
+      </w:pPr>
+      <w:r>
+        <w:rPr>
+          <w:b w:val="false"/>
+          <w:bCs w:val="false"/>
+          <w:u w:val="none"/>
+        </w:rPr>
+      </w:r>
+    </w:p>
+    <w:p>
+      <w:pPr>
+        <w:pStyle w:val="ListParagraph"/>
+        <w:ind w:left="0" w:right="0" w:hanging="0"/>
+        <w:rPr>
+          <w:b w:val="false"/>
+          <w:b w:val="false"/>
+          <w:bCs w:val="false"/>
+          <w:u w:val="none"/>
+        </w:rPr>
+      </w:pPr>
+      <w:r>
+        <w:rPr>
+          <w:b w:val="false"/>
+          <w:bCs w:val="false"/>
+          <w:u w:val="none"/>
+        </w:rPr>
+        <w:drawing>
+          <wp:anchor behindDoc="0" distT="0" distB="0" distL="0" distR="0" simplePos="0" locked="0" layoutInCell="0" allowOverlap="1" relativeHeight="12">
+            <wp:simplePos x="0" y="0"/>
+            <wp:positionH relativeFrom="column">
+              <wp:posOffset>1015365</wp:posOffset>
+            </wp:positionH>
+            <wp:positionV relativeFrom="paragraph">
+              <wp:posOffset>-45720</wp:posOffset>
+            </wp:positionV>
+            <wp:extent cx="3856990" cy="2892425"/>
+            <wp:effectExtent l="0" t="0" r="0" b="0"/>
+            <wp:wrapSquare wrapText="largest"/>
+            <wp:docPr id="10" name="Image9" descr=""/>
+            <wp:cNvGraphicFramePr>
+              <a:graphicFrameLocks xmlns:a="http://schemas.openxmlformats.org/drawingml/2006/main" noChangeAspect="1"/>
+            </wp:cNvGraphicFramePr>
+            <a:graphic xmlns:a="http://schemas.openxmlformats.org/drawingml/2006/main">
+              <a:graphicData uri="http://schemas.openxmlformats.org/drawingml/2006/picture">
+                <pic:pic xmlns:pic="http://schemas.openxmlformats.org/drawingml/2006/picture">
+                  <pic:nvPicPr>
+                    <pic:cNvPr id="10" name="Image9" descr=""/>
+                    <pic:cNvPicPr>
+                      <a:picLocks noChangeAspect="1" noChangeArrowheads="1"/>
+                    </pic:cNvPicPr>
+                  </pic:nvPicPr>
+                  <pic:blipFill>
+                    <a:blip r:embed="rId12"/>
+                    <a:stretch>
+                      <a:fillRect/>
+                    </a:stretch>
+                  </pic:blipFill>
+                  <pic:spPr bwMode="auto">
+                    <a:xfrm>
+                      <a:off x="0" y="0"/>
+                      <a:ext cx="3856990" cy="2892425"/>
+                    </a:xfrm>
+                    <a:prstGeom prst="rect">
+                      <a:avLst/>
+                    </a:prstGeom>
+                  </pic:spPr>
+                </pic:pic>
+              </a:graphicData>
+            </a:graphic>
+          </wp:anchor>
+        </w:drawing>
+      </w:r>
+    </w:p>
+    <w:p>
+      <w:pPr>
+        <w:pStyle w:val="ListParagraph"/>
+        <w:ind w:left="0" w:right="0" w:hanging="0"/>
+        <w:rPr>
+          <w:b w:val="false"/>
+          <w:b w:val="false"/>
+          <w:bCs w:val="false"/>
+          <w:u w:val="none"/>
+        </w:rPr>
+      </w:pPr>
+      <w:r>
+        <w:rPr>
+          <w:b w:val="false"/>
+          <w:bCs w:val="false"/>
+          <w:u w:val="none"/>
+        </w:rPr>
+      </w:r>
+    </w:p>
+    <w:p>
+      <w:pPr>
+        <w:pStyle w:val="ListParagraph"/>
+        <w:ind w:left="0" w:right="0" w:hanging="0"/>
+        <w:rPr>
+          <w:b w:val="false"/>
+          <w:b w:val="false"/>
+          <w:bCs w:val="false"/>
+          <w:u w:val="none"/>
+        </w:rPr>
+      </w:pPr>
+      <w:r>
+        <w:rPr>
+          <w:b w:val="false"/>
+          <w:bCs w:val="false"/>
+          <w:u w:val="none"/>
+        </w:rPr>
+      </w:r>
+    </w:p>
+    <w:p>
+      <w:pPr>
+        <w:pStyle w:val="ListParagraph"/>
+        <w:ind w:left="0" w:right="0" w:hanging="0"/>
+        <w:rPr>
+          <w:b w:val="false"/>
+          <w:b w:val="false"/>
+          <w:bCs w:val="false"/>
+          <w:u w:val="none"/>
+        </w:rPr>
+      </w:pPr>
+      <w:r>
+        <w:rPr>
+          <w:b w:val="false"/>
+          <w:bCs w:val="false"/>
+          <w:u w:val="none"/>
+        </w:rPr>
+      </w:r>
+    </w:p>
+    <w:p>
+      <w:pPr>
+        <w:pStyle w:val="ListParagraph"/>
+        <w:ind w:left="0" w:right="0" w:hanging="0"/>
+        <w:rPr>
+          <w:b w:val="false"/>
+          <w:b w:val="false"/>
+          <w:bCs w:val="false"/>
+          <w:u w:val="none"/>
+        </w:rPr>
+      </w:pPr>
+      <w:r>
+        <w:rPr>
+          <w:b w:val="false"/>
+          <w:bCs w:val="false"/>
+          <w:u w:val="none"/>
+        </w:rPr>
+      </w:r>
+    </w:p>
+    <w:p>
+      <w:pPr>
+        <w:pStyle w:val="ListParagraph"/>
+        <w:ind w:left="0" w:right="0" w:hanging="0"/>
+        <w:rPr>
+          <w:b w:val="false"/>
+          <w:b w:val="false"/>
+          <w:bCs w:val="false"/>
+          <w:u w:val="none"/>
+        </w:rPr>
+      </w:pPr>
+      <w:r>
+        <w:rPr>
+          <w:b w:val="false"/>
+          <w:bCs w:val="false"/>
+          <w:u w:val="none"/>
+        </w:rPr>
+      </w:r>
+    </w:p>
+    <w:p>
+      <w:pPr>
+        <w:pStyle w:val="ListParagraph"/>
+        <w:ind w:left="0" w:right="0" w:hanging="0"/>
+        <w:rPr>
+          <w:b w:val="false"/>
+          <w:b w:val="false"/>
+          <w:bCs w:val="false"/>
+          <w:u w:val="none"/>
+        </w:rPr>
+      </w:pPr>
+      <w:r>
+        <w:rPr>
+          <w:b w:val="false"/>
+          <w:bCs w:val="false"/>
+          <w:u w:val="none"/>
+        </w:rPr>
+      </w:r>
+    </w:p>
+    <w:p>
+      <w:pPr>
+        <w:pStyle w:val="ListParagraph"/>
+        <w:ind w:left="0" w:right="0" w:hanging="0"/>
+        <w:rPr>
+          <w:b w:val="false"/>
+          <w:b w:val="false"/>
+          <w:bCs w:val="false"/>
+          <w:u w:val="none"/>
+        </w:rPr>
+      </w:pPr>
+      <w:r>
+        <w:rPr>
+          <w:b w:val="false"/>
+          <w:bCs w:val="false"/>
+          <w:u w:val="none"/>
+        </w:rPr>
+      </w:r>
+    </w:p>
+    <w:p>
+      <w:pPr>
+        <w:pStyle w:val="ListParagraph"/>
+        <w:ind w:left="0" w:right="0" w:hanging="0"/>
+        <w:rPr>
+          <w:b w:val="false"/>
+          <w:b w:val="false"/>
+          <w:bCs w:val="false"/>
+          <w:u w:val="none"/>
+        </w:rPr>
+      </w:pPr>
+      <w:r>
+        <w:rPr>
+          <w:b w:val="false"/>
+          <w:bCs w:val="false"/>
+          <w:u w:val="none"/>
+        </w:rPr>
+      </w:r>
+    </w:p>
+    <w:p>
+      <w:pPr>
+        <w:pStyle w:val="ListParagraph"/>
+        <w:ind w:left="0" w:right="0" w:hanging="0"/>
+        <w:rPr>
+          <w:b w:val="false"/>
+          <w:b w:val="false"/>
+          <w:bCs w:val="false"/>
+          <w:u w:val="none"/>
+        </w:rPr>
+      </w:pPr>
+      <w:r>
+        <w:rPr>
+          <w:b w:val="false"/>
+          <w:bCs w:val="false"/>
+          <w:u w:val="none"/>
+        </w:rPr>
+      </w:r>
+    </w:p>
+    <w:p>
+      <w:pPr>
+        <w:pStyle w:val="ListParagraph"/>
+        <w:ind w:left="0" w:right="0" w:hanging="0"/>
+        <w:rPr>
+          <w:b w:val="false"/>
+          <w:b w:val="false"/>
+          <w:bCs w:val="false"/>
+          <w:u w:val="none"/>
+        </w:rPr>
+      </w:pPr>
+      <w:r>
+        <w:rPr>
+          <w:b w:val="false"/>
+          <w:bCs w:val="false"/>
+          <w:u w:val="none"/>
+        </w:rPr>
+      </w:r>
+    </w:p>
+    <w:p>
+      <w:pPr>
+        <w:pStyle w:val="ListParagraph"/>
+        <w:ind w:left="0" w:right="0" w:hanging="0"/>
+        <w:rPr>
+          <w:b w:val="false"/>
+          <w:b w:val="false"/>
+          <w:bCs w:val="false"/>
+          <w:u w:val="none"/>
+        </w:rPr>
+      </w:pPr>
+      <w:r>
+        <w:rPr>
+          <w:b w:val="false"/>
+          <w:bCs w:val="false"/>
+          <w:u w:val="none"/>
+        </w:rPr>
+      </w:r>
+    </w:p>
+    <w:p>
+      <w:pPr>
+        <w:pStyle w:val="ListParagraph"/>
+        <w:ind w:left="0" w:right="0" w:hanging="0"/>
+        <w:rPr>
+          <w:b w:val="false"/>
+          <w:b w:val="false"/>
+          <w:bCs w:val="false"/>
+          <w:u w:val="none"/>
+        </w:rPr>
+      </w:pPr>
+      <w:r>
+        <w:rPr>
+          <w:b w:val="false"/>
+          <w:bCs w:val="false"/>
+          <w:u w:val="none"/>
+        </w:rPr>
+      </w:r>
+    </w:p>
+    <w:p>
+      <w:pPr>
+        <w:pStyle w:val="ListParagraph"/>
+        <w:ind w:left="0" w:right="0" w:hanging="0"/>
+        <w:rPr>
+          <w:b w:val="false"/>
+          <w:b w:val="false"/>
+          <w:bCs w:val="false"/>
+          <w:u w:val="none"/>
+        </w:rPr>
+      </w:pPr>
+      <w:r>
+        <w:rPr>
+          <w:b w:val="false"/>
+          <w:bCs w:val="false"/>
+          <w:u w:val="none"/>
+        </w:rPr>
+      </w:r>
+    </w:p>
+    <w:p>
+      <w:pPr>
+        <w:pStyle w:val="ListParagraph"/>
+        <w:ind w:left="0" w:right="0" w:hanging="0"/>
+        <w:rPr>
+          <w:b w:val="false"/>
+          <w:b w:val="false"/>
+          <w:bCs w:val="false"/>
+          <w:u w:val="none"/>
+        </w:rPr>
+      </w:pPr>
+      <w:r>
+        <w:rPr>
+          <w:b w:val="false"/>
+          <w:bCs w:val="false"/>
+          <w:u w:val="none"/>
+        </w:rPr>
+      </w:r>
+    </w:p>
+    <w:p>
+      <w:pPr>
+        <w:pStyle w:val="ListParagraph"/>
+        <w:ind w:left="0" w:right="0" w:hanging="0"/>
+        <w:rPr>
+          <w:b w:val="false"/>
+          <w:b w:val="false"/>
+          <w:bCs w:val="false"/>
+          <w:u w:val="none"/>
+        </w:rPr>
+      </w:pPr>
+      <w:r>
+        <w:rPr>
+          <w:b w:val="false"/>
+          <w:bCs w:val="false"/>
+          <w:u w:val="none"/>
+        </w:rPr>
+      </w:r>
+    </w:p>
+    <w:p>
+      <w:pPr>
+        <w:pStyle w:val="ListParagraph"/>
+        <w:ind w:left="0" w:right="0" w:hanging="0"/>
+        <w:rPr>
+          <w:b w:val="false"/>
+          <w:b w:val="false"/>
+          <w:bCs w:val="false"/>
+          <w:u w:val="none"/>
+        </w:rPr>
+      </w:pPr>
+      <w:r>
+        <w:rPr>
+          <w:b w:val="false"/>
+          <w:bCs w:val="false"/>
+          <w:u w:val="none"/>
+        </w:rPr>
+        <w:drawing>
+          <wp:anchor behindDoc="0" distT="0" distB="0" distL="0" distR="0" simplePos="0" locked="0" layoutInCell="0" allowOverlap="1" relativeHeight="9">
+            <wp:simplePos x="0" y="0"/>
+            <wp:positionH relativeFrom="column">
+              <wp:posOffset>906145</wp:posOffset>
+            </wp:positionH>
+            <wp:positionV relativeFrom="paragraph">
+              <wp:posOffset>41910</wp:posOffset>
+            </wp:positionV>
+            <wp:extent cx="3970655" cy="2974975"/>
+            <wp:effectExtent l="0" t="0" r="0" b="0"/>
+            <wp:wrapSquare wrapText="largest"/>
+            <wp:docPr id="11" name="Image6" descr=""/>
+            <wp:cNvGraphicFramePr>
+              <a:graphicFrameLocks xmlns:a="http://schemas.openxmlformats.org/drawingml/2006/main" noChangeAspect="1"/>
+            </wp:cNvGraphicFramePr>
+            <a:graphic xmlns:a="http://schemas.openxmlformats.org/drawingml/2006/main">
+              <a:graphicData uri="http://schemas.openxmlformats.org/drawingml/2006/picture">
+                <pic:pic xmlns:pic="http://schemas.openxmlformats.org/drawingml/2006/picture">
+                  <pic:nvPicPr>
+                    <pic:cNvPr id="11" name="Image6" descr=""/>
+                    <pic:cNvPicPr>
+                      <a:picLocks noChangeAspect="1" noChangeArrowheads="1"/>
+                    </pic:cNvPicPr>
+                  </pic:nvPicPr>
+                  <pic:blipFill>
+                    <a:blip r:embed="rId13"/>
+                    <a:stretch>
+                      <a:fillRect/>
+                    </a:stretch>
+                  </pic:blipFill>
+                  <pic:spPr bwMode="auto">
+                    <a:xfrm>
+                      <a:off x="0" y="0"/>
+                      <a:ext cx="3970655" cy="2974975"/>
+                    </a:xfrm>
+                    <a:prstGeom prst="rect">
+                      <a:avLst/>
+                    </a:prstGeom>
+                  </pic:spPr>
+                </pic:pic>
+              </a:graphicData>
+            </a:graphic>
+          </wp:anchor>
+        </w:drawing>
+      </w:r>
+    </w:p>
+    <w:p>
+      <w:pPr>
+        <w:pStyle w:val="ListParagraph"/>
+        <w:ind w:left="0" w:right="0" w:hanging="0"/>
+        <w:rPr>
+          <w:b w:val="false"/>
+          <w:b w:val="false"/>
+          <w:bCs w:val="false"/>
+          <w:u w:val="none"/>
+        </w:rPr>
+      </w:pPr>
+      <w:r>
+        <w:rPr>
+          <w:b w:val="false"/>
+          <w:bCs w:val="false"/>
+          <w:u w:val="none"/>
+        </w:rPr>
+      </w:r>
+    </w:p>
+    <w:p>
+      <w:pPr>
+        <w:pStyle w:val="ListParagraph"/>
+        <w:ind w:left="0" w:right="0" w:hanging="0"/>
+        <w:rPr>
+          <w:b w:val="false"/>
+          <w:b w:val="false"/>
+          <w:bCs w:val="false"/>
+          <w:u w:val="none"/>
+        </w:rPr>
+      </w:pPr>
+      <w:r>
+        <w:rPr>
+          <w:b w:val="false"/>
+          <w:bCs w:val="false"/>
+          <w:u w:val="none"/>
+        </w:rPr>
+      </w:r>
+    </w:p>
+    <w:p>
+      <w:pPr>
+        <w:pStyle w:val="ListParagraph"/>
+        <w:ind w:left="0" w:right="0" w:hanging="0"/>
+        <w:rPr>
+          <w:b w:val="false"/>
+          <w:b w:val="false"/>
+          <w:bCs w:val="false"/>
+          <w:u w:val="none"/>
+        </w:rPr>
+      </w:pPr>
+      <w:r>
+        <w:rPr>
+          <w:b w:val="false"/>
+          <w:bCs w:val="false"/>
+          <w:u w:val="none"/>
+        </w:rPr>
+      </w:r>
+    </w:p>
+    <w:p>
+      <w:pPr>
+        <w:pStyle w:val="ListParagraph"/>
+        <w:ind w:left="0" w:right="0" w:hanging="0"/>
+        <w:rPr>
+          <w:b w:val="false"/>
+          <w:b w:val="false"/>
+          <w:bCs w:val="false"/>
+          <w:u w:val="none"/>
+        </w:rPr>
+      </w:pPr>
+      <w:r>
+        <w:rPr>
+          <w:b w:val="false"/>
+          <w:bCs w:val="false"/>
+          <w:u w:val="none"/>
+        </w:rPr>
+      </w:r>
+    </w:p>
+    <w:p>
+      <w:pPr>
+        <w:pStyle w:val="ListParagraph"/>
+        <w:ind w:left="0" w:right="0" w:hanging="0"/>
+        <w:rPr>
+          <w:b w:val="false"/>
+          <w:b w:val="false"/>
+          <w:bCs w:val="false"/>
+          <w:u w:val="none"/>
+        </w:rPr>
+      </w:pPr>
+      <w:r>
+        <w:rPr>
+          <w:b w:val="false"/>
+          <w:bCs w:val="false"/>
+          <w:u w:val="none"/>
+        </w:rPr>
+      </w:r>
+    </w:p>
+    <w:p>
+      <w:pPr>
+        <w:pStyle w:val="ListParagraph"/>
+        <w:ind w:left="0" w:right="0" w:hanging="0"/>
+        <w:rPr>
+          <w:b w:val="false"/>
+          <w:b w:val="false"/>
+          <w:bCs w:val="false"/>
+          <w:u w:val="none"/>
+        </w:rPr>
+      </w:pPr>
+      <w:r>
+        <w:rPr>
+          <w:b w:val="false"/>
+          <w:bCs w:val="false"/>
+          <w:u w:val="none"/>
+        </w:rPr>
+      </w:r>
+    </w:p>
+    <w:p>
+      <w:pPr>
+        <w:pStyle w:val="ListParagraph"/>
+        <w:ind w:left="0" w:right="0" w:hanging="0"/>
+        <w:rPr>
+          <w:b w:val="false"/>
+          <w:b w:val="false"/>
+          <w:bCs w:val="false"/>
+          <w:u w:val="none"/>
+        </w:rPr>
+      </w:pPr>
+      <w:r>
+        <w:rPr>
+          <w:b w:val="false"/>
+          <w:bCs w:val="false"/>
+          <w:u w:val="none"/>
+        </w:rPr>
+      </w:r>
+    </w:p>
+    <w:p>
+      <w:pPr>
+        <w:pStyle w:val="ListParagraph"/>
+        <w:ind w:left="0" w:right="0" w:hanging="0"/>
+        <w:rPr>
+          <w:b w:val="false"/>
+          <w:b w:val="false"/>
+          <w:bCs w:val="false"/>
+          <w:u w:val="none"/>
+        </w:rPr>
+      </w:pPr>
+      <w:r>
+        <w:rPr>
+          <w:b w:val="false"/>
+          <w:bCs w:val="false"/>
+          <w:u w:val="none"/>
+        </w:rPr>
+      </w:r>
+    </w:p>
+    <w:p>
+      <w:pPr>
+        <w:pStyle w:val="ListParagraph"/>
+        <w:ind w:left="0" w:right="0" w:hanging="0"/>
+        <w:rPr>
+          <w:b w:val="false"/>
+          <w:b w:val="false"/>
+          <w:bCs w:val="false"/>
+          <w:u w:val="none"/>
+        </w:rPr>
+      </w:pPr>
+      <w:r>
+        <w:rPr>
+          <w:b w:val="false"/>
+          <w:bCs w:val="false"/>
+          <w:u w:val="none"/>
+        </w:rPr>
+      </w:r>
+    </w:p>
+    <w:p>
+      <w:pPr>
+        <w:pStyle w:val="ListParagraph"/>
+        <w:ind w:left="0" w:right="0" w:hanging="0"/>
+        <w:rPr>
+          <w:b w:val="false"/>
+          <w:b w:val="false"/>
+          <w:bCs w:val="false"/>
+          <w:u w:val="none"/>
+        </w:rPr>
+      </w:pPr>
+      <w:r>
+        <w:rPr>
+          <w:b w:val="false"/>
+          <w:bCs w:val="false"/>
+          <w:u w:val="none"/>
+        </w:rPr>
+      </w:r>
+    </w:p>
+    <w:p>
+      <w:pPr>
+        <w:pStyle w:val="ListParagraph"/>
+        <w:ind w:left="0" w:right="0" w:hanging="0"/>
+        <w:rPr>
+          <w:b w:val="false"/>
+          <w:b w:val="false"/>
+          <w:bCs w:val="false"/>
+          <w:u w:val="none"/>
+        </w:rPr>
+      </w:pPr>
+      <w:r>
+        <w:rPr>
+          <w:b w:val="false"/>
+          <w:bCs w:val="false"/>
+          <w:u w:val="none"/>
+        </w:rPr>
+      </w:r>
+    </w:p>
+    <w:p>
+      <w:pPr>
+        <w:pStyle w:val="ListParagraph"/>
+        <w:ind w:left="0" w:right="0" w:hanging="0"/>
+        <w:rPr>
+          <w:b w:val="false"/>
+          <w:b w:val="false"/>
+          <w:bCs w:val="false"/>
+          <w:u w:val="none"/>
+        </w:rPr>
+      </w:pPr>
+      <w:r>
+        <w:rPr>
+          <w:b w:val="false"/>
+          <w:bCs w:val="false"/>
+          <w:u w:val="none"/>
+        </w:rPr>
+      </w:r>
+    </w:p>
+    <w:p>
+      <w:pPr>
+        <w:pStyle w:val="ListParagraph"/>
+        <w:ind w:left="0" w:right="0" w:hanging="0"/>
+        <w:rPr>
+          <w:b w:val="false"/>
+          <w:b w:val="false"/>
+          <w:bCs w:val="false"/>
+          <w:u w:val="none"/>
+        </w:rPr>
+      </w:pPr>
+      <w:r>
+        <w:rPr>
+          <w:b w:val="false"/>
+          <w:bCs w:val="false"/>
+          <w:u w:val="none"/>
+        </w:rPr>
+      </w:r>
+    </w:p>
+    <w:p>
+      <w:pPr>
+        <w:pStyle w:val="ListParagraph"/>
+        <w:ind w:left="0" w:right="0" w:hanging="0"/>
+        <w:rPr>
+          <w:b w:val="false"/>
+          <w:b w:val="false"/>
+          <w:bCs w:val="false"/>
+          <w:u w:val="none"/>
+        </w:rPr>
+      </w:pPr>
+      <w:r>
+        <w:rPr>
+          <w:b w:val="false"/>
+          <w:bCs w:val="false"/>
+          <w:u w:val="none"/>
+        </w:rPr>
+      </w:r>
+    </w:p>
+    <w:p>
+      <w:pPr>
+        <w:pStyle w:val="ListParagraph"/>
+        <w:ind w:left="0" w:right="0" w:hanging="0"/>
+        <w:rPr>
+          <w:b w:val="false"/>
+          <w:b w:val="false"/>
+          <w:bCs w:val="false"/>
+          <w:u w:val="none"/>
+        </w:rPr>
+      </w:pPr>
+      <w:r>
+        <w:rPr>
+          <w:b w:val="false"/>
+          <w:bCs w:val="false"/>
+          <w:u w:val="none"/>
+        </w:rPr>
+      </w:r>
+    </w:p>
+    <w:p>
+      <w:pPr>
+        <w:pStyle w:val="ListParagraph"/>
+        <w:ind w:left="0" w:right="0" w:hanging="0"/>
+        <w:rPr>
+          <w:b w:val="false"/>
+          <w:b w:val="false"/>
+          <w:bCs w:val="false"/>
+          <w:u w:val="none"/>
+        </w:rPr>
+      </w:pPr>
+      <w:r>
+        <w:rPr>
+          <w:b w:val="false"/>
+          <w:bCs w:val="false"/>
+          <w:u w:val="none"/>
+        </w:rPr>
+      </w:r>
+    </w:p>
+    <w:p>
+      <w:pPr>
+        <w:pStyle w:val="ListParagraph"/>
+        <w:ind w:left="0" w:right="0" w:hanging="0"/>
+        <w:rPr>
+          <w:b w:val="false"/>
+          <w:b w:val="false"/>
+          <w:bCs w:val="false"/>
+          <w:u w:val="none"/>
+        </w:rPr>
+      </w:pPr>
+      <w:r>
+        <w:rPr>
+          <w:b w:val="false"/>
+          <w:bCs w:val="false"/>
+          <w:u w:val="none"/>
+        </w:rPr>
+      </w:r>
+    </w:p>
+    <w:p>
+      <w:pPr>
+        <w:pStyle w:val="ListParagraph"/>
+        <w:ind w:left="0" w:right="0" w:hanging="0"/>
+        <w:rPr>
+          <w:b w:val="false"/>
+          <w:b w:val="false"/>
+          <w:bCs w:val="false"/>
+          <w:u w:val="none"/>
+        </w:rPr>
+      </w:pPr>
+      <w:r>
+        <w:rPr>
+          <w:b w:val="false"/>
+          <w:bCs w:val="false"/>
+          <w:u w:val="none"/>
+        </w:rPr>
+        <w:t>At first glance the model performs worse for the triplet errors, this is not expected, maybe it is because the curse of dimensionality. A better way to visualize this is with the correlation plots by Elena. The simulated errors and the ones used for training seem to be the same. PROBABLY NEED MORE DATA!!!!</w:t>
+      </w:r>
+    </w:p>
+    <w:p>
+      <w:pPr>
+        <w:pStyle w:val="ListParagraph"/>
+        <w:ind w:left="0" w:right="0" w:hanging="0"/>
+        <w:rPr>
+          <w:b w:val="false"/>
+          <w:b w:val="false"/>
+          <w:bCs w:val="false"/>
+          <w:u w:val="none"/>
+        </w:rPr>
+      </w:pPr>
+      <w:r>
+        <w:rPr>
+          <w:b w:val="false"/>
+          <w:bCs w:val="false"/>
+          <w:u w:val="none"/>
+        </w:rPr>
+      </w:r>
+    </w:p>
+    <w:p>
+      <w:pPr>
+        <w:pStyle w:val="ListParagraph"/>
+        <w:ind w:left="0" w:right="0" w:hanging="0"/>
+        <w:rPr>
+          <w:b w:val="false"/>
+          <w:b w:val="false"/>
+          <w:bCs w:val="false"/>
+          <w:u w:val="none"/>
+        </w:rPr>
+      </w:pPr>
+      <w:r>
+        <w:rPr>
+          <w:b w:val="false"/>
+          <w:bCs w:val="false"/>
+          <w:u w:val="none"/>
+        </w:rPr>
+      </w:r>
+    </w:p>
+    <w:p>
+      <w:pPr>
+        <w:pStyle w:val="ListParagraph"/>
+        <w:ind w:left="0" w:right="0" w:hanging="0"/>
+        <w:rPr>
+          <w:b w:val="false"/>
+          <w:b w:val="false"/>
+          <w:bCs w:val="false"/>
+          <w:u w:val="none"/>
+        </w:rPr>
+      </w:pPr>
+      <w:r>
+        <w:rPr>
+          <w:b w:val="false"/>
+          <w:bCs w:val="false"/>
+          <w:u w:val="none"/>
+        </w:rPr>
+        <w:t>Testing in a random dataset, maybe not the best practice but still expected lower.</w:t>
+      </w:r>
+    </w:p>
+    <w:p>
+      <w:pPr>
+        <w:pStyle w:val="ListParagraph"/>
+        <w:ind w:left="0" w:right="0" w:hanging="0"/>
+        <w:rPr>
+          <w:b w:val="false"/>
+          <w:b w:val="false"/>
+          <w:bCs w:val="false"/>
+          <w:u w:val="none"/>
+        </w:rPr>
+      </w:pPr>
+      <w:r>
+        <w:rPr>
+          <w:b w:val="false"/>
+          <w:bCs w:val="false"/>
+          <w:u w:val="none"/>
+        </w:rPr>
+        <w:t>Train R2: 0.779</w:t>
+        <w:tab/>
+        <w:t>Test R2: 0.788</w:t>
+      </w:r>
+    </w:p>
+    <w:p>
+      <w:pPr>
+        <w:pStyle w:val="ListParagraph"/>
+        <w:ind w:left="0" w:right="0" w:hanging="0"/>
+        <w:rPr>
+          <w:b w:val="false"/>
+          <w:b w:val="false"/>
+          <w:bCs w:val="false"/>
+          <w:u w:val="none"/>
+        </w:rPr>
+      </w:pPr>
+      <w:r>
+        <w:rPr>
+          <w:b w:val="false"/>
+          <w:bCs w:val="false"/>
+          <w:u w:val="none"/>
+        </w:rPr>
+        <w:t>Train MAE: 8.41e-06</w:t>
+        <w:tab/>
+        <w:t>Test R2: 8.58e-06</w:t>
+      </w:r>
+    </w:p>
+    <w:p>
+      <w:pPr>
+        <w:pStyle w:val="ListParagraph"/>
+        <w:ind w:left="0" w:right="0" w:hanging="0"/>
+        <w:rPr>
+          <w:b w:val="false"/>
+          <w:b w:val="false"/>
+          <w:bCs w:val="false"/>
+          <w:u w:val="none"/>
+        </w:rPr>
+      </w:pPr>
+      <w:r>
+        <w:rPr>
+          <w:b w:val="false"/>
+          <w:bCs w:val="false"/>
+          <w:u w:val="none"/>
+        </w:rPr>
+      </w:r>
+    </w:p>
+    <w:p>
+      <w:pPr>
+        <w:pStyle w:val="ListParagraph"/>
+        <w:spacing w:before="0" w:after="160"/>
+        <w:ind w:left="0" w:right="0" w:hanging="0"/>
+        <w:contextualSpacing/>
+        <w:rPr>
+          <w:b w:val="false"/>
+          <w:b w:val="false"/>
+          <w:bCs w:val="false"/>
+          <w:u w:val="none"/>
+        </w:rPr>
+      </w:pPr>
+      <w:r>
+        <w:rPr>
+          <w:b w:val="false"/>
+          <w:bCs w:val="false"/>
+          <w:u w:val="none"/>
+        </w:rPr>
+        <w:t>Tomorrow train with more data, next days plot different results. Hope for the best about the shift, as long as its not on friday working hours I am good, lets hope.</w:t>
+      </w:r>
+    </w:p>
+    <w:p>
+      <w:pPr>
+        <w:pStyle w:val="ListParagraph"/>
+        <w:spacing w:before="0" w:after="160"/>
+        <w:ind w:left="0" w:right="0" w:hanging="0"/>
+        <w:contextualSpacing/>
+        <w:rPr>
+          <w:b w:val="false"/>
+          <w:b w:val="false"/>
+          <w:bCs w:val="false"/>
+          <w:u w:val="none"/>
+        </w:rPr>
+      </w:pPr>
+      <w:r>
+        <w:rPr/>
+      </w:r>
+    </w:p>
+    <w:p>
+      <w:pPr>
+        <w:pStyle w:val="ListParagraph"/>
+        <w:spacing w:before="0" w:after="160"/>
+        <w:ind w:left="0" w:right="0" w:hanging="0"/>
+        <w:contextualSpacing/>
+        <w:rPr>
+          <w:b w:val="false"/>
+          <w:b w:val="false"/>
+          <w:bCs w:val="false"/>
+          <w:u w:val="none"/>
+        </w:rPr>
+      </w:pPr>
+      <w:r>
+        <w:rPr>
+          <w:b w:val="false"/>
+          <w:bCs w:val="false"/>
+          <w:u w:val="none"/>
+        </w:rPr>
+        <w:t>13/04/2023</w:t>
+      </w:r>
+    </w:p>
+    <w:p>
+      <w:pPr>
+        <w:pStyle w:val="ListParagraph"/>
+        <w:spacing w:before="0" w:after="160"/>
+        <w:ind w:left="0" w:right="0" w:hanging="0"/>
+        <w:contextualSpacing/>
+        <w:rPr>
+          <w:b w:val="false"/>
+          <w:b w:val="false"/>
+          <w:bCs w:val="false"/>
+          <w:u w:val="none"/>
+        </w:rPr>
+      </w:pPr>
+      <w:r>
+        <w:rPr/>
+      </w:r>
+    </w:p>
+    <w:p>
+      <w:pPr>
+        <w:pStyle w:val="ListParagraph"/>
+        <w:spacing w:before="0" w:after="160"/>
+        <w:ind w:left="0" w:right="0" w:hanging="0"/>
+        <w:contextualSpacing/>
+        <w:rPr>
+          <w:b w:val="false"/>
+          <w:b w:val="false"/>
+          <w:bCs w:val="false"/>
+          <w:u w:val="none"/>
+        </w:rPr>
+      </w:pPr>
+      <w:r>
+        <w:rPr>
+          <w:b w:val="false"/>
+          <w:bCs w:val="false"/>
+          <w:u w:val="none"/>
+        </w:rPr>
+        <w:t>Training with 70 k samples 80/20 split for test, results are still improving, will make plots to understand the results better.</w:t>
+      </w:r>
+    </w:p>
+    <w:p>
+      <w:pPr>
+        <w:pStyle w:val="ListParagraph"/>
+        <w:spacing w:before="0" w:after="160"/>
+        <w:ind w:left="0" w:right="0" w:hanging="0"/>
+        <w:contextualSpacing/>
+        <w:rPr>
+          <w:b w:val="false"/>
+          <w:b w:val="false"/>
+          <w:bCs w:val="false"/>
+          <w:u w:val="none"/>
+        </w:rPr>
+      </w:pPr>
+      <w:r>
+        <w:rPr/>
+      </w:r>
+    </w:p>
+    <w:p>
+      <w:pPr>
+        <w:pStyle w:val="ListParagraph"/>
+        <w:spacing w:before="0" w:after="160"/>
+        <w:ind w:left="0" w:right="0" w:hanging="0"/>
+        <w:contextualSpacing/>
+        <w:rPr>
+          <w:b w:val="false"/>
+          <w:b w:val="false"/>
+          <w:bCs w:val="false"/>
+          <w:u w:val="none"/>
+        </w:rPr>
+      </w:pPr>
+      <w:r>
+        <w:rPr/>
+        <w:drawing>
+          <wp:anchor behindDoc="0" distT="0" distB="0" distL="0" distR="0" simplePos="0" locked="0" layoutInCell="0" allowOverlap="1" relativeHeight="13">
+            <wp:simplePos x="0" y="0"/>
+            <wp:positionH relativeFrom="column">
+              <wp:posOffset>821055</wp:posOffset>
+            </wp:positionH>
+            <wp:positionV relativeFrom="paragraph">
+              <wp:posOffset>140970</wp:posOffset>
+            </wp:positionV>
+            <wp:extent cx="3872230" cy="2901315"/>
+            <wp:effectExtent l="0" t="0" r="0" b="0"/>
+            <wp:wrapSquare wrapText="largest"/>
+            <wp:docPr id="12" name="Image10" descr=""/>
+            <wp:cNvGraphicFramePr>
+              <a:graphicFrameLocks xmlns:a="http://schemas.openxmlformats.org/drawingml/2006/main" noChangeAspect="1"/>
+            </wp:cNvGraphicFramePr>
+            <a:graphic xmlns:a="http://schemas.openxmlformats.org/drawingml/2006/main">
+              <a:graphicData uri="http://schemas.openxmlformats.org/drawingml/2006/picture">
+                <pic:pic xmlns:pic="http://schemas.openxmlformats.org/drawingml/2006/picture">
+                  <pic:nvPicPr>
+                    <pic:cNvPr id="12" name="Image10" descr=""/>
+                    <pic:cNvPicPr>
+                      <a:picLocks noChangeAspect="1" noChangeArrowheads="1"/>
+                    </pic:cNvPicPr>
+                  </pic:nvPicPr>
+                  <pic:blipFill>
+                    <a:blip r:embed="rId14"/>
+                    <a:stretch>
+                      <a:fillRect/>
+                    </a:stretch>
+                  </pic:blipFill>
+                  <pic:spPr bwMode="auto">
+                    <a:xfrm>
+                      <a:off x="0" y="0"/>
+                      <a:ext cx="3872230" cy="2901315"/>
+                    </a:xfrm>
+                    <a:prstGeom prst="rect">
+                      <a:avLst/>
+                    </a:prstGeom>
+                  </pic:spPr>
+                </pic:pic>
+              </a:graphicData>
+            </a:graphic>
+          </wp:anchor>
+        </w:drawing>
+      </w:r>
+    </w:p>
+    <w:p>
+      <w:pPr>
+        <w:pStyle w:val="ListParagraph"/>
+        <w:spacing w:before="0" w:after="160"/>
+        <w:ind w:left="0" w:right="0" w:hanging="0"/>
+        <w:contextualSpacing/>
+        <w:rPr>
+          <w:b w:val="false"/>
+          <w:b w:val="false"/>
+          <w:bCs w:val="false"/>
+          <w:u w:val="none"/>
+        </w:rPr>
+      </w:pPr>
+      <w:r>
+        <w:rPr/>
+      </w:r>
+    </w:p>
+    <w:p>
+      <w:pPr>
+        <w:pStyle w:val="ListParagraph"/>
+        <w:spacing w:before="0" w:after="160"/>
+        <w:ind w:left="0" w:right="0" w:hanging="0"/>
+        <w:contextualSpacing/>
+        <w:rPr>
+          <w:b w:val="false"/>
+          <w:b w:val="false"/>
+          <w:bCs w:val="false"/>
+          <w:u w:val="none"/>
+        </w:rPr>
+      </w:pPr>
+      <w:r>
+        <w:rPr/>
+      </w:r>
+    </w:p>
+    <w:p>
+      <w:pPr>
+        <w:pStyle w:val="ListParagraph"/>
+        <w:spacing w:before="0" w:after="160"/>
+        <w:ind w:left="0" w:right="0" w:hanging="0"/>
+        <w:contextualSpacing/>
+        <w:rPr>
+          <w:b w:val="false"/>
+          <w:b w:val="false"/>
+          <w:bCs w:val="false"/>
+          <w:u w:val="none"/>
+        </w:rPr>
+      </w:pPr>
+      <w:r>
+        <w:rPr/>
+      </w:r>
+    </w:p>
+    <w:p>
+      <w:pPr>
+        <w:pStyle w:val="ListParagraph"/>
+        <w:spacing w:before="0" w:after="160"/>
+        <w:ind w:left="0" w:right="0" w:hanging="0"/>
+        <w:contextualSpacing/>
+        <w:rPr>
+          <w:b w:val="false"/>
+          <w:b w:val="false"/>
+          <w:bCs w:val="false"/>
+          <w:u w:val="none"/>
+        </w:rPr>
+      </w:pPr>
+      <w:r>
+        <w:rPr/>
+      </w:r>
+    </w:p>
+    <w:p>
+      <w:pPr>
+        <w:pStyle w:val="ListParagraph"/>
+        <w:spacing w:before="0" w:after="160"/>
+        <w:ind w:left="0" w:right="0" w:hanging="0"/>
+        <w:contextualSpacing/>
+        <w:rPr>
+          <w:b w:val="false"/>
+          <w:b w:val="false"/>
+          <w:bCs w:val="false"/>
+          <w:u w:val="none"/>
+        </w:rPr>
+      </w:pPr>
+      <w:r>
+        <w:rPr/>
+      </w:r>
+    </w:p>
+    <w:p>
+      <w:pPr>
+        <w:pStyle w:val="ListParagraph"/>
+        <w:spacing w:before="0" w:after="160"/>
+        <w:ind w:left="0" w:right="0" w:hanging="0"/>
+        <w:contextualSpacing/>
+        <w:rPr>
+          <w:b w:val="false"/>
+          <w:b w:val="false"/>
+          <w:bCs w:val="false"/>
+          <w:u w:val="none"/>
+        </w:rPr>
+      </w:pPr>
+      <w:r>
+        <w:rPr/>
+      </w:r>
+    </w:p>
+    <w:p>
+      <w:pPr>
+        <w:pStyle w:val="ListParagraph"/>
+        <w:spacing w:before="0" w:after="160"/>
+        <w:ind w:left="0" w:right="0" w:hanging="0"/>
+        <w:contextualSpacing/>
+        <w:rPr>
+          <w:b w:val="false"/>
+          <w:b w:val="false"/>
+          <w:bCs w:val="false"/>
+          <w:u w:val="none"/>
+        </w:rPr>
+      </w:pPr>
+      <w:r>
+        <w:rPr/>
+      </w:r>
+    </w:p>
+    <w:p>
+      <w:pPr>
+        <w:pStyle w:val="ListParagraph"/>
+        <w:spacing w:before="0" w:after="160"/>
+        <w:ind w:left="0" w:right="0" w:hanging="0"/>
+        <w:contextualSpacing/>
+        <w:rPr>
+          <w:b w:val="false"/>
+          <w:b w:val="false"/>
+          <w:bCs w:val="false"/>
+          <w:u w:val="none"/>
+        </w:rPr>
+      </w:pPr>
+      <w:r>
+        <w:rPr/>
+      </w:r>
+    </w:p>
+    <w:p>
+      <w:pPr>
+        <w:pStyle w:val="ListParagraph"/>
+        <w:spacing w:before="0" w:after="160"/>
+        <w:ind w:left="0" w:right="0" w:hanging="0"/>
+        <w:contextualSpacing/>
+        <w:rPr>
+          <w:b w:val="false"/>
+          <w:b w:val="false"/>
+          <w:bCs w:val="false"/>
+          <w:u w:val="none"/>
+        </w:rPr>
+      </w:pPr>
+      <w:r>
+        <w:rPr/>
+      </w:r>
+    </w:p>
+    <w:p>
+      <w:pPr>
+        <w:pStyle w:val="ListParagraph"/>
+        <w:spacing w:before="0" w:after="160"/>
+        <w:ind w:left="0" w:right="0" w:hanging="0"/>
+        <w:contextualSpacing/>
+        <w:rPr>
+          <w:b w:val="false"/>
+          <w:b w:val="false"/>
+          <w:bCs w:val="false"/>
+          <w:u w:val="none"/>
+        </w:rPr>
+      </w:pPr>
+      <w:r>
+        <w:rPr/>
+      </w:r>
+    </w:p>
+    <w:p>
+      <w:pPr>
+        <w:pStyle w:val="ListParagraph"/>
+        <w:spacing w:before="0" w:after="160"/>
+        <w:ind w:left="0" w:right="0" w:hanging="0"/>
+        <w:contextualSpacing/>
+        <w:rPr>
+          <w:b w:val="false"/>
+          <w:b w:val="false"/>
+          <w:bCs w:val="false"/>
+          <w:u w:val="none"/>
+        </w:rPr>
+      </w:pPr>
+      <w:r>
+        <w:rPr/>
+      </w:r>
+    </w:p>
+    <w:p>
+      <w:pPr>
+        <w:pStyle w:val="ListParagraph"/>
+        <w:spacing w:before="0" w:after="160"/>
+        <w:ind w:left="0" w:right="0" w:hanging="0"/>
+        <w:contextualSpacing/>
+        <w:rPr>
+          <w:b w:val="false"/>
+          <w:b w:val="false"/>
+          <w:bCs w:val="false"/>
+          <w:u w:val="none"/>
+        </w:rPr>
+      </w:pPr>
+      <w:r>
+        <w:rPr/>
+      </w:r>
+    </w:p>
+    <w:p>
+      <w:pPr>
+        <w:pStyle w:val="ListParagraph"/>
+        <w:spacing w:before="0" w:after="160"/>
+        <w:ind w:left="0" w:right="0" w:hanging="0"/>
+        <w:contextualSpacing/>
+        <w:rPr>
+          <w:b w:val="false"/>
+          <w:b w:val="false"/>
+          <w:bCs w:val="false"/>
+          <w:u w:val="none"/>
+        </w:rPr>
+      </w:pPr>
+      <w:r>
+        <w:rPr/>
+      </w:r>
+    </w:p>
+    <w:p>
+      <w:pPr>
+        <w:pStyle w:val="ListParagraph"/>
+        <w:spacing w:before="0" w:after="160"/>
+        <w:ind w:left="0" w:right="0" w:hanging="0"/>
+        <w:contextualSpacing/>
+        <w:rPr>
+          <w:b w:val="false"/>
+          <w:b w:val="false"/>
+          <w:bCs w:val="false"/>
+          <w:u w:val="none"/>
+        </w:rPr>
+      </w:pPr>
+      <w:r>
+        <w:rPr/>
+      </w:r>
+    </w:p>
+    <w:p>
+      <w:pPr>
+        <w:pStyle w:val="ListParagraph"/>
+        <w:spacing w:before="0" w:after="160"/>
+        <w:ind w:left="0" w:right="0" w:hanging="0"/>
+        <w:contextualSpacing/>
+        <w:rPr>
+          <w:b w:val="false"/>
+          <w:b w:val="false"/>
+          <w:bCs w:val="false"/>
+          <w:u w:val="none"/>
+        </w:rPr>
+      </w:pPr>
+      <w:r>
+        <w:rPr/>
+      </w:r>
+    </w:p>
+    <w:p>
+      <w:pPr>
+        <w:pStyle w:val="ListParagraph"/>
+        <w:spacing w:before="0" w:after="160"/>
+        <w:ind w:left="0" w:right="0" w:hanging="0"/>
+        <w:contextualSpacing/>
+        <w:rPr>
+          <w:b w:val="false"/>
+          <w:b w:val="false"/>
+          <w:bCs w:val="false"/>
+          <w:u w:val="none"/>
+        </w:rPr>
+      </w:pPr>
+      <w:r>
+        <w:rPr/>
+      </w:r>
+    </w:p>
+    <w:p>
+      <w:pPr>
+        <w:pStyle w:val="ListParagraph"/>
+        <w:spacing w:before="0" w:after="160"/>
+        <w:ind w:left="0" w:right="0" w:hanging="0"/>
+        <w:contextualSpacing/>
+        <w:rPr>
+          <w:b w:val="false"/>
+          <w:b w:val="false"/>
+          <w:bCs w:val="false"/>
+          <w:u w:val="none"/>
+        </w:rPr>
+      </w:pPr>
+      <w:r>
+        <w:rPr/>
+        <w:drawing>
+          <wp:anchor behindDoc="0" distT="0" distB="0" distL="0" distR="0" simplePos="0" locked="0" layoutInCell="0" allowOverlap="1" relativeHeight="14">
+            <wp:simplePos x="0" y="0"/>
+            <wp:positionH relativeFrom="column">
+              <wp:posOffset>918210</wp:posOffset>
+            </wp:positionH>
+            <wp:positionV relativeFrom="paragraph">
+              <wp:posOffset>62230</wp:posOffset>
+            </wp:positionV>
+            <wp:extent cx="3775075" cy="2828290"/>
+            <wp:effectExtent l="0" t="0" r="0" b="0"/>
+            <wp:wrapSquare wrapText="largest"/>
+            <wp:docPr id="13" name="Image11" descr=""/>
+            <wp:cNvGraphicFramePr>
+              <a:graphicFrameLocks xmlns:a="http://schemas.openxmlformats.org/drawingml/2006/main" noChangeAspect="1"/>
+            </wp:cNvGraphicFramePr>
+            <a:graphic xmlns:a="http://schemas.openxmlformats.org/drawingml/2006/main">
+              <a:graphicData uri="http://schemas.openxmlformats.org/drawingml/2006/picture">
+                <pic:pic xmlns:pic="http://schemas.openxmlformats.org/drawingml/2006/picture">
+                  <pic:nvPicPr>
+                    <pic:cNvPr id="13" name="Image11" descr=""/>
+                    <pic:cNvPicPr>
+                      <a:picLocks noChangeAspect="1" noChangeArrowheads="1"/>
+                    </pic:cNvPicPr>
+                  </pic:nvPicPr>
+                  <pic:blipFill>
+                    <a:blip r:embed="rId15"/>
+                    <a:stretch>
+                      <a:fillRect/>
+                    </a:stretch>
+                  </pic:blipFill>
+                  <pic:spPr bwMode="auto">
+                    <a:xfrm>
+                      <a:off x="0" y="0"/>
+                      <a:ext cx="3775075" cy="2828290"/>
+                    </a:xfrm>
+                    <a:prstGeom prst="rect">
+                      <a:avLst/>
+                    </a:prstGeom>
+                  </pic:spPr>
+                </pic:pic>
+              </a:graphicData>
+            </a:graphic>
+          </wp:anchor>
+        </w:drawing>
+      </w:r>
+    </w:p>
+    <w:p>
+      <w:pPr>
+        <w:pStyle w:val="ListParagraph"/>
+        <w:spacing w:before="0" w:after="160"/>
+        <w:ind w:left="0" w:right="0" w:hanging="0"/>
+        <w:contextualSpacing/>
+        <w:rPr>
+          <w:b w:val="false"/>
+          <w:b w:val="false"/>
+          <w:bCs w:val="false"/>
+          <w:u w:val="none"/>
+        </w:rPr>
+      </w:pPr>
+      <w:r>
+        <w:rPr/>
+      </w:r>
+    </w:p>
+    <w:p>
+      <w:pPr>
+        <w:pStyle w:val="ListParagraph"/>
+        <w:spacing w:before="0" w:after="160"/>
+        <w:ind w:left="0" w:right="0" w:hanging="0"/>
+        <w:contextualSpacing/>
+        <w:rPr>
+          <w:b w:val="false"/>
+          <w:b w:val="false"/>
+          <w:bCs w:val="false"/>
+          <w:u w:val="none"/>
+        </w:rPr>
+      </w:pPr>
+      <w:r>
+        <w:rPr/>
+      </w:r>
+    </w:p>
+    <w:p>
+      <w:pPr>
+        <w:pStyle w:val="ListParagraph"/>
+        <w:spacing w:before="0" w:after="160"/>
+        <w:ind w:left="0" w:right="0" w:hanging="0"/>
+        <w:contextualSpacing/>
+        <w:rPr>
+          <w:b w:val="false"/>
+          <w:b w:val="false"/>
+          <w:bCs w:val="false"/>
+          <w:u w:val="none"/>
+        </w:rPr>
+      </w:pPr>
+      <w:r>
+        <w:rPr/>
+      </w:r>
+    </w:p>
+    <w:p>
+      <w:pPr>
+        <w:pStyle w:val="ListParagraph"/>
+        <w:spacing w:before="0" w:after="160"/>
+        <w:ind w:left="0" w:right="0" w:hanging="0"/>
+        <w:contextualSpacing/>
+        <w:rPr>
+          <w:b w:val="false"/>
+          <w:b w:val="false"/>
+          <w:bCs w:val="false"/>
+          <w:u w:val="none"/>
+        </w:rPr>
+      </w:pPr>
+      <w:r>
+        <w:rPr/>
+      </w:r>
+    </w:p>
+    <w:p>
+      <w:pPr>
+        <w:pStyle w:val="ListParagraph"/>
+        <w:spacing w:before="0" w:after="160"/>
+        <w:ind w:left="0" w:right="0" w:hanging="0"/>
+        <w:contextualSpacing/>
+        <w:rPr>
+          <w:b w:val="false"/>
+          <w:b w:val="false"/>
+          <w:bCs w:val="false"/>
+          <w:u w:val="none"/>
+        </w:rPr>
+      </w:pPr>
+      <w:r>
+        <w:rPr/>
+      </w:r>
+    </w:p>
+    <w:p>
+      <w:pPr>
+        <w:pStyle w:val="ListParagraph"/>
+        <w:spacing w:before="0" w:after="160"/>
+        <w:ind w:left="0" w:right="0" w:hanging="0"/>
+        <w:contextualSpacing/>
+        <w:rPr>
+          <w:b w:val="false"/>
+          <w:b w:val="false"/>
+          <w:bCs w:val="false"/>
+          <w:u w:val="none"/>
+        </w:rPr>
+      </w:pPr>
+      <w:r>
+        <w:rPr/>
+      </w:r>
+    </w:p>
+    <w:p>
+      <w:pPr>
+        <w:pStyle w:val="ListParagraph"/>
+        <w:spacing w:before="0" w:after="160"/>
+        <w:ind w:left="0" w:right="0" w:hanging="0"/>
+        <w:contextualSpacing/>
+        <w:rPr>
+          <w:b w:val="false"/>
+          <w:b w:val="false"/>
+          <w:bCs w:val="false"/>
+          <w:u w:val="none"/>
+        </w:rPr>
+      </w:pPr>
+      <w:r>
+        <w:rPr/>
+      </w:r>
+    </w:p>
+    <w:p>
+      <w:pPr>
+        <w:pStyle w:val="ListParagraph"/>
+        <w:spacing w:before="0" w:after="160"/>
+        <w:ind w:left="0" w:right="0" w:hanging="0"/>
+        <w:contextualSpacing/>
+        <w:rPr>
+          <w:b w:val="false"/>
+          <w:b w:val="false"/>
+          <w:bCs w:val="false"/>
+          <w:u w:val="none"/>
+        </w:rPr>
+      </w:pPr>
+      <w:r>
+        <w:rPr/>
+      </w:r>
+    </w:p>
+    <w:p>
+      <w:pPr>
+        <w:pStyle w:val="ListParagraph"/>
+        <w:spacing w:before="0" w:after="160"/>
+        <w:ind w:left="0" w:right="0" w:hanging="0"/>
+        <w:contextualSpacing/>
+        <w:rPr>
+          <w:b w:val="false"/>
+          <w:b w:val="false"/>
+          <w:bCs w:val="false"/>
+          <w:u w:val="none"/>
+        </w:rPr>
+      </w:pPr>
+      <w:r>
+        <w:rPr/>
+      </w:r>
+    </w:p>
+    <w:p>
+      <w:pPr>
+        <w:pStyle w:val="ListParagraph"/>
+        <w:spacing w:before="0" w:after="160"/>
+        <w:ind w:left="0" w:right="0" w:hanging="0"/>
+        <w:contextualSpacing/>
+        <w:rPr>
+          <w:b w:val="false"/>
+          <w:b w:val="false"/>
+          <w:bCs w:val="false"/>
+          <w:u w:val="none"/>
+        </w:rPr>
+      </w:pPr>
+      <w:r>
+        <w:rPr/>
+      </w:r>
+    </w:p>
+    <w:p>
+      <w:pPr>
+        <w:pStyle w:val="ListParagraph"/>
+        <w:spacing w:before="0" w:after="160"/>
+        <w:ind w:left="0" w:right="0" w:hanging="0"/>
+        <w:contextualSpacing/>
+        <w:rPr>
+          <w:b w:val="false"/>
+          <w:b w:val="false"/>
+          <w:bCs w:val="false"/>
+          <w:u w:val="none"/>
+        </w:rPr>
+      </w:pPr>
+      <w:r>
+        <w:rPr/>
+      </w:r>
+    </w:p>
+    <w:p>
+      <w:pPr>
+        <w:pStyle w:val="ListParagraph"/>
+        <w:spacing w:before="0" w:after="160"/>
+        <w:ind w:left="0" w:right="0" w:hanging="0"/>
+        <w:contextualSpacing/>
+        <w:rPr>
+          <w:b w:val="false"/>
+          <w:b w:val="false"/>
+          <w:bCs w:val="false"/>
+          <w:u w:val="none"/>
+        </w:rPr>
+      </w:pPr>
+      <w:r>
+        <w:rPr/>
+      </w:r>
+    </w:p>
+    <w:p>
+      <w:pPr>
+        <w:pStyle w:val="ListParagraph"/>
+        <w:spacing w:before="0" w:after="160"/>
+        <w:ind w:left="0" w:right="0" w:hanging="0"/>
+        <w:contextualSpacing/>
+        <w:rPr>
+          <w:b w:val="false"/>
+          <w:b w:val="false"/>
+          <w:bCs w:val="false"/>
+          <w:u w:val="none"/>
+        </w:rPr>
+      </w:pPr>
+      <w:r>
+        <w:rPr/>
+      </w:r>
+    </w:p>
+    <w:p>
+      <w:pPr>
+        <w:pStyle w:val="ListParagraph"/>
+        <w:spacing w:before="0" w:after="160"/>
+        <w:ind w:left="0" w:right="0" w:hanging="0"/>
+        <w:contextualSpacing/>
+        <w:rPr>
+          <w:b w:val="false"/>
+          <w:b w:val="false"/>
+          <w:bCs w:val="false"/>
+          <w:u w:val="none"/>
+        </w:rPr>
+      </w:pPr>
+      <w:r>
+        <w:rPr/>
+      </w:r>
+    </w:p>
+    <w:p>
+      <w:pPr>
+        <w:pStyle w:val="ListParagraph"/>
+        <w:spacing w:before="0" w:after="160"/>
+        <w:ind w:left="0" w:right="0" w:hanging="0"/>
+        <w:contextualSpacing/>
+        <w:rPr>
+          <w:b w:val="false"/>
+          <w:b w:val="false"/>
+          <w:bCs w:val="false"/>
+          <w:u w:val="none"/>
+        </w:rPr>
+      </w:pPr>
+      <w:r>
+        <w:rPr/>
+      </w:r>
+    </w:p>
+    <w:p>
+      <w:pPr>
+        <w:pStyle w:val="ListParagraph"/>
+        <w:spacing w:before="0" w:after="160"/>
+        <w:ind w:left="0" w:right="0" w:hanging="0"/>
+        <w:contextualSpacing/>
+        <w:rPr>
+          <w:b w:val="false"/>
+          <w:b w:val="false"/>
+          <w:bCs w:val="false"/>
+          <w:u w:val="none"/>
+        </w:rPr>
+      </w:pPr>
+      <w:r>
+        <w:rPr/>
+      </w:r>
+    </w:p>
+    <w:p>
+      <w:pPr>
+        <w:pStyle w:val="ListParagraph"/>
+        <w:spacing w:before="0" w:after="160"/>
+        <w:ind w:left="0" w:right="0" w:hanging="0"/>
+        <w:contextualSpacing/>
+        <w:rPr>
+          <w:b w:val="false"/>
+          <w:b w:val="false"/>
+          <w:bCs w:val="false"/>
+          <w:u w:val="none"/>
+        </w:rPr>
+      </w:pPr>
+      <w:r>
+        <w:rPr/>
+      </w:r>
+    </w:p>
+    <w:p>
+      <w:pPr>
+        <w:pStyle w:val="ListParagraph"/>
+        <w:spacing w:before="0" w:after="160"/>
+        <w:ind w:left="0" w:right="0" w:hanging="0"/>
+        <w:contextualSpacing/>
+        <w:rPr>
+          <w:b w:val="false"/>
+          <w:b w:val="false"/>
+          <w:bCs w:val="false"/>
+          <w:u w:val="none"/>
+        </w:rPr>
+      </w:pPr>
+      <w:r>
+        <w:rPr>
+          <w:b w:val="false"/>
+          <w:bCs w:val="false"/>
+          <w:u w:val="none"/>
+        </w:rPr>
+        <w:t>Figures I need to add to the presentation:</w:t>
+      </w:r>
+    </w:p>
+    <w:p>
+      <w:pPr>
+        <w:pStyle w:val="ListParagraph"/>
+        <w:numPr>
+          <w:ilvl w:val="0"/>
+          <w:numId w:val="12"/>
+        </w:numPr>
+        <w:spacing w:before="0" w:after="160"/>
+        <w:contextualSpacing/>
+        <w:rPr>
+          <w:b w:val="false"/>
+          <w:b w:val="false"/>
+          <w:bCs w:val="false"/>
+          <w:u w:val="none"/>
+        </w:rPr>
+      </w:pPr>
+      <w:r>
+        <w:rPr>
+          <w:b w:val="false"/>
+          <w:bCs w:val="false"/>
+          <w:u w:val="none"/>
+        </w:rPr>
+        <w:t>Data pipeline, Pending</w:t>
+      </w:r>
+    </w:p>
+    <w:p>
+      <w:pPr>
+        <w:pStyle w:val="ListParagraph"/>
+        <w:numPr>
+          <w:ilvl w:val="0"/>
+          <w:numId w:val="12"/>
+        </w:numPr>
+        <w:spacing w:before="0" w:after="160"/>
+        <w:contextualSpacing/>
+        <w:rPr>
+          <w:b w:val="false"/>
+          <w:b w:val="false"/>
+          <w:bCs w:val="false"/>
+          <w:u w:val="none"/>
+        </w:rPr>
+      </w:pPr>
+      <w:r>
+        <w:rPr>
+          <w:b w:val="false"/>
+          <w:bCs w:val="false"/>
+          <w:u w:val="none"/>
+        </w:rPr>
+        <w:t>MAE an R2, Done</w:t>
+      </w:r>
+    </w:p>
+    <w:p>
+      <w:pPr>
+        <w:pStyle w:val="ListParagraph"/>
+        <w:numPr>
+          <w:ilvl w:val="0"/>
+          <w:numId w:val="12"/>
+        </w:numPr>
+        <w:spacing w:before="0" w:after="160"/>
+        <w:contextualSpacing/>
+        <w:rPr>
+          <w:b w:val="false"/>
+          <w:b w:val="false"/>
+          <w:bCs w:val="false"/>
+          <w:u w:val="none"/>
+        </w:rPr>
+      </w:pPr>
+      <w:r>
+        <w:rPr>
+          <w:b w:val="false"/>
+          <w:bCs w:val="false"/>
+          <w:u w:val="none"/>
+        </w:rPr>
+        <w:t>Errors generated VS predicted histogram, Pending</w:t>
+      </w:r>
+    </w:p>
+    <w:p>
+      <w:pPr>
+        <w:pStyle w:val="ListParagraph"/>
+        <w:numPr>
+          <w:ilvl w:val="0"/>
+          <w:numId w:val="12"/>
+        </w:numPr>
+        <w:spacing w:before="0" w:after="160"/>
+        <w:contextualSpacing/>
+        <w:rPr>
+          <w:b w:val="false"/>
+          <w:b w:val="false"/>
+          <w:bCs w:val="false"/>
+          <w:u w:val="none"/>
+        </w:rPr>
+      </w:pPr>
+      <w:r>
+        <w:rPr>
+          <w:b w:val="false"/>
+          <w:bCs w:val="false"/>
+          <w:u w:val="none"/>
+        </w:rPr>
+        <w:t>Backup: Some error comparison and performace for different types of errors</w:t>
+      </w:r>
+    </w:p>
+    <w:p>
+      <w:pPr>
+        <w:pStyle w:val="ListParagraph"/>
+        <w:spacing w:before="0" w:after="160"/>
+        <w:ind w:left="0" w:right="0" w:hanging="0"/>
+        <w:contextualSpacing/>
+        <w:rPr>
+          <w:b w:val="false"/>
+          <w:b w:val="false"/>
+          <w:bCs w:val="false"/>
+          <w:u w:val="none"/>
+        </w:rPr>
+      </w:pPr>
+      <w:r>
+        <w:rPr/>
+      </w:r>
+    </w:p>
+    <w:p>
+      <w:pPr>
+        <w:pStyle w:val="ListParagraph"/>
+        <w:spacing w:before="0" w:after="160"/>
+        <w:ind w:left="0" w:right="0" w:hanging="0"/>
+        <w:contextualSpacing/>
+        <w:rPr>
+          <w:b w:val="false"/>
+          <w:b w:val="false"/>
+          <w:bCs w:val="false"/>
+          <w:u w:val="none"/>
+        </w:rPr>
+      </w:pPr>
+      <w:r>
+        <w:rPr/>
+      </w:r>
+    </w:p>
+    <w:p>
+      <w:pPr>
+        <w:pStyle w:val="ListParagraph"/>
+        <w:spacing w:before="0" w:after="160"/>
+        <w:ind w:left="0" w:right="0" w:hanging="0"/>
+        <w:contextualSpacing/>
+        <w:rPr>
+          <w:b w:val="false"/>
+          <w:b w:val="false"/>
+          <w:bCs w:val="false"/>
+          <w:u w:val="none"/>
+        </w:rPr>
+      </w:pPr>
+      <w:r>
+        <w:rPr/>
+      </w:r>
+    </w:p>
+    <w:p>
+      <w:pPr>
+        <w:pStyle w:val="ListParagraph"/>
+        <w:spacing w:before="0" w:after="160"/>
+        <w:ind w:left="0" w:right="0" w:hanging="0"/>
+        <w:contextualSpacing/>
+        <w:rPr>
+          <w:b w:val="false"/>
+          <w:b w:val="false"/>
+          <w:bCs w:val="false"/>
+          <w:u w:val="none"/>
+        </w:rPr>
+      </w:pPr>
+      <w:r>
+        <w:rPr/>
+      </w:r>
+    </w:p>
     <w:sectPr>
       <w:type w:val="nextPage"/>
       <w:pgSz w:w="11906" w:h="16838"/>
@@ -3862,7 +7234,7 @@
       <w:pgNumType w:fmt="decimal"/>
       <w:formProt w:val="false"/>
       <w:textDirection w:val="lrTb"/>
-      <w:docGrid w:type="default" w:linePitch="360" w:charSpace="8192"/>
+      <w:docGrid w:type="default" w:linePitch="360" w:charSpace="12288"/>
     </w:sectPr>
   </w:body>
 </w:document>
@@ -5252,6 +8624,143 @@
     </w:lvl>
   </w:abstractNum>
   <w:abstractNum w:abstractNumId="12">
+    <w:lvl w:ilvl="0">
+      <w:start w:val="1"/>
+      <w:numFmt w:val="bullet"/>
+      <w:lvlText w:val=""/>
+      <w:lvlJc w:val="left"/>
+      <w:pPr>
+        <w:tabs>
+          <w:tab w:val="num" w:pos="1503"/>
+        </w:tabs>
+        <w:ind w:left="1503" w:hanging="360"/>
+      </w:pPr>
+      <w:rPr>
+        <w:rFonts w:ascii="Symbol" w:hAnsi="Symbol" w:cs="Symbol" w:hint="default"/>
+      </w:rPr>
+    </w:lvl>
+    <w:lvl w:ilvl="1">
+      <w:start w:val="1"/>
+      <w:numFmt w:val="bullet"/>
+      <w:lvlText w:val="◦"/>
+      <w:lvlJc w:val="left"/>
+      <w:pPr>
+        <w:tabs>
+          <w:tab w:val="num" w:pos="1863"/>
+        </w:tabs>
+        <w:ind w:left="1863" w:hanging="360"/>
+      </w:pPr>
+      <w:rPr>
+        <w:rFonts w:ascii="OpenSymbol" w:hAnsi="OpenSymbol" w:cs="OpenSymbol" w:hint="default"/>
+      </w:rPr>
+    </w:lvl>
+    <w:lvl w:ilvl="2">
+      <w:start w:val="1"/>
+      <w:numFmt w:val="bullet"/>
+      <w:lvlText w:val="▪"/>
+      <w:lvlJc w:val="left"/>
+      <w:pPr>
+        <w:tabs>
+          <w:tab w:val="num" w:pos="2223"/>
+        </w:tabs>
+        <w:ind w:left="2223" w:hanging="360"/>
+      </w:pPr>
+      <w:rPr>
+        <w:rFonts w:ascii="OpenSymbol" w:hAnsi="OpenSymbol" w:cs="OpenSymbol" w:hint="default"/>
+      </w:rPr>
+    </w:lvl>
+    <w:lvl w:ilvl="3">
+      <w:start w:val="1"/>
+      <w:numFmt w:val="bullet"/>
+      <w:lvlText w:val=""/>
+      <w:lvlJc w:val="left"/>
+      <w:pPr>
+        <w:tabs>
+          <w:tab w:val="num" w:pos="2583"/>
+        </w:tabs>
+        <w:ind w:left="2583" w:hanging="360"/>
+      </w:pPr>
+      <w:rPr>
+        <w:rFonts w:ascii="Symbol" w:hAnsi="Symbol" w:cs="Symbol" w:hint="default"/>
+      </w:rPr>
+    </w:lvl>
+    <w:lvl w:ilvl="4">
+      <w:start w:val="1"/>
+      <w:numFmt w:val="bullet"/>
+      <w:lvlText w:val="◦"/>
+      <w:lvlJc w:val="left"/>
+      <w:pPr>
+        <w:tabs>
+          <w:tab w:val="num" w:pos="2943"/>
+        </w:tabs>
+        <w:ind w:left="2943" w:hanging="360"/>
+      </w:pPr>
+      <w:rPr>
+        <w:rFonts w:ascii="OpenSymbol" w:hAnsi="OpenSymbol" w:cs="OpenSymbol" w:hint="default"/>
+      </w:rPr>
+    </w:lvl>
+    <w:lvl w:ilvl="5">
+      <w:start w:val="1"/>
+      <w:numFmt w:val="bullet"/>
+      <w:lvlText w:val="▪"/>
+      <w:lvlJc w:val="left"/>
+      <w:pPr>
+        <w:tabs>
+          <w:tab w:val="num" w:pos="3303"/>
+        </w:tabs>
+        <w:ind w:left="3303" w:hanging="360"/>
+      </w:pPr>
+      <w:rPr>
+        <w:rFonts w:ascii="OpenSymbol" w:hAnsi="OpenSymbol" w:cs="OpenSymbol" w:hint="default"/>
+      </w:rPr>
+    </w:lvl>
+    <w:lvl w:ilvl="6">
+      <w:start w:val="1"/>
+      <w:numFmt w:val="bullet"/>
+      <w:lvlText w:val=""/>
+      <w:lvlJc w:val="left"/>
+      <w:pPr>
+        <w:tabs>
+          <w:tab w:val="num" w:pos="3663"/>
+        </w:tabs>
+        <w:ind w:left="3663" w:hanging="360"/>
+      </w:pPr>
+      <w:rPr>
+        <w:rFonts w:ascii="Symbol" w:hAnsi="Symbol" w:cs="Symbol" w:hint="default"/>
+      </w:rPr>
+    </w:lvl>
+    <w:lvl w:ilvl="7">
+      <w:start w:val="1"/>
+      <w:numFmt w:val="bullet"/>
+      <w:lvlText w:val="◦"/>
+      <w:lvlJc w:val="left"/>
+      <w:pPr>
+        <w:tabs>
+          <w:tab w:val="num" w:pos="4023"/>
+        </w:tabs>
+        <w:ind w:left="4023" w:hanging="360"/>
+      </w:pPr>
+      <w:rPr>
+        <w:rFonts w:ascii="OpenSymbol" w:hAnsi="OpenSymbol" w:cs="OpenSymbol" w:hint="default"/>
+      </w:rPr>
+    </w:lvl>
+    <w:lvl w:ilvl="8">
+      <w:start w:val="1"/>
+      <w:numFmt w:val="bullet"/>
+      <w:lvlText w:val="▪"/>
+      <w:lvlJc w:val="left"/>
+      <w:pPr>
+        <w:tabs>
+          <w:tab w:val="num" w:pos="4383"/>
+        </w:tabs>
+        <w:ind w:left="4383" w:hanging="360"/>
+      </w:pPr>
+      <w:rPr>
+        <w:rFonts w:ascii="OpenSymbol" w:hAnsi="OpenSymbol" w:cs="OpenSymbol" w:hint="default"/>
+      </w:rPr>
+    </w:lvl>
+  </w:abstractNum>
+  <w:abstractNum w:abstractNumId="13">
     <w:lvl w:ilvl="0">
       <w:start w:val="1"/>
       <w:numFmt w:val="none"/>
@@ -5406,6 +8915,9 @@
   <w:num w:numId="12">
     <w:abstractNumId w:val="12"/>
   </w:num>
+  <w:num w:numId="13">
+    <w:abstractNumId w:val="13"/>
+  </w:num>
 </w:numbering>
 </file>
 
@@ -5432,7 +8944,7 @@
     <w:pPr>
       <w:widowControl/>
       <w:suppressAutoHyphens w:val="true"/>
-      <w:overflowPunct w:val="true"/>
+      <w:overflowPunct w:val="false"/>
       <w:bidi w:val="0"/>
       <w:spacing w:lineRule="auto" w:line="259" w:before="0" w:after="160"/>
       <w:jc w:val="left"/>

</xml_diff>

<commit_message>
Created twiss reconstruction, pending bug fixing
</commit_message>
<xml_diff>
--- a/ML for Optic Correction.docx
+++ b/ML for Optic Correction.docx
@@ -265,7 +265,6 @@
           <w:ilvl w:val="0"/>
           <w:numId w:val="2"/>
         </w:numPr>
-        <w:ind w:left="1428" w:right="0" w:hanging="360"/>
         <w:rPr/>
       </w:pPr>
       <w:r>
@@ -280,7 +279,6 @@
           <w:ilvl w:val="0"/>
           <w:numId w:val="2"/>
         </w:numPr>
-        <w:ind w:left="1428" w:right="0" w:hanging="360"/>
         <w:rPr/>
       </w:pPr>
       <w:r>
@@ -295,7 +293,6 @@
           <w:ilvl w:val="0"/>
           <w:numId w:val="2"/>
         </w:numPr>
-        <w:ind w:left="1428" w:right="0" w:hanging="360"/>
         <w:rPr/>
       </w:pPr>
       <w:r>
@@ -310,7 +307,6 @@
           <w:ilvl w:val="0"/>
           <w:numId w:val="2"/>
         </w:numPr>
-        <w:ind w:left="1428" w:right="0" w:hanging="360"/>
         <w:rPr/>
       </w:pPr>
       <w:r>
@@ -325,7 +321,6 @@
           <w:ilvl w:val="0"/>
           <w:numId w:val="2"/>
         </w:numPr>
-        <w:ind w:left="1428" w:right="0" w:hanging="360"/>
         <w:rPr/>
       </w:pPr>
       <w:r>
@@ -4127,7 +4122,6 @@
           <w:ilvl w:val="0"/>
           <w:numId w:val="2"/>
         </w:numPr>
-        <w:ind w:left="1428" w:right="0" w:hanging="360"/>
         <w:rPr>
           <w:lang w:val="en-US"/>
         </w:rPr>
@@ -4146,7 +4140,6 @@
           <w:ilvl w:val="0"/>
           <w:numId w:val="2"/>
         </w:numPr>
-        <w:ind w:left="1428" w:right="0" w:hanging="360"/>
         <w:rPr>
           <w:lang w:val="en-US"/>
         </w:rPr>
@@ -4165,7 +4158,6 @@
           <w:ilvl w:val="0"/>
           <w:numId w:val="2"/>
         </w:numPr>
-        <w:ind w:left="1428" w:right="0" w:hanging="360"/>
         <w:rPr>
           <w:lang w:val="en-US"/>
         </w:rPr>
@@ -6518,7 +6510,6 @@
           <w:ilvl w:val="0"/>
           <w:numId w:val="12"/>
         </w:numPr>
-        <w:ind w:left="1503" w:right="0" w:hanging="360"/>
         <w:rPr/>
       </w:pPr>
       <w:r>
@@ -6540,7 +6531,6 @@
           <w:ilvl w:val="0"/>
           <w:numId w:val="12"/>
         </w:numPr>
-        <w:ind w:left="1503" w:right="0" w:hanging="360"/>
         <w:rPr/>
       </w:pPr>
       <w:r>
@@ -6562,7 +6552,6 @@
           <w:ilvl w:val="0"/>
           <w:numId w:val="12"/>
         </w:numPr>
-        <w:ind w:left="1503" w:right="0" w:hanging="360"/>
         <w:rPr/>
       </w:pPr>
       <w:r>
@@ -6586,7 +6575,6 @@
           <w:ilvl w:val="0"/>
           <w:numId w:val="12"/>
         </w:numPr>
-        <w:ind w:left="1503" w:right="0" w:hanging="360"/>
         <w:rPr/>
       </w:pPr>
       <w:r>
@@ -6610,7 +6598,6 @@
           <w:ilvl w:val="0"/>
           <w:numId w:val="12"/>
         </w:numPr>
-        <w:ind w:left="1503" w:right="0" w:hanging="360"/>
         <w:rPr>
           <w:lang w:val="en-US"/>
         </w:rPr>
@@ -7382,7 +7369,6 @@
           <w:ilvl w:val="0"/>
           <w:numId w:val="13"/>
         </w:numPr>
-        <w:ind w:left="720" w:right="0" w:hanging="360"/>
         <w:rPr>
           <w:lang w:val="en-US"/>
         </w:rPr>
@@ -7526,7 +7512,6 @@
           <w:ilvl w:val="0"/>
           <w:numId w:val="14"/>
         </w:numPr>
-        <w:ind w:left="720" w:right="0" w:hanging="360"/>
         <w:rPr/>
       </w:pPr>
       <w:r>
@@ -7541,7 +7526,6 @@
           <w:ilvl w:val="0"/>
           <w:numId w:val="14"/>
         </w:numPr>
-        <w:ind w:left="720" w:right="0" w:hanging="360"/>
         <w:rPr/>
       </w:pPr>
       <w:r>
@@ -7556,7 +7540,6 @@
           <w:ilvl w:val="0"/>
           <w:numId w:val="14"/>
         </w:numPr>
-        <w:ind w:left="720" w:right="0" w:hanging="360"/>
         <w:rPr>
           <w:lang w:val="en-US"/>
         </w:rPr>
@@ -7575,7 +7558,6 @@
           <w:ilvl w:val="0"/>
           <w:numId w:val="14"/>
         </w:numPr>
-        <w:ind w:left="720" w:right="0" w:hanging="360"/>
         <w:jc w:val="center"/>
         <w:rPr>
           <w:b/>
@@ -7600,7 +7582,6 @@
           <w:ilvl w:val="0"/>
           <w:numId w:val="14"/>
         </w:numPr>
-        <w:ind w:left="720" w:right="0" w:hanging="360"/>
         <w:rPr>
           <w:lang w:val="en-US"/>
         </w:rPr>
@@ -7708,8 +7689,6 @@
         </w:rPr>
         <w:t>Test Triplet: R2 = 0.836, MAE = 4.763e-06</w:t>
       </w:r>
-      <w:bookmarkStart w:id="0" w:name="_GoBack"/>
-      <w:bookmarkEnd w:id="0"/>
     </w:p>
     <w:p>
       <w:pPr>
@@ -8023,13 +8002,11 @@
       <w:pPr>
         <w:pStyle w:val="Normal"/>
         <w:rPr>
-          <w:u w:val="none"/>
-          <w:lang w:val="en-US"/>
-        </w:rPr>
-      </w:pPr>
-      <w:r>
-        <w:rPr>
-          <w:u w:val="none"/>
+          <w:lang w:val="en-US"/>
+        </w:rPr>
+      </w:pPr>
+      <w:r>
+        <w:rPr>
           <w:lang w:val="en-US"/>
         </w:rPr>
         <w:t>21/04/23</w:t>
@@ -8039,13 +8016,11 @@
       <w:pPr>
         <w:pStyle w:val="Normal"/>
         <w:rPr>
-          <w:u w:val="none"/>
-          <w:lang w:val="en-US"/>
-        </w:rPr>
-      </w:pPr>
-      <w:r>
-        <w:rPr>
-          <w:u w:val="none"/>
+          <w:lang w:val="en-US"/>
+        </w:rPr>
+      </w:pPr>
+      <w:r>
+        <w:rPr>
           <w:lang w:val="en-US"/>
         </w:rPr>
         <w:t>With 45 cm optics the errors are still in the order of 1E-3</w:t>
@@ -8085,13 +8060,11 @@
       <w:pPr>
         <w:pStyle w:val="Normal"/>
         <w:rPr>
-          <w:u w:val="none"/>
-          <w:lang w:val="en-US"/>
-        </w:rPr>
-      </w:pPr>
-      <w:r>
-        <w:rPr>
-          <w:u w:val="none"/>
+          <w:lang w:val="en-US"/>
+        </w:rPr>
+      </w:pPr>
+      <w:r>
+        <w:rPr>
           <w:lang w:val="en-US"/>
         </w:rPr>
         <w:t>24/04/23</w:t>
@@ -8101,28 +8074,24 @@
       <w:pPr>
         <w:pStyle w:val="Normal"/>
         <w:rPr>
-          <w:u w:val="none"/>
-          <w:lang w:val="en-US"/>
-        </w:rPr>
-      </w:pPr>
-      <w:r>
-        <w:rPr>
-          <w:u w:val="none"/>
-          <w:lang w:val="en-US"/>
-        </w:rPr>
-      </w:r>
-    </w:p>
-    <w:p>
-      <w:pPr>
-        <w:pStyle w:val="Normal"/>
-        <w:rPr>
-          <w:u w:val="none"/>
-          <w:lang w:val="en-US"/>
-        </w:rPr>
-      </w:pPr>
-      <w:r>
-        <w:rPr>
-          <w:u w:val="none"/>
+          <w:lang w:val="en-US"/>
+        </w:rPr>
+      </w:pPr>
+      <w:r>
+        <w:rPr>
+          <w:lang w:val="en-US"/>
+        </w:rPr>
+      </w:r>
+    </w:p>
+    <w:p>
+      <w:pPr>
+        <w:pStyle w:val="Normal"/>
+        <w:rPr>
+          <w:lang w:val="en-US"/>
+        </w:rPr>
+      </w:pPr>
+      <w:r>
+        <w:rPr>
           <w:lang w:val="en-US"/>
         </w:rPr>
         <w:t>LINEAR 45 CM</w:t>
@@ -8132,13 +8101,11 @@
       <w:pPr>
         <w:pStyle w:val="Normal"/>
         <w:rPr>
-          <w:u w:val="none"/>
-          <w:lang w:val="en-US"/>
-        </w:rPr>
-      </w:pPr>
-      <w:r>
-        <w:rPr>
-          <w:u w:val="none"/>
+          <w:lang w:val="en-US"/>
+        </w:rPr>
+      </w:pPr>
+      <w:r>
+        <w:rPr>
           <w:lang w:val="en-US"/>
         </w:rPr>
         <w:t>Training: R2 = 0.8637265532726398, MAE = 4.13665951038814e-06</w:t>
@@ -8148,13 +8115,11 @@
       <w:pPr>
         <w:pStyle w:val="Normal"/>
         <w:rPr>
-          <w:u w:val="none"/>
-          <w:lang w:val="en-US"/>
-        </w:rPr>
-      </w:pPr>
-      <w:r>
-        <w:rPr>
-          <w:u w:val="none"/>
+          <w:lang w:val="en-US"/>
+        </w:rPr>
+      </w:pPr>
+      <w:r>
+        <w:rPr>
           <w:lang w:val="en-US"/>
         </w:rPr>
         <w:t>Test: R2 = 0.8562377544789292, MAE = 4.250593427395733e-06</w:t>
@@ -8164,28 +8129,24 @@
       <w:pPr>
         <w:pStyle w:val="Normal"/>
         <w:rPr>
-          <w:u w:val="none"/>
-          <w:lang w:val="en-US"/>
-        </w:rPr>
-      </w:pPr>
-      <w:r>
-        <w:rPr>
-          <w:u w:val="none"/>
-          <w:lang w:val="en-US"/>
-        </w:rPr>
-      </w:r>
-    </w:p>
-    <w:p>
-      <w:pPr>
-        <w:pStyle w:val="Normal"/>
-        <w:rPr>
-          <w:u w:val="none"/>
-          <w:lang w:val="en-US"/>
-        </w:rPr>
-      </w:pPr>
-      <w:r>
-        <w:rPr>
-          <w:u w:val="none"/>
+          <w:lang w:val="en-US"/>
+        </w:rPr>
+      </w:pPr>
+      <w:r>
+        <w:rPr>
+          <w:lang w:val="en-US"/>
+        </w:rPr>
+      </w:r>
+    </w:p>
+    <w:p>
+      <w:pPr>
+        <w:pStyle w:val="Normal"/>
+        <w:rPr>
+          <w:lang w:val="en-US"/>
+        </w:rPr>
+      </w:pPr>
+      <w:r>
+        <w:rPr>
           <w:lang w:val="en-US"/>
         </w:rPr>
         <w:t xml:space="preserve">RIDGE 45 CM </w:t>
@@ -8195,13 +8156,11 @@
       <w:pPr>
         <w:pStyle w:val="Normal"/>
         <w:rPr>
-          <w:u w:val="none"/>
-          <w:lang w:val="en-US"/>
-        </w:rPr>
-      </w:pPr>
-      <w:r>
-        <w:rPr>
-          <w:u w:val="none"/>
+          <w:lang w:val="en-US"/>
+        </w:rPr>
+      </w:pPr>
+      <w:r>
+        <w:rPr>
           <w:lang w:val="en-US"/>
         </w:rPr>
         <w:t>???</w:t>
@@ -8210,54 +8169,1858 @@
     <w:p>
       <w:pPr>
         <w:pStyle w:val="Normal"/>
+        <w:rPr>
+          <w:lang w:val="en-US"/>
+        </w:rPr>
+      </w:pPr>
+      <w:r>
+        <w:rPr>
+          <w:lang w:val="en-US"/>
+        </w:rPr>
+      </w:r>
+    </w:p>
+    <w:p>
+      <w:pPr>
+        <w:pStyle w:val="Normal"/>
+        <w:rPr>
+          <w:lang w:val="en-US"/>
+        </w:rPr>
+      </w:pPr>
+      <w:r>
+        <w:rPr>
+          <w:lang w:val="en-US"/>
+        </w:rPr>
+      </w:r>
+    </w:p>
+    <w:p>
+      <w:pPr>
+        <w:pStyle w:val="Normal"/>
+        <w:rPr>
+          <w:lang w:val="en-US"/>
+        </w:rPr>
+      </w:pPr>
+      <w:r>
+        <w:rPr>
+          <w:lang w:val="en-US"/>
+        </w:rPr>
+      </w:r>
+    </w:p>
+    <w:p>
+      <w:pPr>
+        <w:pStyle w:val="Normal"/>
+        <w:rPr>
+          <w:lang w:val="en-US"/>
+        </w:rPr>
+      </w:pPr>
+      <w:r>
+        <w:rPr>
+          <w:lang w:val="en-US"/>
+        </w:rPr>
+      </w:r>
+    </w:p>
+    <w:p>
+      <w:pPr>
+        <w:pStyle w:val="Normal"/>
+        <w:rPr>
+          <w:lang w:val="en-US"/>
+        </w:rPr>
+      </w:pPr>
+      <w:r>
+        <w:rPr>
+          <w:lang w:val="en-US"/>
+        </w:rPr>
+      </w:r>
+    </w:p>
+    <w:p>
+      <w:pPr>
+        <w:pStyle w:val="Normal"/>
+        <w:rPr>
+          <w:lang w:val="en-US"/>
+        </w:rPr>
+      </w:pPr>
+      <w:r>
+        <w:rPr>
+          <w:lang w:val="en-US"/>
+        </w:rPr>
+      </w:r>
+    </w:p>
+    <w:p>
+      <w:pPr>
+        <w:pStyle w:val="Normal"/>
+        <w:rPr>
+          <w:lang w:val="en-US"/>
+        </w:rPr>
+      </w:pPr>
+      <w:r>
+        <w:rPr>
+          <w:lang w:val="en-US"/>
+        </w:rPr>
+      </w:r>
+    </w:p>
+    <w:p>
+      <w:pPr>
+        <w:pStyle w:val="Normal"/>
+        <w:rPr/>
+      </w:pPr>
+      <w:r>
+        <w:rPr/>
+        <w:t>28/04/23</w:t>
+      </w:r>
+    </w:p>
+    <w:p>
+      <w:pPr>
+        <w:pStyle w:val="Normal"/>
+        <w:rPr/>
+      </w:pPr>
+      <w:r>
+        <w:rPr/>
+        <w:t>Ideas after presentation</w:t>
+      </w:r>
+    </w:p>
+    <w:p>
+      <w:pPr>
+        <w:pStyle w:val="Normal"/>
+        <w:numPr>
+          <w:ilvl w:val="0"/>
+          <w:numId w:val="15"/>
+        </w:numPr>
+        <w:rPr/>
+      </w:pPr>
+      <w:r>
+        <w:rPr/>
+        <w:t xml:space="preserve">Adding noise </w:t>
+      </w:r>
+      <w:r>
+        <w:rPr>
+          <w:color w:val="81D41A"/>
+          <w:lang w:val="en-US"/>
+        </w:rPr>
+        <w:t>Done</w:t>
+      </w:r>
+    </w:p>
+    <w:p>
+      <w:pPr>
+        <w:pStyle w:val="Normal"/>
+        <w:numPr>
+          <w:ilvl w:val="0"/>
+          <w:numId w:val="15"/>
+        </w:numPr>
+        <w:rPr/>
+      </w:pPr>
+      <w:r>
+        <w:rPr>
+          <w:lang w:val="en-US"/>
+        </w:rPr>
+        <w:t xml:space="preserve">Plotting beta beating histogram and training with more realistic data </w:t>
+      </w:r>
+      <w:r>
+        <w:rPr>
+          <w:color w:val="81D41A"/>
+          <w:lang w:val="en-US"/>
+        </w:rPr>
+        <w:t>Done</w:t>
+      </w:r>
+    </w:p>
+    <w:p>
+      <w:pPr>
+        <w:pStyle w:val="Normal"/>
+        <w:numPr>
+          <w:ilvl w:val="0"/>
+          <w:numId w:val="15"/>
+        </w:numPr>
+        <w:rPr/>
+      </w:pPr>
+      <w:r>
+        <w:rPr>
+          <w:lang w:val="en-US"/>
+        </w:rPr>
+        <w:t xml:space="preserve">Testing degeneracy training with and without increase in beta for ATS arcs </w:t>
+      </w:r>
+      <w:r>
+        <w:rPr>
+          <w:color w:val="FF8000"/>
+          <w:lang w:val="en-US"/>
+        </w:rPr>
+        <w:t>Pending</w:t>
+      </w:r>
+    </w:p>
+    <w:p>
+      <w:pPr>
+        <w:pStyle w:val="Normal"/>
+        <w:numPr>
+          <w:ilvl w:val="0"/>
+          <w:numId w:val="15"/>
+        </w:numPr>
+        <w:rPr/>
+      </w:pPr>
+      <w:r>
+        <w:rPr>
+          <w:lang w:val="en-US"/>
+        </w:rPr>
+        <w:t xml:space="preserve">Trying to predict \Delta p / p Chromaticity </w:t>
+      </w:r>
+      <w:r>
+        <w:rPr>
+          <w:color w:val="FF8000"/>
+          <w:lang w:val="en-US"/>
+        </w:rPr>
+        <w:t>Pending</w:t>
+      </w:r>
+    </w:p>
+    <w:p>
+      <w:pPr>
+        <w:pStyle w:val="Normal"/>
+        <w:numPr>
+          <w:ilvl w:val="0"/>
+          <w:numId w:val="15"/>
+        </w:numPr>
+        <w:rPr/>
+      </w:pPr>
+      <w:r>
+        <w:rPr/>
+        <w:t xml:space="preserve">Recreate optics </w:t>
+      </w:r>
+      <w:r>
+        <w:rPr>
+          <w:color w:val="FF8000"/>
+        </w:rPr>
+        <w:t>Pending</w:t>
+      </w:r>
+    </w:p>
+    <w:p>
+      <w:pPr>
+        <w:pStyle w:val="Normal"/>
+        <w:numPr>
+          <w:ilvl w:val="0"/>
+          <w:numId w:val="15"/>
+        </w:numPr>
+        <w:rPr/>
+      </w:pPr>
+      <w:r>
+        <w:rPr/>
+        <w:t xml:space="preserve">Introduce 2023 corrections </w:t>
+      </w:r>
+      <w:r>
+        <w:rPr>
+          <w:color w:val="FF8000"/>
+        </w:rPr>
+        <w:t>Pending</w:t>
+      </w:r>
+    </w:p>
+    <w:p>
+      <w:pPr>
+        <w:pStyle w:val="Normal"/>
+        <w:ind w:left="720" w:right="0" w:hanging="0"/>
+        <w:rPr/>
+      </w:pPr>
+      <w:r>
+        <w:rPr/>
+      </w:r>
+    </w:p>
+    <w:p>
+      <w:pPr>
+        <w:pStyle w:val="Normal"/>
+        <w:rPr/>
+      </w:pPr>
+      <w:r>
+        <w:rPr/>
+        <w:t>IDEA!</w:t>
+      </w:r>
+    </w:p>
+    <w:p>
+      <w:pPr>
+        <w:pStyle w:val="Normal"/>
+        <w:rPr>
+          <w:lang w:val="en-US"/>
+        </w:rPr>
+      </w:pPr>
+      <w:r>
+        <w:rPr>
+          <w:lang w:val="en-US"/>
+        </w:rPr>
+        <w:t>Triplet performance is due to missing noise! Studying performance for different levels of noise! The parameters have not chaged!!!!</w:t>
+      </w:r>
+    </w:p>
+    <w:p>
+      <w:pPr>
+        <w:pStyle w:val="Normal"/>
+        <w:rPr>
+          <w:lang w:val="en-US"/>
+        </w:rPr>
+      </w:pPr>
+      <w:r>
+        <w:rPr>
+          <w:lang w:val="en-US"/>
+        </w:rPr>
+      </w:r>
+    </w:p>
+    <w:p>
+      <w:pPr>
+        <w:pStyle w:val="Normal"/>
+        <w:rPr>
+          <w:lang w:val="en-US"/>
+        </w:rPr>
+      </w:pPr>
+      <w:r>
+        <w:rPr>
+          <w:lang w:val="en-US"/>
+        </w:rPr>
+        <w:t>02/05/2023</w:t>
+      </w:r>
+    </w:p>
+    <w:p>
+      <w:pPr>
+        <w:pStyle w:val="Normal"/>
+        <w:rPr>
+          <w:lang w:val="en-US"/>
+        </w:rPr>
+      </w:pPr>
+      <w:r>
+        <w:rPr>
+          <w:lang w:val="en-US"/>
+        </w:rPr>
+      </w:r>
+    </w:p>
+    <w:p>
+      <w:pPr>
+        <w:pStyle w:val="Normal"/>
+        <w:rPr>
+          <w:lang w:val="en-US"/>
+        </w:rPr>
+      </w:pPr>
+      <w:r>
+        <w:drawing>
+          <wp:anchor behindDoc="0" distT="0" distB="0" distL="0" distR="0" simplePos="0" locked="0" layoutInCell="0" allowOverlap="1" relativeHeight="19">
+            <wp:simplePos x="0" y="0"/>
+            <wp:positionH relativeFrom="column">
+              <wp:posOffset>294005</wp:posOffset>
+            </wp:positionH>
+            <wp:positionV relativeFrom="paragraph">
+              <wp:posOffset>314325</wp:posOffset>
+            </wp:positionV>
+            <wp:extent cx="2355215" cy="3364230"/>
+            <wp:effectExtent l="0" t="0" r="0" b="0"/>
+            <wp:wrapSquare wrapText="largest"/>
+            <wp:docPr id="18" name="Image15" descr=""/>
+            <wp:cNvGraphicFramePr>
+              <a:graphicFrameLocks xmlns:a="http://schemas.openxmlformats.org/drawingml/2006/main" noChangeAspect="1"/>
+            </wp:cNvGraphicFramePr>
+            <a:graphic xmlns:a="http://schemas.openxmlformats.org/drawingml/2006/main">
+              <a:graphicData uri="http://schemas.openxmlformats.org/drawingml/2006/picture">
+                <pic:pic xmlns:pic="http://schemas.openxmlformats.org/drawingml/2006/picture">
+                  <pic:nvPicPr>
+                    <pic:cNvPr id="18" name="Image15" descr=""/>
+                    <pic:cNvPicPr>
+                      <a:picLocks noChangeAspect="1" noChangeArrowheads="1"/>
+                    </pic:cNvPicPr>
+                  </pic:nvPicPr>
+                  <pic:blipFill>
+                    <a:blip r:embed="rId20"/>
+                    <a:stretch>
+                      <a:fillRect/>
+                    </a:stretch>
+                  </pic:blipFill>
+                  <pic:spPr bwMode="auto">
+                    <a:xfrm>
+                      <a:off x="0" y="0"/>
+                      <a:ext cx="2355215" cy="3364230"/>
+                    </a:xfrm>
+                    <a:prstGeom prst="rect">
+                      <a:avLst/>
+                    </a:prstGeom>
+                  </pic:spPr>
+                </pic:pic>
+              </a:graphicData>
+            </a:graphic>
+          </wp:anchor>
+        </w:drawing>
+        <w:drawing>
+          <wp:anchor behindDoc="0" distT="0" distB="0" distL="0" distR="0" simplePos="0" locked="0" layoutInCell="0" allowOverlap="1" relativeHeight="20">
+            <wp:simplePos x="0" y="0"/>
+            <wp:positionH relativeFrom="column">
+              <wp:posOffset>2648585</wp:posOffset>
+            </wp:positionH>
+            <wp:positionV relativeFrom="paragraph">
+              <wp:posOffset>338455</wp:posOffset>
+            </wp:positionV>
+            <wp:extent cx="2338070" cy="3340100"/>
+            <wp:effectExtent l="0" t="0" r="0" b="0"/>
+            <wp:wrapSquare wrapText="largest"/>
+            <wp:docPr id="19" name="Image16" descr=""/>
+            <wp:cNvGraphicFramePr>
+              <a:graphicFrameLocks xmlns:a="http://schemas.openxmlformats.org/drawingml/2006/main" noChangeAspect="1"/>
+            </wp:cNvGraphicFramePr>
+            <a:graphic xmlns:a="http://schemas.openxmlformats.org/drawingml/2006/main">
+              <a:graphicData uri="http://schemas.openxmlformats.org/drawingml/2006/picture">
+                <pic:pic xmlns:pic="http://schemas.openxmlformats.org/drawingml/2006/picture">
+                  <pic:nvPicPr>
+                    <pic:cNvPr id="19" name="Image16" descr=""/>
+                    <pic:cNvPicPr>
+                      <a:picLocks noChangeAspect="1" noChangeArrowheads="1"/>
+                    </pic:cNvPicPr>
+                  </pic:nvPicPr>
+                  <pic:blipFill>
+                    <a:blip r:embed="rId21"/>
+                    <a:stretch>
+                      <a:fillRect/>
+                    </a:stretch>
+                  </pic:blipFill>
+                  <pic:spPr bwMode="auto">
+                    <a:xfrm>
+                      <a:off x="0" y="0"/>
+                      <a:ext cx="2338070" cy="3340100"/>
+                    </a:xfrm>
+                    <a:prstGeom prst="rect">
+                      <a:avLst/>
+                    </a:prstGeom>
+                  </pic:spPr>
+                </pic:pic>
+              </a:graphicData>
+            </a:graphic>
+          </wp:anchor>
+        </w:drawing>
+      </w:r>
+      <w:r>
+        <w:rPr>
+          <w:lang w:val="en-US"/>
+        </w:rPr>
+        <w:t>Generate data with a 30% threshold.</w:t>
+      </w:r>
+    </w:p>
+    <w:p>
+      <w:pPr>
+        <w:pStyle w:val="Normal"/>
+        <w:rPr>
+          <w:lang w:val="en-US"/>
+        </w:rPr>
+      </w:pPr>
+      <w:r>
+        <w:rPr>
+          <w:lang w:val="en-US"/>
+        </w:rPr>
+      </w:r>
+    </w:p>
+    <w:p>
+      <w:pPr>
+        <w:pStyle w:val="Normal"/>
+        <w:rPr>
+          <w:lang w:val="en-US"/>
+        </w:rPr>
+      </w:pPr>
+      <w:r>
+        <w:rPr>
+          <w:lang w:val="en-US"/>
+        </w:rPr>
+      </w:r>
+    </w:p>
+    <w:p>
+      <w:pPr>
+        <w:pStyle w:val="Normal"/>
+        <w:rPr>
+          <w:lang w:val="en-US"/>
+        </w:rPr>
+      </w:pPr>
+      <w:r>
+        <w:rPr>
+          <w:lang w:val="en-US"/>
+        </w:rPr>
+      </w:r>
+    </w:p>
+    <w:p>
+      <w:pPr>
+        <w:pStyle w:val="Normal"/>
+        <w:rPr>
+          <w:lang w:val="en-US"/>
+        </w:rPr>
+      </w:pPr>
+      <w:r>
+        <w:rPr>
+          <w:lang w:val="en-US"/>
+        </w:rPr>
+        <w:drawing>
+          <wp:anchor behindDoc="0" distT="0" distB="0" distL="0" distR="0" simplePos="0" locked="0" layoutInCell="0" allowOverlap="1" relativeHeight="21">
+            <wp:simplePos x="0" y="0"/>
+            <wp:positionH relativeFrom="column">
+              <wp:posOffset>-581025</wp:posOffset>
+            </wp:positionH>
+            <wp:positionV relativeFrom="paragraph">
+              <wp:posOffset>-209550</wp:posOffset>
+            </wp:positionV>
+            <wp:extent cx="3452495" cy="2586990"/>
+            <wp:effectExtent l="0" t="0" r="0" b="0"/>
+            <wp:wrapSquare wrapText="largest"/>
+            <wp:docPr id="20" name="Image17" descr=""/>
+            <wp:cNvGraphicFramePr>
+              <a:graphicFrameLocks xmlns:a="http://schemas.openxmlformats.org/drawingml/2006/main" noChangeAspect="1"/>
+            </wp:cNvGraphicFramePr>
+            <a:graphic xmlns:a="http://schemas.openxmlformats.org/drawingml/2006/main">
+              <a:graphicData uri="http://schemas.openxmlformats.org/drawingml/2006/picture">
+                <pic:pic xmlns:pic="http://schemas.openxmlformats.org/drawingml/2006/picture">
+                  <pic:nvPicPr>
+                    <pic:cNvPr id="20" name="Image17" descr=""/>
+                    <pic:cNvPicPr>
+                      <a:picLocks noChangeAspect="1" noChangeArrowheads="1"/>
+                    </pic:cNvPicPr>
+                  </pic:nvPicPr>
+                  <pic:blipFill>
+                    <a:blip r:embed="rId22"/>
+                    <a:stretch>
+                      <a:fillRect/>
+                    </a:stretch>
+                  </pic:blipFill>
+                  <pic:spPr bwMode="auto">
+                    <a:xfrm>
+                      <a:off x="0" y="0"/>
+                      <a:ext cx="3452495" cy="2586990"/>
+                    </a:xfrm>
+                    <a:prstGeom prst="rect">
+                      <a:avLst/>
+                    </a:prstGeom>
+                  </pic:spPr>
+                </pic:pic>
+              </a:graphicData>
+            </a:graphic>
+          </wp:anchor>
+        </w:drawing>
+        <w:drawing>
+          <wp:anchor behindDoc="0" distT="0" distB="0" distL="0" distR="0" simplePos="0" locked="0" layoutInCell="0" allowOverlap="1" relativeHeight="22">
+            <wp:simplePos x="0" y="0"/>
+            <wp:positionH relativeFrom="column">
+              <wp:posOffset>2680970</wp:posOffset>
+            </wp:positionH>
+            <wp:positionV relativeFrom="paragraph">
+              <wp:posOffset>-209550</wp:posOffset>
+            </wp:positionV>
+            <wp:extent cx="3397250" cy="2545080"/>
+            <wp:effectExtent l="0" t="0" r="0" b="0"/>
+            <wp:wrapSquare wrapText="largest"/>
+            <wp:docPr id="21" name="Image18" descr=""/>
+            <wp:cNvGraphicFramePr>
+              <a:graphicFrameLocks xmlns:a="http://schemas.openxmlformats.org/drawingml/2006/main" noChangeAspect="1"/>
+            </wp:cNvGraphicFramePr>
+            <a:graphic xmlns:a="http://schemas.openxmlformats.org/drawingml/2006/main">
+              <a:graphicData uri="http://schemas.openxmlformats.org/drawingml/2006/picture">
+                <pic:pic xmlns:pic="http://schemas.openxmlformats.org/drawingml/2006/picture">
+                  <pic:nvPicPr>
+                    <pic:cNvPr id="21" name="Image18" descr=""/>
+                    <pic:cNvPicPr>
+                      <a:picLocks noChangeAspect="1" noChangeArrowheads="1"/>
+                    </pic:cNvPicPr>
+                  </pic:nvPicPr>
+                  <pic:blipFill>
+                    <a:blip r:embed="rId23"/>
+                    <a:stretch>
+                      <a:fillRect/>
+                    </a:stretch>
+                  </pic:blipFill>
+                  <pic:spPr bwMode="auto">
+                    <a:xfrm>
+                      <a:off x="0" y="0"/>
+                      <a:ext cx="3397250" cy="2545080"/>
+                    </a:xfrm>
+                    <a:prstGeom prst="rect">
+                      <a:avLst/>
+                    </a:prstGeom>
+                  </pic:spPr>
+                </pic:pic>
+              </a:graphicData>
+            </a:graphic>
+          </wp:anchor>
+        </w:drawing>
+      </w:r>
+    </w:p>
+    <w:p>
+      <w:pPr>
+        <w:pStyle w:val="Normal"/>
+        <w:rPr>
+          <w:lang w:val="en-US"/>
+        </w:rPr>
+      </w:pPr>
+      <w:r>
+        <w:rPr>
+          <w:lang w:val="en-US"/>
+        </w:rPr>
+        <w:t>Effect of noise in ridge regression, used noise level is 10E-3 according to Elena.</w:t>
+      </w:r>
+    </w:p>
+    <w:p>
+      <w:pPr>
+        <w:pStyle w:val="Normal"/>
+        <w:rPr>
+          <w:lang w:val="en-US"/>
+        </w:rPr>
+      </w:pPr>
+      <w:r>
+        <w:rPr>
+          <w:lang w:val="en-US"/>
+        </w:rPr>
+      </w:r>
+    </w:p>
+    <w:p>
+      <w:pPr>
+        <w:pStyle w:val="Normal"/>
+        <w:rPr>
+          <w:lang w:val="en-US"/>
+        </w:rPr>
+      </w:pPr>
+      <w:r>
+        <w:rPr>
+          <w:lang w:val="en-US"/>
+        </w:rPr>
+        <w:t xml:space="preserve">Recreating optics is nearly complete!!! </w:t>
+      </w:r>
+    </w:p>
+    <w:p>
+      <w:pPr>
+        <w:pStyle w:val="Normal"/>
+        <w:rPr>
+          <w:lang w:val="en-US"/>
+        </w:rPr>
+      </w:pPr>
+      <w:r>
+        <w:rPr>
+          <w:lang w:val="en-US"/>
+        </w:rPr>
+        <w:t>e simulated normalized dispersion deviations,</w:t>
+      </w:r>
+    </w:p>
+    <w:p>
+      <w:pPr>
+        <w:pStyle w:val="Normal"/>
+        <w:rPr>
+          <w:lang w:val="en-US"/>
+        </w:rPr>
+      </w:pPr>
+      <w:r>
+        <w:rPr>
+          <w:lang w:val="en-US"/>
+        </w:rPr>
+        <w:t>03/05/2023</w:t>
+      </w:r>
+    </w:p>
+    <w:p>
+      <w:pPr>
+        <w:pStyle w:val="Normal"/>
+        <w:rPr>
+          <w:lang w:val="en-US"/>
+        </w:rPr>
+      </w:pPr>
+      <w:r>
+        <w:rPr>
+          <w:lang w:val="en-US"/>
+        </w:rPr>
+        <w:t>Optic recreation completed, still have to compare with a better example and with the original true errors.</w:t>
+      </w:r>
+    </w:p>
+    <w:p>
+      <w:pPr>
+        <w:pStyle w:val="Normal"/>
+        <w:rPr>
+          <w:b/>
+          <w:b/>
+          <w:lang w:val="en-US"/>
+        </w:rPr>
+      </w:pPr>
+      <w:r>
+        <w:rPr>
+          <w:b/>
+          <w:lang w:val="en-US"/>
+        </w:rPr>
+      </w:r>
+    </w:p>
+    <w:p>
+      <w:pPr>
+        <w:pStyle w:val="Normal"/>
+        <w:rPr/>
+      </w:pPr>
+      <w:r>
+        <w:rPr>
+          <w:b/>
+          <w:lang w:val="en-US"/>
+        </w:rPr>
+        <w:t>Result</w:t>
+      </w:r>
+      <w:r>
+        <w:rPr>
+          <w:b/>
+          <w:lang w:val="en-US"/>
+        </w:rPr>
+        <w:t>s</w:t>
+      </w:r>
+      <w:r>
+        <w:rPr>
+          <w:b/>
+          <w:lang w:val="en-US"/>
+        </w:rPr>
+        <w:t xml:space="preserve"> 30cm</w:t>
+      </w:r>
+      <w:bookmarkStart w:id="0" w:name="_GoBack"/>
+      <w:bookmarkEnd w:id="0"/>
+      <w:r>
+        <w:rPr>
+          <w:b/>
+          <w:lang w:val="en-US"/>
+        </w:rPr>
+        <w:t xml:space="preserve">, ridge, 10e-3 noise </w:t>
+      </w:r>
+      <w:r>
+        <w:rPr>
+          <w:b/>
+          <w:lang w:val="en-US"/>
+        </w:rPr>
+        <w:t>for phase and disp</w:t>
+      </w:r>
+    </w:p>
+    <w:p>
+      <w:pPr>
+        <w:pStyle w:val="Normal"/>
+        <w:rPr>
+          <w:lang w:val="en-US"/>
+        </w:rPr>
+      </w:pPr>
+      <w:r>
+        <w:rPr>
+          <w:lang w:val="en-US"/>
+        </w:rPr>
+        <w:t>Train Triplet: R2 = 0.5117993670334481, MAE = 1.7202585891941248e-05</w:t>
+      </w:r>
+    </w:p>
+    <w:p>
+      <w:pPr>
+        <w:pStyle w:val="Normal"/>
+        <w:rPr>
+          <w:lang w:val="en-US"/>
+        </w:rPr>
+      </w:pPr>
+      <w:r>
+        <w:rPr>
+          <w:lang w:val="en-US"/>
+        </w:rPr>
+        <w:t>Test Triplet: R2 = 0.4633846137835224, MAE = 1.8070333017981448e-05</w:t>
+      </w:r>
+    </w:p>
+    <w:p>
+      <w:pPr>
+        <w:pStyle w:val="Normal"/>
+        <w:rPr>
+          <w:lang w:val="en-US"/>
+        </w:rPr>
+      </w:pPr>
+      <w:r>
+        <w:rPr>
+          <w:lang w:val="en-US"/>
+        </w:rPr>
+        <w:t>Train: R2 = 0.5430435119648702, MAE = 1.7143778452768323e-05</w:t>
+      </w:r>
+    </w:p>
+    <w:p>
+      <w:pPr>
+        <w:pStyle w:val="Normal"/>
+        <w:rPr>
+          <w:lang w:val="en-US"/>
+        </w:rPr>
+      </w:pPr>
+      <w:r>
+        <w:rPr>
+          <w:lang w:val="en-US"/>
+        </w:rPr>
+        <w:t>Test: R2 = 0.4857963488172039, MAE = 1.8183475904515684e-05</w:t>
+      </w:r>
+    </w:p>
+    <w:p>
+      <w:pPr>
+        <w:pStyle w:val="Normal"/>
+        <w:rPr/>
+      </w:pPr>
+      <w:r>
+        <w:rPr/>
+      </w:r>
+    </w:p>
+    <w:p>
+      <w:pPr>
+        <w:pStyle w:val="Normal"/>
+        <w:rPr>
+          <w:b/>
+          <w:b/>
+          <w:bCs/>
+        </w:rPr>
+      </w:pPr>
+      <w:r>
+        <w:rPr>
+          <w:b/>
+          <w:bCs/>
+        </w:rPr>
+        <w:t xml:space="preserve">Results 30cm+bb30, ridge 10e-3 noise </w:t>
+      </w:r>
+      <w:r>
+        <w:rPr>
+          <w:b/>
+          <w:bCs/>
+        </w:rPr>
+        <w:t>for phase and disp</w:t>
+      </w:r>
+    </w:p>
+    <w:p>
+      <w:pPr>
+        <w:pStyle w:val="Normal"/>
+        <w:rPr/>
+      </w:pPr>
+      <w:r>
+        <w:rPr/>
+        <w:t>Train Triplet: R2 = 0.4832839275335945, MAE = 1.7812030836917395e-05</w:t>
+      </w:r>
+    </w:p>
+    <w:p>
+      <w:pPr>
+        <w:pStyle w:val="Normal"/>
+        <w:rPr/>
+      </w:pPr>
+      <w:r>
+        <w:rPr/>
+        <w:t>Test Triplet: R2 = 0.46073526707691526, MAE = 1.8195960713492678e-05</w:t>
+      </w:r>
+    </w:p>
+    <w:p>
+      <w:pPr>
+        <w:pStyle w:val="Normal"/>
+        <w:rPr/>
+      </w:pPr>
+      <w:r>
+        <w:rPr/>
+        <w:t>Train: R2 = 0.5216334719843492, MAE = 1.767973943729175e-05</w:t>
+      </w:r>
+    </w:p>
+    <w:p>
+      <w:pPr>
+        <w:pStyle w:val="Normal"/>
+        <w:rPr/>
+      </w:pPr>
+      <w:r>
+        <w:rPr/>
+        <w:t>Test: R2 = 0.48848438816963746, MAE = 1.8284178935036706e-05</w:t>
+      </w:r>
+    </w:p>
+    <w:p>
+      <w:pPr>
+        <w:pStyle w:val="Normal"/>
+        <w:rPr/>
+      </w:pPr>
+      <w:r>
+        <w:rPr/>
+      </w:r>
+    </w:p>
+    <w:p>
+      <w:pPr>
+        <w:pStyle w:val="Normal"/>
+        <w:rPr/>
+      </w:pPr>
+      <w:r>
+        <w:rPr/>
+        <w:t>Worse results are due to the fact that the noise figures for Elena are different studies that the one we are using.</w:t>
+      </w:r>
+    </w:p>
+    <w:p>
+      <w:pPr>
+        <w:pStyle w:val="Normal"/>
+        <w:rPr/>
+      </w:pPr>
+      <w:r>
+        <w:rPr/>
+      </w:r>
+    </w:p>
+    <w:p>
+      <w:pPr>
+        <w:pStyle w:val="Normal"/>
+        <w:rPr/>
+      </w:pPr>
+      <w:r>
+        <w:rPr/>
+        <w:t>Ideas after presentation</w:t>
+      </w:r>
+    </w:p>
+    <w:p>
+      <w:pPr>
+        <w:pStyle w:val="Normal"/>
+        <w:numPr>
+          <w:ilvl w:val="0"/>
+          <w:numId w:val="15"/>
+        </w:numPr>
+        <w:rPr/>
+      </w:pPr>
+      <w:r>
+        <w:rPr/>
+        <w:t xml:space="preserve">Adding noise </w:t>
+      </w:r>
+      <w:r>
+        <w:rPr>
+          <w:color w:val="81D41A"/>
+          <w:lang w:val="en-US"/>
+        </w:rPr>
+        <w:t>Done</w:t>
+      </w:r>
+    </w:p>
+    <w:p>
+      <w:pPr>
+        <w:pStyle w:val="Normal"/>
+        <w:numPr>
+          <w:ilvl w:val="0"/>
+          <w:numId w:val="15"/>
+        </w:numPr>
+        <w:rPr/>
+      </w:pPr>
+      <w:r>
+        <w:rPr>
+          <w:lang w:val="en-US"/>
+        </w:rPr>
+        <w:t xml:space="preserve">Plotting beta beating histogram and training with more realistic data </w:t>
+      </w:r>
+      <w:r>
+        <w:rPr>
+          <w:color w:val="81D41A"/>
+          <w:lang w:val="en-US"/>
+        </w:rPr>
+        <w:t>Done</w:t>
+      </w:r>
+    </w:p>
+    <w:p>
+      <w:pPr>
+        <w:pStyle w:val="Normal"/>
+        <w:numPr>
+          <w:ilvl w:val="0"/>
+          <w:numId w:val="15"/>
+        </w:numPr>
+        <w:rPr/>
+      </w:pPr>
+      <w:r>
+        <w:rPr>
+          <w:lang w:val="en-US"/>
+        </w:rPr>
+        <w:t xml:space="preserve">Testing degeneracy training with and without increase in beta for ATS arcs </w:t>
+      </w:r>
+      <w:r>
+        <w:rPr>
+          <w:color w:val="FF8000"/>
+          <w:lang w:val="en-US"/>
+        </w:rPr>
+        <w:t>Pending</w:t>
+      </w:r>
+    </w:p>
+    <w:p>
+      <w:pPr>
+        <w:pStyle w:val="Normal"/>
+        <w:numPr>
+          <w:ilvl w:val="0"/>
+          <w:numId w:val="15"/>
+        </w:numPr>
+        <w:rPr/>
+      </w:pPr>
+      <w:r>
+        <w:rPr>
+          <w:lang w:val="en-US"/>
+        </w:rPr>
+        <w:t xml:space="preserve">Trying to predict \Delta p / p Chromaticity </w:t>
+      </w:r>
+      <w:r>
+        <w:rPr>
+          <w:color w:val="FF8000"/>
+          <w:lang w:val="en-US"/>
+        </w:rPr>
+        <w:t>Pending</w:t>
+      </w:r>
+    </w:p>
+    <w:p>
+      <w:pPr>
+        <w:pStyle w:val="Normal"/>
+        <w:numPr>
+          <w:ilvl w:val="0"/>
+          <w:numId w:val="15"/>
+        </w:numPr>
+        <w:rPr/>
+      </w:pPr>
+      <w:r>
+        <w:rPr/>
+        <w:t xml:space="preserve">Recreate optics </w:t>
+      </w:r>
+      <w:r>
+        <w:rPr>
+          <w:color w:val="81D41A"/>
+          <w:lang w:val="en-US"/>
+        </w:rPr>
+        <w:t>Done</w:t>
+      </w:r>
+    </w:p>
+    <w:p>
+      <w:pPr>
+        <w:pStyle w:val="Normal"/>
+        <w:numPr>
+          <w:ilvl w:val="0"/>
+          <w:numId w:val="15"/>
+        </w:numPr>
+        <w:rPr/>
+      </w:pPr>
+      <w:r>
+        <w:rPr/>
+        <w:t xml:space="preserve">Introduce 2023 corrections </w:t>
+      </w:r>
+      <w:r>
+        <w:rPr>
+          <w:color w:val="FF8000"/>
+        </w:rPr>
+        <w:t>Pending</w:t>
+      </w:r>
+    </w:p>
+    <w:p>
+      <w:pPr>
+        <w:pStyle w:val="Normal"/>
+        <w:rPr/>
+      </w:pPr>
+      <w:r>
+        <w:rPr/>
+      </w:r>
+    </w:p>
+    <w:p>
+      <w:pPr>
+        <w:pStyle w:val="Normal"/>
+        <w:rPr>
+          <w:b/>
+          <w:b/>
+          <w:bCs/>
+        </w:rPr>
+      </w:pPr>
+      <w:r>
+        <w:drawing>
+          <wp:anchor behindDoc="0" distT="0" distB="0" distL="0" distR="0" simplePos="0" locked="0" layoutInCell="0" allowOverlap="1" relativeHeight="23">
+            <wp:simplePos x="0" y="0"/>
+            <wp:positionH relativeFrom="column">
+              <wp:posOffset>-397510</wp:posOffset>
+            </wp:positionH>
+            <wp:positionV relativeFrom="paragraph">
+              <wp:posOffset>466725</wp:posOffset>
+            </wp:positionV>
+            <wp:extent cx="2995295" cy="2503805"/>
+            <wp:effectExtent l="0" t="0" r="0" b="0"/>
+            <wp:wrapSquare wrapText="largest"/>
+            <wp:docPr id="22" name="Image19" descr=""/>
+            <wp:cNvGraphicFramePr>
+              <a:graphicFrameLocks xmlns:a="http://schemas.openxmlformats.org/drawingml/2006/main" noChangeAspect="1"/>
+            </wp:cNvGraphicFramePr>
+            <a:graphic xmlns:a="http://schemas.openxmlformats.org/drawingml/2006/main">
+              <a:graphicData uri="http://schemas.openxmlformats.org/drawingml/2006/picture">
+                <pic:pic xmlns:pic="http://schemas.openxmlformats.org/drawingml/2006/picture">
+                  <pic:nvPicPr>
+                    <pic:cNvPr id="22" name="Image19" descr=""/>
+                    <pic:cNvPicPr>
+                      <a:picLocks noChangeAspect="1" noChangeArrowheads="1"/>
+                    </pic:cNvPicPr>
+                  </pic:nvPicPr>
+                  <pic:blipFill>
+                    <a:blip r:embed="rId24"/>
+                    <a:stretch>
+                      <a:fillRect/>
+                    </a:stretch>
+                  </pic:blipFill>
+                  <pic:spPr bwMode="auto">
+                    <a:xfrm>
+                      <a:off x="0" y="0"/>
+                      <a:ext cx="2995295" cy="2503805"/>
+                    </a:xfrm>
+                    <a:prstGeom prst="rect">
+                      <a:avLst/>
+                    </a:prstGeom>
+                  </pic:spPr>
+                </pic:pic>
+              </a:graphicData>
+            </a:graphic>
+          </wp:anchor>
+        </w:drawing>
+        <w:drawing>
+          <wp:anchor behindDoc="0" distT="0" distB="0" distL="0" distR="0" simplePos="0" locked="0" layoutInCell="0" allowOverlap="1" relativeHeight="24">
+            <wp:simplePos x="0" y="0"/>
+            <wp:positionH relativeFrom="column">
+              <wp:posOffset>2757170</wp:posOffset>
+            </wp:positionH>
+            <wp:positionV relativeFrom="paragraph">
+              <wp:posOffset>466725</wp:posOffset>
+            </wp:positionV>
+            <wp:extent cx="2999105" cy="2506980"/>
+            <wp:effectExtent l="0" t="0" r="0" b="0"/>
+            <wp:wrapSquare wrapText="largest"/>
+            <wp:docPr id="23" name="Image20" descr=""/>
+            <wp:cNvGraphicFramePr>
+              <a:graphicFrameLocks xmlns:a="http://schemas.openxmlformats.org/drawingml/2006/main" noChangeAspect="1"/>
+            </wp:cNvGraphicFramePr>
+            <a:graphic xmlns:a="http://schemas.openxmlformats.org/drawingml/2006/main">
+              <a:graphicData uri="http://schemas.openxmlformats.org/drawingml/2006/picture">
+                <pic:pic xmlns:pic="http://schemas.openxmlformats.org/drawingml/2006/picture">
+                  <pic:nvPicPr>
+                    <pic:cNvPr id="23" name="Image20" descr=""/>
+                    <pic:cNvPicPr>
+                      <a:picLocks noChangeAspect="1" noChangeArrowheads="1"/>
+                    </pic:cNvPicPr>
+                  </pic:nvPicPr>
+                  <pic:blipFill>
+                    <a:blip r:embed="rId25"/>
+                    <a:stretch>
+                      <a:fillRect/>
+                    </a:stretch>
+                  </pic:blipFill>
+                  <pic:spPr bwMode="auto">
+                    <a:xfrm>
+                      <a:off x="0" y="0"/>
+                      <a:ext cx="2999105" cy="2506980"/>
+                    </a:xfrm>
+                    <a:prstGeom prst="rect">
+                      <a:avLst/>
+                    </a:prstGeom>
+                  </pic:spPr>
+                </pic:pic>
+              </a:graphicData>
+            </a:graphic>
+          </wp:anchor>
+        </w:drawing>
+      </w:r>
+      <w:r>
+        <w:rPr>
+          <w:b/>
+          <w:bCs/>
+        </w:rPr>
+        <w:t>Recreating optics sanity check:</w:t>
+      </w:r>
+    </w:p>
+    <w:p>
+      <w:pPr>
+        <w:pStyle w:val="Normal"/>
+        <w:rPr>
+          <w:b/>
+          <w:b/>
+          <w:bCs/>
+        </w:rPr>
+      </w:pPr>
+      <w:r>
+        <w:rPr>
+          <w:b/>
+          <w:bCs/>
+        </w:rPr>
+      </w:r>
+    </w:p>
+    <w:p>
+      <w:pPr>
+        <w:pStyle w:val="Normal"/>
+        <w:rPr>
+          <w:b/>
+          <w:b/>
+          <w:bCs/>
+        </w:rPr>
+      </w:pPr>
+      <w:r>
+        <w:rPr>
+          <w:b/>
+          <w:bCs/>
+        </w:rPr>
+      </w:r>
+    </w:p>
+    <w:p>
+      <w:pPr>
+        <w:pStyle w:val="Normal"/>
+        <w:rPr>
+          <w:b/>
+          <w:b/>
+          <w:bCs/>
+        </w:rPr>
+      </w:pPr>
+      <w:r>
+        <w:rPr>
+          <w:b/>
+          <w:bCs/>
+        </w:rPr>
+      </w:r>
+    </w:p>
+    <w:p>
+      <w:pPr>
+        <w:pStyle w:val="Normal"/>
+        <w:rPr>
+          <w:b/>
+          <w:b/>
+          <w:bCs/>
+        </w:rPr>
+      </w:pPr>
+      <w:r>
+        <w:rPr>
+          <w:b/>
+          <w:bCs/>
+        </w:rPr>
+      </w:r>
+    </w:p>
+    <w:p>
+      <w:pPr>
+        <w:pStyle w:val="Normal"/>
+        <w:rPr>
+          <w:b/>
+          <w:b/>
+          <w:bCs/>
+        </w:rPr>
+      </w:pPr>
+      <w:r>
+        <w:rPr>
+          <w:b/>
+          <w:bCs/>
+        </w:rPr>
+      </w:r>
+    </w:p>
+    <w:p>
+      <w:pPr>
+        <w:pStyle w:val="Normal"/>
+        <w:rPr>
+          <w:b/>
+          <w:b/>
+          <w:bCs/>
+        </w:rPr>
+      </w:pPr>
+      <w:r>
+        <w:rPr>
+          <w:b/>
+          <w:bCs/>
+        </w:rPr>
+      </w:r>
+    </w:p>
+    <w:p>
+      <w:pPr>
+        <w:pStyle w:val="Normal"/>
+        <w:rPr>
+          <w:b/>
+          <w:b/>
+          <w:bCs/>
+        </w:rPr>
+      </w:pPr>
+      <w:r>
+        <w:rPr>
+          <w:b/>
+          <w:bCs/>
+        </w:rPr>
+      </w:r>
+    </w:p>
+    <w:p>
+      <w:pPr>
+        <w:pStyle w:val="Normal"/>
+        <w:rPr>
+          <w:b/>
+          <w:b/>
+          <w:bCs/>
+        </w:rPr>
+      </w:pPr>
+      <w:r>
+        <w:rPr>
+          <w:b/>
+          <w:bCs/>
+        </w:rPr>
+      </w:r>
+    </w:p>
+    <w:p>
+      <w:pPr>
+        <w:pStyle w:val="Normal"/>
+        <w:rPr>
+          <w:b/>
+          <w:b/>
+          <w:bCs/>
+        </w:rPr>
+      </w:pPr>
+      <w:r>
+        <w:rPr>
+          <w:b/>
+          <w:bCs/>
+        </w:rPr>
+      </w:r>
+    </w:p>
+    <w:p>
+      <w:pPr>
+        <w:pStyle w:val="Normal"/>
+        <w:rPr>
+          <w:b/>
+          <w:b/>
+          <w:bCs/>
+        </w:rPr>
+      </w:pPr>
+      <w:r>
+        <w:rPr>
+          <w:b/>
+          <w:bCs/>
+        </w:rPr>
+      </w:r>
+    </w:p>
+    <w:p>
+      <w:pPr>
+        <w:pStyle w:val="Normal"/>
+        <w:rPr>
+          <w:b/>
+          <w:b/>
+          <w:bCs/>
+        </w:rPr>
+      </w:pPr>
+      <w:r>
+        <w:rPr>
+          <w:b/>
+          <w:bCs/>
+        </w:rPr>
+        <w:drawing>
+          <wp:anchor behindDoc="0" distT="0" distB="0" distL="0" distR="0" simplePos="0" locked="0" layoutInCell="0" allowOverlap="1" relativeHeight="25">
+            <wp:simplePos x="0" y="0"/>
+            <wp:positionH relativeFrom="column">
+              <wp:posOffset>-397510</wp:posOffset>
+            </wp:positionH>
+            <wp:positionV relativeFrom="paragraph">
+              <wp:posOffset>-75565</wp:posOffset>
+            </wp:positionV>
+            <wp:extent cx="3088640" cy="2581275"/>
+            <wp:effectExtent l="0" t="0" r="0" b="0"/>
+            <wp:wrapSquare wrapText="largest"/>
+            <wp:docPr id="24" name="Image21" descr=""/>
+            <wp:cNvGraphicFramePr>
+              <a:graphicFrameLocks xmlns:a="http://schemas.openxmlformats.org/drawingml/2006/main" noChangeAspect="1"/>
+            </wp:cNvGraphicFramePr>
+            <a:graphic xmlns:a="http://schemas.openxmlformats.org/drawingml/2006/main">
+              <a:graphicData uri="http://schemas.openxmlformats.org/drawingml/2006/picture">
+                <pic:pic xmlns:pic="http://schemas.openxmlformats.org/drawingml/2006/picture">
+                  <pic:nvPicPr>
+                    <pic:cNvPr id="24" name="Image21" descr=""/>
+                    <pic:cNvPicPr>
+                      <a:picLocks noChangeAspect="1" noChangeArrowheads="1"/>
+                    </pic:cNvPicPr>
+                  </pic:nvPicPr>
+                  <pic:blipFill>
+                    <a:blip r:embed="rId26"/>
+                    <a:stretch>
+                      <a:fillRect/>
+                    </a:stretch>
+                  </pic:blipFill>
+                  <pic:spPr bwMode="auto">
+                    <a:xfrm>
+                      <a:off x="0" y="0"/>
+                      <a:ext cx="3088640" cy="2581275"/>
+                    </a:xfrm>
+                    <a:prstGeom prst="rect">
+                      <a:avLst/>
+                    </a:prstGeom>
+                  </pic:spPr>
+                </pic:pic>
+              </a:graphicData>
+            </a:graphic>
+          </wp:anchor>
+        </w:drawing>
+        <w:drawing>
+          <wp:anchor behindDoc="0" distT="0" distB="0" distL="0" distR="0" simplePos="0" locked="0" layoutInCell="0" allowOverlap="1" relativeHeight="26">
+            <wp:simplePos x="0" y="0"/>
+            <wp:positionH relativeFrom="column">
+              <wp:posOffset>2690495</wp:posOffset>
+            </wp:positionH>
+            <wp:positionV relativeFrom="paragraph">
+              <wp:posOffset>-72390</wp:posOffset>
+            </wp:positionV>
+            <wp:extent cx="3010535" cy="2516505"/>
+            <wp:effectExtent l="0" t="0" r="0" b="0"/>
+            <wp:wrapSquare wrapText="largest"/>
+            <wp:docPr id="25" name="Image22" descr=""/>
+            <wp:cNvGraphicFramePr>
+              <a:graphicFrameLocks xmlns:a="http://schemas.openxmlformats.org/drawingml/2006/main" noChangeAspect="1"/>
+            </wp:cNvGraphicFramePr>
+            <a:graphic xmlns:a="http://schemas.openxmlformats.org/drawingml/2006/main">
+              <a:graphicData uri="http://schemas.openxmlformats.org/drawingml/2006/picture">
+                <pic:pic xmlns:pic="http://schemas.openxmlformats.org/drawingml/2006/picture">
+                  <pic:nvPicPr>
+                    <pic:cNvPr id="25" name="Image22" descr=""/>
+                    <pic:cNvPicPr>
+                      <a:picLocks noChangeAspect="1" noChangeArrowheads="1"/>
+                    </pic:cNvPicPr>
+                  </pic:nvPicPr>
+                  <pic:blipFill>
+                    <a:blip r:embed="rId27"/>
+                    <a:stretch>
+                      <a:fillRect/>
+                    </a:stretch>
+                  </pic:blipFill>
+                  <pic:spPr bwMode="auto">
+                    <a:xfrm>
+                      <a:off x="0" y="0"/>
+                      <a:ext cx="3010535" cy="2516505"/>
+                    </a:xfrm>
+                    <a:prstGeom prst="rect">
+                      <a:avLst/>
+                    </a:prstGeom>
+                  </pic:spPr>
+                </pic:pic>
+              </a:graphicData>
+            </a:graphic>
+          </wp:anchor>
+        </w:drawing>
+      </w:r>
+    </w:p>
+    <w:p>
+      <w:pPr>
+        <w:pStyle w:val="Normal"/>
+        <w:rPr>
+          <w:b/>
+          <w:b/>
+          <w:bCs/>
+        </w:rPr>
+      </w:pPr>
+      <w:r>
+        <w:rPr>
+          <w:b/>
+          <w:bCs/>
+        </w:rPr>
+      </w:r>
+    </w:p>
+    <w:p>
+      <w:pPr>
+        <w:pStyle w:val="Normal"/>
+        <w:rPr>
+          <w:b/>
+          <w:b/>
+          <w:bCs/>
+        </w:rPr>
+      </w:pPr>
+      <w:r>
+        <w:rPr>
+          <w:b/>
+          <w:bCs/>
+        </w:rPr>
+      </w:r>
+    </w:p>
+    <w:p>
+      <w:pPr>
+        <w:pStyle w:val="Normal"/>
+        <w:rPr>
+          <w:b w:val="false"/>
+          <w:b w:val="false"/>
+          <w:bCs w:val="false"/>
+        </w:rPr>
+      </w:pPr>
+      <w:r>
+        <w:rPr>
+          <w:b w:val="false"/>
+          <w:bCs w:val="false"/>
+        </w:rPr>
+        <w:t>Something is completely wrong, a bug. The true betabeat should be the same!</w:t>
+      </w:r>
+    </w:p>
+    <w:p>
+      <w:pPr>
+        <w:pStyle w:val="Normal"/>
+        <w:rPr>
+          <w:b w:val="false"/>
+          <w:b w:val="false"/>
+          <w:bCs w:val="false"/>
+        </w:rPr>
+      </w:pPr>
+      <w:r>
+        <w:rPr>
+          <w:b w:val="false"/>
+          <w:bCs w:val="false"/>
+        </w:rPr>
+        <w:t>- Not the noise</w:t>
+      </w:r>
+    </w:p>
+    <w:p>
+      <w:pPr>
+        <w:pStyle w:val="Normal"/>
+        <w:rPr>
+          <w:b w:val="false"/>
+          <w:b w:val="false"/>
+          <w:bCs w:val="false"/>
+        </w:rPr>
+      </w:pPr>
+      <w:r>
+        <w:rPr>
+          <w:b w:val="false"/>
+          <w:bCs w:val="false"/>
+        </w:rPr>
+        <w:t>- Not the matching</w:t>
+      </w:r>
+    </w:p>
+    <w:p>
+      <w:pPr>
+        <w:pStyle w:val="Normal"/>
+        <w:rPr>
+          <w:b w:val="false"/>
+          <w:b w:val="false"/>
+          <w:bCs w:val="false"/>
+        </w:rPr>
+      </w:pPr>
+      <w:r>
+        <w:rPr>
+          <w:b w:val="false"/>
+          <w:bCs w:val="false"/>
+        </w:rPr>
+      </w:r>
+    </w:p>
+    <w:p>
+      <w:pPr>
+        <w:pStyle w:val="Normal"/>
+        <w:rPr>
+          <w:b w:val="false"/>
+          <w:b w:val="false"/>
+          <w:bCs w:val="false"/>
+        </w:rPr>
+      </w:pPr>
+      <w:r>
+        <w:rPr>
+          <w:b w:val="false"/>
+          <w:bCs w:val="false"/>
+        </w:rPr>
+        <w:t xml:space="preserve">Bug found, WRONG NOMINAL </w:t>
+      </w:r>
+      <w:r>
+        <w:rPr>
+          <w:b w:val="false"/>
+          <w:bCs w:val="false"/>
+        </w:rPr>
+        <w:t>(using 45cm instead of 30cm)</w:t>
+      </w:r>
+      <w:r>
+        <w:rPr>
+          <w:b w:val="false"/>
+          <w:bCs w:val="false"/>
+        </w:rPr>
+        <w:t xml:space="preserve"> for BB30 data, </w:t>
+      </w:r>
+      <w:r>
+        <w:rPr>
+          <w:b w:val="false"/>
+          <w:bCs w:val="false"/>
+        </w:rPr>
+        <w:t>testing with correct nominal, still no improvement</w:t>
+      </w:r>
+    </w:p>
+    <w:p>
+      <w:pPr>
+        <w:pStyle w:val="Normal"/>
+        <w:rPr>
+          <w:b w:val="false"/>
+          <w:b w:val="false"/>
+          <w:bCs w:val="false"/>
+        </w:rPr>
+      </w:pPr>
+      <w:r>
+        <w:drawing>
+          <wp:anchor behindDoc="0" distT="0" distB="0" distL="0" distR="0" simplePos="0" locked="0" layoutInCell="0" allowOverlap="1" relativeHeight="27">
+            <wp:simplePos x="0" y="0"/>
+            <wp:positionH relativeFrom="column">
+              <wp:posOffset>-650875</wp:posOffset>
+            </wp:positionH>
+            <wp:positionV relativeFrom="paragraph">
+              <wp:posOffset>-54610</wp:posOffset>
+            </wp:positionV>
+            <wp:extent cx="3209925" cy="2682875"/>
+            <wp:effectExtent l="0" t="0" r="0" b="0"/>
+            <wp:wrapSquare wrapText="largest"/>
+            <wp:docPr id="26" name="Image23" descr=""/>
+            <wp:cNvGraphicFramePr>
+              <a:graphicFrameLocks xmlns:a="http://schemas.openxmlformats.org/drawingml/2006/main" noChangeAspect="1"/>
+            </wp:cNvGraphicFramePr>
+            <a:graphic xmlns:a="http://schemas.openxmlformats.org/drawingml/2006/main">
+              <a:graphicData uri="http://schemas.openxmlformats.org/drawingml/2006/picture">
+                <pic:pic xmlns:pic="http://schemas.openxmlformats.org/drawingml/2006/picture">
+                  <pic:nvPicPr>
+                    <pic:cNvPr id="26" name="Image23" descr=""/>
+                    <pic:cNvPicPr>
+                      <a:picLocks noChangeAspect="1" noChangeArrowheads="1"/>
+                    </pic:cNvPicPr>
+                  </pic:nvPicPr>
+                  <pic:blipFill>
+                    <a:blip r:embed="rId28"/>
+                    <a:stretch>
+                      <a:fillRect/>
+                    </a:stretch>
+                  </pic:blipFill>
+                  <pic:spPr bwMode="auto">
+                    <a:xfrm>
+                      <a:off x="0" y="0"/>
+                      <a:ext cx="3209925" cy="2682875"/>
+                    </a:xfrm>
+                    <a:prstGeom prst="rect">
+                      <a:avLst/>
+                    </a:prstGeom>
+                  </pic:spPr>
+                </pic:pic>
+              </a:graphicData>
+            </a:graphic>
+          </wp:anchor>
+        </w:drawing>
+        <w:drawing>
+          <wp:anchor behindDoc="0" distT="0" distB="0" distL="0" distR="0" simplePos="0" locked="0" layoutInCell="0" allowOverlap="1" relativeHeight="28">
+            <wp:simplePos x="0" y="0"/>
+            <wp:positionH relativeFrom="column">
+              <wp:posOffset>2558415</wp:posOffset>
+            </wp:positionH>
+            <wp:positionV relativeFrom="paragraph">
+              <wp:posOffset>-54610</wp:posOffset>
+            </wp:positionV>
+            <wp:extent cx="3298825" cy="2757170"/>
+            <wp:effectExtent l="0" t="0" r="0" b="0"/>
+            <wp:wrapSquare wrapText="largest"/>
+            <wp:docPr id="27" name="Image24" descr=""/>
+            <wp:cNvGraphicFramePr>
+              <a:graphicFrameLocks xmlns:a="http://schemas.openxmlformats.org/drawingml/2006/main" noChangeAspect="1"/>
+            </wp:cNvGraphicFramePr>
+            <a:graphic xmlns:a="http://schemas.openxmlformats.org/drawingml/2006/main">
+              <a:graphicData uri="http://schemas.openxmlformats.org/drawingml/2006/picture">
+                <pic:pic xmlns:pic="http://schemas.openxmlformats.org/drawingml/2006/picture">
+                  <pic:nvPicPr>
+                    <pic:cNvPr id="27" name="Image24" descr=""/>
+                    <pic:cNvPicPr>
+                      <a:picLocks noChangeAspect="1" noChangeArrowheads="1"/>
+                    </pic:cNvPicPr>
+                  </pic:nvPicPr>
+                  <pic:blipFill>
+                    <a:blip r:embed="rId29"/>
+                    <a:stretch>
+                      <a:fillRect/>
+                    </a:stretch>
+                  </pic:blipFill>
+                  <pic:spPr bwMode="auto">
+                    <a:xfrm>
+                      <a:off x="0" y="0"/>
+                      <a:ext cx="3298825" cy="2757170"/>
+                    </a:xfrm>
+                    <a:prstGeom prst="rect">
+                      <a:avLst/>
+                    </a:prstGeom>
+                  </pic:spPr>
+                </pic:pic>
+              </a:graphicData>
+            </a:graphic>
+          </wp:anchor>
+        </w:drawing>
+      </w:r>
+      <w:r>
+        <w:rPr>
+          <w:b w:val="false"/>
+          <w:bCs w:val="false"/>
+        </w:rPr>
+        <w:t xml:space="preserve">This is without adding the dipole errors in the reconstruction </w:t>
+      </w:r>
+      <w:r>
+        <w:rPr>
+          <w:b w:val="false"/>
+          <w:bCs w:val="false"/>
+        </w:rPr>
+        <w:t>and without tuning an dipole</w:t>
+      </w:r>
+    </w:p>
+    <w:p>
+      <w:pPr>
+        <w:pStyle w:val="Normal"/>
+        <w:rPr>
+          <w:b w:val="false"/>
+          <w:b w:val="false"/>
+          <w:bCs w:val="false"/>
+        </w:rPr>
+      </w:pPr>
+      <w:r>
+        <w:rPr>
+          <w:b w:val="false"/>
+          <w:bCs w:val="false"/>
+        </w:rPr>
+      </w:r>
+    </w:p>
+    <w:p>
+      <w:pPr>
+        <w:pStyle w:val="Normal"/>
+        <w:rPr>
+          <w:b w:val="false"/>
+          <w:b w:val="false"/>
+          <w:bCs w:val="false"/>
+        </w:rPr>
+      </w:pPr>
+      <w:r>
+        <w:rPr>
+          <w:b w:val="false"/>
+          <w:bCs w:val="false"/>
+        </w:rPr>
+        <w:t>The problem is for the true errors not the predicted. Maybe mqts?</w:t>
+      </w:r>
+    </w:p>
+    <w:p>
+      <w:pPr>
+        <w:pStyle w:val="Normal"/>
+        <w:rPr>
+          <w:b w:val="false"/>
+          <w:b w:val="false"/>
+          <w:bCs w:val="false"/>
+        </w:rPr>
+      </w:pPr>
+      <w:r>
+        <w:rPr>
+          <w:b w:val="false"/>
+          <w:bCs w:val="false"/>
+        </w:rPr>
+      </w:r>
+    </w:p>
+    <w:p>
+      <w:pPr>
+        <w:pStyle w:val="Normal"/>
+        <w:rPr>
+          <w:b w:val="false"/>
+          <w:b w:val="false"/>
+          <w:bCs w:val="false"/>
+        </w:rPr>
+      </w:pPr>
+      <w:r>
+        <w:rPr>
+          <w:b w:val="false"/>
+          <w:bCs w:val="false"/>
+        </w:rPr>
+        <w:t xml:space="preserve">The mqts </w:t>
+      </w:r>
+      <w:r>
+        <w:rPr>
+          <w:b w:val="false"/>
+          <w:bCs w:val="false"/>
+        </w:rPr>
+        <w:t>errors</w:t>
+      </w:r>
+      <w:r>
+        <w:rPr>
+          <w:b w:val="false"/>
+          <w:bCs w:val="false"/>
+        </w:rPr>
+        <w:t xml:space="preserve"> can not be cero!!</w:t>
+      </w:r>
+    </w:p>
+    <w:p>
+      <w:pPr>
+        <w:pStyle w:val="Normal"/>
+        <w:rPr>
+          <w:b w:val="false"/>
+          <w:b w:val="false"/>
+          <w:bCs w:val="false"/>
+        </w:rPr>
+      </w:pPr>
+      <w:r>
+        <w:rPr>
+          <w:b w:val="false"/>
+          <w:bCs w:val="false"/>
+        </w:rPr>
+        <w:t xml:space="preserve">Introducing the mqt predicted by the ml algorithm, </w:t>
+      </w:r>
+      <w:r>
+        <w:rPr>
+          <w:b w:val="false"/>
+          <w:bCs w:val="false"/>
+        </w:rPr>
+        <w:t xml:space="preserve">but we need the absolute value of the error, and also </w:t>
+      </w:r>
+    </w:p>
+    <w:p>
+      <w:pPr>
+        <w:pStyle w:val="Normal"/>
+        <w:rPr>
+          <w:b/>
+          <w:b/>
+          <w:bCs/>
+        </w:rPr>
+      </w:pPr>
+      <w:r>
+        <w:rPr>
+          <w:b/>
+          <w:bCs/>
+        </w:rPr>
+      </w:r>
+    </w:p>
+    <w:p>
+      <w:pPr>
+        <w:pStyle w:val="Normal"/>
+        <w:rPr>
+          <w:b/>
+          <w:b/>
+          <w:bCs/>
+        </w:rPr>
+      </w:pPr>
+      <w:r>
+        <w:rPr>
+          <w:b/>
+          <w:bCs/>
+        </w:rPr>
+      </w:r>
+    </w:p>
+    <w:p>
+      <w:pPr>
+        <w:pStyle w:val="Normal"/>
+        <w:rPr>
+          <w:b/>
+          <w:b/>
+          <w:bCs/>
+        </w:rPr>
+      </w:pPr>
+      <w:r>
+        <w:rPr>
+          <w:b/>
+          <w:bCs/>
+        </w:rPr>
+      </w:r>
+    </w:p>
+    <w:p>
+      <w:pPr>
+        <w:pStyle w:val="Normal"/>
+        <w:rPr>
+          <w:b/>
+          <w:b/>
+          <w:bCs/>
+        </w:rPr>
+      </w:pPr>
+      <w:r>
+        <w:rPr>
+          <w:b/>
+          <w:bCs/>
+        </w:rPr>
+      </w:r>
+    </w:p>
+    <w:p>
+      <w:pPr>
+        <w:pStyle w:val="Normal"/>
+        <w:rPr>
+          <w:b/>
+          <w:b/>
+          <w:bCs/>
+        </w:rPr>
+      </w:pPr>
+      <w:r>
+        <w:rPr>
+          <w:b/>
+          <w:bCs/>
+        </w:rPr>
+      </w:r>
+    </w:p>
+    <w:p>
+      <w:pPr>
+        <w:pStyle w:val="Normal"/>
+        <w:rPr>
+          <w:b/>
+          <w:b/>
+          <w:bCs/>
+        </w:rPr>
+      </w:pPr>
+      <w:r>
+        <w:rPr>
+          <w:b/>
+          <w:bCs/>
+        </w:rPr>
+      </w:r>
+    </w:p>
+    <w:p>
+      <w:pPr>
+        <w:pStyle w:val="Normal"/>
         <w:spacing w:before="0" w:after="160"/>
-        <w:rPr/>
-      </w:pPr>
-      <w:r>
-        <w:rPr/>
-        <w:t>28/04/23</w:t>
-      </w:r>
-    </w:p>
-    <w:p>
-      <w:pPr>
-        <w:pStyle w:val="Normal"/>
-        <w:spacing w:before="0" w:after="160"/>
-        <w:rPr/>
-      </w:pPr>
-      <w:r>
-        <w:rPr/>
-        <w:t>IDEA!</w:t>
-      </w:r>
-    </w:p>
-    <w:p>
-      <w:pPr>
-        <w:pStyle w:val="Normal"/>
-        <w:spacing w:before="0" w:after="160"/>
-        <w:rPr/>
-      </w:pPr>
-      <w:r>
-        <w:rPr/>
-        <w:t>Triplet performance is due to missing noise! Studying performance for different levels of noise! The parameters have not chaged!!!!</w:t>
-      </w:r>
-    </w:p>
-    <w:p>
-      <w:pPr>
-        <w:pStyle w:val="Normal"/>
-        <w:spacing w:before="0" w:after="160"/>
-        <w:rPr/>
-      </w:pPr>
-      <w:r>
-        <w:rPr/>
-      </w:r>
-    </w:p>
-    <w:p>
-      <w:pPr>
-        <w:pStyle w:val="Normal"/>
-        <w:spacing w:before="0" w:after="160"/>
-        <w:rPr/>
-      </w:pPr>
-      <w:r>
-        <w:rPr/>
+        <w:rPr>
+          <w:b/>
+          <w:b/>
+          <w:bCs/>
+        </w:rPr>
+      </w:pPr>
+      <w:r>
+        <w:rPr>
+          <w:b/>
+          <w:bCs/>
+        </w:rPr>
       </w:r>
     </w:p>
     <w:sectPr>
@@ -8267,7 +10030,7 @@
       <w:pgNumType w:fmt="decimal"/>
       <w:formProt w:val="false"/>
       <w:textDirection w:val="lrTb"/>
-      <w:docGrid w:type="default" w:linePitch="360" w:charSpace="24576"/>
+      <w:docGrid w:type="default" w:linePitch="360" w:charSpace="28672"/>
     </w:sectPr>
   </w:body>
 </w:document>
@@ -10070,9 +11833,128 @@
   <w:abstractNum w:abstractNumId="15">
     <w:lvl w:ilvl="0">
       <w:start w:val="1"/>
+      <w:numFmt w:val="decimal"/>
+      <w:lvlText w:val="%1."/>
+      <w:lvlJc w:val="left"/>
+      <w:pPr>
+        <w:tabs>
+          <w:tab w:val="num" w:pos="720"/>
+        </w:tabs>
+        <w:ind w:left="720" w:hanging="360"/>
+      </w:pPr>
+      <w:rPr/>
+    </w:lvl>
+    <w:lvl w:ilvl="1">
+      <w:start w:val="1"/>
+      <w:numFmt w:val="decimal"/>
+      <w:lvlText w:val="%2."/>
+      <w:lvlJc w:val="left"/>
+      <w:pPr>
+        <w:tabs>
+          <w:tab w:val="num" w:pos="1080"/>
+        </w:tabs>
+        <w:ind w:left="1080" w:hanging="360"/>
+      </w:pPr>
+      <w:rPr/>
+    </w:lvl>
+    <w:lvl w:ilvl="2">
+      <w:start w:val="1"/>
+      <w:numFmt w:val="decimal"/>
+      <w:lvlText w:val="%3."/>
+      <w:lvlJc w:val="left"/>
+      <w:pPr>
+        <w:tabs>
+          <w:tab w:val="num" w:pos="1440"/>
+        </w:tabs>
+        <w:ind w:left="1440" w:hanging="360"/>
+      </w:pPr>
+      <w:rPr/>
+    </w:lvl>
+    <w:lvl w:ilvl="3">
+      <w:start w:val="1"/>
+      <w:numFmt w:val="decimal"/>
+      <w:lvlText w:val="%4."/>
+      <w:lvlJc w:val="left"/>
+      <w:pPr>
+        <w:tabs>
+          <w:tab w:val="num" w:pos="1800"/>
+        </w:tabs>
+        <w:ind w:left="1800" w:hanging="360"/>
+      </w:pPr>
+      <w:rPr/>
+    </w:lvl>
+    <w:lvl w:ilvl="4">
+      <w:start w:val="1"/>
+      <w:numFmt w:val="decimal"/>
+      <w:lvlText w:val="%5."/>
+      <w:lvlJc w:val="left"/>
+      <w:pPr>
+        <w:tabs>
+          <w:tab w:val="num" w:pos="2160"/>
+        </w:tabs>
+        <w:ind w:left="2160" w:hanging="360"/>
+      </w:pPr>
+      <w:rPr/>
+    </w:lvl>
+    <w:lvl w:ilvl="5">
+      <w:start w:val="1"/>
+      <w:numFmt w:val="decimal"/>
+      <w:lvlText w:val="%6."/>
+      <w:lvlJc w:val="left"/>
+      <w:pPr>
+        <w:tabs>
+          <w:tab w:val="num" w:pos="2520"/>
+        </w:tabs>
+        <w:ind w:left="2520" w:hanging="360"/>
+      </w:pPr>
+      <w:rPr/>
+    </w:lvl>
+    <w:lvl w:ilvl="6">
+      <w:start w:val="1"/>
+      <w:numFmt w:val="decimal"/>
+      <w:lvlText w:val="%7."/>
+      <w:lvlJc w:val="left"/>
+      <w:pPr>
+        <w:tabs>
+          <w:tab w:val="num" w:pos="2880"/>
+        </w:tabs>
+        <w:ind w:left="2880" w:hanging="360"/>
+      </w:pPr>
+      <w:rPr/>
+    </w:lvl>
+    <w:lvl w:ilvl="7">
+      <w:start w:val="1"/>
+      <w:numFmt w:val="decimal"/>
+      <w:lvlText w:val="%8."/>
+      <w:lvlJc w:val="left"/>
+      <w:pPr>
+        <w:tabs>
+          <w:tab w:val="num" w:pos="3240"/>
+        </w:tabs>
+        <w:ind w:left="3240" w:hanging="360"/>
+      </w:pPr>
+      <w:rPr/>
+    </w:lvl>
+    <w:lvl w:ilvl="8">
+      <w:start w:val="1"/>
+      <w:numFmt w:val="decimal"/>
+      <w:lvlText w:val="%9."/>
+      <w:lvlJc w:val="left"/>
+      <w:pPr>
+        <w:tabs>
+          <w:tab w:val="num" w:pos="3600"/>
+        </w:tabs>
+        <w:ind w:left="3600" w:hanging="360"/>
+      </w:pPr>
+      <w:rPr/>
+    </w:lvl>
+  </w:abstractNum>
+  <w:abstractNum w:abstractNumId="16">
+    <w:lvl w:ilvl="0">
+      <w:start w:val="1"/>
       <w:numFmt w:val="none"/>
       <w:suff w:val="nothing"/>
-      <w:lvlText w:val=""/>
+      <w:lvlText w:val="%1"/>
       <w:lvlJc w:val="left"/>
       <w:pPr>
         <w:tabs>
@@ -10085,7 +11967,7 @@
       <w:start w:val="1"/>
       <w:numFmt w:val="none"/>
       <w:suff w:val="nothing"/>
-      <w:lvlText w:val=""/>
+      <w:lvlText w:val="%2"/>
       <w:lvlJc w:val="left"/>
       <w:pPr>
         <w:tabs>
@@ -10098,7 +11980,7 @@
       <w:start w:val="1"/>
       <w:numFmt w:val="none"/>
       <w:suff w:val="nothing"/>
-      <w:lvlText w:val=""/>
+      <w:lvlText w:val="%3"/>
       <w:lvlJc w:val="left"/>
       <w:pPr>
         <w:tabs>
@@ -10111,7 +11993,7 @@
       <w:start w:val="1"/>
       <w:numFmt w:val="none"/>
       <w:suff w:val="nothing"/>
-      <w:lvlText w:val=""/>
+      <w:lvlText w:val="%4"/>
       <w:lvlJc w:val="left"/>
       <w:pPr>
         <w:tabs>
@@ -10124,7 +12006,7 @@
       <w:start w:val="1"/>
       <w:numFmt w:val="none"/>
       <w:suff w:val="nothing"/>
-      <w:lvlText w:val=""/>
+      <w:lvlText w:val="%5"/>
       <w:lvlJc w:val="left"/>
       <w:pPr>
         <w:tabs>
@@ -10137,7 +12019,7 @@
       <w:start w:val="1"/>
       <w:numFmt w:val="none"/>
       <w:suff w:val="nothing"/>
-      <w:lvlText w:val=""/>
+      <w:lvlText w:val="%6"/>
       <w:lvlJc w:val="left"/>
       <w:pPr>
         <w:tabs>
@@ -10150,7 +12032,7 @@
       <w:start w:val="1"/>
       <w:numFmt w:val="none"/>
       <w:suff w:val="nothing"/>
-      <w:lvlText w:val=""/>
+      <w:lvlText w:val="%7"/>
       <w:lvlJc w:val="left"/>
       <w:pPr>
         <w:tabs>
@@ -10163,7 +12045,7 @@
       <w:start w:val="1"/>
       <w:numFmt w:val="none"/>
       <w:suff w:val="nothing"/>
-      <w:lvlText w:val=""/>
+      <w:lvlText w:val="%8"/>
       <w:lvlJc w:val="left"/>
       <w:pPr>
         <w:tabs>
@@ -10176,7 +12058,7 @@
       <w:start w:val="1"/>
       <w:numFmt w:val="none"/>
       <w:suff w:val="nothing"/>
-      <w:lvlText w:val=""/>
+      <w:lvlText w:val="%9"/>
       <w:lvlJc w:val="left"/>
       <w:pPr>
         <w:tabs>
@@ -10231,6 +12113,9 @@
   <w:num w:numId="15">
     <w:abstractNumId w:val="15"/>
   </w:num>
+  <w:num w:numId="16">
+    <w:abstractNumId w:val="16"/>
+  </w:num>
 </w:numbering>
 </file>
 
@@ -10257,7 +12142,9 @@
     <w:pPr>
       <w:widowControl/>
       <w:suppressAutoHyphens w:val="true"/>
-      <w:overflowPunct w:val="false"/>
+      <w:kinsoku w:val="true"/>
+      <w:overflowPunct w:val="true"/>
+      <w:autoSpaceDE w:val="true"/>
       <w:bidi w:val="0"/>
       <w:spacing w:lineRule="auto" w:line="259" w:before="0" w:after="160"/>
       <w:jc w:val="left"/>

</xml_diff>

<commit_message>
Quick checkpoint, ANN preparation training pending
</commit_message>
<xml_diff>
--- a/ML for Optic Correction.docx
+++ b/ML for Optic Correction.docx
@@ -265,6 +265,7 @@
           <w:ilvl w:val="0"/>
           <w:numId w:val="2"/>
         </w:numPr>
+        <w:ind w:left="1428" w:right="0" w:hanging="360"/>
         <w:rPr/>
       </w:pPr>
       <w:r>
@@ -279,6 +280,7 @@
           <w:ilvl w:val="0"/>
           <w:numId w:val="2"/>
         </w:numPr>
+        <w:ind w:left="1428" w:right="0" w:hanging="360"/>
         <w:rPr/>
       </w:pPr>
       <w:r>
@@ -293,6 +295,7 @@
           <w:ilvl w:val="0"/>
           <w:numId w:val="2"/>
         </w:numPr>
+        <w:ind w:left="1428" w:right="0" w:hanging="360"/>
         <w:rPr/>
       </w:pPr>
       <w:r>
@@ -307,6 +310,7 @@
           <w:ilvl w:val="0"/>
           <w:numId w:val="2"/>
         </w:numPr>
+        <w:ind w:left="1428" w:right="0" w:hanging="360"/>
         <w:rPr/>
       </w:pPr>
       <w:r>
@@ -321,6 +325,7 @@
           <w:ilvl w:val="0"/>
           <w:numId w:val="2"/>
         </w:numPr>
+        <w:ind w:left="1428" w:right="0" w:hanging="360"/>
         <w:rPr/>
       </w:pPr>
       <w:r>
@@ -4122,6 +4127,7 @@
           <w:ilvl w:val="0"/>
           <w:numId w:val="2"/>
         </w:numPr>
+        <w:ind w:left="1428" w:right="0" w:hanging="360"/>
         <w:rPr>
           <w:lang w:val="en-US"/>
         </w:rPr>
@@ -4140,6 +4146,7 @@
           <w:ilvl w:val="0"/>
           <w:numId w:val="2"/>
         </w:numPr>
+        <w:ind w:left="1428" w:right="0" w:hanging="360"/>
         <w:rPr>
           <w:lang w:val="en-US"/>
         </w:rPr>
@@ -4158,6 +4165,7 @@
           <w:ilvl w:val="0"/>
           <w:numId w:val="2"/>
         </w:numPr>
+        <w:ind w:left="1428" w:right="0" w:hanging="360"/>
         <w:rPr>
           <w:lang w:val="en-US"/>
         </w:rPr>
@@ -6510,6 +6518,7 @@
           <w:ilvl w:val="0"/>
           <w:numId w:val="12"/>
         </w:numPr>
+        <w:ind w:left="1503" w:right="0" w:hanging="360"/>
         <w:rPr/>
       </w:pPr>
       <w:r>
@@ -6531,6 +6540,7 @@
           <w:ilvl w:val="0"/>
           <w:numId w:val="12"/>
         </w:numPr>
+        <w:ind w:left="1503" w:right="0" w:hanging="360"/>
         <w:rPr/>
       </w:pPr>
       <w:r>
@@ -6552,6 +6562,7 @@
           <w:ilvl w:val="0"/>
           <w:numId w:val="12"/>
         </w:numPr>
+        <w:ind w:left="1503" w:right="0" w:hanging="360"/>
         <w:rPr/>
       </w:pPr>
       <w:r>
@@ -6575,6 +6586,7 @@
           <w:ilvl w:val="0"/>
           <w:numId w:val="12"/>
         </w:numPr>
+        <w:ind w:left="1503" w:right="0" w:hanging="360"/>
         <w:rPr/>
       </w:pPr>
       <w:r>
@@ -6598,6 +6610,7 @@
           <w:ilvl w:val="0"/>
           <w:numId w:val="12"/>
         </w:numPr>
+        <w:ind w:left="1503" w:right="0" w:hanging="360"/>
         <w:rPr>
           <w:lang w:val="en-US"/>
         </w:rPr>
@@ -7369,6 +7382,7 @@
           <w:ilvl w:val="0"/>
           <w:numId w:val="13"/>
         </w:numPr>
+        <w:ind w:left="720" w:right="0" w:hanging="360"/>
         <w:rPr>
           <w:lang w:val="en-US"/>
         </w:rPr>
@@ -7512,6 +7526,7 @@
           <w:ilvl w:val="0"/>
           <w:numId w:val="14"/>
         </w:numPr>
+        <w:ind w:left="720" w:right="0" w:hanging="360"/>
         <w:rPr/>
       </w:pPr>
       <w:r>
@@ -7526,6 +7541,7 @@
           <w:ilvl w:val="0"/>
           <w:numId w:val="14"/>
         </w:numPr>
+        <w:ind w:left="720" w:right="0" w:hanging="360"/>
         <w:rPr/>
       </w:pPr>
       <w:r>
@@ -7540,6 +7556,7 @@
           <w:ilvl w:val="0"/>
           <w:numId w:val="14"/>
         </w:numPr>
+        <w:ind w:left="720" w:right="0" w:hanging="360"/>
         <w:rPr>
           <w:lang w:val="en-US"/>
         </w:rPr>
@@ -7558,6 +7575,7 @@
           <w:ilvl w:val="0"/>
           <w:numId w:val="14"/>
         </w:numPr>
+        <w:ind w:left="720" w:right="0" w:hanging="360"/>
         <w:jc w:val="center"/>
         <w:rPr>
           <w:b/>
@@ -7582,6 +7600,7 @@
           <w:ilvl w:val="0"/>
           <w:numId w:val="14"/>
         </w:numPr>
+        <w:ind w:left="720" w:right="0" w:hanging="360"/>
         <w:rPr>
           <w:lang w:val="en-US"/>
         </w:rPr>
@@ -8479,29 +8498,127 @@
         <w:rPr>
           <w:lang w:val="en-US"/>
         </w:rPr>
-      </w:r>
-    </w:p>
-    <w:p>
-      <w:pPr>
-        <w:pStyle w:val="Normal"/>
-        <w:rPr>
-          <w:lang w:val="en-US"/>
-        </w:rPr>
-      </w:pPr>
-      <w:r>
+        <w:t>Data generation with a 30% cutoff</w:t>
+      </w:r>
+    </w:p>
+    <w:p>
+      <w:pPr>
+        <w:pStyle w:val="Normal"/>
+        <w:rPr>
+          <w:lang w:val="en-US"/>
+        </w:rPr>
+      </w:pPr>
+      <w:r>
+        <w:rPr>
+          <w:lang w:val="en-US"/>
+        </w:rPr>
+      </w:r>
+    </w:p>
+    <w:p>
+      <w:pPr>
+        <w:pStyle w:val="Normal"/>
+        <w:rPr>
+          <w:lang w:val="en-US"/>
+        </w:rPr>
+      </w:pPr>
+      <w:r>
+        <w:rPr>
+          <w:lang w:val="en-US"/>
+        </w:rPr>
+        <w:t>Effect of noise in ridge regression, used noise level is 10E-3 according to Elena.</w:t>
+      </w:r>
+    </w:p>
+    <w:p>
+      <w:pPr>
+        <w:pStyle w:val="Normal"/>
+        <w:rPr>
+          <w:lang w:val="en-US"/>
+        </w:rPr>
+      </w:pPr>
+      <w:r>
+        <w:rPr>
+          <w:lang w:val="en-US"/>
+        </w:rPr>
+      </w:r>
+    </w:p>
+    <w:p>
+      <w:pPr>
+        <w:pStyle w:val="Normal"/>
+        <w:rPr>
+          <w:lang w:val="en-US"/>
+        </w:rPr>
+      </w:pPr>
+      <w:r>
+        <w:rPr>
+          <w:lang w:val="en-US"/>
+        </w:rPr>
+        <w:t xml:space="preserve">Recreating optics is nearly complete!!! </w:t>
+      </w:r>
+    </w:p>
+    <w:p>
+      <w:pPr>
+        <w:pStyle w:val="Normal"/>
+        <w:rPr>
+          <w:lang w:val="en-US"/>
+        </w:rPr>
+      </w:pPr>
+      <w:r>
+        <w:rPr>
+          <w:lang w:val="en-US"/>
+        </w:rPr>
+        <w:t>e simulated normalized dispersion deviations,</w:t>
+      </w:r>
+    </w:p>
+    <w:p>
+      <w:pPr>
+        <w:pStyle w:val="Normal"/>
+        <w:rPr>
+          <w:lang w:val="en-US"/>
+        </w:rPr>
+      </w:pPr>
+      <w:r>
+        <w:rPr>
+          <w:lang w:val="en-US"/>
+        </w:rPr>
+      </w:r>
+    </w:p>
+    <w:p>
+      <w:pPr>
+        <w:pStyle w:val="Normal"/>
+        <w:rPr>
+          <w:lang w:val="en-US"/>
+        </w:rPr>
+      </w:pPr>
+      <w:r>
+        <w:rPr>
+          <w:lang w:val="en-US"/>
+        </w:rPr>
+      </w:r>
+    </w:p>
+    <w:p>
+      <w:pPr>
+        <w:pStyle w:val="Normal"/>
+        <w:rPr>
+          <w:lang w:val="en-US"/>
+        </w:rPr>
+      </w:pPr>
+      <w:r>
+        <w:rPr>
+          <w:lang w:val="en-US"/>
+        </w:rPr>
         <w:drawing>
-          <wp:anchor behindDoc="0" distT="0" distB="0" distL="0" distR="0" simplePos="0" locked="0" layoutInCell="0" allowOverlap="1" relativeHeight="19">
+          <wp:anchor behindDoc="0" distT="0" distB="0" distL="0" distR="0" simplePos="0" locked="0" layoutInCell="0" allowOverlap="1" relativeHeight="21">
             <wp:simplePos x="0" y="0"/>
             <wp:positionH relativeFrom="column">
-              <wp:posOffset>294005</wp:posOffset>
+              <wp:posOffset>-400050</wp:posOffset>
             </wp:positionH>
             <wp:positionV relativeFrom="paragraph">
-              <wp:posOffset>314325</wp:posOffset>
+              <wp:posOffset>71120</wp:posOffset>
             </wp:positionV>
-            <wp:extent cx="2355215" cy="3364230"/>
+            <wp:extent cx="3452495" cy="2586990"/>
             <wp:effectExtent l="0" t="0" r="0" b="0"/>
             <wp:wrapSquare wrapText="largest"/>
-            <wp:docPr id="18" name="Image15" descr=""/>
+            <wp:docPr id="18" name="Image17" descr=""/>
             <wp:cNvGraphicFramePr>
               <a:graphicFrameLocks xmlns:a="http://schemas.openxmlformats.org/drawingml/2006/main" noChangeAspect="1"/>
             </wp:cNvGraphicFramePr>
@@ -8509,161 +8626,13 @@
               <a:graphicData uri="http://schemas.openxmlformats.org/drawingml/2006/picture">
                 <pic:pic xmlns:pic="http://schemas.openxmlformats.org/drawingml/2006/picture">
                   <pic:nvPicPr>
-                    <pic:cNvPr id="18" name="Image15" descr=""/>
+                    <pic:cNvPr id="18" name="Image17" descr=""/>
                     <pic:cNvPicPr>
                       <a:picLocks noChangeAspect="1" noChangeArrowheads="1"/>
                     </pic:cNvPicPr>
                   </pic:nvPicPr>
                   <pic:blipFill>
                     <a:blip r:embed="rId20"/>
-                    <a:stretch>
-                      <a:fillRect/>
-                    </a:stretch>
-                  </pic:blipFill>
-                  <pic:spPr bwMode="auto">
-                    <a:xfrm>
-                      <a:off x="0" y="0"/>
-                      <a:ext cx="2355215" cy="3364230"/>
-                    </a:xfrm>
-                    <a:prstGeom prst="rect">
-                      <a:avLst/>
-                    </a:prstGeom>
-                  </pic:spPr>
-                </pic:pic>
-              </a:graphicData>
-            </a:graphic>
-          </wp:anchor>
-        </w:drawing>
-        <w:drawing>
-          <wp:anchor behindDoc="0" distT="0" distB="0" distL="0" distR="0" simplePos="0" locked="0" layoutInCell="0" allowOverlap="1" relativeHeight="20">
-            <wp:simplePos x="0" y="0"/>
-            <wp:positionH relativeFrom="column">
-              <wp:posOffset>2648585</wp:posOffset>
-            </wp:positionH>
-            <wp:positionV relativeFrom="paragraph">
-              <wp:posOffset>338455</wp:posOffset>
-            </wp:positionV>
-            <wp:extent cx="2338070" cy="3340100"/>
-            <wp:effectExtent l="0" t="0" r="0" b="0"/>
-            <wp:wrapSquare wrapText="largest"/>
-            <wp:docPr id="19" name="Image16" descr=""/>
-            <wp:cNvGraphicFramePr>
-              <a:graphicFrameLocks xmlns:a="http://schemas.openxmlformats.org/drawingml/2006/main" noChangeAspect="1"/>
-            </wp:cNvGraphicFramePr>
-            <a:graphic xmlns:a="http://schemas.openxmlformats.org/drawingml/2006/main">
-              <a:graphicData uri="http://schemas.openxmlformats.org/drawingml/2006/picture">
-                <pic:pic xmlns:pic="http://schemas.openxmlformats.org/drawingml/2006/picture">
-                  <pic:nvPicPr>
-                    <pic:cNvPr id="19" name="Image16" descr=""/>
-                    <pic:cNvPicPr>
-                      <a:picLocks noChangeAspect="1" noChangeArrowheads="1"/>
-                    </pic:cNvPicPr>
-                  </pic:nvPicPr>
-                  <pic:blipFill>
-                    <a:blip r:embed="rId21"/>
-                    <a:stretch>
-                      <a:fillRect/>
-                    </a:stretch>
-                  </pic:blipFill>
-                  <pic:spPr bwMode="auto">
-                    <a:xfrm>
-                      <a:off x="0" y="0"/>
-                      <a:ext cx="2338070" cy="3340100"/>
-                    </a:xfrm>
-                    <a:prstGeom prst="rect">
-                      <a:avLst/>
-                    </a:prstGeom>
-                  </pic:spPr>
-                </pic:pic>
-              </a:graphicData>
-            </a:graphic>
-          </wp:anchor>
-        </w:drawing>
-      </w:r>
-      <w:r>
-        <w:rPr>
-          <w:lang w:val="en-US"/>
-        </w:rPr>
-        <w:t>Generate data with a 30% threshold.</w:t>
-      </w:r>
-    </w:p>
-    <w:p>
-      <w:pPr>
-        <w:pStyle w:val="Normal"/>
-        <w:rPr>
-          <w:lang w:val="en-US"/>
-        </w:rPr>
-      </w:pPr>
-      <w:r>
-        <w:rPr>
-          <w:lang w:val="en-US"/>
-        </w:rPr>
-      </w:r>
-    </w:p>
-    <w:p>
-      <w:pPr>
-        <w:pStyle w:val="Normal"/>
-        <w:rPr>
-          <w:lang w:val="en-US"/>
-        </w:rPr>
-      </w:pPr>
-      <w:r>
-        <w:rPr>
-          <w:lang w:val="en-US"/>
-        </w:rPr>
-      </w:r>
-    </w:p>
-    <w:p>
-      <w:pPr>
-        <w:pStyle w:val="Normal"/>
-        <w:rPr>
-          <w:lang w:val="en-US"/>
-        </w:rPr>
-      </w:pPr>
-      <w:r>
-        <w:rPr>
-          <w:lang w:val="en-US"/>
-        </w:rPr>
-      </w:r>
-    </w:p>
-    <w:p>
-      <w:pPr>
-        <w:pStyle w:val="Normal"/>
-        <w:rPr>
-          <w:lang w:val="en-US"/>
-        </w:rPr>
-      </w:pPr>
-      <w:r>
-        <w:rPr>
-          <w:lang w:val="en-US"/>
-        </w:rPr>
-        <w:drawing>
-          <wp:anchor behindDoc="0" distT="0" distB="0" distL="0" distR="0" simplePos="0" locked="0" layoutInCell="0" allowOverlap="1" relativeHeight="21">
-            <wp:simplePos x="0" y="0"/>
-            <wp:positionH relativeFrom="column">
-              <wp:posOffset>-581025</wp:posOffset>
-            </wp:positionH>
-            <wp:positionV relativeFrom="paragraph">
-              <wp:posOffset>-209550</wp:posOffset>
-            </wp:positionV>
-            <wp:extent cx="3452495" cy="2586990"/>
-            <wp:effectExtent l="0" t="0" r="0" b="0"/>
-            <wp:wrapSquare wrapText="largest"/>
-            <wp:docPr id="20" name="Image17" descr=""/>
-            <wp:cNvGraphicFramePr>
-              <a:graphicFrameLocks xmlns:a="http://schemas.openxmlformats.org/drawingml/2006/main" noChangeAspect="1"/>
-            </wp:cNvGraphicFramePr>
-            <a:graphic xmlns:a="http://schemas.openxmlformats.org/drawingml/2006/main">
-              <a:graphicData uri="http://schemas.openxmlformats.org/drawingml/2006/picture">
-                <pic:pic xmlns:pic="http://schemas.openxmlformats.org/drawingml/2006/picture">
-                  <pic:nvPicPr>
-                    <pic:cNvPr id="20" name="Image17" descr=""/>
-                    <pic:cNvPicPr>
-                      <a:picLocks noChangeAspect="1" noChangeArrowheads="1"/>
-                    </pic:cNvPicPr>
-                  </pic:nvPicPr>
-                  <pic:blipFill>
-                    <a:blip r:embed="rId22"/>
                     <a:stretch>
                       <a:fillRect/>
                     </a:stretch>
@@ -8686,15 +8655,15 @@
           <wp:anchor behindDoc="0" distT="0" distB="0" distL="0" distR="0" simplePos="0" locked="0" layoutInCell="0" allowOverlap="1" relativeHeight="22">
             <wp:simplePos x="0" y="0"/>
             <wp:positionH relativeFrom="column">
-              <wp:posOffset>2680970</wp:posOffset>
+              <wp:posOffset>2899410</wp:posOffset>
             </wp:positionH>
             <wp:positionV relativeFrom="paragraph">
-              <wp:posOffset>-209550</wp:posOffset>
+              <wp:posOffset>113030</wp:posOffset>
             </wp:positionV>
             <wp:extent cx="3397250" cy="2545080"/>
             <wp:effectExtent l="0" t="0" r="0" b="0"/>
             <wp:wrapSquare wrapText="largest"/>
-            <wp:docPr id="21" name="Image18" descr=""/>
+            <wp:docPr id="19" name="Image18" descr=""/>
             <wp:cNvGraphicFramePr>
               <a:graphicFrameLocks xmlns:a="http://schemas.openxmlformats.org/drawingml/2006/main" noChangeAspect="1"/>
             </wp:cNvGraphicFramePr>
@@ -8702,13 +8671,13 @@
               <a:graphicData uri="http://schemas.openxmlformats.org/drawingml/2006/picture">
                 <pic:pic xmlns:pic="http://schemas.openxmlformats.org/drawingml/2006/picture">
                   <pic:nvPicPr>
-                    <pic:cNvPr id="21" name="Image18" descr=""/>
+                    <pic:cNvPr id="19" name="Image18" descr=""/>
                     <pic:cNvPicPr>
                       <a:picLocks noChangeAspect="1" noChangeArrowheads="1"/>
                     </pic:cNvPicPr>
                   </pic:nvPicPr>
                   <pic:blipFill>
-                    <a:blip r:embed="rId23"/>
+                    <a:blip r:embed="rId21"/>
                     <a:stretch>
                       <a:fillRect/>
                     </a:stretch>
@@ -8740,48 +8709,264 @@
         <w:rPr>
           <w:lang w:val="en-US"/>
         </w:rPr>
-        <w:t>Effect of noise in ridge regression, used noise level is 10E-3 according to Elena.</w:t>
-      </w:r>
-    </w:p>
-    <w:p>
-      <w:pPr>
-        <w:pStyle w:val="Normal"/>
-        <w:rPr>
-          <w:lang w:val="en-US"/>
-        </w:rPr>
-      </w:pPr>
-      <w:r>
-        <w:rPr>
-          <w:lang w:val="en-US"/>
-        </w:rPr>
-      </w:r>
-    </w:p>
-    <w:p>
-      <w:pPr>
-        <w:pStyle w:val="Normal"/>
-        <w:rPr>
-          <w:lang w:val="en-US"/>
-        </w:rPr>
-      </w:pPr>
-      <w:r>
-        <w:rPr>
-          <w:lang w:val="en-US"/>
-        </w:rPr>
-        <w:t xml:space="preserve">Recreating optics is nearly complete!!! </w:t>
-      </w:r>
-    </w:p>
-    <w:p>
-      <w:pPr>
-        <w:pStyle w:val="Normal"/>
-        <w:rPr>
-          <w:lang w:val="en-US"/>
-        </w:rPr>
-      </w:pPr>
-      <w:r>
-        <w:rPr>
-          <w:lang w:val="en-US"/>
-        </w:rPr>
-        <w:t>e simulated normalized dispersion deviations,</w:t>
+      </w:r>
+    </w:p>
+    <w:p>
+      <w:pPr>
+        <w:pStyle w:val="Normal"/>
+        <w:rPr>
+          <w:lang w:val="en-US"/>
+        </w:rPr>
+      </w:pPr>
+      <w:r>
+        <w:rPr>
+          <w:lang w:val="en-US"/>
+        </w:rPr>
+      </w:r>
+    </w:p>
+    <w:p>
+      <w:pPr>
+        <w:pStyle w:val="Normal"/>
+        <w:rPr>
+          <w:lang w:val="en-US"/>
+        </w:rPr>
+      </w:pPr>
+      <w:r>
+        <w:rPr>
+          <w:lang w:val="en-US"/>
+        </w:rPr>
+      </w:r>
+    </w:p>
+    <w:p>
+      <w:pPr>
+        <w:pStyle w:val="Normal"/>
+        <w:rPr>
+          <w:lang w:val="en-US"/>
+        </w:rPr>
+      </w:pPr>
+      <w:r>
+        <w:rPr>
+          <w:lang w:val="en-US"/>
+        </w:rPr>
+      </w:r>
+    </w:p>
+    <w:p>
+      <w:pPr>
+        <w:pStyle w:val="Normal"/>
+        <w:rPr>
+          <w:lang w:val="en-US"/>
+        </w:rPr>
+      </w:pPr>
+      <w:r>
+        <w:rPr>
+          <w:lang w:val="en-US"/>
+        </w:rPr>
+      </w:r>
+    </w:p>
+    <w:p>
+      <w:pPr>
+        <w:pStyle w:val="Normal"/>
+        <w:rPr>
+          <w:lang w:val="en-US"/>
+        </w:rPr>
+      </w:pPr>
+      <w:r>
+        <w:rPr/>
+      </w:r>
+    </w:p>
+    <w:p>
+      <w:pPr>
+        <w:pStyle w:val="Normal"/>
+        <w:rPr>
+          <w:lang w:val="en-US"/>
+        </w:rPr>
+      </w:pPr>
+      <w:r>
+        <w:rPr/>
+      </w:r>
+    </w:p>
+    <w:p>
+      <w:pPr>
+        <w:pStyle w:val="Normal"/>
+        <w:rPr>
+          <w:lang w:val="en-US"/>
+        </w:rPr>
+      </w:pPr>
+      <w:r>
+        <w:rPr/>
+      </w:r>
+    </w:p>
+    <w:p>
+      <w:pPr>
+        <w:pStyle w:val="Normal"/>
+        <w:rPr>
+          <w:lang w:val="en-US"/>
+        </w:rPr>
+      </w:pPr>
+      <w:r>
+        <w:rPr/>
+      </w:r>
+    </w:p>
+    <w:p>
+      <w:pPr>
+        <w:pStyle w:val="Normal"/>
+        <w:rPr>
+          <w:lang w:val="en-US"/>
+        </w:rPr>
+      </w:pPr>
+      <w:r>
+        <w:rPr/>
+      </w:r>
+    </w:p>
+    <w:p>
+      <w:pPr>
+        <w:pStyle w:val="Normal"/>
+        <w:rPr>
+          <w:lang w:val="en-US"/>
+        </w:rPr>
+      </w:pPr>
+      <w:r>
+        <w:rPr/>
+      </w:r>
+    </w:p>
+    <w:p>
+      <w:pPr>
+        <w:pStyle w:val="Normal"/>
+        <w:rPr>
+          <w:lang w:val="en-US"/>
+        </w:rPr>
+      </w:pPr>
+      <w:r>
+        <w:rPr>
+          <w:lang w:val="en-US"/>
+        </w:rPr>
+        <w:drawing>
+          <wp:anchor behindDoc="0" distT="0" distB="0" distL="0" distR="0" simplePos="0" locked="0" layoutInCell="0" allowOverlap="1" relativeHeight="19">
+            <wp:simplePos x="0" y="0"/>
+            <wp:positionH relativeFrom="column">
+              <wp:posOffset>-690245</wp:posOffset>
+            </wp:positionH>
+            <wp:positionV relativeFrom="paragraph">
+              <wp:posOffset>154940</wp:posOffset>
+            </wp:positionV>
+            <wp:extent cx="3683635" cy="5262245"/>
+            <wp:effectExtent l="0" t="0" r="0" b="0"/>
+            <wp:wrapSquare wrapText="largest"/>
+            <wp:docPr id="20" name="Image15" descr=""/>
+            <wp:cNvGraphicFramePr>
+              <a:graphicFrameLocks xmlns:a="http://schemas.openxmlformats.org/drawingml/2006/main" noChangeAspect="1"/>
+            </wp:cNvGraphicFramePr>
+            <a:graphic xmlns:a="http://schemas.openxmlformats.org/drawingml/2006/main">
+              <a:graphicData uri="http://schemas.openxmlformats.org/drawingml/2006/picture">
+                <pic:pic xmlns:pic="http://schemas.openxmlformats.org/drawingml/2006/picture">
+                  <pic:nvPicPr>
+                    <pic:cNvPr id="20" name="Image15" descr=""/>
+                    <pic:cNvPicPr>
+                      <a:picLocks noChangeAspect="1" noChangeArrowheads="1"/>
+                    </pic:cNvPicPr>
+                  </pic:nvPicPr>
+                  <pic:blipFill>
+                    <a:blip r:embed="rId22"/>
+                    <a:stretch>
+                      <a:fillRect/>
+                    </a:stretch>
+                  </pic:blipFill>
+                  <pic:spPr bwMode="auto">
+                    <a:xfrm>
+                      <a:off x="0" y="0"/>
+                      <a:ext cx="3683635" cy="5262245"/>
+                    </a:xfrm>
+                    <a:prstGeom prst="rect">
+                      <a:avLst/>
+                    </a:prstGeom>
+                  </pic:spPr>
+                </pic:pic>
+              </a:graphicData>
+            </a:graphic>
+          </wp:anchor>
+        </w:drawing>
+        <w:drawing>
+          <wp:anchor behindDoc="0" distT="0" distB="0" distL="0" distR="0" simplePos="0" locked="0" layoutInCell="0" allowOverlap="1" relativeHeight="20">
+            <wp:simplePos x="0" y="0"/>
+            <wp:positionH relativeFrom="column">
+              <wp:posOffset>2569845</wp:posOffset>
+            </wp:positionH>
+            <wp:positionV relativeFrom="paragraph">
+              <wp:posOffset>246380</wp:posOffset>
+            </wp:positionV>
+            <wp:extent cx="3512185" cy="5017135"/>
+            <wp:effectExtent l="0" t="0" r="0" b="0"/>
+            <wp:wrapSquare wrapText="largest"/>
+            <wp:docPr id="21" name="Image16" descr=""/>
+            <wp:cNvGraphicFramePr>
+              <a:graphicFrameLocks xmlns:a="http://schemas.openxmlformats.org/drawingml/2006/main" noChangeAspect="1"/>
+            </wp:cNvGraphicFramePr>
+            <a:graphic xmlns:a="http://schemas.openxmlformats.org/drawingml/2006/main">
+              <a:graphicData uri="http://schemas.openxmlformats.org/drawingml/2006/picture">
+                <pic:pic xmlns:pic="http://schemas.openxmlformats.org/drawingml/2006/picture">
+                  <pic:nvPicPr>
+                    <pic:cNvPr id="21" name="Image16" descr=""/>
+                    <pic:cNvPicPr>
+                      <a:picLocks noChangeAspect="1" noChangeArrowheads="1"/>
+                    </pic:cNvPicPr>
+                  </pic:nvPicPr>
+                  <pic:blipFill>
+                    <a:blip r:embed="rId23"/>
+                    <a:stretch>
+                      <a:fillRect/>
+                    </a:stretch>
+                  </pic:blipFill>
+                  <pic:spPr bwMode="auto">
+                    <a:xfrm>
+                      <a:off x="0" y="0"/>
+                      <a:ext cx="3512185" cy="5017135"/>
+                    </a:xfrm>
+                    <a:prstGeom prst="rect">
+                      <a:avLst/>
+                    </a:prstGeom>
+                  </pic:spPr>
+                </pic:pic>
+              </a:graphicData>
+            </a:graphic>
+          </wp:anchor>
+        </w:drawing>
+      </w:r>
+    </w:p>
+    <w:p>
+      <w:pPr>
+        <w:pStyle w:val="Normal"/>
+        <w:rPr>
+          <w:lang w:val="en-US"/>
+        </w:rPr>
+      </w:pPr>
+      <w:r>
+        <w:rPr>
+          <w:lang w:val="en-US"/>
+        </w:rPr>
+      </w:r>
+    </w:p>
+    <w:p>
+      <w:pPr>
+        <w:pStyle w:val="Normal"/>
+        <w:rPr>
+          <w:lang w:val="en-US"/>
+        </w:rPr>
+      </w:pPr>
+      <w:r>
+        <w:rPr>
+          <w:lang w:val="en-US"/>
+        </w:rPr>
+      </w:r>
+    </w:p>
+    <w:p>
+      <w:pPr>
+        <w:pStyle w:val="Normal"/>
+        <w:rPr>
+          <w:lang w:val="en-US"/>
+        </w:rPr>
+      </w:pPr>
+      <w:r>
+        <w:rPr/>
       </w:r>
     </w:p>
     <w:p>
@@ -8838,21 +9023,7 @@
           <w:b/>
           <w:lang w:val="en-US"/>
         </w:rPr>
-        <w:t>Result</w:t>
-      </w:r>
-      <w:r>
-        <w:rPr>
-          <w:b/>
-          <w:lang w:val="en-US"/>
-        </w:rPr>
-        <w:t>s</w:t>
-      </w:r>
-      <w:r>
-        <w:rPr>
-          <w:b/>
-          <w:lang w:val="en-US"/>
-        </w:rPr>
-        <w:t xml:space="preserve"> 30cm</w:t>
+        <w:t>Results 30cm</w:t>
       </w:r>
       <w:bookmarkStart w:id="0" w:name="_GoBack"/>
       <w:bookmarkEnd w:id="0"/>
@@ -8861,14 +9032,7 @@
           <w:b/>
           <w:lang w:val="en-US"/>
         </w:rPr>
-        <w:t xml:space="preserve">, ridge, 10e-3 noise </w:t>
-      </w:r>
-      <w:r>
-        <w:rPr>
-          <w:b/>
-          <w:lang w:val="en-US"/>
-        </w:rPr>
-        <w:t>for phase and disp</w:t>
+        <w:t>, ridge, 10e-3 noise for phase and disp</w:t>
       </w:r>
     </w:p>
     <w:p>
@@ -8950,14 +9114,7 @@
           <w:b/>
           <w:bCs/>
         </w:rPr>
-        <w:t xml:space="preserve">Results 30cm+bb30, ridge 10e-3 noise </w:t>
-      </w:r>
-      <w:r>
-        <w:rPr>
-          <w:b/>
-          <w:bCs/>
-        </w:rPr>
-        <w:t>for phase and disp</w:t>
+        <w:t>Results 30cm+bb30, ridge 10e-3 noise for phase and disp</w:t>
       </w:r>
     </w:p>
     <w:p>
@@ -9666,28 +9823,7 @@
           <w:b w:val="false"/>
           <w:bCs w:val="false"/>
         </w:rPr>
-        <w:t xml:space="preserve">Bug found, WRONG NOMINAL </w:t>
-      </w:r>
-      <w:r>
-        <w:rPr>
-          <w:b w:val="false"/>
-          <w:bCs w:val="false"/>
-        </w:rPr>
-        <w:t>(using 45cm instead of 30cm)</w:t>
-      </w:r>
-      <w:r>
-        <w:rPr>
-          <w:b w:val="false"/>
-          <w:bCs w:val="false"/>
-        </w:rPr>
-        <w:t xml:space="preserve"> for BB30 data, </w:t>
-      </w:r>
-      <w:r>
-        <w:rPr>
-          <w:b w:val="false"/>
-          <w:bCs w:val="false"/>
-        </w:rPr>
-        <w:t>testing with correct nominal, still no improvement</w:t>
+        <w:t>Bug found, WRONG NOMINAL (using 45cm instead of 30cm) for BB30 data, testing with correct nominal, still no improvement</w:t>
       </w:r>
     </w:p>
     <w:p>
@@ -9796,14 +9932,7 @@
           <w:b w:val="false"/>
           <w:bCs w:val="false"/>
         </w:rPr>
-        <w:t xml:space="preserve">This is without adding the dipole errors in the reconstruction </w:t>
-      </w:r>
-      <w:r>
-        <w:rPr>
-          <w:b w:val="false"/>
-          <w:bCs w:val="false"/>
-        </w:rPr>
-        <w:t>and without tuning an dipole</w:t>
+        <w:t>This is without adding the dipole errors in the reconstruction and without tuning an dipole</w:t>
       </w:r>
     </w:p>
     <w:p>
@@ -9869,21 +9998,7 @@
           <w:b w:val="false"/>
           <w:bCs w:val="false"/>
         </w:rPr>
-        <w:t xml:space="preserve">The mqts </w:t>
-      </w:r>
-      <w:r>
-        <w:rPr>
-          <w:b w:val="false"/>
-          <w:bCs w:val="false"/>
-        </w:rPr>
-        <w:t>errors</w:t>
-      </w:r>
-      <w:r>
-        <w:rPr>
-          <w:b w:val="false"/>
-          <w:bCs w:val="false"/>
-        </w:rPr>
-        <w:t xml:space="preserve"> can not be cero!!</w:t>
+        <w:t>The mqts errors can not be cero!!</w:t>
       </w:r>
     </w:p>
     <w:p>
@@ -9900,29 +10015,758 @@
           <w:b w:val="false"/>
           <w:bCs w:val="false"/>
         </w:rPr>
-        <w:t xml:space="preserve">Introducing the mqt predicted by the ml algorithm, </w:t>
-      </w:r>
-      <w:r>
-        <w:rPr>
+        <w:t xml:space="preserve">Introducing the mqt predicted by the ml algorithm, but we need the absolute value of the error, and also </w:t>
+      </w:r>
+    </w:p>
+    <w:p>
+      <w:pPr>
+        <w:pStyle w:val="Normal"/>
+        <w:rPr>
+          <w:b w:val="false"/>
           <w:b w:val="false"/>
           <w:bCs w:val="false"/>
         </w:rPr>
-        <w:t xml:space="preserve">but we need the absolute value of the error, and also </w:t>
-      </w:r>
-    </w:p>
-    <w:p>
-      <w:pPr>
-        <w:pStyle w:val="Normal"/>
-        <w:rPr>
-          <w:b/>
-          <w:b/>
-          <w:bCs/>
-        </w:rPr>
-      </w:pPr>
-      <w:r>
-        <w:rPr>
-          <w:b/>
-          <w:bCs/>
+      </w:pPr>
+      <w:r>
+        <w:rPr/>
+      </w:r>
+    </w:p>
+    <w:p>
+      <w:pPr>
+        <w:pStyle w:val="Normal"/>
+        <w:rPr>
+          <w:b w:val="false"/>
+          <w:b w:val="false"/>
+          <w:bCs w:val="false"/>
+        </w:rPr>
+      </w:pPr>
+      <w:r>
+        <w:rPr>
+          <w:b w:val="false"/>
+          <w:bCs w:val="false"/>
+        </w:rPr>
+        <w:t>08/05/23</w:t>
+      </w:r>
+    </w:p>
+    <w:p>
+      <w:pPr>
+        <w:pStyle w:val="Normal"/>
+        <w:rPr>
+          <w:b w:val="false"/>
+          <w:b w:val="false"/>
+          <w:bCs w:val="false"/>
+        </w:rPr>
+      </w:pPr>
+      <w:r>
+        <w:rPr>
+          <w:b w:val="false"/>
+          <w:bCs w:val="false"/>
+        </w:rPr>
+        <w:t xml:space="preserve">New test sample for reconstruction seed = 1 </w:t>
+      </w:r>
+      <w:r>
+        <w:rPr>
+          <w:b w:val="false"/>
+          <w:bCs w:val="false"/>
+        </w:rPr>
+        <w:t>using the  tfs data straight from data generation</w:t>
+      </w:r>
+    </w:p>
+    <w:p>
+      <w:pPr>
+        <w:pStyle w:val="Normal"/>
+        <w:rPr>
+          <w:b/>
+          <w:b/>
+          <w:bCs/>
+        </w:rPr>
+      </w:pPr>
+      <w:r>
+        <w:rPr>
+          <w:b/>
+          <w:bCs/>
+        </w:rPr>
+      </w:r>
+    </w:p>
+    <w:p>
+      <w:pPr>
+        <w:pStyle w:val="Normal"/>
+        <w:rPr>
+          <w:b/>
+          <w:b/>
+          <w:bCs/>
+        </w:rPr>
+      </w:pPr>
+      <w:r>
+        <w:rPr>
+          <w:b/>
+          <w:bCs/>
+        </w:rPr>
+      </w:r>
+    </w:p>
+    <w:p>
+      <w:pPr>
+        <w:pStyle w:val="Normal"/>
+        <w:rPr>
+          <w:b/>
+          <w:b/>
+          <w:bCs/>
+        </w:rPr>
+      </w:pPr>
+      <w:r>
+        <w:rPr>
+          <w:b/>
+          <w:bCs/>
+        </w:rPr>
+        <w:t>REAL</w:t>
+        <w:tab/>
+        <w:tab/>
+        <w:tab/>
+        <w:tab/>
+        <w:tab/>
+        <w:tab/>
+        <w:tab/>
+        <w:t>RECONSTRUCTION</w:t>
+      </w:r>
+    </w:p>
+    <w:p>
+      <w:pPr>
+        <w:pStyle w:val="Normal"/>
+        <w:rPr>
+          <w:b/>
+          <w:b/>
+          <w:bCs/>
+        </w:rPr>
+      </w:pPr>
+      <w:r>
+        <w:rPr>
+          <w:b/>
+          <w:bCs/>
+        </w:rPr>
+        <w:drawing>
+          <wp:anchor behindDoc="0" distT="0" distB="0" distL="0" distR="0" simplePos="0" locked="0" layoutInCell="0" allowOverlap="1" relativeHeight="29">
+            <wp:simplePos x="0" y="0"/>
+            <wp:positionH relativeFrom="column">
+              <wp:posOffset>-126365</wp:posOffset>
+            </wp:positionH>
+            <wp:positionV relativeFrom="paragraph">
+              <wp:posOffset>25400</wp:posOffset>
+            </wp:positionV>
+            <wp:extent cx="2901315" cy="2425065"/>
+            <wp:effectExtent l="0" t="0" r="0" b="0"/>
+            <wp:wrapSquare wrapText="largest"/>
+            <wp:docPr id="28" name="Image25" descr=""/>
+            <wp:cNvGraphicFramePr>
+              <a:graphicFrameLocks xmlns:a="http://schemas.openxmlformats.org/drawingml/2006/main" noChangeAspect="1"/>
+            </wp:cNvGraphicFramePr>
+            <a:graphic xmlns:a="http://schemas.openxmlformats.org/drawingml/2006/main">
+              <a:graphicData uri="http://schemas.openxmlformats.org/drawingml/2006/picture">
+                <pic:pic xmlns:pic="http://schemas.openxmlformats.org/drawingml/2006/picture">
+                  <pic:nvPicPr>
+                    <pic:cNvPr id="28" name="Image25" descr=""/>
+                    <pic:cNvPicPr>
+                      <a:picLocks noChangeAspect="1" noChangeArrowheads="1"/>
+                    </pic:cNvPicPr>
+                  </pic:nvPicPr>
+                  <pic:blipFill>
+                    <a:blip r:embed="rId30"/>
+                    <a:stretch>
+                      <a:fillRect/>
+                    </a:stretch>
+                  </pic:blipFill>
+                  <pic:spPr bwMode="auto">
+                    <a:xfrm>
+                      <a:off x="0" y="0"/>
+                      <a:ext cx="2901315" cy="2425065"/>
+                    </a:xfrm>
+                    <a:prstGeom prst="rect">
+                      <a:avLst/>
+                    </a:prstGeom>
+                  </pic:spPr>
+                </pic:pic>
+              </a:graphicData>
+            </a:graphic>
+          </wp:anchor>
+        </w:drawing>
+        <w:drawing>
+          <wp:anchor behindDoc="0" distT="0" distB="0" distL="0" distR="0" simplePos="0" locked="0" layoutInCell="0" allowOverlap="1" relativeHeight="30">
+            <wp:simplePos x="0" y="0"/>
+            <wp:positionH relativeFrom="column">
+              <wp:posOffset>2985770</wp:posOffset>
+            </wp:positionH>
+            <wp:positionV relativeFrom="paragraph">
+              <wp:posOffset>80645</wp:posOffset>
+            </wp:positionV>
+            <wp:extent cx="2743835" cy="2293620"/>
+            <wp:effectExtent l="0" t="0" r="0" b="0"/>
+            <wp:wrapSquare wrapText="largest"/>
+            <wp:docPr id="29" name="Image27" descr=""/>
+            <wp:cNvGraphicFramePr>
+              <a:graphicFrameLocks xmlns:a="http://schemas.openxmlformats.org/drawingml/2006/main" noChangeAspect="1"/>
+            </wp:cNvGraphicFramePr>
+            <a:graphic xmlns:a="http://schemas.openxmlformats.org/drawingml/2006/main">
+              <a:graphicData uri="http://schemas.openxmlformats.org/drawingml/2006/picture">
+                <pic:pic xmlns:pic="http://schemas.openxmlformats.org/drawingml/2006/picture">
+                  <pic:nvPicPr>
+                    <pic:cNvPr id="29" name="Image27" descr=""/>
+                    <pic:cNvPicPr>
+                      <a:picLocks noChangeAspect="1" noChangeArrowheads="1"/>
+                    </pic:cNvPicPr>
+                  </pic:nvPicPr>
+                  <pic:blipFill>
+                    <a:blip r:embed="rId31"/>
+                    <a:stretch>
+                      <a:fillRect/>
+                    </a:stretch>
+                  </pic:blipFill>
+                  <pic:spPr bwMode="auto">
+                    <a:xfrm>
+                      <a:off x="0" y="0"/>
+                      <a:ext cx="2743835" cy="2293620"/>
+                    </a:xfrm>
+                    <a:prstGeom prst="rect">
+                      <a:avLst/>
+                    </a:prstGeom>
+                  </pic:spPr>
+                </pic:pic>
+              </a:graphicData>
+            </a:graphic>
+          </wp:anchor>
+        </w:drawing>
+      </w:r>
+    </w:p>
+    <w:p>
+      <w:pPr>
+        <w:pStyle w:val="Normal"/>
+        <w:rPr>
+          <w:b w:val="false"/>
+          <w:b w:val="false"/>
+          <w:bCs w:val="false"/>
+        </w:rPr>
+      </w:pPr>
+      <w:r>
+        <w:rPr>
+          <w:b w:val="false"/>
+          <w:bCs w:val="false"/>
+        </w:rPr>
+      </w:r>
+    </w:p>
+    <w:p>
+      <w:pPr>
+        <w:pStyle w:val="Normal"/>
+        <w:rPr>
+          <w:b w:val="false"/>
+          <w:b w:val="false"/>
+          <w:bCs w:val="false"/>
+        </w:rPr>
+      </w:pPr>
+      <w:r>
+        <w:rPr>
+          <w:b w:val="false"/>
+          <w:bCs w:val="false"/>
+        </w:rPr>
+      </w:r>
+    </w:p>
+    <w:p>
+      <w:pPr>
+        <w:pStyle w:val="Normal"/>
+        <w:rPr>
+          <w:b w:val="false"/>
+          <w:b w:val="false"/>
+          <w:bCs w:val="false"/>
+        </w:rPr>
+      </w:pPr>
+      <w:r>
+        <w:rPr>
+          <w:b w:val="false"/>
+          <w:bCs w:val="false"/>
+        </w:rPr>
+      </w:r>
+    </w:p>
+    <w:p>
+      <w:pPr>
+        <w:pStyle w:val="Normal"/>
+        <w:rPr>
+          <w:b w:val="false"/>
+          <w:b w:val="false"/>
+          <w:bCs w:val="false"/>
+        </w:rPr>
+      </w:pPr>
+      <w:r>
+        <w:rPr>
+          <w:b w:val="false"/>
+          <w:bCs w:val="false"/>
+        </w:rPr>
+      </w:r>
+    </w:p>
+    <w:p>
+      <w:pPr>
+        <w:pStyle w:val="Normal"/>
+        <w:rPr>
+          <w:b w:val="false"/>
+          <w:b w:val="false"/>
+          <w:bCs w:val="false"/>
+        </w:rPr>
+      </w:pPr>
+      <w:r>
+        <w:rPr>
+          <w:b w:val="false"/>
+          <w:bCs w:val="false"/>
+        </w:rPr>
+      </w:r>
+    </w:p>
+    <w:p>
+      <w:pPr>
+        <w:pStyle w:val="Normal"/>
+        <w:rPr>
+          <w:b w:val="false"/>
+          <w:b w:val="false"/>
+          <w:bCs w:val="false"/>
+        </w:rPr>
+      </w:pPr>
+      <w:r>
+        <w:rPr>
+          <w:b w:val="false"/>
+          <w:bCs w:val="false"/>
+        </w:rPr>
+      </w:r>
+    </w:p>
+    <w:p>
+      <w:pPr>
+        <w:pStyle w:val="Normal"/>
+        <w:rPr>
+          <w:b w:val="false"/>
+          <w:b w:val="false"/>
+          <w:bCs w:val="false"/>
+        </w:rPr>
+      </w:pPr>
+      <w:r>
+        <w:rPr>
+          <w:b w:val="false"/>
+          <w:bCs w:val="false"/>
+        </w:rPr>
+      </w:r>
+    </w:p>
+    <w:p>
+      <w:pPr>
+        <w:pStyle w:val="Normal"/>
+        <w:rPr>
+          <w:b w:val="false"/>
+          <w:b w:val="false"/>
+          <w:bCs w:val="false"/>
+        </w:rPr>
+      </w:pPr>
+      <w:r>
+        <w:rPr>
+          <w:b w:val="false"/>
+          <w:bCs w:val="false"/>
+        </w:rPr>
+      </w:r>
+    </w:p>
+    <w:p>
+      <w:pPr>
+        <w:pStyle w:val="Normal"/>
+        <w:rPr>
+          <w:b/>
+          <w:b/>
+          <w:bCs/>
+        </w:rPr>
+      </w:pPr>
+      <w:r>
+        <w:rPr>
+          <w:b/>
+          <w:bCs/>
+        </w:rPr>
+        <w:t xml:space="preserve">NOT </w:t>
+      </w:r>
+      <w:r>
+        <w:rPr>
+          <w:b/>
+          <w:bCs/>
+        </w:rPr>
+        <w:t>MATCHING</w:t>
+      </w:r>
+      <w:r>
+        <w:rPr>
+          <w:b/>
+          <w:bCs/>
+        </w:rPr>
+        <w:tab/>
+        <w:tab/>
+        <w:tab/>
+        <w:tab/>
+        <w:tab/>
+      </w:r>
+      <w:r>
+        <w:rPr>
+          <w:b/>
+          <w:bCs/>
+        </w:rPr>
+        <w:t>MATCHING</w:t>
+      </w:r>
+    </w:p>
+    <w:p>
+      <w:pPr>
+        <w:pStyle w:val="Normal"/>
+        <w:rPr>
+          <w:b w:val="false"/>
+          <w:b w:val="false"/>
+          <w:bCs w:val="false"/>
+        </w:rPr>
+      </w:pPr>
+      <w:r>
+        <w:rPr>
+          <w:b w:val="false"/>
+          <w:bCs w:val="false"/>
+        </w:rPr>
+      </w:r>
+    </w:p>
+    <w:p>
+      <w:pPr>
+        <w:pStyle w:val="Normal"/>
+        <w:rPr>
+          <w:b w:val="false"/>
+          <w:b w:val="false"/>
+          <w:bCs w:val="false"/>
+        </w:rPr>
+      </w:pPr>
+      <w:r>
+        <w:rPr>
+          <w:b w:val="false"/>
+          <w:bCs w:val="false"/>
+        </w:rPr>
+        <w:drawing>
+          <wp:anchor behindDoc="0" distT="0" distB="0" distL="0" distR="0" simplePos="0" locked="0" layoutInCell="0" allowOverlap="1" relativeHeight="31">
+            <wp:simplePos x="0" y="0"/>
+            <wp:positionH relativeFrom="column">
+              <wp:posOffset>-196215</wp:posOffset>
+            </wp:positionH>
+            <wp:positionV relativeFrom="paragraph">
+              <wp:posOffset>-59690</wp:posOffset>
+            </wp:positionV>
+            <wp:extent cx="3077845" cy="2572385"/>
+            <wp:effectExtent l="0" t="0" r="0" b="0"/>
+            <wp:wrapSquare wrapText="largest"/>
+            <wp:docPr id="30" name="Image26" descr=""/>
+            <wp:cNvGraphicFramePr>
+              <a:graphicFrameLocks xmlns:a="http://schemas.openxmlformats.org/drawingml/2006/main" noChangeAspect="1"/>
+            </wp:cNvGraphicFramePr>
+            <a:graphic xmlns:a="http://schemas.openxmlformats.org/drawingml/2006/main">
+              <a:graphicData uri="http://schemas.openxmlformats.org/drawingml/2006/picture">
+                <pic:pic xmlns:pic="http://schemas.openxmlformats.org/drawingml/2006/picture">
+                  <pic:nvPicPr>
+                    <pic:cNvPr id="30" name="Image26" descr=""/>
+                    <pic:cNvPicPr>
+                      <a:picLocks noChangeAspect="1" noChangeArrowheads="1"/>
+                    </pic:cNvPicPr>
+                  </pic:nvPicPr>
+                  <pic:blipFill>
+                    <a:blip r:embed="rId32"/>
+                    <a:stretch>
+                      <a:fillRect/>
+                    </a:stretch>
+                  </pic:blipFill>
+                  <pic:spPr bwMode="auto">
+                    <a:xfrm>
+                      <a:off x="0" y="0"/>
+                      <a:ext cx="3077845" cy="2572385"/>
+                    </a:xfrm>
+                    <a:prstGeom prst="rect">
+                      <a:avLst/>
+                    </a:prstGeom>
+                  </pic:spPr>
+                </pic:pic>
+              </a:graphicData>
+            </a:graphic>
+          </wp:anchor>
+        </w:drawing>
+        <w:drawing>
+          <wp:anchor behindDoc="0" distT="0" distB="0" distL="0" distR="0" simplePos="0" locked="0" layoutInCell="0" allowOverlap="1" relativeHeight="32">
+            <wp:simplePos x="0" y="0"/>
+            <wp:positionH relativeFrom="column">
+              <wp:posOffset>2880995</wp:posOffset>
+            </wp:positionH>
+            <wp:positionV relativeFrom="paragraph">
+              <wp:posOffset>-59690</wp:posOffset>
+            </wp:positionV>
+            <wp:extent cx="2991485" cy="2500630"/>
+            <wp:effectExtent l="0" t="0" r="0" b="0"/>
+            <wp:wrapSquare wrapText="largest"/>
+            <wp:docPr id="31" name="Image28" descr=""/>
+            <wp:cNvGraphicFramePr>
+              <a:graphicFrameLocks xmlns:a="http://schemas.openxmlformats.org/drawingml/2006/main" noChangeAspect="1"/>
+            </wp:cNvGraphicFramePr>
+            <a:graphic xmlns:a="http://schemas.openxmlformats.org/drawingml/2006/main">
+              <a:graphicData uri="http://schemas.openxmlformats.org/drawingml/2006/picture">
+                <pic:pic xmlns:pic="http://schemas.openxmlformats.org/drawingml/2006/picture">
+                  <pic:nvPicPr>
+                    <pic:cNvPr id="31" name="Image28" descr=""/>
+                    <pic:cNvPicPr>
+                      <a:picLocks noChangeAspect="1" noChangeArrowheads="1"/>
+                    </pic:cNvPicPr>
+                  </pic:nvPicPr>
+                  <pic:blipFill>
+                    <a:blip r:embed="rId33"/>
+                    <a:stretch>
+                      <a:fillRect/>
+                    </a:stretch>
+                  </pic:blipFill>
+                  <pic:spPr bwMode="auto">
+                    <a:xfrm>
+                      <a:off x="0" y="0"/>
+                      <a:ext cx="2991485" cy="2500630"/>
+                    </a:xfrm>
+                    <a:prstGeom prst="rect">
+                      <a:avLst/>
+                    </a:prstGeom>
+                  </pic:spPr>
+                </pic:pic>
+              </a:graphicData>
+            </a:graphic>
+          </wp:anchor>
+        </w:drawing>
+      </w:r>
+    </w:p>
+    <w:p>
+      <w:pPr>
+        <w:pStyle w:val="Normal"/>
+        <w:rPr>
+          <w:b w:val="false"/>
+          <w:b w:val="false"/>
+          <w:bCs w:val="false"/>
+        </w:rPr>
+      </w:pPr>
+      <w:r>
+        <w:rPr>
+          <w:b w:val="false"/>
+          <w:bCs w:val="false"/>
+        </w:rPr>
+      </w:r>
+    </w:p>
+    <w:p>
+      <w:pPr>
+        <w:pStyle w:val="Normal"/>
+        <w:rPr>
+          <w:b w:val="false"/>
+          <w:b w:val="false"/>
+          <w:bCs w:val="false"/>
+        </w:rPr>
+      </w:pPr>
+      <w:r>
+        <w:rPr>
+          <w:b w:val="false"/>
+          <w:bCs w:val="false"/>
+        </w:rPr>
+        <w:t>Solution, not introducing the mqt values and matching to get them!!!</w:t>
+      </w:r>
+    </w:p>
+    <w:p>
+      <w:pPr>
+        <w:pStyle w:val="Normal"/>
+        <w:rPr>
+          <w:b w:val="false"/>
+          <w:b w:val="false"/>
+          <w:bCs w:val="false"/>
+        </w:rPr>
+      </w:pPr>
+      <w:r>
+        <w:rPr>
+          <w:b w:val="false"/>
+          <w:bCs w:val="false"/>
+        </w:rPr>
+        <w:t>Not working!!! The matching is not really impacting, ploting different examples.</w:t>
+      </w:r>
+    </w:p>
+    <w:p>
+      <w:pPr>
+        <w:pStyle w:val="Normal"/>
+        <w:rPr>
+          <w:b w:val="false"/>
+          <w:b w:val="false"/>
+          <w:bCs w:val="false"/>
+        </w:rPr>
+      </w:pPr>
+      <w:r>
+        <w:rPr>
+          <w:b w:val="false"/>
+          <w:bCs w:val="false"/>
+        </w:rPr>
+        <w:t>Probar nuevos algoritmos en vez de seguir por aquí!</w:t>
+      </w:r>
+    </w:p>
+    <w:p>
+      <w:pPr>
+        <w:pStyle w:val="Normal"/>
+        <w:rPr>
+          <w:b w:val="false"/>
+          <w:b w:val="false"/>
+          <w:bCs w:val="false"/>
+        </w:rPr>
+      </w:pPr>
+      <w:r>
+        <w:rPr>
+          <w:b w:val="false"/>
+          <w:bCs w:val="false"/>
+        </w:rPr>
+      </w:r>
+    </w:p>
+    <w:p>
+      <w:pPr>
+        <w:pStyle w:val="Normal"/>
+        <w:rPr>
+          <w:b w:val="false"/>
+          <w:b w:val="false"/>
+          <w:bCs w:val="false"/>
+        </w:rPr>
+      </w:pPr>
+      <w:r>
+        <w:rPr>
+          <w:b w:val="false"/>
+          <w:bCs w:val="false"/>
+        </w:rPr>
+      </w:r>
+    </w:p>
+    <w:p>
+      <w:pPr>
+        <w:pStyle w:val="Normal"/>
+        <w:rPr>
+          <w:b w:val="false"/>
+          <w:b w:val="false"/>
+          <w:bCs w:val="false"/>
+        </w:rPr>
+      </w:pPr>
+      <w:r>
+        <w:rPr>
+          <w:b w:val="false"/>
+          <w:bCs w:val="false"/>
+        </w:rPr>
+      </w:r>
+    </w:p>
+    <w:p>
+      <w:pPr>
+        <w:pStyle w:val="Normal"/>
+        <w:rPr>
+          <w:b w:val="false"/>
+          <w:b w:val="false"/>
+          <w:bCs w:val="false"/>
+        </w:rPr>
+      </w:pPr>
+      <w:r>
+        <w:rPr>
+          <w:b w:val="false"/>
+          <w:bCs w:val="false"/>
+        </w:rPr>
+      </w:r>
+    </w:p>
+    <w:p>
+      <w:pPr>
+        <w:pStyle w:val="Normal"/>
+        <w:rPr>
+          <w:b w:val="false"/>
+          <w:b w:val="false"/>
+          <w:bCs w:val="false"/>
+        </w:rPr>
+      </w:pPr>
+      <w:r>
+        <w:rPr>
+          <w:b w:val="false"/>
+          <w:bCs w:val="false"/>
+        </w:rPr>
+      </w:r>
+    </w:p>
+    <w:p>
+      <w:pPr>
+        <w:pStyle w:val="Normal"/>
+        <w:rPr>
+          <w:b w:val="false"/>
+          <w:b w:val="false"/>
+          <w:bCs w:val="false"/>
+        </w:rPr>
+      </w:pPr>
+      <w:r>
+        <w:rPr>
+          <w:b w:val="false"/>
+          <w:bCs w:val="false"/>
+        </w:rPr>
+      </w:r>
+    </w:p>
+    <w:p>
+      <w:pPr>
+        <w:pStyle w:val="Normal"/>
+        <w:rPr>
+          <w:b w:val="false"/>
+          <w:b w:val="false"/>
+          <w:bCs w:val="false"/>
+        </w:rPr>
+      </w:pPr>
+      <w:r>
+        <w:rPr>
+          <w:b w:val="false"/>
+          <w:bCs w:val="false"/>
+        </w:rPr>
+      </w:r>
+    </w:p>
+    <w:p>
+      <w:pPr>
+        <w:pStyle w:val="Normal"/>
+        <w:rPr>
+          <w:b w:val="false"/>
+          <w:b w:val="false"/>
+          <w:bCs w:val="false"/>
+        </w:rPr>
+      </w:pPr>
+      <w:r>
+        <w:rPr>
+          <w:b w:val="false"/>
+          <w:bCs w:val="false"/>
+        </w:rPr>
+      </w:r>
+    </w:p>
+    <w:p>
+      <w:pPr>
+        <w:pStyle w:val="Normal"/>
+        <w:rPr>
+          <w:b w:val="false"/>
+          <w:b w:val="false"/>
+          <w:bCs w:val="false"/>
+        </w:rPr>
+      </w:pPr>
+      <w:r>
+        <w:rPr>
+          <w:b w:val="false"/>
+          <w:bCs w:val="false"/>
+        </w:rPr>
+      </w:r>
+    </w:p>
+    <w:p>
+      <w:pPr>
+        <w:pStyle w:val="Normal"/>
+        <w:rPr>
+          <w:b w:val="false"/>
+          <w:b w:val="false"/>
+          <w:bCs w:val="false"/>
+        </w:rPr>
+      </w:pPr>
+      <w:r>
+        <w:rPr>
+          <w:b w:val="false"/>
+          <w:bCs w:val="false"/>
+        </w:rPr>
+      </w:r>
+    </w:p>
+    <w:p>
+      <w:pPr>
+        <w:pStyle w:val="Normal"/>
+        <w:rPr>
+          <w:b w:val="false"/>
+          <w:b w:val="false"/>
+          <w:bCs w:val="false"/>
+        </w:rPr>
+      </w:pPr>
+      <w:r>
+        <w:rPr>
+          <w:b w:val="false"/>
+          <w:bCs w:val="false"/>
         </w:rPr>
       </w:r>
     </w:p>
@@ -10017,10 +10861,7 @@
         </w:rPr>
       </w:pPr>
       <w:r>
-        <w:rPr>
-          <w:b/>
-          <w:bCs/>
-        </w:rPr>
+        <w:rPr/>
       </w:r>
     </w:p>
     <w:sectPr>
@@ -11954,7 +12795,7 @@
       <w:start w:val="1"/>
       <w:numFmt w:val="none"/>
       <w:suff w:val="nothing"/>
-      <w:lvlText w:val="%1"/>
+      <w:lvlText w:val=""/>
       <w:lvlJc w:val="left"/>
       <w:pPr>
         <w:tabs>
@@ -11967,7 +12808,7 @@
       <w:start w:val="1"/>
       <w:numFmt w:val="none"/>
       <w:suff w:val="nothing"/>
-      <w:lvlText w:val="%2"/>
+      <w:lvlText w:val=""/>
       <w:lvlJc w:val="left"/>
       <w:pPr>
         <w:tabs>
@@ -11980,7 +12821,7 @@
       <w:start w:val="1"/>
       <w:numFmt w:val="none"/>
       <w:suff w:val="nothing"/>
-      <w:lvlText w:val="%3"/>
+      <w:lvlText w:val=""/>
       <w:lvlJc w:val="left"/>
       <w:pPr>
         <w:tabs>
@@ -11993,7 +12834,7 @@
       <w:start w:val="1"/>
       <w:numFmt w:val="none"/>
       <w:suff w:val="nothing"/>
-      <w:lvlText w:val="%4"/>
+      <w:lvlText w:val=""/>
       <w:lvlJc w:val="left"/>
       <w:pPr>
         <w:tabs>
@@ -12006,7 +12847,7 @@
       <w:start w:val="1"/>
       <w:numFmt w:val="none"/>
       <w:suff w:val="nothing"/>
-      <w:lvlText w:val="%5"/>
+      <w:lvlText w:val=""/>
       <w:lvlJc w:val="left"/>
       <w:pPr>
         <w:tabs>
@@ -12019,7 +12860,7 @@
       <w:start w:val="1"/>
       <w:numFmt w:val="none"/>
       <w:suff w:val="nothing"/>
-      <w:lvlText w:val="%6"/>
+      <w:lvlText w:val=""/>
       <w:lvlJc w:val="left"/>
       <w:pPr>
         <w:tabs>
@@ -12032,7 +12873,7 @@
       <w:start w:val="1"/>
       <w:numFmt w:val="none"/>
       <w:suff w:val="nothing"/>
-      <w:lvlText w:val="%7"/>
+      <w:lvlText w:val=""/>
       <w:lvlJc w:val="left"/>
       <w:pPr>
         <w:tabs>
@@ -12045,7 +12886,7 @@
       <w:start w:val="1"/>
       <w:numFmt w:val="none"/>
       <w:suff w:val="nothing"/>
-      <w:lvlText w:val="%8"/>
+      <w:lvlText w:val=""/>
       <w:lvlJc w:val="left"/>
       <w:pPr>
         <w:tabs>
@@ -12058,7 +12899,7 @@
       <w:start w:val="1"/>
       <w:numFmt w:val="none"/>
       <w:suff w:val="nothing"/>
-      <w:lvlText w:val="%9"/>
+      <w:lvlText w:val=""/>
       <w:lvlJc w:val="left"/>
       <w:pPr>
         <w:tabs>
@@ -12142,9 +12983,7 @@
     <w:pPr>
       <w:widowControl/>
       <w:suppressAutoHyphens w:val="true"/>
-      <w:kinsoku w:val="true"/>
-      <w:overflowPunct w:val="true"/>
-      <w:autoSpaceDE w:val="true"/>
+      <w:overflowPunct w:val="false"/>
       <w:bidi w:val="0"/>
       <w:spacing w:lineRule="auto" w:line="259" w:before="0" w:after="160"/>
       <w:jc w:val="left"/>

</xml_diff>